<commit_message>
Indicators-> ley 19664/2020 indicadores 7,8 y 12 fix aporte %
</commit_message>
<xml_diff>
--- a/public/word-template/convenio2021.docx
+++ b/public/word-template/convenio2021.docx
@@ -50,29 +50,7 @@
           <w:szCs w:val="22"/>
           <w:highlight w:val="green"/>
         </w:rPr>
-        <w:t>${</w:t>
-      </w:r>
-      <w:proofErr w:type="spellStart"/>
-      <w:r>
-        <w:rPr>
-          <w:rFonts w:ascii="Calibri" w:hAnsi="Calibri" w:cs="Calibri"/>
-          <w:b/>
-          <w:bCs/>
-          <w:szCs w:val="22"/>
-          <w:highlight w:val="green"/>
-        </w:rPr>
-        <w:t>periodoConvenio</w:t>
-      </w:r>
-      <w:proofErr w:type="spellEnd"/>
-      <w:r>
-        <w:rPr>
-          <w:rFonts w:ascii="Calibri" w:hAnsi="Calibri" w:cs="Calibri"/>
-          <w:b/>
-          <w:bCs/>
-          <w:szCs w:val="22"/>
-          <w:highlight w:val="green"/>
-        </w:rPr>
-        <w:t>}</w:t>
+        <w:t>${periodoConvenio}</w:t>
       </w:r>
       <w:r>
         <w:rPr>
@@ -184,29 +162,43 @@
           <w:szCs w:val="20"/>
           <w:highlight w:val="green"/>
         </w:rPr>
-        <w:t>${</w:t>
-      </w:r>
-      <w:proofErr w:type="spellStart"/>
+        <w:t>${fechaConvenio}</w:t>
+      </w:r>
       <w:r>
         <w:rPr>
           <w:rFonts w:ascii="Calibri" w:hAnsi="Calibri" w:cs="Calibri"/>
           <w:b w:val="0"/>
           <w:color w:val="auto"/>
           <w:szCs w:val="20"/>
-          <w:highlight w:val="green"/>
-        </w:rPr>
-        <w:t>fechaConvenio</w:t>
-      </w:r>
-      <w:proofErr w:type="spellEnd"/>
+        </w:rPr>
+        <w:t>, entre</w:t>
+      </w:r>
+      <w:r>
+        <w:rPr>
+          <w:rFonts w:ascii="Calibri" w:hAnsi="Calibri" w:cs="Calibri"/>
+          <w:color w:val="auto"/>
+          <w:szCs w:val="20"/>
+        </w:rPr>
+        <w:t xml:space="preserve"> </w:t>
+      </w:r>
       <w:r>
         <w:rPr>
           <w:rFonts w:ascii="Calibri" w:hAnsi="Calibri" w:cs="Calibri"/>
           <w:b w:val="0"/>
           <w:color w:val="auto"/>
           <w:szCs w:val="20"/>
-          <w:highlight w:val="green"/>
-        </w:rPr>
-        <w:t>}</w:t>
+          <w:lang w:eastAsia="ar-SA"/>
+        </w:rPr>
+        <w:t xml:space="preserve">el </w:t>
+      </w:r>
+      <w:r>
+        <w:rPr>
+          <w:rFonts w:ascii="Calibri" w:hAnsi="Calibri" w:cs="Calibri"/>
+          <w:color w:val="auto"/>
+          <w:szCs w:val="20"/>
+          <w:lang w:eastAsia="ar-SA"/>
+        </w:rPr>
+        <w:t>SERVICIO DE SALUD IQUIQUE</w:t>
       </w:r>
       <w:r>
         <w:rPr>
@@ -214,16 +206,18 @@
           <w:b w:val="0"/>
           <w:color w:val="auto"/>
           <w:szCs w:val="20"/>
-        </w:rPr>
-        <w:t>, entre</w:t>
+          <w:lang w:eastAsia="ar-SA"/>
+        </w:rPr>
+        <w:t xml:space="preserve">, persona jurídica de derecho público, </w:t>
       </w:r>
       <w:r>
         <w:rPr>
           <w:rFonts w:ascii="Calibri" w:hAnsi="Calibri" w:cs="Calibri"/>
           <w:color w:val="auto"/>
           <w:szCs w:val="20"/>
-        </w:rPr>
-        <w:t xml:space="preserve"> </w:t>
+          <w:lang w:eastAsia="ar-SA"/>
+        </w:rPr>
+        <w:t>RUT. 61.606.100-3</w:t>
       </w:r>
       <w:r>
         <w:rPr>
@@ -233,7 +227,7 @@
           <w:szCs w:val="20"/>
           <w:lang w:eastAsia="ar-SA"/>
         </w:rPr>
-        <w:t xml:space="preserve">el </w:t>
+        <w:t xml:space="preserve">, con domicilio en </w:t>
       </w:r>
       <w:r>
         <w:rPr>
@@ -242,7 +236,7 @@
           <w:szCs w:val="20"/>
           <w:lang w:eastAsia="ar-SA"/>
         </w:rPr>
-        <w:t>SERVICIO DE SALUD IQUIQUE</w:t>
+        <w:t>calle Aníbal Pinto N°815</w:t>
       </w:r>
       <w:r>
         <w:rPr>
@@ -252,16 +246,7 @@
           <w:szCs w:val="20"/>
           <w:lang w:eastAsia="ar-SA"/>
         </w:rPr>
-        <w:t xml:space="preserve">, persona jurídica de derecho público, </w:t>
-      </w:r>
-      <w:r>
-        <w:rPr>
-          <w:rFonts w:ascii="Calibri" w:hAnsi="Calibri" w:cs="Calibri"/>
-          <w:color w:val="auto"/>
-          <w:szCs w:val="20"/>
-          <w:lang w:eastAsia="ar-SA"/>
-        </w:rPr>
-        <w:t>RUT. 61.606.100-3</w:t>
+        <w:t xml:space="preserve"> de la ciudad de Iquique, </w:t>
       </w:r>
       <w:r>
         <w:rPr>
@@ -269,18 +254,34 @@
           <w:b w:val="0"/>
           <w:color w:val="auto"/>
           <w:szCs w:val="20"/>
+        </w:rPr>
+        <w:t xml:space="preserve">representado por su </w:t>
+      </w:r>
+      <w:r>
+        <w:rPr>
+          <w:rFonts w:ascii="Calibri" w:hAnsi="Calibri" w:cs="Calibri"/>
+          <w:color w:val="auto"/>
+          <w:szCs w:val="20"/>
+        </w:rPr>
+        <w:t xml:space="preserve">Director </w:t>
+      </w:r>
+      <w:r>
+        <w:rPr>
+          <w:rFonts w:ascii="Calibri" w:hAnsi="Calibri" w:cs="Calibri"/>
+          <w:bCs w:val="0"/>
+          <w:color w:val="auto"/>
+          <w:szCs w:val="20"/>
+        </w:rPr>
+        <w:t>JORGE GALLEGUILLOS MÖLLER</w:t>
+      </w:r>
+      <w:r>
+        <w:rPr>
+          <w:rFonts w:ascii="Calibri" w:hAnsi="Calibri" w:cs="Calibri"/>
+          <w:color w:val="auto"/>
+          <w:szCs w:val="20"/>
           <w:lang w:eastAsia="ar-SA"/>
         </w:rPr>
-        <w:t xml:space="preserve">, con domicilio en </w:t>
-      </w:r>
-      <w:r>
-        <w:rPr>
-          <w:rFonts w:ascii="Calibri" w:hAnsi="Calibri" w:cs="Calibri"/>
-          <w:color w:val="auto"/>
-          <w:szCs w:val="20"/>
-          <w:lang w:eastAsia="ar-SA"/>
-        </w:rPr>
-        <w:t>calle Aníbal Pinto N°815</w:t>
+        <w:t xml:space="preserve"> </w:t>
       </w:r>
       <w:r>
         <w:rPr>
@@ -290,7 +291,16 @@
           <w:szCs w:val="20"/>
           <w:lang w:eastAsia="ar-SA"/>
         </w:rPr>
-        <w:t xml:space="preserve"> de la ciudad de Iquique, </w:t>
+        <w:t xml:space="preserve">chileno, Cédula Nacional de Identidad </w:t>
+      </w:r>
+      <w:r>
+        <w:rPr>
+          <w:rFonts w:ascii="Calibri" w:hAnsi="Calibri" w:cs="Calibri"/>
+          <w:color w:val="auto"/>
+          <w:szCs w:val="20"/>
+          <w:lang w:eastAsia="ar-SA"/>
+        </w:rPr>
+        <w:t>N°9.381.231-K</w:t>
       </w:r>
       <w:r>
         <w:rPr>
@@ -298,34 +308,18 @@
           <w:b w:val="0"/>
           <w:color w:val="auto"/>
           <w:szCs w:val="20"/>
-        </w:rPr>
-        <w:t xml:space="preserve">representado por su </w:t>
+          <w:lang w:eastAsia="ar-SA"/>
+        </w:rPr>
+        <w:t xml:space="preserve">, del mismo domicilio del servicio público que representa, en adelante el </w:t>
       </w:r>
       <w:r>
         <w:rPr>
           <w:rFonts w:ascii="Calibri" w:hAnsi="Calibri" w:cs="Calibri"/>
           <w:color w:val="auto"/>
           <w:szCs w:val="20"/>
-        </w:rPr>
-        <w:t xml:space="preserve">Director </w:t>
-      </w:r>
-      <w:r>
-        <w:rPr>
-          <w:rFonts w:ascii="Calibri" w:hAnsi="Calibri" w:cs="Calibri"/>
-          <w:bCs w:val="0"/>
-          <w:color w:val="auto"/>
-          <w:szCs w:val="20"/>
-        </w:rPr>
-        <w:t>JORGE GALLEGUILLOS MÖLLER</w:t>
-      </w:r>
-      <w:r>
-        <w:rPr>
-          <w:rFonts w:ascii="Calibri" w:hAnsi="Calibri" w:cs="Calibri"/>
-          <w:color w:val="auto"/>
-          <w:szCs w:val="20"/>
           <w:lang w:eastAsia="ar-SA"/>
         </w:rPr>
-        <w:t xml:space="preserve"> </w:t>
+        <w:t xml:space="preserve">“SERVICIO” </w:t>
       </w:r>
       <w:r>
         <w:rPr>
@@ -335,7 +329,7 @@
           <w:szCs w:val="20"/>
           <w:lang w:eastAsia="ar-SA"/>
         </w:rPr>
-        <w:t xml:space="preserve">chileno, Cédula Nacional de Identidad </w:t>
+        <w:t>por una parte; y por la otra,</w:t>
       </w:r>
       <w:r>
         <w:rPr>
@@ -344,7 +338,7 @@
           <w:szCs w:val="20"/>
           <w:lang w:eastAsia="ar-SA"/>
         </w:rPr>
-        <w:t>N°9.381.231-K</w:t>
+        <w:t xml:space="preserve"> </w:t>
       </w:r>
       <w:r>
         <w:rPr>
@@ -354,16 +348,37 @@
           <w:szCs w:val="20"/>
           <w:lang w:eastAsia="ar-SA"/>
         </w:rPr>
-        <w:t xml:space="preserve">, del mismo domicilio del servicio público que representa, en adelante el </w:t>
+        <w:t xml:space="preserve">la </w:t>
       </w:r>
       <w:r>
         <w:rPr>
           <w:rFonts w:ascii="Calibri" w:hAnsi="Calibri" w:cs="Calibri"/>
           <w:color w:val="auto"/>
           <w:szCs w:val="20"/>
+          <w:highlight w:val="green"/>
           <w:lang w:eastAsia="ar-SA"/>
         </w:rPr>
-        <w:t xml:space="preserve">“SERVICIO” </w:t>
+        <w:t>${</w:t>
+      </w:r>
+      <w:r>
+        <w:rPr>
+          <w:rFonts w:ascii="Calibri" w:hAnsi="Calibri" w:cs="Calibri"/>
+          <w:color w:val="auto"/>
+          <w:szCs w:val="20"/>
+          <w:highlight w:val="green"/>
+          <w:lang w:eastAsia="ar-SA"/>
+        </w:rPr>
+        <w:t>municipalidad</w:t>
+      </w:r>
+      <w:r>
+        <w:rPr>
+          <w:rFonts w:ascii="Calibri" w:hAnsi="Calibri" w:cs="Calibri"/>
+          <w:color w:val="auto"/>
+          <w:szCs w:val="20"/>
+          <w:highlight w:val="green"/>
+          <w:lang w:eastAsia="ar-SA"/>
+        </w:rPr>
+        <w:t>}</w:t>
       </w:r>
       <w:r>
         <w:rPr>
@@ -373,16 +388,27 @@
           <w:szCs w:val="20"/>
           <w:lang w:eastAsia="ar-SA"/>
         </w:rPr>
-        <w:t>por una parte; y por la otra,</w:t>
+        <w:t xml:space="preserve">, persona jurídica de derecho público, </w:t>
       </w:r>
       <w:r>
         <w:rPr>
           <w:rFonts w:ascii="Calibri" w:hAnsi="Calibri" w:cs="Calibri"/>
           <w:color w:val="auto"/>
           <w:szCs w:val="20"/>
+          <w:highlight w:val="yellow"/>
           <w:lang w:eastAsia="ar-SA"/>
         </w:rPr>
-        <w:t xml:space="preserve"> </w:t>
+        <w:t xml:space="preserve">RUT </w:t>
+      </w:r>
+      <w:r>
+        <w:rPr>
+          <w:rFonts w:ascii="Calibri" w:hAnsi="Calibri" w:cs="Calibri"/>
+          <w:color w:val="auto"/>
+          <w:szCs w:val="20"/>
+          <w:highlight w:val="green"/>
+          <w:lang w:eastAsia="ar-SA"/>
+        </w:rPr>
+        <w:t>${comunaRut}</w:t>
       </w:r>
       <w:r>
         <w:rPr>
@@ -390,19 +416,30 @@
           <w:b w:val="0"/>
           <w:color w:val="auto"/>
           <w:szCs w:val="20"/>
-          <w:lang w:eastAsia="ar-SA"/>
-        </w:rPr>
-        <w:t xml:space="preserve">la </w:t>
-      </w:r>
-      <w:r>
-        <w:rPr>
-          <w:rFonts w:ascii="Calibri" w:hAnsi="Calibri" w:cs="Calibri"/>
-          <w:color w:val="auto"/>
-          <w:szCs w:val="20"/>
           <w:highlight w:val="green"/>
           <w:lang w:eastAsia="ar-SA"/>
         </w:rPr>
-        <w:t>${</w:t>
+        <w:t>,</w:t>
+      </w:r>
+      <w:r>
+        <w:rPr>
+          <w:rFonts w:ascii="Calibri" w:hAnsi="Calibri" w:cs="Calibri"/>
+          <w:b w:val="0"/>
+          <w:color w:val="auto"/>
+          <w:szCs w:val="20"/>
+          <w:lang w:eastAsia="ar-SA"/>
+        </w:rPr>
+        <w:t xml:space="preserve"> representada por su</w:t>
+      </w:r>
+      <w:r>
+        <w:rPr>
+          <w:rFonts w:ascii="Calibri" w:hAnsi="Calibri" w:cs="Calibri"/>
+          <w:b w:val="0"/>
+          <w:color w:val="auto"/>
+          <w:szCs w:val="20"/>
+          <w:lang w:eastAsia="ar-SA"/>
+        </w:rPr>
+        <w:t xml:space="preserve"> </w:t>
       </w:r>
       <w:r>
         <w:rPr>
@@ -412,7 +449,7 @@
           <w:highlight w:val="green"/>
           <w:lang w:eastAsia="ar-SA"/>
         </w:rPr>
-        <w:t>municipalidad</w:t>
+        <w:t>${alcalde</w:t>
       </w:r>
       <w:r>
         <w:rPr>
@@ -422,6 +459,16 @@
           <w:highlight w:val="green"/>
           <w:lang w:eastAsia="ar-SA"/>
         </w:rPr>
+        <w:t>Apelativo</w:t>
+      </w:r>
+      <w:r>
+        <w:rPr>
+          <w:rFonts w:ascii="Calibri" w:hAnsi="Calibri" w:cs="Calibri"/>
+          <w:color w:val="auto"/>
+          <w:szCs w:val="20"/>
+          <w:highlight w:val="green"/>
+          <w:lang w:eastAsia="ar-SA"/>
+        </w:rPr>
         <w:t>}</w:t>
       </w:r>
       <w:r>
@@ -432,17 +479,48 @@
           <w:szCs w:val="20"/>
           <w:lang w:eastAsia="ar-SA"/>
         </w:rPr>
-        <w:t xml:space="preserve">, persona jurídica de derecho público, </w:t>
-      </w:r>
-      <w:r>
-        <w:rPr>
-          <w:rFonts w:ascii="Calibri" w:hAnsi="Calibri" w:cs="Calibri"/>
+        <w:t xml:space="preserve"> </w:t>
+      </w:r>
+      <w:r>
+        <w:rPr>
+          <w:rFonts w:ascii="Calibri" w:hAnsi="Calibri" w:cs="Calibri"/>
+          <w:color w:val="auto"/>
+          <w:szCs w:val="20"/>
+          <w:highlight w:val="green"/>
+          <w:lang w:eastAsia="ar-SA"/>
+        </w:rPr>
+        <w:t>${alcalde}</w:t>
+      </w:r>
+      <w:r>
+        <w:rPr>
+          <w:rFonts w:ascii="Calibri" w:hAnsi="Calibri" w:cs="Calibri"/>
+          <w:b w:val="0"/>
           <w:color w:val="auto"/>
           <w:szCs w:val="20"/>
           <w:highlight w:val="yellow"/>
           <w:lang w:eastAsia="ar-SA"/>
         </w:rPr>
-        <w:t xml:space="preserve">RUT </w:t>
+        <w:t>,</w:t>
+      </w:r>
+      <w:r>
+        <w:rPr>
+          <w:rFonts w:ascii="Calibri" w:hAnsi="Calibri" w:cs="Calibri"/>
+          <w:b w:val="0"/>
+          <w:color w:val="auto"/>
+          <w:szCs w:val="20"/>
+          <w:lang w:eastAsia="ar-SA"/>
+        </w:rPr>
+        <w:t xml:space="preserve"> chileno, Cédula Nacional de Identidad </w:t>
+      </w:r>
+      <w:r>
+        <w:rPr>
+          <w:rFonts w:ascii="Calibri" w:hAnsi="Calibri" w:cs="Calibri"/>
+          <w:color w:val="auto"/>
+          <w:szCs w:val="20"/>
+          <w:highlight w:val="yellow"/>
+          <w:lang w:eastAsia="ar-SA"/>
+        </w:rPr>
+        <w:t>N</w:t>
       </w:r>
       <w:r>
         <w:rPr>
@@ -452,9 +530,8 @@
           <w:highlight w:val="green"/>
           <w:lang w:eastAsia="ar-SA"/>
         </w:rPr>
-        <w:t>${</w:t>
-      </w:r>
-      <w:proofErr w:type="spellStart"/>
+        <w:t>°</w:t>
+      </w:r>
       <w:r>
         <w:rPr>
           <w:rFonts w:ascii="Calibri" w:hAnsi="Calibri" w:cs="Calibri"/>
@@ -463,9 +540,8 @@
           <w:highlight w:val="green"/>
           <w:lang w:eastAsia="ar-SA"/>
         </w:rPr>
-        <w:t>comunaRut</w:t>
-      </w:r>
-      <w:proofErr w:type="spellEnd"/>
+        <w:t>$</w:t>
+      </w:r>
       <w:r>
         <w:rPr>
           <w:rFonts w:ascii="Calibri" w:hAnsi="Calibri" w:cs="Calibri"/>
@@ -474,185 +550,7 @@
           <w:highlight w:val="green"/>
           <w:lang w:eastAsia="ar-SA"/>
         </w:rPr>
-        <w:t>}</w:t>
-      </w:r>
-      <w:r>
-        <w:rPr>
-          <w:rFonts w:ascii="Calibri" w:hAnsi="Calibri" w:cs="Calibri"/>
-          <w:b w:val="0"/>
-          <w:color w:val="auto"/>
-          <w:szCs w:val="20"/>
-          <w:highlight w:val="green"/>
-          <w:lang w:eastAsia="ar-SA"/>
-        </w:rPr>
-        <w:t>,</w:t>
-      </w:r>
-      <w:r>
-        <w:rPr>
-          <w:rFonts w:ascii="Calibri" w:hAnsi="Calibri" w:cs="Calibri"/>
-          <w:b w:val="0"/>
-          <w:color w:val="auto"/>
-          <w:szCs w:val="20"/>
-          <w:lang w:eastAsia="ar-SA"/>
-        </w:rPr>
-        <w:t xml:space="preserve"> representada por su</w:t>
-      </w:r>
-      <w:r>
-        <w:rPr>
-          <w:rFonts w:ascii="Calibri" w:hAnsi="Calibri" w:cs="Calibri"/>
-          <w:b w:val="0"/>
-          <w:color w:val="auto"/>
-          <w:szCs w:val="20"/>
-          <w:lang w:eastAsia="ar-SA"/>
-        </w:rPr>
-        <w:t xml:space="preserve"> </w:t>
-      </w:r>
-      <w:r>
-        <w:rPr>
-          <w:rFonts w:ascii="Calibri" w:hAnsi="Calibri" w:cs="Calibri"/>
-          <w:color w:val="auto"/>
-          <w:szCs w:val="20"/>
-          <w:highlight w:val="green"/>
-          <w:lang w:eastAsia="ar-SA"/>
-        </w:rPr>
-        <w:t>${</w:t>
-      </w:r>
-      <w:proofErr w:type="spellStart"/>
-      <w:r>
-        <w:rPr>
-          <w:rFonts w:ascii="Calibri" w:hAnsi="Calibri" w:cs="Calibri"/>
-          <w:color w:val="auto"/>
-          <w:szCs w:val="20"/>
-          <w:highlight w:val="green"/>
-          <w:lang w:eastAsia="ar-SA"/>
-        </w:rPr>
-        <w:t>alcalde</w:t>
-      </w:r>
-      <w:r>
-        <w:rPr>
-          <w:rFonts w:ascii="Calibri" w:hAnsi="Calibri" w:cs="Calibri"/>
-          <w:color w:val="auto"/>
-          <w:szCs w:val="20"/>
-          <w:highlight w:val="green"/>
-          <w:lang w:eastAsia="ar-SA"/>
-        </w:rPr>
-        <w:t>Apelativo</w:t>
-      </w:r>
-      <w:proofErr w:type="spellEnd"/>
-      <w:r>
-        <w:rPr>
-          <w:rFonts w:ascii="Calibri" w:hAnsi="Calibri" w:cs="Calibri"/>
-          <w:color w:val="auto"/>
-          <w:szCs w:val="20"/>
-          <w:highlight w:val="green"/>
-          <w:lang w:eastAsia="ar-SA"/>
-        </w:rPr>
-        <w:t>}</w:t>
-      </w:r>
-      <w:r>
-        <w:rPr>
-          <w:rFonts w:ascii="Calibri" w:hAnsi="Calibri" w:cs="Calibri"/>
-          <w:b w:val="0"/>
-          <w:color w:val="auto"/>
-          <w:szCs w:val="20"/>
-          <w:lang w:eastAsia="ar-SA"/>
-        </w:rPr>
-        <w:t xml:space="preserve"> </w:t>
-      </w:r>
-      <w:r>
-        <w:rPr>
-          <w:rFonts w:ascii="Calibri" w:hAnsi="Calibri" w:cs="Calibri"/>
-          <w:color w:val="auto"/>
-          <w:szCs w:val="20"/>
-          <w:highlight w:val="green"/>
-          <w:lang w:eastAsia="ar-SA"/>
-        </w:rPr>
-        <w:t>${alcalde}</w:t>
-      </w:r>
-      <w:r>
-        <w:rPr>
-          <w:rFonts w:ascii="Calibri" w:hAnsi="Calibri" w:cs="Calibri"/>
-          <w:b w:val="0"/>
-          <w:color w:val="auto"/>
-          <w:szCs w:val="20"/>
-          <w:highlight w:val="yellow"/>
-          <w:lang w:eastAsia="ar-SA"/>
-        </w:rPr>
-        <w:t>,</w:t>
-      </w:r>
-      <w:r>
-        <w:rPr>
-          <w:rFonts w:ascii="Calibri" w:hAnsi="Calibri" w:cs="Calibri"/>
-          <w:b w:val="0"/>
-          <w:color w:val="auto"/>
-          <w:szCs w:val="20"/>
-          <w:lang w:eastAsia="ar-SA"/>
-        </w:rPr>
-        <w:t xml:space="preserve"> chileno, Cédula Nacional de Identidad </w:t>
-      </w:r>
-      <w:proofErr w:type="spellStart"/>
-      <w:r>
-        <w:rPr>
-          <w:rFonts w:ascii="Calibri" w:hAnsi="Calibri" w:cs="Calibri"/>
-          <w:color w:val="auto"/>
-          <w:szCs w:val="20"/>
-          <w:highlight w:val="yellow"/>
-          <w:lang w:eastAsia="ar-SA"/>
-        </w:rPr>
-        <w:t>N</w:t>
-      </w:r>
-      <w:r>
-        <w:rPr>
-          <w:rFonts w:ascii="Calibri" w:hAnsi="Calibri" w:cs="Calibri"/>
-          <w:color w:val="auto"/>
-          <w:szCs w:val="20"/>
-          <w:highlight w:val="green"/>
-          <w:lang w:eastAsia="ar-SA"/>
-        </w:rPr>
-        <w:t>°</w:t>
-      </w:r>
-      <w:proofErr w:type="spellEnd"/>
-      <w:r>
-        <w:rPr>
-          <w:rFonts w:ascii="Calibri" w:hAnsi="Calibri" w:cs="Calibri"/>
-          <w:color w:val="auto"/>
-          <w:szCs w:val="20"/>
-          <w:highlight w:val="green"/>
-          <w:lang w:eastAsia="ar-SA"/>
-        </w:rPr>
-        <w:t>$</w:t>
-      </w:r>
-      <w:r>
-        <w:rPr>
-          <w:rFonts w:ascii="Calibri" w:hAnsi="Calibri" w:cs="Calibri"/>
-          <w:color w:val="auto"/>
-          <w:szCs w:val="20"/>
-          <w:highlight w:val="green"/>
-          <w:lang w:eastAsia="ar-SA"/>
-        </w:rPr>
-        <w:t>{</w:t>
-      </w:r>
-      <w:proofErr w:type="spellStart"/>
-      <w:r>
-        <w:rPr>
-          <w:rFonts w:ascii="Calibri" w:hAnsi="Calibri" w:cs="Calibri"/>
-          <w:color w:val="auto"/>
-          <w:szCs w:val="20"/>
-          <w:highlight w:val="green"/>
-          <w:lang w:eastAsia="ar-SA"/>
-        </w:rPr>
-        <w:t>alcaldeRut</w:t>
-      </w:r>
-      <w:proofErr w:type="spellEnd"/>
-      <w:r>
-        <w:rPr>
-          <w:rFonts w:ascii="Calibri" w:hAnsi="Calibri" w:cs="Calibri"/>
-          <w:color w:val="auto"/>
-          <w:szCs w:val="20"/>
-          <w:highlight w:val="green"/>
-          <w:lang w:eastAsia="ar-SA"/>
-        </w:rPr>
-        <w:t>}</w:t>
+        <w:t>{alcaldeRut}</w:t>
       </w:r>
       <w:r>
         <w:rPr>
@@ -683,29 +581,7 @@
           <w:highlight w:val="green"/>
           <w:lang w:eastAsia="ar-SA"/>
         </w:rPr>
-        <w:t>${</w:t>
-      </w:r>
-      <w:proofErr w:type="spellStart"/>
-      <w:r>
-        <w:rPr>
-          <w:rFonts w:ascii="Calibri" w:hAnsi="Calibri" w:cs="Calibri"/>
-          <w:color w:val="auto"/>
-          <w:szCs w:val="22"/>
-          <w:highlight w:val="green"/>
-          <w:lang w:eastAsia="ar-SA"/>
-        </w:rPr>
-        <w:t>municipalidadDirec</w:t>
-      </w:r>
-      <w:proofErr w:type="spellEnd"/>
-      <w:r>
-        <w:rPr>
-          <w:rFonts w:ascii="Calibri" w:hAnsi="Calibri" w:cs="Calibri"/>
-          <w:color w:val="auto"/>
-          <w:szCs w:val="22"/>
-          <w:highlight w:val="green"/>
-          <w:lang w:eastAsia="ar-SA"/>
-        </w:rPr>
-        <w:t>}</w:t>
+        <w:t>${municipalidadDirec}</w:t>
       </w:r>
       <w:r>
         <w:rPr>
@@ -1048,29 +924,7 @@
           <w:szCs w:val="20"/>
           <w:lang w:eastAsia="ar-SA"/>
         </w:rPr>
-        <w:t xml:space="preserve">, a fin de contribuir a mejorar la salud de la población beneficiaria legal del Sector Público de Salud, aumentando la capacidad de respuesta oportuna de la atención primaria, a los problemas de salud por los cuales consultan las personas, para lograr una red de atención primaria más eficaz y cercana a éstas, contribuyendo de tal forma a mejorar los problemas de acceso y </w:t>
-      </w:r>
-      <w:proofErr w:type="spellStart"/>
-      <w:r>
-        <w:rPr>
-          <w:rFonts w:ascii="Calibri" w:hAnsi="Calibri" w:cs="Calibri"/>
-          <w:bCs/>
-          <w:sz w:val="22"/>
-          <w:szCs w:val="20"/>
-          <w:lang w:eastAsia="ar-SA"/>
-        </w:rPr>
-        <w:t>resolutividad</w:t>
-      </w:r>
-      <w:proofErr w:type="spellEnd"/>
-      <w:r>
-        <w:rPr>
-          <w:rFonts w:ascii="Calibri" w:hAnsi="Calibri" w:cs="Calibri"/>
-          <w:bCs/>
-          <w:sz w:val="22"/>
-          <w:szCs w:val="20"/>
-          <w:lang w:eastAsia="ar-SA"/>
-        </w:rPr>
-        <w:t xml:space="preserve"> de la atención de salud a la comunidad en el que participarán las partes, en conformidad a lo establecido en el presente convenio.</w:t>
+        <w:t>, a fin de contribuir a mejorar la salud de la población beneficiaria legal del Sector Público de Salud, aumentando la capacidad de respuesta oportuna de la atención primaria, a los problemas de salud por los cuales consultan las personas, para lograr una red de atención primaria más eficaz y cercana a éstas, contribuyendo de tal forma a mejorar los problemas de acceso y resolutividad de la atención de salud a la comunidad en el que participarán las partes, en conformidad a lo establecido en el presente convenio.</w:t>
       </w:r>
     </w:p>
     <w:p>
@@ -1115,17 +969,7 @@
           <w:sz w:val="22"/>
           <w:szCs w:val="20"/>
         </w:rPr>
-        <w:t xml:space="preserve">ha sido aprobado por Resolución Exenta </w:t>
-      </w:r>
-      <w:proofErr w:type="spellStart"/>
-      <w:r>
-        <w:rPr>
-          <w:rFonts w:ascii="Calibri" w:hAnsi="Calibri" w:cs="Calibri"/>
-          <w:bCs/>
-          <w:sz w:val="22"/>
-          <w:szCs w:val="20"/>
-        </w:rPr>
-        <w:t>N</w:t>
+        <w:t>ha sido aprobado por Resolución Exenta N</w:t>
       </w:r>
       <w:r>
         <w:rPr>
@@ -1137,7 +981,6 @@
         </w:rPr>
         <w:t>°</w:t>
       </w:r>
-      <w:proofErr w:type="spellEnd"/>
       <w:r>
         <w:rPr>
           <w:rFonts w:ascii="Calibri" w:hAnsi="Calibri" w:cs="Calibri"/>
@@ -1146,9 +989,17 @@
           <w:szCs w:val="20"/>
           <w:highlight w:val="green"/>
         </w:rPr>
-        <w:t>${</w:t>
-      </w:r>
-      <w:proofErr w:type="spellStart"/>
+        <w:t>${numResolucion}</w:t>
+      </w:r>
+      <w:r>
+        <w:rPr>
+          <w:rFonts w:ascii="Calibri" w:hAnsi="Calibri" w:cs="Calibri"/>
+          <w:bCs/>
+          <w:sz w:val="22"/>
+          <w:szCs w:val="20"/>
+        </w:rPr>
+        <w:t xml:space="preserve"> de </w:t>
+      </w:r>
       <w:r>
         <w:rPr>
           <w:rFonts w:ascii="Calibri" w:hAnsi="Calibri" w:cs="Calibri"/>
@@ -1157,59 +1008,7 @@
           <w:szCs w:val="20"/>
           <w:highlight w:val="green"/>
         </w:rPr>
-        <w:t>numResolucion</w:t>
-      </w:r>
-      <w:proofErr w:type="spellEnd"/>
-      <w:r>
-        <w:rPr>
-          <w:rFonts w:ascii="Calibri" w:hAnsi="Calibri" w:cs="Calibri"/>
-          <w:bCs/>
-          <w:sz w:val="22"/>
-          <w:szCs w:val="20"/>
-          <w:highlight w:val="green"/>
-        </w:rPr>
-        <w:t>}</w:t>
-      </w:r>
-      <w:r>
-        <w:rPr>
-          <w:rFonts w:ascii="Calibri" w:hAnsi="Calibri" w:cs="Calibri"/>
-          <w:bCs/>
-          <w:sz w:val="22"/>
-          <w:szCs w:val="20"/>
-        </w:rPr>
-        <w:t xml:space="preserve"> de </w:t>
-      </w:r>
-      <w:r>
-        <w:rPr>
-          <w:rFonts w:ascii="Calibri" w:hAnsi="Calibri" w:cs="Calibri"/>
-          <w:bCs/>
-          <w:sz w:val="22"/>
-          <w:szCs w:val="20"/>
-          <w:highlight w:val="green"/>
-        </w:rPr>
-        <w:t>${</w:t>
-      </w:r>
-      <w:proofErr w:type="spellStart"/>
-      <w:r>
-        <w:rPr>
-          <w:rFonts w:ascii="Calibri" w:hAnsi="Calibri" w:cs="Calibri"/>
-          <w:bCs/>
-          <w:sz w:val="22"/>
-          <w:szCs w:val="20"/>
-          <w:highlight w:val="green"/>
-        </w:rPr>
-        <w:t>fechaResolucion</w:t>
-      </w:r>
-      <w:proofErr w:type="spellEnd"/>
-      <w:r>
-        <w:rPr>
-          <w:rFonts w:ascii="Calibri" w:hAnsi="Calibri" w:cs="Calibri"/>
-          <w:bCs/>
-          <w:sz w:val="22"/>
-          <w:szCs w:val="20"/>
-          <w:highlight w:val="green"/>
-        </w:rPr>
-        <w:t>}</w:t>
+        <w:t>${fechaResolucion}</w:t>
       </w:r>
       <w:r>
         <w:rPr>
@@ -1360,29 +1159,7 @@
           <w:szCs w:val="20"/>
           <w:highlight w:val="green"/>
         </w:rPr>
-        <w:t>${</w:t>
-      </w:r>
-      <w:proofErr w:type="spellStart"/>
-      <w:r>
-        <w:rPr>
-          <w:rFonts w:ascii="Calibri" w:hAnsi="Calibri" w:cs="Calibri"/>
-          <w:bCs/>
-          <w:sz w:val="22"/>
-          <w:szCs w:val="20"/>
-          <w:highlight w:val="green"/>
-        </w:rPr>
-        <w:t>establecimientosListado</w:t>
-      </w:r>
-      <w:proofErr w:type="spellEnd"/>
-      <w:r>
-        <w:rPr>
-          <w:rFonts w:ascii="Calibri" w:hAnsi="Calibri" w:cs="Calibri"/>
-          <w:bCs/>
-          <w:sz w:val="22"/>
-          <w:szCs w:val="20"/>
-          <w:highlight w:val="green"/>
-        </w:rPr>
-        <w:t>}</w:t>
+        <w:t>${establecimientosListado}</w:t>
       </w:r>
       <w:r>
         <w:rPr>
@@ -1582,31 +1359,7 @@
           <w:szCs w:val="20"/>
           <w:highlight w:val="green"/>
         </w:rPr>
-        <w:t>${</w:t>
-      </w:r>
-      <w:proofErr w:type="spellStart"/>
-      <w:r>
-        <w:rPr>
-          <w:rFonts w:ascii="Calibri" w:hAnsi="Calibri" w:cs="Calibri"/>
-          <w:bCs/>
-          <w:color w:val="000000" w:themeColor="text1"/>
-          <w:sz w:val="22"/>
-          <w:szCs w:val="20"/>
-          <w:highlight w:val="green"/>
-        </w:rPr>
-        <w:t>componentesListado</w:t>
-      </w:r>
-      <w:proofErr w:type="spellEnd"/>
-      <w:r>
-        <w:rPr>
-          <w:rFonts w:ascii="Calibri" w:hAnsi="Calibri" w:cs="Calibri"/>
-          <w:bCs/>
-          <w:color w:val="000000" w:themeColor="text1"/>
-          <w:sz w:val="22"/>
-          <w:szCs w:val="20"/>
-          <w:highlight w:val="green"/>
-        </w:rPr>
-        <w:t>}</w:t>
+        <w:t>${componentesListado}</w:t>
       </w:r>
     </w:p>
     <w:p>
@@ -1631,66 +1384,18 @@
           <w:szCs w:val="20"/>
           <w:highlight w:val="green"/>
         </w:rPr>
-        <w:t>Componente ${</w:t>
-      </w:r>
-      <w:proofErr w:type="spellStart"/>
-      <w:r>
-        <w:rPr>
-          <w:rFonts w:ascii="Calibri" w:hAnsi="Calibri" w:cs="Calibri"/>
-          <w:b/>
+        <w:t>Componente ${index}</w:t>
+      </w:r>
+      <w:r>
+        <w:rPr>
+          <w:rFonts w:ascii="Calibri" w:hAnsi="Calibri" w:cs="Calibri"/>
+          <w:bCs/>
           <w:color w:val="000000" w:themeColor="text1"/>
           <w:sz w:val="22"/>
           <w:szCs w:val="20"/>
           <w:highlight w:val="green"/>
         </w:rPr>
-        <w:t>index</w:t>
-      </w:r>
-      <w:proofErr w:type="spellEnd"/>
-      <w:r>
-        <w:rPr>
-          <w:rFonts w:ascii="Calibri" w:hAnsi="Calibri" w:cs="Calibri"/>
-          <w:b/>
-          <w:color w:val="000000" w:themeColor="text1"/>
-          <w:sz w:val="22"/>
-          <w:szCs w:val="20"/>
-          <w:highlight w:val="green"/>
-        </w:rPr>
-        <w:t>}</w:t>
-      </w:r>
-      <w:r>
-        <w:rPr>
-          <w:rFonts w:ascii="Calibri" w:hAnsi="Calibri" w:cs="Calibri"/>
-          <w:bCs/>
-          <w:color w:val="000000" w:themeColor="text1"/>
-          <w:sz w:val="22"/>
-          <w:szCs w:val="20"/>
-          <w:highlight w:val="green"/>
-        </w:rPr>
-        <w:t>: ${</w:t>
-      </w:r>
-      <w:proofErr w:type="spellStart"/>
-      <w:r>
-        <w:rPr>
-          <w:rFonts w:ascii="Calibri" w:hAnsi="Calibri" w:cs="Calibri"/>
-          <w:bCs/>
-          <w:color w:val="000000" w:themeColor="text1"/>
-          <w:sz w:val="22"/>
-          <w:szCs w:val="20"/>
-          <w:highlight w:val="green"/>
-        </w:rPr>
-        <w:t>componenteNombre</w:t>
-      </w:r>
-      <w:proofErr w:type="spellEnd"/>
-      <w:r>
-        <w:rPr>
-          <w:rFonts w:ascii="Calibri" w:hAnsi="Calibri" w:cs="Calibri"/>
-          <w:bCs/>
-          <w:color w:val="000000" w:themeColor="text1"/>
-          <w:sz w:val="22"/>
-          <w:szCs w:val="20"/>
-          <w:highlight w:val="green"/>
-        </w:rPr>
-        <w:t>}</w:t>
+        <w:t>: ${componenteNombre}</w:t>
       </w:r>
     </w:p>
     <w:p>
@@ -1714,31 +1419,7 @@
           <w:szCs w:val="20"/>
           <w:highlight w:val="green"/>
         </w:rPr>
-        <w:t>${/</w:t>
-      </w:r>
-      <w:proofErr w:type="spellStart"/>
-      <w:r>
-        <w:rPr>
-          <w:rFonts w:ascii="Calibri" w:hAnsi="Calibri" w:cs="Calibri"/>
-          <w:bCs/>
-          <w:color w:val="000000" w:themeColor="text1"/>
-          <w:sz w:val="22"/>
-          <w:szCs w:val="20"/>
-          <w:highlight w:val="green"/>
-        </w:rPr>
-        <w:t>componentesListado</w:t>
-      </w:r>
-      <w:proofErr w:type="spellEnd"/>
-      <w:r>
-        <w:rPr>
-          <w:rFonts w:ascii="Calibri" w:hAnsi="Calibri" w:cs="Calibri"/>
-          <w:bCs/>
-          <w:color w:val="000000" w:themeColor="text1"/>
-          <w:sz w:val="22"/>
-          <w:szCs w:val="20"/>
-          <w:highlight w:val="green"/>
-        </w:rPr>
-        <w:t>}</w:t>
+        <w:t>${/componentesListado}</w:t>
       </w:r>
     </w:p>
     <w:p>
@@ -1827,9 +1508,8 @@
           <w:szCs w:val="20"/>
           <w:highlight w:val="green"/>
         </w:rPr>
-        <w:t>${</w:t>
-      </w:r>
-      <w:proofErr w:type="spellStart"/>
+        <w:t>${totalConvenio}</w:t>
+      </w:r>
       <w:r>
         <w:rPr>
           <w:rFonts w:ascii="Calibri" w:hAnsi="Calibri" w:cs="Calibri"/>
@@ -1839,9 +1519,8 @@
           <w:szCs w:val="20"/>
           <w:highlight w:val="green"/>
         </w:rPr>
-        <w:t>totalConvenio</w:t>
-      </w:r>
-      <w:proofErr w:type="spellEnd"/>
+        <w:t xml:space="preserve"> (</w:t>
+      </w:r>
       <w:r>
         <w:rPr>
           <w:rFonts w:ascii="Calibri" w:hAnsi="Calibri" w:cs="Calibri"/>
@@ -1851,53 +1530,7 @@
           <w:szCs w:val="20"/>
           <w:highlight w:val="green"/>
         </w:rPr>
-        <w:t>}</w:t>
-      </w:r>
-      <w:r>
-        <w:rPr>
-          <w:rFonts w:ascii="Calibri" w:hAnsi="Calibri" w:cs="Calibri"/>
-          <w:b/>
-          <w:bCs/>
-          <w:sz w:val="22"/>
-          <w:szCs w:val="20"/>
-          <w:highlight w:val="green"/>
-        </w:rPr>
-        <w:t xml:space="preserve"> (</w:t>
-      </w:r>
-      <w:r>
-        <w:rPr>
-          <w:rFonts w:ascii="Calibri" w:hAnsi="Calibri" w:cs="Calibri"/>
-          <w:b/>
-          <w:bCs/>
-          <w:sz w:val="22"/>
-          <w:szCs w:val="20"/>
-          <w:highlight w:val="green"/>
-        </w:rPr>
-        <w:t>${</w:t>
-      </w:r>
-      <w:proofErr w:type="spellStart"/>
-      <w:r>
-        <w:rPr>
-          <w:rFonts w:ascii="Calibri" w:hAnsi="Calibri" w:cs="Calibri"/>
-          <w:b/>
-          <w:bCs/>
-          <w:sz w:val="22"/>
-          <w:szCs w:val="20"/>
-          <w:highlight w:val="green"/>
-        </w:rPr>
-        <w:t>totalConvenioLetras</w:t>
-      </w:r>
-      <w:proofErr w:type="spellEnd"/>
-      <w:r>
-        <w:rPr>
-          <w:rFonts w:ascii="Calibri" w:hAnsi="Calibri" w:cs="Calibri"/>
-          <w:b/>
-          <w:bCs/>
-          <w:sz w:val="22"/>
-          <w:szCs w:val="20"/>
-          <w:highlight w:val="green"/>
-        </w:rPr>
-        <w:t>}</w:t>
+        <w:t>${totalConvenioLetras}</w:t>
       </w:r>
       <w:r>
         <w:rPr>
@@ -2889,29 +2522,7 @@
           <w:szCs w:val="20"/>
           <w:highlight w:val="yellow"/>
         </w:rPr>
-        <w:t xml:space="preserve">31 </w:t>
-      </w:r>
-      <w:proofErr w:type="gramStart"/>
-      <w:r>
-        <w:rPr>
-          <w:rFonts w:cs="Calibri"/>
-          <w:b/>
-          <w:bCs/>
-          <w:szCs w:val="20"/>
-          <w:highlight w:val="yellow"/>
-        </w:rPr>
-        <w:t>Diciembre</w:t>
-      </w:r>
-      <w:proofErr w:type="gramEnd"/>
-      <w:r>
-        <w:rPr>
-          <w:rFonts w:cs="Calibri"/>
-          <w:b/>
-          <w:bCs/>
-          <w:szCs w:val="20"/>
-          <w:highlight w:val="yellow"/>
-        </w:rPr>
-        <w:t xml:space="preserve"> 2021</w:t>
+        <w:t>31 Diciembre 2021</w:t>
       </w:r>
       <w:r>
         <w:rPr>
@@ -3187,27 +2798,7 @@
           <w:sz w:val="22"/>
           <w:szCs w:val="20"/>
         </w:rPr>
-        <w:t xml:space="preserve"> serán recopilados por el Departamento de Atención Primaria del Servicio de Salud Iquique, mediante solicitud de informes y visitas </w:t>
-      </w:r>
-      <w:proofErr w:type="spellStart"/>
-      <w:r>
-        <w:rPr>
-          <w:rFonts w:ascii="Calibri" w:hAnsi="Calibri" w:cs="Calibri"/>
-          <w:color w:val="000000"/>
-          <w:sz w:val="22"/>
-          <w:szCs w:val="20"/>
-        </w:rPr>
-        <w:t>inspectivas</w:t>
-      </w:r>
-      <w:proofErr w:type="spellEnd"/>
-      <w:r>
-        <w:rPr>
-          <w:rFonts w:ascii="Calibri" w:hAnsi="Calibri" w:cs="Calibri"/>
-          <w:color w:val="000000"/>
-          <w:sz w:val="22"/>
-          <w:szCs w:val="20"/>
-        </w:rPr>
-        <w:t xml:space="preserve"> por parte de referentes técnicos del </w:t>
+        <w:t xml:space="preserve"> serán recopilados por el Departamento de Atención Primaria del Servicio de Salud Iquique, mediante solicitud de informes y visitas inspectivas por parte de referentes técnicos del </w:t>
       </w:r>
       <w:r>
         <w:rPr>
@@ -3454,27 +3045,7 @@
           <w:sz w:val="22"/>
           <w:szCs w:val="20"/>
         </w:rPr>
-        <w:t xml:space="preserve">Adicionalmente el Departamento de Auditoría, efectuará la fiscalización aleatoria del uso correcto y adecuado de los recursos, mediante visitas </w:t>
-      </w:r>
-      <w:proofErr w:type="spellStart"/>
-      <w:r>
-        <w:rPr>
-          <w:rFonts w:ascii="Calibri" w:hAnsi="Calibri" w:cs="Calibri"/>
-          <w:bCs/>
-          <w:sz w:val="22"/>
-          <w:szCs w:val="20"/>
-        </w:rPr>
-        <w:t>inspectivas</w:t>
-      </w:r>
-      <w:proofErr w:type="spellEnd"/>
-      <w:r>
-        <w:rPr>
-          <w:rFonts w:ascii="Calibri" w:hAnsi="Calibri" w:cs="Calibri"/>
-          <w:bCs/>
-          <w:sz w:val="22"/>
-          <w:szCs w:val="20"/>
-        </w:rPr>
-        <w:t xml:space="preserve">, solicitud de informes de avances mensuales y demás medios previstos por las normas y procedimientos de auditoría de conformidad con la normativa vigente. </w:t>
+        <w:t xml:space="preserve">Adicionalmente el Departamento de Auditoría, efectuará la fiscalización aleatoria del uso correcto y adecuado de los recursos, mediante visitas inspectivas, solicitud de informes de avances mensuales y demás medios previstos por las normas y procedimientos de auditoría de conformidad con la normativa vigente. </w:t>
       </w:r>
     </w:p>
     <w:p>
@@ -3606,7 +3177,6 @@
         </w:rPr>
         <w:t>${</w:t>
       </w:r>
-      <w:proofErr w:type="spellStart"/>
       <w:r>
         <w:rPr>
           <w:rFonts w:ascii="Calibri" w:hAnsi="Calibri" w:cs="Calibri"/>
@@ -3627,19 +3197,7 @@
           <w:szCs w:val="20"/>
           <w:highlight w:val="green"/>
         </w:rPr>
-        <w:t>Listado</w:t>
-      </w:r>
-      <w:proofErr w:type="spellEnd"/>
-      <w:r>
-        <w:rPr>
-          <w:rFonts w:ascii="Calibri" w:hAnsi="Calibri" w:cs="Calibri"/>
-          <w:bCs/>
-          <w:color w:val="000000" w:themeColor="text1"/>
-          <w:sz w:val="22"/>
-          <w:szCs w:val="20"/>
-          <w:highlight w:val="green"/>
-        </w:rPr>
-        <w:t>}</w:t>
+        <w:t>Listado}</w:t>
       </w:r>
     </w:p>
     <w:p>
@@ -3679,25 +3237,78 @@
           <w:szCs w:val="20"/>
           <w:highlight w:val="green"/>
         </w:rPr>
+        <w:t>${index}</w:t>
+      </w:r>
+      <w:r>
+        <w:rPr>
+          <w:rFonts w:ascii="Calibri" w:hAnsi="Calibri" w:cs="Calibri"/>
+          <w:bCs/>
+          <w:color w:val="000000" w:themeColor="text1"/>
+          <w:sz w:val="22"/>
+          <w:szCs w:val="20"/>
+          <w:highlight w:val="green"/>
+        </w:rPr>
+        <w:t xml:space="preserve"> cuota</w:t>
+      </w:r>
+      <w:r>
+        <w:rPr>
+          <w:rFonts w:ascii="Calibri" w:hAnsi="Calibri" w:cs="Calibri"/>
+          <w:bCs/>
+          <w:color w:val="000000" w:themeColor="text1"/>
+          <w:sz w:val="22"/>
+          <w:szCs w:val="20"/>
+          <w:highlight w:val="green"/>
+        </w:rPr>
+        <w:t>:</w:t>
+      </w:r>
+      <w:r>
+        <w:rPr>
+          <w:rFonts w:ascii="Calibri" w:hAnsi="Calibri" w:cs="Calibri"/>
+          <w:bCs/>
+          <w:color w:val="000000" w:themeColor="text1"/>
+          <w:sz w:val="22"/>
+          <w:szCs w:val="20"/>
+          <w:highlight w:val="green"/>
+        </w:rPr>
+        <w:t xml:space="preserve"> de</w:t>
+      </w:r>
+      <w:r>
+        <w:rPr>
+          <w:rFonts w:ascii="Calibri" w:hAnsi="Calibri" w:cs="Calibri"/>
+          <w:bCs/>
+          <w:color w:val="000000" w:themeColor="text1"/>
+          <w:sz w:val="22"/>
+          <w:szCs w:val="20"/>
+          <w:highlight w:val="green"/>
+        </w:rPr>
+        <w:t xml:space="preserve"> </w:t>
+      </w:r>
+      <w:r>
+        <w:rPr>
+          <w:rFonts w:ascii="Calibri" w:hAnsi="Calibri" w:cs="Calibri"/>
+          <w:b/>
+          <w:color w:val="000000" w:themeColor="text1"/>
+          <w:sz w:val="22"/>
+          <w:szCs w:val="20"/>
+          <w:highlight w:val="green"/>
+        </w:rPr>
         <w:t>${</w:t>
       </w:r>
-      <w:proofErr w:type="spellStart"/>
-      <w:r>
-        <w:rPr>
-          <w:rFonts w:ascii="Calibri" w:hAnsi="Calibri" w:cs="Calibri"/>
-          <w:bCs/>
+      <w:r>
+        <w:rPr>
+          <w:rFonts w:ascii="Calibri" w:hAnsi="Calibri" w:cs="Calibri"/>
+          <w:b/>
           <w:color w:val="000000" w:themeColor="text1"/>
           <w:sz w:val="22"/>
           <w:szCs w:val="20"/>
           <w:highlight w:val="green"/>
         </w:rPr>
-        <w:t>index</w:t>
-      </w:r>
-      <w:proofErr w:type="spellEnd"/>
-      <w:r>
-        <w:rPr>
-          <w:rFonts w:ascii="Calibri" w:hAnsi="Calibri" w:cs="Calibri"/>
-          <w:bCs/>
+        <w:t>cuotaMonto</w:t>
+      </w:r>
+      <w:r>
+        <w:rPr>
+          <w:rFonts w:ascii="Calibri" w:hAnsi="Calibri" w:cs="Calibri"/>
+          <w:b/>
           <w:color w:val="000000" w:themeColor="text1"/>
           <w:sz w:val="22"/>
           <w:szCs w:val="20"/>
@@ -3714,18 +3325,18 @@
           <w:szCs w:val="20"/>
           <w:highlight w:val="green"/>
         </w:rPr>
-        <w:t xml:space="preserve"> cuota</w:t>
-      </w:r>
-      <w:r>
-        <w:rPr>
-          <w:rFonts w:ascii="Calibri" w:hAnsi="Calibri" w:cs="Calibri"/>
-          <w:bCs/>
+        <w:t xml:space="preserve"> </w:t>
+      </w:r>
+      <w:r>
+        <w:rPr>
+          <w:rFonts w:ascii="Calibri" w:hAnsi="Calibri" w:cs="Calibri"/>
+          <w:b/>
           <w:color w:val="000000" w:themeColor="text1"/>
           <w:sz w:val="22"/>
           <w:szCs w:val="20"/>
           <w:highlight w:val="green"/>
         </w:rPr>
-        <w:t>:</w:t>
+        <w:t>(${cuotaLetra})</w:t>
       </w:r>
       <w:r>
         <w:rPr>
@@ -3736,134 +3347,7 @@
           <w:szCs w:val="20"/>
           <w:highlight w:val="green"/>
         </w:rPr>
-        <w:t xml:space="preserve"> de</w:t>
-      </w:r>
-      <w:r>
-        <w:rPr>
-          <w:rFonts w:ascii="Calibri" w:hAnsi="Calibri" w:cs="Calibri"/>
-          <w:bCs/>
-          <w:color w:val="000000" w:themeColor="text1"/>
-          <w:sz w:val="22"/>
-          <w:szCs w:val="20"/>
-          <w:highlight w:val="green"/>
-        </w:rPr>
-        <w:t xml:space="preserve"> </w:t>
-      </w:r>
-      <w:r>
-        <w:rPr>
-          <w:rFonts w:ascii="Calibri" w:hAnsi="Calibri" w:cs="Calibri"/>
-          <w:b/>
-          <w:color w:val="000000" w:themeColor="text1"/>
-          <w:sz w:val="22"/>
-          <w:szCs w:val="20"/>
-          <w:highlight w:val="green"/>
-        </w:rPr>
-        <w:t>${</w:t>
-      </w:r>
-      <w:proofErr w:type="spellStart"/>
-      <w:r>
-        <w:rPr>
-          <w:rFonts w:ascii="Calibri" w:hAnsi="Calibri" w:cs="Calibri"/>
-          <w:b/>
-          <w:color w:val="000000" w:themeColor="text1"/>
-          <w:sz w:val="22"/>
-          <w:szCs w:val="20"/>
-          <w:highlight w:val="green"/>
-        </w:rPr>
-        <w:t>cuotaMonto</w:t>
-      </w:r>
-      <w:proofErr w:type="spellEnd"/>
-      <w:r>
-        <w:rPr>
-          <w:rFonts w:ascii="Calibri" w:hAnsi="Calibri" w:cs="Calibri"/>
-          <w:b/>
-          <w:color w:val="000000" w:themeColor="text1"/>
-          <w:sz w:val="22"/>
-          <w:szCs w:val="20"/>
-          <w:highlight w:val="green"/>
-        </w:rPr>
-        <w:t>}</w:t>
-      </w:r>
-      <w:r>
-        <w:rPr>
-          <w:rFonts w:ascii="Calibri" w:hAnsi="Calibri" w:cs="Calibri"/>
-          <w:bCs/>
-          <w:color w:val="000000" w:themeColor="text1"/>
-          <w:sz w:val="22"/>
-          <w:szCs w:val="20"/>
-          <w:highlight w:val="green"/>
-        </w:rPr>
-        <w:t xml:space="preserve"> </w:t>
-      </w:r>
-      <w:r>
-        <w:rPr>
-          <w:rFonts w:ascii="Calibri" w:hAnsi="Calibri" w:cs="Calibri"/>
-          <w:b/>
-          <w:color w:val="000000" w:themeColor="text1"/>
-          <w:sz w:val="22"/>
-          <w:szCs w:val="20"/>
-          <w:highlight w:val="green"/>
-        </w:rPr>
-        <w:t>(${</w:t>
-      </w:r>
-      <w:proofErr w:type="spellStart"/>
-      <w:r>
-        <w:rPr>
-          <w:rFonts w:ascii="Calibri" w:hAnsi="Calibri" w:cs="Calibri"/>
-          <w:b/>
-          <w:color w:val="000000" w:themeColor="text1"/>
-          <w:sz w:val="22"/>
-          <w:szCs w:val="20"/>
-          <w:highlight w:val="green"/>
-        </w:rPr>
-        <w:t>cuotaLetra</w:t>
-      </w:r>
-      <w:proofErr w:type="spellEnd"/>
-      <w:r>
-        <w:rPr>
-          <w:rFonts w:ascii="Calibri" w:hAnsi="Calibri" w:cs="Calibri"/>
-          <w:b/>
-          <w:color w:val="000000" w:themeColor="text1"/>
-          <w:sz w:val="22"/>
-          <w:szCs w:val="20"/>
-          <w:highlight w:val="green"/>
-        </w:rPr>
-        <w:t>})</w:t>
-      </w:r>
-      <w:r>
-        <w:rPr>
-          <w:rFonts w:ascii="Calibri" w:hAnsi="Calibri" w:cs="Calibri"/>
-          <w:bCs/>
-          <w:color w:val="000000" w:themeColor="text1"/>
-          <w:sz w:val="22"/>
-          <w:szCs w:val="20"/>
-          <w:highlight w:val="green"/>
-        </w:rPr>
-        <w:t xml:space="preserve"> correspondiente al ${</w:t>
-      </w:r>
-      <w:proofErr w:type="spellStart"/>
-      <w:r>
-        <w:rPr>
-          <w:rFonts w:ascii="Calibri" w:hAnsi="Calibri" w:cs="Calibri"/>
-          <w:bCs/>
-          <w:color w:val="000000" w:themeColor="text1"/>
-          <w:sz w:val="22"/>
-          <w:szCs w:val="20"/>
-          <w:highlight w:val="green"/>
-        </w:rPr>
-        <w:t>cuotaDescripcion</w:t>
-      </w:r>
-      <w:proofErr w:type="spellEnd"/>
-      <w:r>
-        <w:rPr>
-          <w:rFonts w:ascii="Calibri" w:hAnsi="Calibri" w:cs="Calibri"/>
-          <w:bCs/>
-          <w:color w:val="000000" w:themeColor="text1"/>
-          <w:sz w:val="22"/>
-          <w:szCs w:val="20"/>
-          <w:highlight w:val="green"/>
-        </w:rPr>
-        <w:t>} …</w:t>
+        <w:t xml:space="preserve"> correspondiente al ${cuotaDescripcion}</w:t>
       </w:r>
     </w:p>
     <w:p>
@@ -3888,9 +3372,8 @@
           <w:highlight w:val="green"/>
         </w:rPr>
         <w:lastRenderedPageBreak/>
-        <w:t>${/</w:t>
-      </w:r>
-      <w:proofErr w:type="spellStart"/>
+        <w:t>${/c</w:t>
+      </w:r>
       <w:r>
         <w:rPr>
           <w:rFonts w:ascii="Calibri" w:hAnsi="Calibri" w:cs="Calibri"/>
@@ -3900,7 +3383,7 @@
           <w:szCs w:val="20"/>
           <w:highlight w:val="green"/>
         </w:rPr>
-        <w:t>c</w:t>
+        <w:t>uotas</w:t>
       </w:r>
       <w:r>
         <w:rPr>
@@ -3911,320 +3394,7 @@
           <w:szCs w:val="20"/>
           <w:highlight w:val="green"/>
         </w:rPr>
-        <w:t>uotas</w:t>
-      </w:r>
-      <w:r>
-        <w:rPr>
-          <w:rFonts w:ascii="Calibri" w:hAnsi="Calibri" w:cs="Calibri"/>
-          <w:bCs/>
-          <w:color w:val="000000" w:themeColor="text1"/>
-          <w:sz w:val="22"/>
-          <w:szCs w:val="20"/>
-          <w:highlight w:val="green"/>
-        </w:rPr>
-        <w:t>Listado</w:t>
-      </w:r>
-      <w:proofErr w:type="spellEnd"/>
-      <w:r>
-        <w:rPr>
-          <w:rFonts w:ascii="Calibri" w:hAnsi="Calibri" w:cs="Calibri"/>
-          <w:bCs/>
-          <w:color w:val="000000" w:themeColor="text1"/>
-          <w:sz w:val="22"/>
-          <w:szCs w:val="20"/>
-          <w:highlight w:val="green"/>
-        </w:rPr>
-        <w:t>}</w:t>
-      </w:r>
-    </w:p>
-    <w:p>
-      <w:pPr>
-        <w:tabs>
-          <w:tab w:val="left" w:pos="4395"/>
-        </w:tabs>
-        <w:spacing w:after="240"/>
-        <w:jc w:val="both"/>
-        <w:rPr>
-          <w:rFonts w:ascii="Calibri" w:hAnsi="Calibri" w:cs="Calibri"/>
-          <w:bCs/>
-          <w:sz w:val="22"/>
-          <w:szCs w:val="20"/>
-        </w:rPr>
-      </w:pPr>
-    </w:p>
-    <w:p>
-      <w:pPr>
-        <w:numPr>
-          <w:ilvl w:val="0"/>
-          <w:numId w:val="2"/>
-        </w:numPr>
-        <w:tabs>
-          <w:tab w:val="left" w:pos="709"/>
-          <w:tab w:val="left" w:pos="4395"/>
-        </w:tabs>
-        <w:suppressAutoHyphens/>
-        <w:spacing w:after="240"/>
-        <w:jc w:val="both"/>
-        <w:rPr>
-          <w:rFonts w:ascii="Calibri" w:hAnsi="Calibri" w:cs="Calibri"/>
-          <w:sz w:val="22"/>
-          <w:szCs w:val="20"/>
-        </w:rPr>
-      </w:pPr>
-      <w:r>
-        <w:rPr>
-          <w:rFonts w:ascii="Calibri" w:hAnsi="Calibri" w:cs="Calibri"/>
-          <w:sz w:val="22"/>
-          <w:szCs w:val="20"/>
-        </w:rPr>
-        <w:t xml:space="preserve">La primera cuota de </w:t>
-      </w:r>
-      <w:r>
-        <w:rPr>
-          <w:rFonts w:ascii="Calibri" w:hAnsi="Calibri" w:cs="Calibri"/>
-          <w:b/>
-          <w:sz w:val="22"/>
-          <w:szCs w:val="20"/>
-          <w:highlight w:val="yellow"/>
-        </w:rPr>
-        <w:t>$40.085.683 (cuarenta millones, ochenta y cinco mil, seiscientos ochenta y tres pesos)</w:t>
-      </w:r>
-      <w:r>
-        <w:rPr>
-          <w:rFonts w:ascii="Calibri" w:hAnsi="Calibri" w:cs="Calibri"/>
-          <w:sz w:val="22"/>
-          <w:szCs w:val="20"/>
-        </w:rPr>
-        <w:t xml:space="preserve"> correspondiente al </w:t>
-      </w:r>
-      <w:r>
-        <w:rPr>
-          <w:rFonts w:ascii="Calibri" w:hAnsi="Calibri" w:cs="Calibri"/>
-          <w:b/>
-          <w:bCs/>
-          <w:sz w:val="22"/>
-          <w:szCs w:val="20"/>
-          <w:highlight w:val="yellow"/>
-        </w:rPr>
-        <w:t>70</w:t>
-      </w:r>
-      <w:r>
-        <w:rPr>
-          <w:rFonts w:ascii="Calibri" w:hAnsi="Calibri" w:cs="Calibri"/>
-          <w:b/>
-          <w:bCs/>
-          <w:sz w:val="22"/>
-          <w:szCs w:val="20"/>
-          <w:highlight w:val="yellow"/>
-        </w:rPr>
-        <w:t>%</w:t>
-      </w:r>
-      <w:r>
-        <w:rPr>
-          <w:rFonts w:ascii="Calibri" w:hAnsi="Calibri" w:cs="Calibri"/>
-          <w:sz w:val="22"/>
-          <w:szCs w:val="20"/>
-        </w:rPr>
-        <w:t xml:space="preserve"> del total de los recursos del convenio una vez aprobada la resolución exenta que aprueba el presente instrumento y recibidos los recursos del Ministerio de Salud.</w:t>
-      </w:r>
-    </w:p>
-    <w:p>
-      <w:pPr>
-        <w:numPr>
-          <w:ilvl w:val="0"/>
-          <w:numId w:val="2"/>
-        </w:numPr>
-        <w:spacing w:after="240"/>
-        <w:jc w:val="both"/>
-        <w:rPr>
-          <w:rFonts w:ascii="Calibri" w:hAnsi="Calibri" w:cs="Calibri"/>
-          <w:sz w:val="22"/>
-          <w:szCs w:val="20"/>
-        </w:rPr>
-      </w:pPr>
-      <w:r>
-        <w:rPr>
-          <w:rFonts w:ascii="Calibri" w:hAnsi="Calibri" w:cs="Calibri"/>
-          <w:sz w:val="22"/>
-          <w:szCs w:val="20"/>
-        </w:rPr>
-        <w:t xml:space="preserve">La segunda cuota de </w:t>
-      </w:r>
-      <w:r>
-        <w:rPr>
-          <w:rFonts w:ascii="Calibri" w:hAnsi="Calibri" w:cs="Calibri"/>
-          <w:b/>
-          <w:sz w:val="22"/>
-          <w:szCs w:val="20"/>
-          <w:highlight w:val="yellow"/>
-        </w:rPr>
-        <w:t>$40.513.773</w:t>
-      </w:r>
-      <w:r>
-        <w:rPr>
-          <w:rFonts w:ascii="Calibri" w:hAnsi="Calibri" w:cs="Calibri"/>
-          <w:b/>
-          <w:sz w:val="22"/>
-          <w:szCs w:val="20"/>
-          <w:highlight w:val="yellow"/>
-        </w:rPr>
-        <w:t>‬ (cuarenta millones, quinientos trece mil, setecientos setenta y tres pesos)</w:t>
-      </w:r>
-      <w:r>
-        <w:rPr>
-          <w:rFonts w:ascii="Calibri" w:hAnsi="Calibri" w:cs="Calibri"/>
-          <w:sz w:val="22"/>
-          <w:szCs w:val="20"/>
-        </w:rPr>
-        <w:t xml:space="preserve"> corresponderá al </w:t>
-      </w:r>
-      <w:r>
-        <w:rPr>
-          <w:rFonts w:ascii="Calibri" w:hAnsi="Calibri" w:cs="Calibri"/>
-          <w:b/>
-          <w:bCs/>
-          <w:sz w:val="22"/>
-          <w:szCs w:val="20"/>
-          <w:highlight w:val="yellow"/>
-        </w:rPr>
-        <w:t>30%</w:t>
-      </w:r>
-      <w:r>
-        <w:rPr>
-          <w:rFonts w:ascii="Calibri" w:hAnsi="Calibri" w:cs="Calibri"/>
-          <w:sz w:val="22"/>
-          <w:szCs w:val="20"/>
-        </w:rPr>
-        <w:t xml:space="preserve"> restante del total de recursos y se enviará en el mes de octubre, según resultados obtenidos en la primera evaluación definida en la cláusula anterior.</w:t>
-      </w:r>
-      <w:r>
-        <w:rPr>
-          <w:rFonts w:ascii="Calibri" w:hAnsi="Calibri" w:cs="Calibri"/>
-          <w:sz w:val="22"/>
-          <w:szCs w:val="20"/>
-        </w:rPr>
-        <w:t xml:space="preserve"> Así también, </w:t>
-      </w:r>
-      <w:r>
-        <w:rPr>
-          <w:rFonts w:ascii="Calibri" w:hAnsi="Calibri" w:cs="Calibri"/>
-          <w:sz w:val="22"/>
-          <w:szCs w:val="20"/>
-        </w:rPr>
-        <w:t xml:space="preserve">dependerá de la recepción de dichos </w:t>
-      </w:r>
-      <w:r>
-        <w:rPr>
-          <w:rFonts w:ascii="Calibri" w:hAnsi="Calibri" w:cs="Calibri"/>
-          <w:sz w:val="22"/>
-          <w:szCs w:val="20"/>
-        </w:rPr>
-        <w:t>recursos</w:t>
-      </w:r>
-      <w:r>
-        <w:rPr>
-          <w:rFonts w:ascii="Calibri" w:hAnsi="Calibri" w:cs="Calibri"/>
-          <w:sz w:val="22"/>
-          <w:szCs w:val="20"/>
-        </w:rPr>
-        <w:t xml:space="preserve"> desde M</w:t>
-      </w:r>
-      <w:r>
-        <w:rPr>
-          <w:rFonts w:ascii="Calibri" w:hAnsi="Calibri" w:cs="Calibri"/>
-          <w:sz w:val="22"/>
-          <w:szCs w:val="20"/>
-        </w:rPr>
-        <w:t>inisterio de Salud</w:t>
-      </w:r>
-      <w:r>
-        <w:rPr>
-          <w:rFonts w:ascii="Calibri" w:hAnsi="Calibri" w:cs="Calibri"/>
-          <w:sz w:val="22"/>
-          <w:szCs w:val="20"/>
-        </w:rPr>
-        <w:t xml:space="preserve"> y existencia de rendición financiera según lo establece </w:t>
-      </w:r>
-      <w:r>
-        <w:rPr>
-          <w:rFonts w:ascii="Calibri" w:hAnsi="Calibri" w:cs="Calibri"/>
-          <w:sz w:val="22"/>
-          <w:szCs w:val="20"/>
-        </w:rPr>
-        <w:t xml:space="preserve">la </w:t>
-      </w:r>
-      <w:r>
-        <w:rPr>
-          <w:rFonts w:ascii="Calibri" w:hAnsi="Calibri" w:cs="Calibri"/>
-          <w:sz w:val="22"/>
-          <w:szCs w:val="20"/>
-        </w:rPr>
-        <w:t xml:space="preserve">resolución N°30/2015 </w:t>
-      </w:r>
-      <w:r>
-        <w:rPr>
-          <w:rFonts w:ascii="Calibri" w:hAnsi="Calibri" w:cs="Calibri"/>
-          <w:sz w:val="22"/>
-          <w:szCs w:val="20"/>
-        </w:rPr>
-        <w:t xml:space="preserve">que fija normas sobre procedimiento de rendición de cuentas </w:t>
-      </w:r>
-      <w:r>
-        <w:rPr>
-          <w:rFonts w:ascii="Calibri" w:hAnsi="Calibri" w:cs="Calibri"/>
-          <w:sz w:val="22"/>
-          <w:szCs w:val="20"/>
-        </w:rPr>
-        <w:t>de</w:t>
-      </w:r>
-      <w:r>
-        <w:rPr>
-          <w:rFonts w:ascii="Calibri" w:hAnsi="Calibri" w:cs="Calibri"/>
-          <w:sz w:val="22"/>
-          <w:szCs w:val="20"/>
-        </w:rPr>
-        <w:t xml:space="preserve"> la</w:t>
-      </w:r>
-      <w:r>
-        <w:rPr>
-          <w:rFonts w:ascii="Calibri" w:hAnsi="Calibri" w:cs="Calibri"/>
-          <w:sz w:val="22"/>
-          <w:szCs w:val="20"/>
-        </w:rPr>
-        <w:t xml:space="preserve"> Contraloría General de la Republica</w:t>
-      </w:r>
-      <w:r>
-        <w:rPr>
-          <w:rFonts w:ascii="Calibri" w:hAnsi="Calibri" w:cs="Calibri"/>
-          <w:sz w:val="22"/>
-          <w:szCs w:val="20"/>
-        </w:rPr>
-        <w:t>,</w:t>
-      </w:r>
-      <w:r>
-        <w:rPr>
-          <w:rFonts w:ascii="Calibri" w:hAnsi="Calibri" w:cs="Calibri"/>
-          <w:sz w:val="22"/>
-          <w:szCs w:val="20"/>
-        </w:rPr>
-        <w:t xml:space="preserve"> por parte de la </w:t>
-      </w:r>
-      <w:r>
-        <w:rPr>
-          <w:rFonts w:ascii="Calibri" w:hAnsi="Calibri" w:cs="Calibri"/>
-          <w:b/>
-          <w:sz w:val="22"/>
-          <w:szCs w:val="20"/>
-        </w:rPr>
-        <w:t>“MUNICIPALIDAD”</w:t>
-      </w:r>
-      <w:r>
-        <w:rPr>
-          <w:rFonts w:ascii="Calibri" w:hAnsi="Calibri" w:cs="Calibri"/>
-          <w:sz w:val="22"/>
-          <w:szCs w:val="20"/>
-        </w:rPr>
-        <w:t>.</w:t>
+        <w:t>Listado}</w:t>
       </w:r>
     </w:p>
     <w:p>
@@ -4593,25 +3763,7 @@
           <w:sz w:val="22"/>
           <w:szCs w:val="20"/>
         </w:rPr>
-        <w:t xml:space="preserve">La Municipalidad deberá rendir los gastos del Programa, únicamente utilizando el Sistema de Rendición Electrónica de cuentas de la Contraloría General de la Republica en adelante SISREC y sujetándose a lo establecido en la resolución </w:t>
-      </w:r>
-      <w:proofErr w:type="spellStart"/>
-      <w:r>
-        <w:rPr>
-          <w:rFonts w:ascii="Calibri" w:hAnsi="Calibri" w:cs="Calibri"/>
-          <w:sz w:val="22"/>
-          <w:szCs w:val="20"/>
-        </w:rPr>
-        <w:t>N°</w:t>
-      </w:r>
-      <w:proofErr w:type="spellEnd"/>
-      <w:r>
-        <w:rPr>
-          <w:rFonts w:ascii="Calibri" w:hAnsi="Calibri" w:cs="Calibri"/>
-          <w:sz w:val="22"/>
-          <w:szCs w:val="20"/>
-        </w:rPr>
-        <w:t xml:space="preserve"> 30, de 2015, de la Contraloría General de la República, que Fija Normas de Procedimiento sobre Rendición de Cuentas, o de las resoluciones que la modifiquen o la reemplacen.</w:t>
+        <w:t>La Municipalidad deberá rendir los gastos del Programa, únicamente utilizando el Sistema de Rendición Electrónica de cuentas de la Contraloría General de la Republica en adelante SISREC y sujetándose a lo establecido en la resolución N° 30, de 2015, de la Contraloría General de la República, que Fija Normas de Procedimiento sobre Rendición de Cuentas, o de las resoluciones que la modifiquen o la reemplacen.</w:t>
       </w:r>
     </w:p>
     <w:p>
@@ -4685,25 +3837,7 @@
           <w:sz w:val="22"/>
           <w:szCs w:val="22"/>
         </w:rPr>
-        <w:t xml:space="preserve">a) Utilizar el SISREC para la rendición de cuentas a que dé lugar el presente convenio, ocupando las funcionalidades que otorga el perfil ejecutor, dando cumplimiento al marco normativo aplicable, incluyendo la preceptiva de la resolución </w:t>
-      </w:r>
-      <w:proofErr w:type="spellStart"/>
-      <w:r>
-        <w:rPr>
-          <w:rFonts w:asciiTheme="minorHAnsi" w:hAnsiTheme="minorHAnsi" w:cstheme="minorHAnsi"/>
-          <w:sz w:val="22"/>
-          <w:szCs w:val="22"/>
-        </w:rPr>
-        <w:t>N°</w:t>
-      </w:r>
-      <w:proofErr w:type="spellEnd"/>
-      <w:r>
-        <w:rPr>
-          <w:rFonts w:asciiTheme="minorHAnsi" w:hAnsiTheme="minorHAnsi" w:cstheme="minorHAnsi"/>
-          <w:sz w:val="22"/>
-          <w:szCs w:val="22"/>
-        </w:rPr>
-        <w:t xml:space="preserve"> 30, de 2015, de la Contraloría General de la República.</w:t>
+        <w:t>a) Utilizar el SISREC para la rendición de cuentas a que dé lugar el presente convenio, ocupando las funcionalidades que otorga el perfil ejecutor, dando cumplimiento al marco normativo aplicable, incluyendo la preceptiva de la resolución N° 30, de 2015, de la Contraloría General de la República.</w:t>
       </w:r>
     </w:p>
     <w:p>
@@ -4758,16 +3892,7 @@
           <w:sz w:val="22"/>
           <w:szCs w:val="22"/>
         </w:rPr>
-        <w:t xml:space="preserve">c) Disponer de medios tecnológicos de hardware y software para realizar la rendición de cuentas con documentación electrónica y digital a través del SISREC. Lo anterior incluye, por ejemplo, la </w:t>
-      </w:r>
-      <w:r>
-        <w:rPr>
-          <w:rFonts w:asciiTheme="minorHAnsi" w:hAnsiTheme="minorHAnsi" w:cstheme="minorHAnsi"/>
-          <w:sz w:val="22"/>
-          <w:szCs w:val="22"/>
-        </w:rPr>
-        <w:lastRenderedPageBreak/>
-        <w:t>adquisición de token para la firma electrónica avanzada del encargado ejecutor, scanner para digitalización de documentos en papel, contar con casilla de correo electrónico e internet.</w:t>
+        <w:t>c) Disponer de medios tecnológicos de hardware y software para realizar la rendición de cuentas con documentación electrónica y digital a través del SISREC. Lo anterior incluye, por ejemplo, la adquisición de token para la firma electrónica avanzada del encargado ejecutor, scanner para digitalización de documentos en papel, contar con casilla de correo electrónico e internet.</w:t>
       </w:r>
     </w:p>
     <w:p>
@@ -4879,6 +4004,7 @@
           <w:sz w:val="22"/>
           <w:szCs w:val="22"/>
         </w:rPr>
+        <w:lastRenderedPageBreak/>
         <w:t>b) Disponer de medios tecnológicos de hardware y software para realizar la rendición de cuentas del proyecto con documentación electrónica y digital a través del SISREC durante el período de rendición de la totalidad de los recursos transferidos para la ejecución del proyecto. Lo anterior incluye, por ejemplo, la adquisición de token para la firma electrónica avanzada del encargado otorgante, scanner para digitalización de documentos en papel, contar con casilla de correo electrónico e internet.</w:t>
       </w:r>
     </w:p>
@@ -5687,25 +4813,7 @@
           <w:sz w:val="22"/>
           <w:szCs w:val="22"/>
         </w:rPr>
-        <w:t xml:space="preserve">La Municipalidad deberá rendir los gastos del Programa Familia, utilizando el SISREC y sujetándose a lo establecido en la resolución </w:t>
-      </w:r>
-      <w:proofErr w:type="spellStart"/>
-      <w:r>
-        <w:rPr>
-          <w:rFonts w:asciiTheme="minorHAnsi" w:hAnsiTheme="minorHAnsi"/>
-          <w:sz w:val="22"/>
-          <w:szCs w:val="22"/>
-        </w:rPr>
-        <w:t>N°</w:t>
-      </w:r>
-      <w:proofErr w:type="spellEnd"/>
-      <w:r>
-        <w:rPr>
-          <w:rFonts w:asciiTheme="minorHAnsi" w:hAnsiTheme="minorHAnsi"/>
-          <w:sz w:val="22"/>
-          <w:szCs w:val="22"/>
-        </w:rPr>
-        <w:t xml:space="preserve"> 30, de 2015, de la Contraloría General de la República, que Fija Normas de Procedimiento sobre Rendición de Cuentas, o de las resoluciones que la modifiquen o la reemplacen.</w:t>
+        <w:t>La Municipalidad deberá rendir los gastos del Programa Familia, utilizando el SISREC y sujetándose a lo establecido en la resolución N° 30, de 2015, de la Contraloría General de la República, que Fija Normas de Procedimiento sobre Rendición de Cuentas, o de las resoluciones que la modifiquen o la reemplacen.</w:t>
       </w:r>
     </w:p>
     <w:p>
@@ -5915,7 +5023,6 @@
           <w:sz w:val="22"/>
           <w:szCs w:val="22"/>
         </w:rPr>
-        <w:lastRenderedPageBreak/>
         <w:t xml:space="preserve">Asimismo, toda la documentación original de respaldo deberá estar disponible en la </w:t>
       </w:r>
       <w:r>
@@ -6007,23 +5114,7 @@
           <w:rFonts w:ascii="Calibri" w:hAnsi="Calibri" w:cs="Calibri"/>
           <w:sz w:val="22"/>
         </w:rPr>
-        <w:t xml:space="preserve"> o contratar más recurso humano </w:t>
-      </w:r>
-      <w:proofErr w:type="gramStart"/>
-      <w:r>
-        <w:rPr>
-          <w:rFonts w:ascii="Calibri" w:hAnsi="Calibri" w:cs="Calibri"/>
-          <w:sz w:val="22"/>
-        </w:rPr>
-        <w:t>de acuerdo al</w:t>
-      </w:r>
-      <w:proofErr w:type="gramEnd"/>
-      <w:r>
-        <w:rPr>
-          <w:rFonts w:ascii="Calibri" w:hAnsi="Calibri" w:cs="Calibri"/>
-          <w:sz w:val="22"/>
-        </w:rPr>
-        <w:t xml:space="preserve"> convenio y a las necesidades programa para su eficiente ejecución.</w:t>
+        <w:t xml:space="preserve"> o contratar más recurso humano de acuerdo al convenio y a las necesidades programa para su eficiente ejecución.</w:t>
       </w:r>
     </w:p>
     <w:p>
@@ -6073,7 +5164,16 @@
           <w:sz w:val="22"/>
           <w:szCs w:val="22"/>
         </w:rPr>
-        <w:t>, deberá dar cumplimiento a las normas de procedimientos establecidos por la Contraloría General de la República en Resolución N°30 del 11 de marzo de 2015, que fija normas de procedimientos de rendición de cuentas o de las resoluciones que la modifiquen o la reemplacen,  de manera que el Organismo Público receptor estará obligado a enviar a la Unidad otorgante un comprobante de ingreso por los recursos percibidos y un informe mensual de su inversión, que deberá señalar, el monto de los recursos recibidos en el mes, el monto detallado de la inversión realizada y el saldo disponible para el mes siguiente; los “Servicios de Salud no entregarán nuevos fondos a rendir, sea a disposición de unidades internas o a la administración de terceros, mientras la persona o institución que debe recibirlos no haya cumplido con la obligación de rendir cuenta de la inversión de los fondos ya concedidos”.</w:t>
+        <w:t xml:space="preserve">, deberá dar cumplimiento a las normas de procedimientos establecidos por la Contraloría General de la República en Resolución N°30 del 11 de marzo de 2015, que fija normas de procedimientos de rendición de cuentas o de las resoluciones que la modifiquen o la reemplacen,  de manera que el Organismo Público receptor estará obligado a enviar a la Unidad otorgante un comprobante de ingreso por los recursos </w:t>
+      </w:r>
+      <w:r>
+        <w:rPr>
+          <w:rFonts w:ascii="Calibri" w:hAnsi="Calibri" w:cs="Calibri"/>
+          <w:sz w:val="22"/>
+          <w:szCs w:val="22"/>
+        </w:rPr>
+        <w:lastRenderedPageBreak/>
+        <w:t>percibidos y un informe mensual de su inversión, que deberá señalar, el monto de los recursos recibidos en el mes, el monto detallado de la inversión realizada y el saldo disponible para el mes siguiente; los “Servicios de Salud no entregarán nuevos fondos a rendir, sea a disposición de unidades internas o a la administración de terceros, mientras la persona o institución que debe recibirlos no haya cumplido con la obligación de rendir cuenta de la inversión de los fondos ya concedidos”.</w:t>
       </w:r>
     </w:p>
     <w:p>
@@ -6703,16 +5803,7 @@
           <w:sz w:val="22"/>
           <w:szCs w:val="22"/>
         </w:rPr>
-        <w:t xml:space="preserve"> </w:t>
-      </w:r>
-      <w:r>
-        <w:rPr>
-          <w:rFonts w:ascii="Calibri" w:hAnsi="Calibri" w:cs="Calibri"/>
-          <w:sz w:val="22"/>
-          <w:szCs w:val="22"/>
-        </w:rPr>
-        <w:lastRenderedPageBreak/>
-        <w:t>ministerial que se ejecuta todos los años, las prestaciones descritas en éste se comenzaron a otorgar desde el 01 de enero de 20</w:t>
+        <w:t xml:space="preserve"> ministerial que se ejecuta todos los años, las prestaciones descritas en éste se comenzaron a otorgar desde el 01 de enero de 20</w:t>
       </w:r>
       <w:r>
         <w:rPr>
@@ -6794,6 +5885,7 @@
           <w:sz w:val="22"/>
           <w:szCs w:val="22"/>
         </w:rPr>
+        <w:lastRenderedPageBreak/>
         <w:t xml:space="preserve">Prorrogado el convenio, el </w:t>
       </w:r>
       <w:r>
@@ -7080,25 +6172,7 @@
           <w:sz w:val="22"/>
           <w:szCs w:val="22"/>
         </w:rPr>
-        <w:t xml:space="preserve"> por razones debidamente fundadas, no cumpla con las acciones y ejecuciones presupuestarias establecidas en el convenio, puede solicitar una modificación a través de Ordinario dirigido a </w:t>
-      </w:r>
-      <w:proofErr w:type="gramStart"/>
-      <w:r>
-        <w:rPr>
-          <w:rFonts w:ascii="Calibri" w:hAnsi="Calibri" w:cs="Calibri"/>
-          <w:sz w:val="22"/>
-          <w:szCs w:val="22"/>
-        </w:rPr>
-        <w:t>Director</w:t>
-      </w:r>
-      <w:proofErr w:type="gramEnd"/>
-      <w:r>
-        <w:rPr>
-          <w:rFonts w:ascii="Calibri" w:hAnsi="Calibri" w:cs="Calibri"/>
-          <w:sz w:val="22"/>
-          <w:szCs w:val="22"/>
-        </w:rPr>
-        <w:t xml:space="preserve"> del </w:t>
+        <w:t xml:space="preserve"> por razones debidamente fundadas, no cumpla con las acciones y ejecuciones presupuestarias establecidas en el convenio, puede solicitar una modificación a través de Ordinario dirigido a Director del </w:t>
       </w:r>
       <w:r>
         <w:rPr>
@@ -7361,19 +6435,8 @@
           <w:sz w:val="22"/>
           <w:szCs w:val="22"/>
         </w:rPr>
-        <w:t xml:space="preserve">D. Jorge Galleguillos </w:t>
-      </w:r>
-      <w:proofErr w:type="spellStart"/>
-      <w:r>
-        <w:rPr>
-          <w:rFonts w:ascii="Calibri" w:hAnsi="Calibri" w:cs="Calibri"/>
-          <w:b/>
-          <w:sz w:val="22"/>
-          <w:szCs w:val="22"/>
-        </w:rPr>
-        <w:t>Möller</w:t>
-      </w:r>
-      <w:proofErr w:type="spellEnd"/>
+        <w:t>D. Jorge Galleguillos Möller</w:t>
+      </w:r>
       <w:r>
         <w:rPr>
           <w:rFonts w:ascii="Calibri" w:hAnsi="Calibri" w:cs="Calibri"/>
@@ -7477,29 +6540,7 @@
           <w:szCs w:val="22"/>
           <w:highlight w:val="green"/>
         </w:rPr>
-        <w:t>${</w:t>
-      </w:r>
-      <w:proofErr w:type="spellStart"/>
-      <w:r>
-        <w:rPr>
-          <w:rFonts w:ascii="Calibri" w:hAnsi="Calibri" w:cs="Calibri"/>
-          <w:bCs/>
-          <w:sz w:val="22"/>
-          <w:szCs w:val="22"/>
-          <w:highlight w:val="green"/>
-        </w:rPr>
-        <w:t>alcaldeDecreto</w:t>
-      </w:r>
-      <w:proofErr w:type="spellEnd"/>
-      <w:r>
-        <w:rPr>
-          <w:rFonts w:ascii="Calibri" w:hAnsi="Calibri" w:cs="Calibri"/>
-          <w:bCs/>
-          <w:sz w:val="22"/>
-          <w:szCs w:val="22"/>
-          <w:highlight w:val="green"/>
-        </w:rPr>
-        <w:t>}</w:t>
+        <w:t>${alcaldeDecreto}</w:t>
       </w:r>
       <w:r>
         <w:rPr>
@@ -8019,6 +7060,7 @@
                 <w:sz w:val="22"/>
                 <w:szCs w:val="22"/>
               </w:rPr>
+              <w:lastRenderedPageBreak/>
               <w:t>JORGE GALLEGUILLOS MÖLLER</w:t>
             </w:r>
           </w:p>

</xml_diff>

<commit_message>
Documentos->Convenios Se agrega numero de cuotas en letras y se arregla problema al renderizar cloneblocks en ambiente local
</commit_message>
<xml_diff>
--- a/public/word-template/convenio2021.docx
+++ b/public/word-template/convenio2021.docx
@@ -50,7 +50,29 @@
           <w:szCs w:val="22"/>
           <w:highlight w:val="green"/>
         </w:rPr>
-        <w:t>${periodoConvenio}</w:t>
+        <w:t>${</w:t>
+      </w:r>
+      <w:proofErr w:type="spellStart"/>
+      <w:r>
+        <w:rPr>
+          <w:rFonts w:ascii="Calibri" w:hAnsi="Calibri" w:cs="Calibri"/>
+          <w:b/>
+          <w:bCs/>
+          <w:szCs w:val="22"/>
+          <w:highlight w:val="green"/>
+        </w:rPr>
+        <w:t>periodoConvenio</w:t>
+      </w:r>
+      <w:proofErr w:type="spellEnd"/>
+      <w:r>
+        <w:rPr>
+          <w:rFonts w:ascii="Calibri" w:hAnsi="Calibri" w:cs="Calibri"/>
+          <w:b/>
+          <w:bCs/>
+          <w:szCs w:val="22"/>
+          <w:highlight w:val="green"/>
+        </w:rPr>
+        <w:t>}</w:t>
       </w:r>
       <w:r>
         <w:rPr>
@@ -162,43 +184,29 @@
           <w:szCs w:val="20"/>
           <w:highlight w:val="green"/>
         </w:rPr>
-        <w:t>${fechaConvenio}</w:t>
-      </w:r>
+        <w:t>${</w:t>
+      </w:r>
+      <w:proofErr w:type="spellStart"/>
       <w:r>
         <w:rPr>
           <w:rFonts w:ascii="Calibri" w:hAnsi="Calibri" w:cs="Calibri"/>
           <w:b w:val="0"/>
           <w:color w:val="auto"/>
           <w:szCs w:val="20"/>
-        </w:rPr>
-        <w:t>, entre</w:t>
-      </w:r>
-      <w:r>
-        <w:rPr>
-          <w:rFonts w:ascii="Calibri" w:hAnsi="Calibri" w:cs="Calibri"/>
-          <w:color w:val="auto"/>
-          <w:szCs w:val="20"/>
-        </w:rPr>
-        <w:t xml:space="preserve"> </w:t>
-      </w:r>
+          <w:highlight w:val="green"/>
+        </w:rPr>
+        <w:t>fechaConvenio</w:t>
+      </w:r>
+      <w:proofErr w:type="spellEnd"/>
       <w:r>
         <w:rPr>
           <w:rFonts w:ascii="Calibri" w:hAnsi="Calibri" w:cs="Calibri"/>
           <w:b w:val="0"/>
           <w:color w:val="auto"/>
           <w:szCs w:val="20"/>
-          <w:lang w:eastAsia="ar-SA"/>
-        </w:rPr>
-        <w:t xml:space="preserve">el </w:t>
-      </w:r>
-      <w:r>
-        <w:rPr>
-          <w:rFonts w:ascii="Calibri" w:hAnsi="Calibri" w:cs="Calibri"/>
-          <w:color w:val="auto"/>
-          <w:szCs w:val="20"/>
-          <w:lang w:eastAsia="ar-SA"/>
-        </w:rPr>
-        <w:t>SERVICIO DE SALUD IQUIQUE</w:t>
+          <w:highlight w:val="green"/>
+        </w:rPr>
+        <w:t>}</w:t>
       </w:r>
       <w:r>
         <w:rPr>
@@ -206,18 +214,16 @@
           <w:b w:val="0"/>
           <w:color w:val="auto"/>
           <w:szCs w:val="20"/>
-          <w:lang w:eastAsia="ar-SA"/>
-        </w:rPr>
-        <w:t xml:space="preserve">, persona jurídica de derecho público, </w:t>
+        </w:rPr>
+        <w:t>, entre</w:t>
       </w:r>
       <w:r>
         <w:rPr>
           <w:rFonts w:ascii="Calibri" w:hAnsi="Calibri" w:cs="Calibri"/>
           <w:color w:val="auto"/>
           <w:szCs w:val="20"/>
-          <w:lang w:eastAsia="ar-SA"/>
-        </w:rPr>
-        <w:t>RUT. 61.606.100-3</w:t>
+        </w:rPr>
+        <w:t xml:space="preserve"> </w:t>
       </w:r>
       <w:r>
         <w:rPr>
@@ -227,7 +233,7 @@
           <w:szCs w:val="20"/>
           <w:lang w:eastAsia="ar-SA"/>
         </w:rPr>
-        <w:t xml:space="preserve">, con domicilio en </w:t>
+        <w:t xml:space="preserve">el </w:t>
       </w:r>
       <w:r>
         <w:rPr>
@@ -236,7 +242,7 @@
           <w:szCs w:val="20"/>
           <w:lang w:eastAsia="ar-SA"/>
         </w:rPr>
-        <w:t>calle Aníbal Pinto N°815</w:t>
+        <w:t>SERVICIO DE SALUD IQUIQUE</w:t>
       </w:r>
       <w:r>
         <w:rPr>
@@ -246,7 +252,16 @@
           <w:szCs w:val="20"/>
           <w:lang w:eastAsia="ar-SA"/>
         </w:rPr>
-        <w:t xml:space="preserve"> de la ciudad de Iquique, </w:t>
+        <w:t xml:space="preserve">, persona jurídica de derecho público, </w:t>
+      </w:r>
+      <w:r>
+        <w:rPr>
+          <w:rFonts w:ascii="Calibri" w:hAnsi="Calibri" w:cs="Calibri"/>
+          <w:color w:val="auto"/>
+          <w:szCs w:val="20"/>
+          <w:lang w:eastAsia="ar-SA"/>
+        </w:rPr>
+        <w:t>RUT. 61.606.100-3</w:t>
       </w:r>
       <w:r>
         <w:rPr>
@@ -254,6 +269,35 @@
           <w:b w:val="0"/>
           <w:color w:val="auto"/>
           <w:szCs w:val="20"/>
+          <w:lang w:eastAsia="ar-SA"/>
+        </w:rPr>
+        <w:t xml:space="preserve">, con domicilio en </w:t>
+      </w:r>
+      <w:r>
+        <w:rPr>
+          <w:rFonts w:ascii="Calibri" w:hAnsi="Calibri" w:cs="Calibri"/>
+          <w:color w:val="auto"/>
+          <w:szCs w:val="20"/>
+          <w:lang w:eastAsia="ar-SA"/>
+        </w:rPr>
+        <w:t>calle Aníbal Pinto N°815</w:t>
+      </w:r>
+      <w:r>
+        <w:rPr>
+          <w:rFonts w:ascii="Calibri" w:hAnsi="Calibri" w:cs="Calibri"/>
+          <w:b w:val="0"/>
+          <w:color w:val="auto"/>
+          <w:szCs w:val="20"/>
+          <w:lang w:eastAsia="ar-SA"/>
+        </w:rPr>
+        <w:t xml:space="preserve"> de la ciudad de Iquique, </w:t>
+      </w:r>
+      <w:r>
+        <w:rPr>
+          <w:rFonts w:ascii="Calibri" w:hAnsi="Calibri" w:cs="Calibri"/>
+          <w:b w:val="0"/>
+          <w:color w:val="auto"/>
+          <w:szCs w:val="20"/>
         </w:rPr>
         <w:t xml:space="preserve">representado por su </w:t>
       </w:r>
@@ -408,7 +452,29 @@
           <w:highlight w:val="green"/>
           <w:lang w:eastAsia="ar-SA"/>
         </w:rPr>
-        <w:t>${comunaRut}</w:t>
+        <w:t>${</w:t>
+      </w:r>
+      <w:proofErr w:type="spellStart"/>
+      <w:r>
+        <w:rPr>
+          <w:rFonts w:ascii="Calibri" w:hAnsi="Calibri" w:cs="Calibri"/>
+          <w:color w:val="auto"/>
+          <w:szCs w:val="20"/>
+          <w:highlight w:val="green"/>
+          <w:lang w:eastAsia="ar-SA"/>
+        </w:rPr>
+        <w:t>comunaRut</w:t>
+      </w:r>
+      <w:proofErr w:type="spellEnd"/>
+      <w:r>
+        <w:rPr>
+          <w:rFonts w:ascii="Calibri" w:hAnsi="Calibri" w:cs="Calibri"/>
+          <w:color w:val="auto"/>
+          <w:szCs w:val="20"/>
+          <w:highlight w:val="green"/>
+          <w:lang w:eastAsia="ar-SA"/>
+        </w:rPr>
+        <w:t>}</w:t>
       </w:r>
       <w:r>
         <w:rPr>
@@ -449,8 +515,9 @@
           <w:highlight w:val="green"/>
           <w:lang w:eastAsia="ar-SA"/>
         </w:rPr>
-        <w:t>${alcalde</w:t>
-      </w:r>
+        <w:t>${</w:t>
+      </w:r>
+      <w:proofErr w:type="spellStart"/>
       <w:r>
         <w:rPr>
           <w:rFonts w:ascii="Calibri" w:hAnsi="Calibri" w:cs="Calibri"/>
@@ -459,7 +526,7 @@
           <w:highlight w:val="green"/>
           <w:lang w:eastAsia="ar-SA"/>
         </w:rPr>
-        <w:t>Apelativo</w:t>
+        <w:t>alcalde</w:t>
       </w:r>
       <w:r>
         <w:rPr>
@@ -469,6 +536,17 @@
           <w:highlight w:val="green"/>
           <w:lang w:eastAsia="ar-SA"/>
         </w:rPr>
+        <w:t>Apelativo</w:t>
+      </w:r>
+      <w:proofErr w:type="spellEnd"/>
+      <w:r>
+        <w:rPr>
+          <w:rFonts w:ascii="Calibri" w:hAnsi="Calibri" w:cs="Calibri"/>
+          <w:color w:val="auto"/>
+          <w:szCs w:val="20"/>
+          <w:highlight w:val="green"/>
+          <w:lang w:eastAsia="ar-SA"/>
+        </w:rPr>
         <w:t>}</w:t>
       </w:r>
       <w:r>
@@ -512,6 +590,7 @@
         </w:rPr>
         <w:t xml:space="preserve"> chileno, Cédula Nacional de Identidad </w:t>
       </w:r>
+      <w:proofErr w:type="spellStart"/>
       <w:r>
         <w:rPr>
           <w:rFonts w:ascii="Calibri" w:hAnsi="Calibri" w:cs="Calibri"/>
@@ -532,6 +611,7 @@
         </w:rPr>
         <w:t>°</w:t>
       </w:r>
+      <w:proofErr w:type="spellEnd"/>
       <w:r>
         <w:rPr>
           <w:rFonts w:ascii="Calibri" w:hAnsi="Calibri" w:cs="Calibri"/>
@@ -550,7 +630,29 @@
           <w:highlight w:val="green"/>
           <w:lang w:eastAsia="ar-SA"/>
         </w:rPr>
-        <w:t>{alcaldeRut}</w:t>
+        <w:t>{</w:t>
+      </w:r>
+      <w:proofErr w:type="spellStart"/>
+      <w:r>
+        <w:rPr>
+          <w:rFonts w:ascii="Calibri" w:hAnsi="Calibri" w:cs="Calibri"/>
+          <w:color w:val="auto"/>
+          <w:szCs w:val="20"/>
+          <w:highlight w:val="green"/>
+          <w:lang w:eastAsia="ar-SA"/>
+        </w:rPr>
+        <w:t>alcaldeRut</w:t>
+      </w:r>
+      <w:proofErr w:type="spellEnd"/>
+      <w:r>
+        <w:rPr>
+          <w:rFonts w:ascii="Calibri" w:hAnsi="Calibri" w:cs="Calibri"/>
+          <w:color w:val="auto"/>
+          <w:szCs w:val="20"/>
+          <w:highlight w:val="green"/>
+          <w:lang w:eastAsia="ar-SA"/>
+        </w:rPr>
+        <w:t>}</w:t>
       </w:r>
       <w:r>
         <w:rPr>
@@ -581,7 +683,29 @@
           <w:highlight w:val="green"/>
           <w:lang w:eastAsia="ar-SA"/>
         </w:rPr>
-        <w:t>${municipalidadDirec}</w:t>
+        <w:t>${</w:t>
+      </w:r>
+      <w:proofErr w:type="spellStart"/>
+      <w:r>
+        <w:rPr>
+          <w:rFonts w:ascii="Calibri" w:hAnsi="Calibri" w:cs="Calibri"/>
+          <w:color w:val="auto"/>
+          <w:szCs w:val="22"/>
+          <w:highlight w:val="green"/>
+          <w:lang w:eastAsia="ar-SA"/>
+        </w:rPr>
+        <w:t>municipalidadDirec</w:t>
+      </w:r>
+      <w:proofErr w:type="spellEnd"/>
+      <w:r>
+        <w:rPr>
+          <w:rFonts w:ascii="Calibri" w:hAnsi="Calibri" w:cs="Calibri"/>
+          <w:color w:val="auto"/>
+          <w:szCs w:val="22"/>
+          <w:highlight w:val="green"/>
+          <w:lang w:eastAsia="ar-SA"/>
+        </w:rPr>
+        <w:t>}</w:t>
       </w:r>
       <w:r>
         <w:rPr>
@@ -924,7 +1048,29 @@
           <w:szCs w:val="20"/>
           <w:lang w:eastAsia="ar-SA"/>
         </w:rPr>
-        <w:t>, a fin de contribuir a mejorar la salud de la población beneficiaria legal del Sector Público de Salud, aumentando la capacidad de respuesta oportuna de la atención primaria, a los problemas de salud por los cuales consultan las personas, para lograr una red de atención primaria más eficaz y cercana a éstas, contribuyendo de tal forma a mejorar los problemas de acceso y resolutividad de la atención de salud a la comunidad en el que participarán las partes, en conformidad a lo establecido en el presente convenio.</w:t>
+        <w:t xml:space="preserve">, a fin de contribuir a mejorar la salud de la población beneficiaria legal del Sector Público de Salud, aumentando la capacidad de respuesta oportuna de la atención primaria, a los problemas de salud por los cuales consultan las personas, para lograr una red de atención primaria más eficaz y cercana a éstas, contribuyendo de tal forma a mejorar los problemas de acceso y </w:t>
+      </w:r>
+      <w:proofErr w:type="spellStart"/>
+      <w:r>
+        <w:rPr>
+          <w:rFonts w:ascii="Calibri" w:hAnsi="Calibri" w:cs="Calibri"/>
+          <w:bCs/>
+          <w:sz w:val="22"/>
+          <w:szCs w:val="20"/>
+          <w:lang w:eastAsia="ar-SA"/>
+        </w:rPr>
+        <w:t>resolutividad</w:t>
+      </w:r>
+      <w:proofErr w:type="spellEnd"/>
+      <w:r>
+        <w:rPr>
+          <w:rFonts w:ascii="Calibri" w:hAnsi="Calibri" w:cs="Calibri"/>
+          <w:bCs/>
+          <w:sz w:val="22"/>
+          <w:szCs w:val="20"/>
+          <w:lang w:eastAsia="ar-SA"/>
+        </w:rPr>
+        <w:t xml:space="preserve"> de la atención de salud a la comunidad en el que participarán las partes, en conformidad a lo establecido en el presente convenio.</w:t>
       </w:r>
     </w:p>
     <w:p>
@@ -969,7 +1115,17 @@
           <w:sz w:val="22"/>
           <w:szCs w:val="20"/>
         </w:rPr>
-        <w:t>ha sido aprobado por Resolución Exenta N</w:t>
+        <w:t xml:space="preserve">ha sido aprobado por Resolución Exenta </w:t>
+      </w:r>
+      <w:proofErr w:type="spellStart"/>
+      <w:r>
+        <w:rPr>
+          <w:rFonts w:ascii="Calibri" w:hAnsi="Calibri" w:cs="Calibri"/>
+          <w:bCs/>
+          <w:sz w:val="22"/>
+          <w:szCs w:val="20"/>
+        </w:rPr>
+        <w:t>N</w:t>
       </w:r>
       <w:r>
         <w:rPr>
@@ -981,6 +1137,7 @@
         </w:rPr>
         <w:t>°</w:t>
       </w:r>
+      <w:proofErr w:type="spellEnd"/>
       <w:r>
         <w:rPr>
           <w:rFonts w:ascii="Calibri" w:hAnsi="Calibri" w:cs="Calibri"/>
@@ -989,7 +1146,29 @@
           <w:szCs w:val="20"/>
           <w:highlight w:val="green"/>
         </w:rPr>
-        <w:t>${numResolucion}</w:t>
+        <w:t>${</w:t>
+      </w:r>
+      <w:proofErr w:type="spellStart"/>
+      <w:r>
+        <w:rPr>
+          <w:rFonts w:ascii="Calibri" w:hAnsi="Calibri" w:cs="Calibri"/>
+          <w:bCs/>
+          <w:sz w:val="22"/>
+          <w:szCs w:val="20"/>
+          <w:highlight w:val="green"/>
+        </w:rPr>
+        <w:t>numResolucion</w:t>
+      </w:r>
+      <w:proofErr w:type="spellEnd"/>
+      <w:r>
+        <w:rPr>
+          <w:rFonts w:ascii="Calibri" w:hAnsi="Calibri" w:cs="Calibri"/>
+          <w:bCs/>
+          <w:sz w:val="22"/>
+          <w:szCs w:val="20"/>
+          <w:highlight w:val="green"/>
+        </w:rPr>
+        <w:t>}</w:t>
       </w:r>
       <w:r>
         <w:rPr>
@@ -1008,7 +1187,29 @@
           <w:szCs w:val="20"/>
           <w:highlight w:val="green"/>
         </w:rPr>
-        <w:t>${fechaResolucion}</w:t>
+        <w:t>${</w:t>
+      </w:r>
+      <w:proofErr w:type="spellStart"/>
+      <w:r>
+        <w:rPr>
+          <w:rFonts w:ascii="Calibri" w:hAnsi="Calibri" w:cs="Calibri"/>
+          <w:bCs/>
+          <w:sz w:val="22"/>
+          <w:szCs w:val="20"/>
+          <w:highlight w:val="green"/>
+        </w:rPr>
+        <w:t>fechaResolucion</w:t>
+      </w:r>
+      <w:proofErr w:type="spellEnd"/>
+      <w:r>
+        <w:rPr>
+          <w:rFonts w:ascii="Calibri" w:hAnsi="Calibri" w:cs="Calibri"/>
+          <w:bCs/>
+          <w:sz w:val="22"/>
+          <w:szCs w:val="20"/>
+          <w:highlight w:val="green"/>
+        </w:rPr>
+        <w:t>}</w:t>
       </w:r>
       <w:r>
         <w:rPr>
@@ -1159,7 +1360,29 @@
           <w:szCs w:val="20"/>
           <w:highlight w:val="green"/>
         </w:rPr>
-        <w:t>${establecimientosListado}</w:t>
+        <w:t>${</w:t>
+      </w:r>
+      <w:proofErr w:type="spellStart"/>
+      <w:r>
+        <w:rPr>
+          <w:rFonts w:ascii="Calibri" w:hAnsi="Calibri" w:cs="Calibri"/>
+          <w:bCs/>
+          <w:sz w:val="22"/>
+          <w:szCs w:val="20"/>
+          <w:highlight w:val="green"/>
+        </w:rPr>
+        <w:t>establecimientosListado</w:t>
+      </w:r>
+      <w:proofErr w:type="spellEnd"/>
+      <w:r>
+        <w:rPr>
+          <w:rFonts w:ascii="Calibri" w:hAnsi="Calibri" w:cs="Calibri"/>
+          <w:bCs/>
+          <w:sz w:val="22"/>
+          <w:szCs w:val="20"/>
+          <w:highlight w:val="green"/>
+        </w:rPr>
+        <w:t>}</w:t>
       </w:r>
       <w:r>
         <w:rPr>
@@ -1359,7 +1582,31 @@
           <w:szCs w:val="20"/>
           <w:highlight w:val="green"/>
         </w:rPr>
-        <w:t>${componentesListado}</w:t>
+        <w:t>${</w:t>
+      </w:r>
+      <w:proofErr w:type="spellStart"/>
+      <w:r>
+        <w:rPr>
+          <w:rFonts w:ascii="Calibri" w:hAnsi="Calibri" w:cs="Calibri"/>
+          <w:bCs/>
+          <w:color w:val="000000" w:themeColor="text1"/>
+          <w:sz w:val="22"/>
+          <w:szCs w:val="20"/>
+          <w:highlight w:val="green"/>
+        </w:rPr>
+        <w:t>componentesListado</w:t>
+      </w:r>
+      <w:proofErr w:type="spellEnd"/>
+      <w:r>
+        <w:rPr>
+          <w:rFonts w:ascii="Calibri" w:hAnsi="Calibri" w:cs="Calibri"/>
+          <w:bCs/>
+          <w:color w:val="000000" w:themeColor="text1"/>
+          <w:sz w:val="22"/>
+          <w:szCs w:val="20"/>
+          <w:highlight w:val="green"/>
+        </w:rPr>
+        <w:t>}</w:t>
       </w:r>
     </w:p>
     <w:p>
@@ -1384,18 +1631,66 @@
           <w:szCs w:val="20"/>
           <w:highlight w:val="green"/>
         </w:rPr>
-        <w:t>Componente ${index}</w:t>
-      </w:r>
-      <w:r>
-        <w:rPr>
-          <w:rFonts w:ascii="Calibri" w:hAnsi="Calibri" w:cs="Calibri"/>
-          <w:bCs/>
+        <w:t>Componente ${</w:t>
+      </w:r>
+      <w:proofErr w:type="spellStart"/>
+      <w:r>
+        <w:rPr>
+          <w:rFonts w:ascii="Calibri" w:hAnsi="Calibri" w:cs="Calibri"/>
+          <w:b/>
           <w:color w:val="000000" w:themeColor="text1"/>
           <w:sz w:val="22"/>
           <w:szCs w:val="20"/>
           <w:highlight w:val="green"/>
         </w:rPr>
-        <w:t>: ${componenteNombre}</w:t>
+        <w:t>index</w:t>
+      </w:r>
+      <w:proofErr w:type="spellEnd"/>
+      <w:r>
+        <w:rPr>
+          <w:rFonts w:ascii="Calibri" w:hAnsi="Calibri" w:cs="Calibri"/>
+          <w:b/>
+          <w:color w:val="000000" w:themeColor="text1"/>
+          <w:sz w:val="22"/>
+          <w:szCs w:val="20"/>
+          <w:highlight w:val="green"/>
+        </w:rPr>
+        <w:t>}</w:t>
+      </w:r>
+      <w:r>
+        <w:rPr>
+          <w:rFonts w:ascii="Calibri" w:hAnsi="Calibri" w:cs="Calibri"/>
+          <w:bCs/>
+          <w:color w:val="000000" w:themeColor="text1"/>
+          <w:sz w:val="22"/>
+          <w:szCs w:val="20"/>
+          <w:highlight w:val="green"/>
+        </w:rPr>
+        <w:t>: ${</w:t>
+      </w:r>
+      <w:proofErr w:type="spellStart"/>
+      <w:r>
+        <w:rPr>
+          <w:rFonts w:ascii="Calibri" w:hAnsi="Calibri" w:cs="Calibri"/>
+          <w:bCs/>
+          <w:color w:val="000000" w:themeColor="text1"/>
+          <w:sz w:val="22"/>
+          <w:szCs w:val="20"/>
+          <w:highlight w:val="green"/>
+        </w:rPr>
+        <w:t>componenteNombre</w:t>
+      </w:r>
+      <w:proofErr w:type="spellEnd"/>
+      <w:r>
+        <w:rPr>
+          <w:rFonts w:ascii="Calibri" w:hAnsi="Calibri" w:cs="Calibri"/>
+          <w:bCs/>
+          <w:color w:val="000000" w:themeColor="text1"/>
+          <w:sz w:val="22"/>
+          <w:szCs w:val="20"/>
+          <w:highlight w:val="green"/>
+        </w:rPr>
+        <w:t>}</w:t>
       </w:r>
     </w:p>
     <w:p>
@@ -1419,7 +1714,31 @@
           <w:szCs w:val="20"/>
           <w:highlight w:val="green"/>
         </w:rPr>
-        <w:t>${/componentesListado}</w:t>
+        <w:t>${/</w:t>
+      </w:r>
+      <w:proofErr w:type="spellStart"/>
+      <w:r>
+        <w:rPr>
+          <w:rFonts w:ascii="Calibri" w:hAnsi="Calibri" w:cs="Calibri"/>
+          <w:bCs/>
+          <w:color w:val="000000" w:themeColor="text1"/>
+          <w:sz w:val="22"/>
+          <w:szCs w:val="20"/>
+          <w:highlight w:val="green"/>
+        </w:rPr>
+        <w:t>componentesListado</w:t>
+      </w:r>
+      <w:proofErr w:type="spellEnd"/>
+      <w:r>
+        <w:rPr>
+          <w:rFonts w:ascii="Calibri" w:hAnsi="Calibri" w:cs="Calibri"/>
+          <w:bCs/>
+          <w:color w:val="000000" w:themeColor="text1"/>
+          <w:sz w:val="22"/>
+          <w:szCs w:val="20"/>
+          <w:highlight w:val="green"/>
+        </w:rPr>
+        <w:t>}</w:t>
       </w:r>
     </w:p>
     <w:p>
@@ -1508,8 +1827,9 @@
           <w:szCs w:val="20"/>
           <w:highlight w:val="green"/>
         </w:rPr>
-        <w:t>${totalConvenio}</w:t>
-      </w:r>
+        <w:t>${</w:t>
+      </w:r>
+      <w:proofErr w:type="spellStart"/>
       <w:r>
         <w:rPr>
           <w:rFonts w:ascii="Calibri" w:hAnsi="Calibri" w:cs="Calibri"/>
@@ -1519,6 +1839,29 @@
           <w:szCs w:val="20"/>
           <w:highlight w:val="green"/>
         </w:rPr>
+        <w:t>totalConvenio</w:t>
+      </w:r>
+      <w:proofErr w:type="spellEnd"/>
+      <w:r>
+        <w:rPr>
+          <w:rFonts w:ascii="Calibri" w:hAnsi="Calibri" w:cs="Calibri"/>
+          <w:b/>
+          <w:bCs/>
+          <w:sz w:val="22"/>
+          <w:szCs w:val="20"/>
+          <w:highlight w:val="green"/>
+        </w:rPr>
+        <w:t>}</w:t>
+      </w:r>
+      <w:r>
+        <w:rPr>
+          <w:rFonts w:ascii="Calibri" w:hAnsi="Calibri" w:cs="Calibri"/>
+          <w:b/>
+          <w:bCs/>
+          <w:sz w:val="22"/>
+          <w:szCs w:val="20"/>
+          <w:highlight w:val="green"/>
+        </w:rPr>
         <w:t xml:space="preserve"> (</w:t>
       </w:r>
       <w:r>
@@ -1530,7 +1873,31 @@
           <w:szCs w:val="20"/>
           <w:highlight w:val="green"/>
         </w:rPr>
-        <w:t>${totalConvenioLetras}</w:t>
+        <w:t>${</w:t>
+      </w:r>
+      <w:proofErr w:type="spellStart"/>
+      <w:r>
+        <w:rPr>
+          <w:rFonts w:ascii="Calibri" w:hAnsi="Calibri" w:cs="Calibri"/>
+          <w:b/>
+          <w:bCs/>
+          <w:sz w:val="22"/>
+          <w:szCs w:val="20"/>
+          <w:highlight w:val="green"/>
+        </w:rPr>
+        <w:t>totalConvenioLetras</w:t>
+      </w:r>
+      <w:proofErr w:type="spellEnd"/>
+      <w:r>
+        <w:rPr>
+          <w:rFonts w:ascii="Calibri" w:hAnsi="Calibri" w:cs="Calibri"/>
+          <w:b/>
+          <w:bCs/>
+          <w:sz w:val="22"/>
+          <w:szCs w:val="20"/>
+          <w:highlight w:val="green"/>
+        </w:rPr>
+        <w:t>}</w:t>
       </w:r>
       <w:r>
         <w:rPr>
@@ -2798,7 +3165,27 @@
           <w:sz w:val="22"/>
           <w:szCs w:val="20"/>
         </w:rPr>
-        <w:t xml:space="preserve"> serán recopilados por el Departamento de Atención Primaria del Servicio de Salud Iquique, mediante solicitud de informes y visitas inspectivas por parte de referentes técnicos del </w:t>
+        <w:t xml:space="preserve"> serán recopilados por el Departamento de Atención Primaria del Servicio de Salud Iquique, mediante solicitud de informes y visitas </w:t>
+      </w:r>
+      <w:proofErr w:type="spellStart"/>
+      <w:r>
+        <w:rPr>
+          <w:rFonts w:ascii="Calibri" w:hAnsi="Calibri" w:cs="Calibri"/>
+          <w:color w:val="000000"/>
+          <w:sz w:val="22"/>
+          <w:szCs w:val="20"/>
+        </w:rPr>
+        <w:t>inspectivas</w:t>
+      </w:r>
+      <w:proofErr w:type="spellEnd"/>
+      <w:r>
+        <w:rPr>
+          <w:rFonts w:ascii="Calibri" w:hAnsi="Calibri" w:cs="Calibri"/>
+          <w:color w:val="000000"/>
+          <w:sz w:val="22"/>
+          <w:szCs w:val="20"/>
+        </w:rPr>
+        <w:t xml:space="preserve"> por parte de referentes técnicos del </w:t>
       </w:r>
       <w:r>
         <w:rPr>
@@ -3045,7 +3432,27 @@
           <w:sz w:val="22"/>
           <w:szCs w:val="20"/>
         </w:rPr>
-        <w:t xml:space="preserve">Adicionalmente el Departamento de Auditoría, efectuará la fiscalización aleatoria del uso correcto y adecuado de los recursos, mediante visitas inspectivas, solicitud de informes de avances mensuales y demás medios previstos por las normas y procedimientos de auditoría de conformidad con la normativa vigente. </w:t>
+        <w:t xml:space="preserve">Adicionalmente el Departamento de Auditoría, efectuará la fiscalización aleatoria del uso correcto y adecuado de los recursos, mediante visitas </w:t>
+      </w:r>
+      <w:proofErr w:type="spellStart"/>
+      <w:r>
+        <w:rPr>
+          <w:rFonts w:ascii="Calibri" w:hAnsi="Calibri" w:cs="Calibri"/>
+          <w:bCs/>
+          <w:sz w:val="22"/>
+          <w:szCs w:val="20"/>
+        </w:rPr>
+        <w:t>inspectivas</w:t>
+      </w:r>
+      <w:proofErr w:type="spellEnd"/>
+      <w:r>
+        <w:rPr>
+          <w:rFonts w:ascii="Calibri" w:hAnsi="Calibri" w:cs="Calibri"/>
+          <w:bCs/>
+          <w:sz w:val="22"/>
+          <w:szCs w:val="20"/>
+        </w:rPr>
+        <w:t xml:space="preserve">, solicitud de informes de avances mensuales y demás medios previstos por las normas y procedimientos de auditoría de conformidad con la normativa vigente. </w:t>
       </w:r>
     </w:p>
     <w:p>
@@ -3136,21 +3543,57 @@
       <w:r>
         <w:rPr>
           <w:rFonts w:ascii="Calibri" w:hAnsi="Calibri" w:cs="Calibri"/>
-          <w:bCs/>
           <w:sz w:val="22"/>
           <w:szCs w:val="20"/>
           <w:highlight w:val="yellow"/>
         </w:rPr>
-        <w:t>dos</w:t>
-      </w:r>
-      <w:r>
-        <w:rPr>
-          <w:rFonts w:ascii="Calibri" w:hAnsi="Calibri" w:cs="Calibri"/>
-          <w:bCs/>
-          <w:sz w:val="22"/>
-          <w:szCs w:val="20"/>
-        </w:rPr>
-        <w:t xml:space="preserve"> cuotas, de acuerdo con la siguiente manera y condiciones:</w:t>
+        <w:t>${</w:t>
+      </w:r>
+      <w:proofErr w:type="spellStart"/>
+      <w:r>
+        <w:rPr>
+          <w:rFonts w:ascii="Calibri" w:hAnsi="Calibri" w:cs="Calibri"/>
+          <w:sz w:val="22"/>
+          <w:szCs w:val="20"/>
+          <w:highlight w:val="yellow"/>
+        </w:rPr>
+        <w:t>total</w:t>
+      </w:r>
+      <w:r>
+        <w:rPr>
+          <w:rFonts w:ascii="Calibri" w:hAnsi="Calibri" w:cs="Calibri"/>
+          <w:sz w:val="22"/>
+          <w:szCs w:val="20"/>
+          <w:highlight w:val="yellow"/>
+        </w:rPr>
+        <w:t>Quotas</w:t>
+      </w:r>
+      <w:proofErr w:type="spellEnd"/>
+      <w:r>
+        <w:rPr>
+          <w:rFonts w:ascii="Calibri" w:hAnsi="Calibri" w:cs="Calibri"/>
+          <w:sz w:val="22"/>
+          <w:szCs w:val="20"/>
+          <w:highlight w:val="yellow"/>
+        </w:rPr>
+        <w:t>}</w:t>
+      </w:r>
+      <w:r>
+        <w:rPr>
+          <w:rFonts w:ascii="Calibri" w:hAnsi="Calibri" w:cs="Calibri"/>
+          <w:sz w:val="22"/>
+          <w:szCs w:val="20"/>
+        </w:rPr>
+        <w:t xml:space="preserve"> </w:t>
+      </w:r>
+      <w:r>
+        <w:rPr>
+          <w:rFonts w:ascii="Calibri" w:hAnsi="Calibri" w:cs="Calibri"/>
+          <w:bCs/>
+          <w:sz w:val="22"/>
+          <w:szCs w:val="20"/>
+        </w:rPr>
+        <w:t>cuotas, de acuerdo con la siguiente manera y condiciones:</w:t>
       </w:r>
     </w:p>
     <w:p>
@@ -3177,6 +3620,7 @@
         </w:rPr>
         <w:t>${</w:t>
       </w:r>
+      <w:proofErr w:type="spellStart"/>
       <w:r>
         <w:rPr>
           <w:rFonts w:ascii="Calibri" w:hAnsi="Calibri" w:cs="Calibri"/>
@@ -3197,7 +3641,19 @@
           <w:szCs w:val="20"/>
           <w:highlight w:val="green"/>
         </w:rPr>
-        <w:t>Listado}</w:t>
+        <w:t>Listado</w:t>
+      </w:r>
+      <w:proofErr w:type="spellEnd"/>
+      <w:r>
+        <w:rPr>
+          <w:rFonts w:ascii="Calibri" w:hAnsi="Calibri" w:cs="Calibri"/>
+          <w:bCs/>
+          <w:color w:val="000000" w:themeColor="text1"/>
+          <w:sz w:val="22"/>
+          <w:szCs w:val="20"/>
+          <w:highlight w:val="green"/>
+        </w:rPr>
+        <w:t>}</w:t>
       </w:r>
     </w:p>
     <w:p>
@@ -3237,8 +3693,9 @@
           <w:szCs w:val="20"/>
           <w:highlight w:val="green"/>
         </w:rPr>
-        <w:t>${index}</w:t>
-      </w:r>
+        <w:t>${</w:t>
+      </w:r>
+      <w:proofErr w:type="spellStart"/>
       <w:r>
         <w:rPr>
           <w:rFonts w:ascii="Calibri" w:hAnsi="Calibri" w:cs="Calibri"/>
@@ -3248,6 +3705,29 @@
           <w:szCs w:val="20"/>
           <w:highlight w:val="green"/>
         </w:rPr>
+        <w:t>index</w:t>
+      </w:r>
+      <w:proofErr w:type="spellEnd"/>
+      <w:r>
+        <w:rPr>
+          <w:rFonts w:ascii="Calibri" w:hAnsi="Calibri" w:cs="Calibri"/>
+          <w:bCs/>
+          <w:color w:val="000000" w:themeColor="text1"/>
+          <w:sz w:val="22"/>
+          <w:szCs w:val="20"/>
+          <w:highlight w:val="green"/>
+        </w:rPr>
+        <w:t>}</w:t>
+      </w:r>
+      <w:r>
+        <w:rPr>
+          <w:rFonts w:ascii="Calibri" w:hAnsi="Calibri" w:cs="Calibri"/>
+          <w:bCs/>
+          <w:color w:val="000000" w:themeColor="text1"/>
+          <w:sz w:val="22"/>
+          <w:szCs w:val="20"/>
+          <w:highlight w:val="green"/>
+        </w:rPr>
         <w:t xml:space="preserve"> cuota</w:t>
       </w:r>
       <w:r>
@@ -3294,6 +3774,7 @@
         </w:rPr>
         <w:t>${</w:t>
       </w:r>
+      <w:proofErr w:type="spellStart"/>
       <w:r>
         <w:rPr>
           <w:rFonts w:ascii="Calibri" w:hAnsi="Calibri" w:cs="Calibri"/>
@@ -3305,6 +3786,7 @@
         </w:rPr>
         <w:t>cuotaMonto</w:t>
       </w:r>
+      <w:proofErr w:type="spellEnd"/>
       <w:r>
         <w:rPr>
           <w:rFonts w:ascii="Calibri" w:hAnsi="Calibri" w:cs="Calibri"/>
@@ -3336,18 +3818,66 @@
           <w:szCs w:val="20"/>
           <w:highlight w:val="green"/>
         </w:rPr>
-        <w:t>(${cuotaLetra})</w:t>
-      </w:r>
-      <w:r>
-        <w:rPr>
-          <w:rFonts w:ascii="Calibri" w:hAnsi="Calibri" w:cs="Calibri"/>
-          <w:bCs/>
+        <w:t>(${</w:t>
+      </w:r>
+      <w:proofErr w:type="spellStart"/>
+      <w:r>
+        <w:rPr>
+          <w:rFonts w:ascii="Calibri" w:hAnsi="Calibri" w:cs="Calibri"/>
+          <w:b/>
           <w:color w:val="000000" w:themeColor="text1"/>
           <w:sz w:val="22"/>
           <w:szCs w:val="20"/>
           <w:highlight w:val="green"/>
         </w:rPr>
-        <w:t xml:space="preserve"> correspondiente al ${cuotaDescripcion}</w:t>
+        <w:t>cuotaLetra</w:t>
+      </w:r>
+      <w:proofErr w:type="spellEnd"/>
+      <w:r>
+        <w:rPr>
+          <w:rFonts w:ascii="Calibri" w:hAnsi="Calibri" w:cs="Calibri"/>
+          <w:b/>
+          <w:color w:val="000000" w:themeColor="text1"/>
+          <w:sz w:val="22"/>
+          <w:szCs w:val="20"/>
+          <w:highlight w:val="green"/>
+        </w:rPr>
+        <w:t>})</w:t>
+      </w:r>
+      <w:r>
+        <w:rPr>
+          <w:rFonts w:ascii="Calibri" w:hAnsi="Calibri" w:cs="Calibri"/>
+          <w:bCs/>
+          <w:color w:val="000000" w:themeColor="text1"/>
+          <w:sz w:val="22"/>
+          <w:szCs w:val="20"/>
+          <w:highlight w:val="green"/>
+        </w:rPr>
+        <w:t xml:space="preserve"> correspondiente al ${</w:t>
+      </w:r>
+      <w:proofErr w:type="spellStart"/>
+      <w:r>
+        <w:rPr>
+          <w:rFonts w:ascii="Calibri" w:hAnsi="Calibri" w:cs="Calibri"/>
+          <w:bCs/>
+          <w:color w:val="000000" w:themeColor="text1"/>
+          <w:sz w:val="22"/>
+          <w:szCs w:val="20"/>
+          <w:highlight w:val="green"/>
+        </w:rPr>
+        <w:t>cuotaDescripcion</w:t>
+      </w:r>
+      <w:proofErr w:type="spellEnd"/>
+      <w:r>
+        <w:rPr>
+          <w:rFonts w:ascii="Calibri" w:hAnsi="Calibri" w:cs="Calibri"/>
+          <w:bCs/>
+          <w:color w:val="000000" w:themeColor="text1"/>
+          <w:sz w:val="22"/>
+          <w:szCs w:val="20"/>
+          <w:highlight w:val="green"/>
+        </w:rPr>
+        <w:t>}</w:t>
       </w:r>
     </w:p>
     <w:p>
@@ -3372,8 +3902,9 @@
           <w:highlight w:val="green"/>
         </w:rPr>
         <w:lastRenderedPageBreak/>
-        <w:t>${/c</w:t>
-      </w:r>
+        <w:t>${/</w:t>
+      </w:r>
+      <w:proofErr w:type="spellStart"/>
       <w:r>
         <w:rPr>
           <w:rFonts w:ascii="Calibri" w:hAnsi="Calibri" w:cs="Calibri"/>
@@ -3383,6 +3914,17 @@
           <w:szCs w:val="20"/>
           <w:highlight w:val="green"/>
         </w:rPr>
+        <w:t>c</w:t>
+      </w:r>
+      <w:r>
+        <w:rPr>
+          <w:rFonts w:ascii="Calibri" w:hAnsi="Calibri" w:cs="Calibri"/>
+          <w:bCs/>
+          <w:color w:val="000000" w:themeColor="text1"/>
+          <w:sz w:val="22"/>
+          <w:szCs w:val="20"/>
+          <w:highlight w:val="green"/>
+        </w:rPr>
         <w:t>uotas</w:t>
       </w:r>
       <w:r>
@@ -3394,7 +3936,19 @@
           <w:szCs w:val="20"/>
           <w:highlight w:val="green"/>
         </w:rPr>
-        <w:t>Listado}</w:t>
+        <w:t>Listado</w:t>
+      </w:r>
+      <w:proofErr w:type="spellEnd"/>
+      <w:r>
+        <w:rPr>
+          <w:rFonts w:ascii="Calibri" w:hAnsi="Calibri" w:cs="Calibri"/>
+          <w:bCs/>
+          <w:color w:val="000000" w:themeColor="text1"/>
+          <w:sz w:val="22"/>
+          <w:szCs w:val="20"/>
+          <w:highlight w:val="green"/>
+        </w:rPr>
+        <w:t>}</w:t>
       </w:r>
     </w:p>
     <w:p>
@@ -3763,7 +4317,25 @@
           <w:sz w:val="22"/>
           <w:szCs w:val="20"/>
         </w:rPr>
-        <w:t>La Municipalidad deberá rendir los gastos del Programa, únicamente utilizando el Sistema de Rendición Electrónica de cuentas de la Contraloría General de la Republica en adelante SISREC y sujetándose a lo establecido en la resolución N° 30, de 2015, de la Contraloría General de la República, que Fija Normas de Procedimiento sobre Rendición de Cuentas, o de las resoluciones que la modifiquen o la reemplacen.</w:t>
+        <w:t xml:space="preserve">La Municipalidad deberá rendir los gastos del Programa, únicamente utilizando el Sistema de Rendición Electrónica de cuentas de la Contraloría General de la Republica en adelante SISREC y sujetándose a lo establecido en la resolución </w:t>
+      </w:r>
+      <w:proofErr w:type="spellStart"/>
+      <w:r>
+        <w:rPr>
+          <w:rFonts w:ascii="Calibri" w:hAnsi="Calibri" w:cs="Calibri"/>
+          <w:sz w:val="22"/>
+          <w:szCs w:val="20"/>
+        </w:rPr>
+        <w:t>N°</w:t>
+      </w:r>
+      <w:proofErr w:type="spellEnd"/>
+      <w:r>
+        <w:rPr>
+          <w:rFonts w:ascii="Calibri" w:hAnsi="Calibri" w:cs="Calibri"/>
+          <w:sz w:val="22"/>
+          <w:szCs w:val="20"/>
+        </w:rPr>
+        <w:t xml:space="preserve"> 30, de 2015, de la Contraloría General de la República, que Fija Normas de Procedimiento sobre Rendición de Cuentas, o de las resoluciones que la modifiquen o la reemplacen.</w:t>
       </w:r>
     </w:p>
     <w:p>
@@ -3837,7 +4409,25 @@
           <w:sz w:val="22"/>
           <w:szCs w:val="22"/>
         </w:rPr>
-        <w:t>a) Utilizar el SISREC para la rendición de cuentas a que dé lugar el presente convenio, ocupando las funcionalidades que otorga el perfil ejecutor, dando cumplimiento al marco normativo aplicable, incluyendo la preceptiva de la resolución N° 30, de 2015, de la Contraloría General de la República.</w:t>
+        <w:t xml:space="preserve">a) Utilizar el SISREC para la rendición de cuentas a que dé lugar el presente convenio, ocupando las funcionalidades que otorga el perfil ejecutor, dando cumplimiento al marco normativo aplicable, incluyendo la preceptiva de la resolución </w:t>
+      </w:r>
+      <w:proofErr w:type="spellStart"/>
+      <w:r>
+        <w:rPr>
+          <w:rFonts w:asciiTheme="minorHAnsi" w:hAnsiTheme="minorHAnsi" w:cstheme="minorHAnsi"/>
+          <w:sz w:val="22"/>
+          <w:szCs w:val="22"/>
+        </w:rPr>
+        <w:t>N°</w:t>
+      </w:r>
+      <w:proofErr w:type="spellEnd"/>
+      <w:r>
+        <w:rPr>
+          <w:rFonts w:asciiTheme="minorHAnsi" w:hAnsiTheme="minorHAnsi" w:cstheme="minorHAnsi"/>
+          <w:sz w:val="22"/>
+          <w:szCs w:val="22"/>
+        </w:rPr>
+        <w:t xml:space="preserve"> 30, de 2015, de la Contraloría General de la República.</w:t>
       </w:r>
     </w:p>
     <w:p>
@@ -4813,7 +5403,25 @@
           <w:sz w:val="22"/>
           <w:szCs w:val="22"/>
         </w:rPr>
-        <w:t>La Municipalidad deberá rendir los gastos del Programa Familia, utilizando el SISREC y sujetándose a lo establecido en la resolución N° 30, de 2015, de la Contraloría General de la República, que Fija Normas de Procedimiento sobre Rendición de Cuentas, o de las resoluciones que la modifiquen o la reemplacen.</w:t>
+        <w:t xml:space="preserve">La Municipalidad deberá rendir los gastos del Programa Familia, utilizando el SISREC y sujetándose a lo establecido en la resolución </w:t>
+      </w:r>
+      <w:proofErr w:type="spellStart"/>
+      <w:r>
+        <w:rPr>
+          <w:rFonts w:asciiTheme="minorHAnsi" w:hAnsiTheme="minorHAnsi"/>
+          <w:sz w:val="22"/>
+          <w:szCs w:val="22"/>
+        </w:rPr>
+        <w:t>N°</w:t>
+      </w:r>
+      <w:proofErr w:type="spellEnd"/>
+      <w:r>
+        <w:rPr>
+          <w:rFonts w:asciiTheme="minorHAnsi" w:hAnsiTheme="minorHAnsi"/>
+          <w:sz w:val="22"/>
+          <w:szCs w:val="22"/>
+        </w:rPr>
+        <w:t xml:space="preserve"> 30, de 2015, de la Contraloría General de la República, que Fija Normas de Procedimiento sobre Rendición de Cuentas, o de las resoluciones que la modifiquen o la reemplacen.</w:t>
       </w:r>
     </w:p>
     <w:p>
@@ -6435,8 +7043,19 @@
           <w:sz w:val="22"/>
           <w:szCs w:val="22"/>
         </w:rPr>
-        <w:t>D. Jorge Galleguillos Möller</w:t>
-      </w:r>
+        <w:t xml:space="preserve">D. Jorge Galleguillos </w:t>
+      </w:r>
+      <w:proofErr w:type="spellStart"/>
+      <w:r>
+        <w:rPr>
+          <w:rFonts w:ascii="Calibri" w:hAnsi="Calibri" w:cs="Calibri"/>
+          <w:b/>
+          <w:sz w:val="22"/>
+          <w:szCs w:val="22"/>
+        </w:rPr>
+        <w:t>Möller</w:t>
+      </w:r>
+      <w:proofErr w:type="spellEnd"/>
       <w:r>
         <w:rPr>
           <w:rFonts w:ascii="Calibri" w:hAnsi="Calibri" w:cs="Calibri"/>
@@ -6453,7 +7072,27 @@
           <w:sz w:val="22"/>
           <w:szCs w:val="22"/>
         </w:rPr>
-        <w:t xml:space="preserve"> Iquique, consta en el Decreto N° 140/2004 del Ministerio de Salud, Decreto A</w:t>
+        <w:t xml:space="preserve"> Iquique, consta en el Decreto </w:t>
+      </w:r>
+      <w:proofErr w:type="spellStart"/>
+      <w:r>
+        <w:rPr>
+          <w:rFonts w:ascii="Calibri" w:hAnsi="Calibri" w:cs="Calibri"/>
+          <w:bCs/>
+          <w:sz w:val="22"/>
+          <w:szCs w:val="22"/>
+        </w:rPr>
+        <w:t>N°</w:t>
+      </w:r>
+      <w:proofErr w:type="spellEnd"/>
+      <w:r>
+        <w:rPr>
+          <w:rFonts w:ascii="Calibri" w:hAnsi="Calibri" w:cs="Calibri"/>
+          <w:bCs/>
+          <w:sz w:val="22"/>
+          <w:szCs w:val="22"/>
+        </w:rPr>
+        <w:t xml:space="preserve"> 140/2004 del Ministerio de Salud, Decreto A</w:t>
       </w:r>
       <w:r>
         <w:rPr>
@@ -6540,7 +7179,29 @@
           <w:szCs w:val="22"/>
           <w:highlight w:val="green"/>
         </w:rPr>
-        <w:t>${alcaldeDecreto}</w:t>
+        <w:t>${</w:t>
+      </w:r>
+      <w:proofErr w:type="spellStart"/>
+      <w:r>
+        <w:rPr>
+          <w:rFonts w:ascii="Calibri" w:hAnsi="Calibri" w:cs="Calibri"/>
+          <w:bCs/>
+          <w:sz w:val="22"/>
+          <w:szCs w:val="22"/>
+          <w:highlight w:val="green"/>
+        </w:rPr>
+        <w:t>alcaldeDecreto</w:t>
+      </w:r>
+      <w:proofErr w:type="spellEnd"/>
+      <w:r>
+        <w:rPr>
+          <w:rFonts w:ascii="Calibri" w:hAnsi="Calibri" w:cs="Calibri"/>
+          <w:bCs/>
+          <w:sz w:val="22"/>
+          <w:szCs w:val="22"/>
+          <w:highlight w:val="green"/>
+        </w:rPr>
+        <w:t>}</w:t>
       </w:r>
       <w:r>
         <w:rPr>

</xml_diff>

<commit_message>
Documentos->Convenios se deshabilita un input file demas y se hacen arreglos al formato convenio
</commit_message>
<xml_diff>
--- a/public/word-template/convenio2021.docx
+++ b/public/word-template/convenio2021.docx
@@ -31,7 +31,39 @@
           <w:szCs w:val="22"/>
           <w:highlight w:val="green"/>
         </w:rPr>
-        <w:t>${programa}</w:t>
+        <w:t>${</w:t>
+      </w:r>
+      <w:proofErr w:type="spellStart"/>
+      <w:r>
+        <w:rPr>
+          <w:rFonts w:ascii="Calibri" w:hAnsi="Calibri" w:cs="Calibri"/>
+          <w:b/>
+          <w:bCs/>
+          <w:szCs w:val="22"/>
+          <w:highlight w:val="green"/>
+        </w:rPr>
+        <w:t>programa</w:t>
+      </w:r>
+      <w:r>
+        <w:rPr>
+          <w:rFonts w:ascii="Calibri" w:hAnsi="Calibri" w:cs="Calibri"/>
+          <w:b/>
+          <w:bCs/>
+          <w:szCs w:val="22"/>
+          <w:highlight w:val="green"/>
+        </w:rPr>
+        <w:t>Titulo</w:t>
+      </w:r>
+      <w:proofErr w:type="spellEnd"/>
+      <w:r>
+        <w:rPr>
+          <w:rFonts w:ascii="Calibri" w:hAnsi="Calibri" w:cs="Calibri"/>
+          <w:b/>
+          <w:bCs/>
+          <w:szCs w:val="22"/>
+          <w:highlight w:val="green"/>
+        </w:rPr>
+        <w:t>}</w:t>
       </w:r>
       <w:r>
         <w:rPr>
@@ -110,9 +142,28 @@
           <w:b/>
           <w:bCs/>
           <w:szCs w:val="22"/>
-          <w:highlight w:val="yellow"/>
-        </w:rPr>
-        <w:t>ILUSTRE</w:t>
+        </w:rPr>
+        <w:t>${</w:t>
+      </w:r>
+      <w:proofErr w:type="spellStart"/>
+      <w:r>
+        <w:rPr>
+          <w:rFonts w:ascii="Calibri" w:hAnsi="Calibri" w:cs="Calibri"/>
+          <w:b/>
+          <w:bCs/>
+          <w:szCs w:val="22"/>
+        </w:rPr>
+        <w:t>ilustreTitulo</w:t>
+      </w:r>
+      <w:proofErr w:type="spellEnd"/>
+      <w:r>
+        <w:rPr>
+          <w:rFonts w:ascii="Calibri" w:hAnsi="Calibri" w:cs="Calibri"/>
+          <w:b/>
+          <w:bCs/>
+          <w:szCs w:val="22"/>
+        </w:rPr>
+        <w:t>}</w:t>
       </w:r>
       <w:r>
         <w:rPr>
@@ -821,7 +872,25 @@
           <w:sz w:val="22"/>
           <w:szCs w:val="20"/>
         </w:rPr>
-        <w:t xml:space="preserve">Se deja constancia que el Estatuto de Atención Primaria de Salud Municipal, aprobado por la Ley N°19.378, en su artículo 56 establece que el aporte estatal mensual podrá incrementarse: “En el caso que las normas técnicas, planes y programas que se impartan con posterioridad a la entrada en vigencia de esta ley impliquen un mayor gasto para la </w:t>
+        <w:t xml:space="preserve">Se deja constancia que el Estatuto de Atención Primaria de Salud Municipal, aprobado por la Ley N°19.378, en su artículo 56 establece que el aporte estatal mensual podrá incrementarse: “En el caso que las normas técnicas, planes y programas que se impartan con posterioridad a la </w:t>
+      </w:r>
+      <w:proofErr w:type="gramStart"/>
+      <w:r>
+        <w:rPr>
+          <w:rFonts w:ascii="Calibri" w:hAnsi="Calibri" w:cs="Calibri"/>
+          <w:sz w:val="22"/>
+          <w:szCs w:val="20"/>
+        </w:rPr>
+        <w:t>entrada en vigencia</w:t>
+      </w:r>
+      <w:proofErr w:type="gramEnd"/>
+      <w:r>
+        <w:rPr>
+          <w:rFonts w:ascii="Calibri" w:hAnsi="Calibri" w:cs="Calibri"/>
+          <w:sz w:val="22"/>
+          <w:szCs w:val="20"/>
+        </w:rPr>
+        <w:t xml:space="preserve"> de esta ley impliquen un mayor gasto para la </w:t>
       </w:r>
       <w:r>
         <w:rPr>
@@ -2149,7 +2218,25 @@
           <w:sz w:val="22"/>
           <w:lang w:val="es-ES_tradnl" w:eastAsia="en-US"/>
         </w:rPr>
-        <w:t xml:space="preserve">” y de acuerdo a la normativa vigente, para estos efectos deberá enviar vía correo electrónico a la referente del programa la propuesta de compras, que deberá ser aprobada por el </w:t>
+        <w:t xml:space="preserve">” y </w:t>
+      </w:r>
+      <w:proofErr w:type="gramStart"/>
+      <w:r>
+        <w:rPr>
+          <w:rFonts w:asciiTheme="minorHAnsi" w:hAnsiTheme="minorHAnsi" w:cstheme="minorHAnsi"/>
+          <w:sz w:val="22"/>
+          <w:lang w:val="es-ES_tradnl" w:eastAsia="en-US"/>
+        </w:rPr>
+        <w:t>de acuerdo a</w:t>
+      </w:r>
+      <w:proofErr w:type="gramEnd"/>
+      <w:r>
+        <w:rPr>
+          <w:rFonts w:asciiTheme="minorHAnsi" w:hAnsiTheme="minorHAnsi" w:cstheme="minorHAnsi"/>
+          <w:sz w:val="22"/>
+          <w:lang w:val="es-ES_tradnl" w:eastAsia="en-US"/>
+        </w:rPr>
+        <w:t xml:space="preserve"> la normativa vigente, para estos efectos deberá enviar vía correo electrónico a la referente del programa la propuesta de compras, que deberá ser aprobada por el </w:t>
       </w:r>
       <w:r>
         <w:rPr>
@@ -2739,7 +2826,23 @@
           <w:szCs w:val="20"/>
         </w:rPr>
         <w:lastRenderedPageBreak/>
-        <w:t xml:space="preserve">Excepcionalmente cuando existan razones fundadas del incumplimiento, la unidad administrativa podrá apelar la decisión de reliquidar, mediante oficio enviado al Director del </w:t>
+        <w:t xml:space="preserve">Excepcionalmente cuando existan razones fundadas del incumplimiento, la unidad administrativa podrá apelar la decisión de reliquidar, mediante oficio enviado al </w:t>
+      </w:r>
+      <w:proofErr w:type="gramStart"/>
+      <w:r>
+        <w:rPr>
+          <w:rFonts w:cs="Calibri"/>
+          <w:szCs w:val="20"/>
+        </w:rPr>
+        <w:t>Director</w:t>
+      </w:r>
+      <w:proofErr w:type="gramEnd"/>
+      <w:r>
+        <w:rPr>
+          <w:rFonts w:cs="Calibri"/>
+          <w:szCs w:val="20"/>
+        </w:rPr>
+        <w:t xml:space="preserve"> del </w:t>
       </w:r>
       <w:r>
         <w:rPr>
@@ -2889,11 +2992,33 @@
           <w:szCs w:val="20"/>
           <w:highlight w:val="yellow"/>
         </w:rPr>
-        <w:t>31 Diciembre 2021</w:t>
-      </w:r>
+        <w:t xml:space="preserve">31 </w:t>
+      </w:r>
+      <w:proofErr w:type="gramStart"/>
       <w:r>
         <w:rPr>
           <w:rFonts w:cs="Calibri"/>
+          <w:b/>
+          <w:bCs/>
+          <w:szCs w:val="20"/>
+          <w:highlight w:val="yellow"/>
+        </w:rPr>
+        <w:t>Diciembre</w:t>
+      </w:r>
+      <w:proofErr w:type="gramEnd"/>
+      <w:r>
+        <w:rPr>
+          <w:rFonts w:cs="Calibri"/>
+          <w:b/>
+          <w:bCs/>
+          <w:szCs w:val="20"/>
+          <w:highlight w:val="yellow"/>
+        </w:rPr>
+        <w:t xml:space="preserve"> 2021</w:t>
+      </w:r>
+      <w:r>
+        <w:rPr>
+          <w:rFonts w:cs="Calibri"/>
           <w:szCs w:val="20"/>
         </w:rPr>
         <w:t xml:space="preserve">, fecha en que el </w:t>
@@ -2990,6 +3115,7 @@
         </w:rPr>
         <w:t xml:space="preserve">deberá haber hecho envío de las rendiciones mensuales hasta el mes de </w:t>
       </w:r>
+      <w:proofErr w:type="gramStart"/>
       <w:r>
         <w:rPr>
           <w:rFonts w:cs="Calibri"/>
@@ -2997,6 +3123,7 @@
         </w:rPr>
         <w:t>Diciembre</w:t>
       </w:r>
+      <w:proofErr w:type="gramEnd"/>
       <w:r>
         <w:rPr>
           <w:rFonts w:cs="Calibri"/>
@@ -5403,7 +5530,7 @@
           <w:sz w:val="22"/>
           <w:szCs w:val="22"/>
         </w:rPr>
-        <w:t xml:space="preserve">La Municipalidad deberá rendir los gastos del Programa Familia, utilizando el SISREC y sujetándose a lo establecido en la resolución </w:t>
+        <w:t xml:space="preserve">La Municipalidad deberá rendir los gastos del Programa, utilizando el SISREC y sujetándose a lo establecido en la resolución </w:t>
       </w:r>
       <w:proofErr w:type="spellStart"/>
       <w:r>
@@ -5722,7 +5849,23 @@
           <w:rFonts w:ascii="Calibri" w:hAnsi="Calibri" w:cs="Calibri"/>
           <w:sz w:val="22"/>
         </w:rPr>
-        <w:t xml:space="preserve"> o contratar más recurso humano de acuerdo al convenio y a las necesidades programa para su eficiente ejecución.</w:t>
+        <w:t xml:space="preserve"> o contratar más recurso humano </w:t>
+      </w:r>
+      <w:proofErr w:type="gramStart"/>
+      <w:r>
+        <w:rPr>
+          <w:rFonts w:ascii="Calibri" w:hAnsi="Calibri" w:cs="Calibri"/>
+          <w:sz w:val="22"/>
+        </w:rPr>
+        <w:t>de acuerdo al</w:t>
+      </w:r>
+      <w:proofErr w:type="gramEnd"/>
+      <w:r>
+        <w:rPr>
+          <w:rFonts w:ascii="Calibri" w:hAnsi="Calibri" w:cs="Calibri"/>
+          <w:sz w:val="22"/>
+        </w:rPr>
+        <w:t xml:space="preserve"> convenio y a las necesidades programa para su eficiente ejecución.</w:t>
       </w:r>
     </w:p>
     <w:p>
@@ -6419,7 +6562,15 @@
           <w:sz w:val="22"/>
           <w:szCs w:val="22"/>
         </w:rPr>
-        <w:t>20</w:t>
+        <w:t>2</w:t>
+      </w:r>
+      <w:r>
+        <w:rPr>
+          <w:rFonts w:ascii="Calibri" w:hAnsi="Calibri" w:cs="Calibri"/>
+          <w:sz w:val="22"/>
+          <w:szCs w:val="22"/>
+        </w:rPr>
+        <w:t>1</w:t>
       </w:r>
       <w:r>
         <w:rPr>
@@ -6780,7 +6931,25 @@
           <w:sz w:val="22"/>
           <w:szCs w:val="22"/>
         </w:rPr>
-        <w:t xml:space="preserve"> por razones debidamente fundadas, no cumpla con las acciones y ejecuciones presupuestarias establecidas en el convenio, puede solicitar una modificación a través de Ordinario dirigido a Director del </w:t>
+        <w:t xml:space="preserve"> por razones debidamente fundadas, no cumpla con las acciones y ejecuciones presupuestarias establecidas en el convenio, puede solicitar una modificación a través de Ordinario dirigido a </w:t>
+      </w:r>
+      <w:proofErr w:type="gramStart"/>
+      <w:r>
+        <w:rPr>
+          <w:rFonts w:ascii="Calibri" w:hAnsi="Calibri" w:cs="Calibri"/>
+          <w:sz w:val="22"/>
+          <w:szCs w:val="22"/>
+        </w:rPr>
+        <w:t>Director</w:t>
+      </w:r>
+      <w:proofErr w:type="gramEnd"/>
+      <w:r>
+        <w:rPr>
+          <w:rFonts w:ascii="Calibri" w:hAnsi="Calibri" w:cs="Calibri"/>
+          <w:sz w:val="22"/>
+          <w:szCs w:val="22"/>
+        </w:rPr>
+        <w:t xml:space="preserve"> del </w:t>
       </w:r>
       <w:r>
         <w:rPr>
@@ -7043,17 +7212,44 @@
           <w:sz w:val="22"/>
           <w:szCs w:val="22"/>
         </w:rPr>
-        <w:t xml:space="preserve">D. Jorge Galleguillos </w:t>
+        <w:t xml:space="preserve">D. </w:t>
+      </w:r>
+      <w:r>
+        <w:rPr>
+          <w:rFonts w:ascii="Calibri" w:hAnsi="Calibri" w:cs="Calibri"/>
+          <w:b/>
+          <w:sz w:val="22"/>
+          <w:szCs w:val="22"/>
+        </w:rPr>
+        <w:t>JORGE GALLEGUILLOS MÖLLER</w:t>
+      </w:r>
+      <w:r>
+        <w:rPr>
+          <w:rFonts w:ascii="Calibri" w:hAnsi="Calibri" w:cs="Calibri"/>
+          <w:bCs/>
+          <w:sz w:val="22"/>
+          <w:szCs w:val="22"/>
+        </w:rPr>
+        <w:t xml:space="preserve"> para representar al Servicio de Salud de</w:t>
+      </w:r>
+      <w:r>
+        <w:rPr>
+          <w:rFonts w:ascii="Calibri" w:hAnsi="Calibri" w:cs="Calibri"/>
+          <w:bCs/>
+          <w:sz w:val="22"/>
+          <w:szCs w:val="22"/>
+        </w:rPr>
+        <w:t xml:space="preserve"> Iquique, consta en el Decreto </w:t>
       </w:r>
       <w:proofErr w:type="spellStart"/>
       <w:r>
         <w:rPr>
           <w:rFonts w:ascii="Calibri" w:hAnsi="Calibri" w:cs="Calibri"/>
-          <w:b/>
-          <w:sz w:val="22"/>
-          <w:szCs w:val="22"/>
-        </w:rPr>
-        <w:t>Möller</w:t>
+          <w:bCs/>
+          <w:sz w:val="22"/>
+          <w:szCs w:val="22"/>
+        </w:rPr>
+        <w:t>N°</w:t>
       </w:r>
       <w:proofErr w:type="spellEnd"/>
       <w:r>
@@ -7063,35 +7259,6 @@
           <w:sz w:val="22"/>
           <w:szCs w:val="22"/>
         </w:rPr>
-        <w:t xml:space="preserve"> para representar al Servicio de Salud de</w:t>
-      </w:r>
-      <w:r>
-        <w:rPr>
-          <w:rFonts w:ascii="Calibri" w:hAnsi="Calibri" w:cs="Calibri"/>
-          <w:bCs/>
-          <w:sz w:val="22"/>
-          <w:szCs w:val="22"/>
-        </w:rPr>
-        <w:t xml:space="preserve"> Iquique, consta en el Decreto </w:t>
-      </w:r>
-      <w:proofErr w:type="spellStart"/>
-      <w:r>
-        <w:rPr>
-          <w:rFonts w:ascii="Calibri" w:hAnsi="Calibri" w:cs="Calibri"/>
-          <w:bCs/>
-          <w:sz w:val="22"/>
-          <w:szCs w:val="22"/>
-        </w:rPr>
-        <w:t>N°</w:t>
-      </w:r>
-      <w:proofErr w:type="spellEnd"/>
-      <w:r>
-        <w:rPr>
-          <w:rFonts w:ascii="Calibri" w:hAnsi="Calibri" w:cs="Calibri"/>
-          <w:bCs/>
-          <w:sz w:val="22"/>
-          <w:szCs w:val="22"/>
-        </w:rPr>
         <w:t xml:space="preserve"> 140/2004 del Ministerio de Salud, Decreto A</w:t>
       </w:r>
       <w:r>
@@ -7129,18 +7296,26 @@
           <w:bCs/>
           <w:sz w:val="22"/>
           <w:szCs w:val="22"/>
-          <w:highlight w:val="yellow"/>
-        </w:rPr>
-        <w:t>Ilustre</w:t>
-      </w:r>
-      <w:r>
-        <w:rPr>
-          <w:rFonts w:ascii="Calibri" w:hAnsi="Calibri" w:cs="Calibri"/>
-          <w:bCs/>
-          <w:sz w:val="22"/>
-          <w:szCs w:val="22"/>
-        </w:rPr>
-        <w:t xml:space="preserve"> Municipalidad de </w:t>
+        </w:rPr>
+        <w:t>${ilustre}</w:t>
+      </w:r>
+      <w:r>
+        <w:rPr>
+          <w:rFonts w:ascii="Calibri" w:hAnsi="Calibri" w:cs="Calibri"/>
+          <w:bCs/>
+          <w:sz w:val="22"/>
+          <w:szCs w:val="22"/>
+        </w:rPr>
+        <w:t xml:space="preserve"> </w:t>
+      </w:r>
+      <w:r>
+        <w:rPr>
+          <w:rFonts w:ascii="Calibri" w:hAnsi="Calibri" w:cs="Calibri"/>
+          <w:bCs/>
+          <w:sz w:val="22"/>
+          <w:szCs w:val="22"/>
+        </w:rPr>
+        <w:t xml:space="preserve">Municipalidad de </w:t>
       </w:r>
       <w:r>
         <w:rPr>
@@ -7290,7 +7465,29 @@
           <w:szCs w:val="22"/>
           <w:highlight w:val="yellow"/>
         </w:rPr>
-        <w:t>tres</w:t>
+        <w:t>${</w:t>
+      </w:r>
+      <w:proofErr w:type="spellStart"/>
+      <w:r>
+        <w:rPr>
+          <w:rFonts w:ascii="Calibri" w:hAnsi="Calibri" w:cs="Calibri"/>
+          <w:bCs/>
+          <w:sz w:val="22"/>
+          <w:szCs w:val="22"/>
+          <w:highlight w:val="yellow"/>
+        </w:rPr>
+        <w:t>totalEjemplares</w:t>
+      </w:r>
+      <w:proofErr w:type="spellEnd"/>
+      <w:r>
+        <w:rPr>
+          <w:rFonts w:ascii="Calibri" w:hAnsi="Calibri" w:cs="Calibri"/>
+          <w:bCs/>
+          <w:sz w:val="22"/>
+          <w:szCs w:val="22"/>
+          <w:highlight w:val="yellow"/>
+        </w:rPr>
+        <w:t>}</w:t>
       </w:r>
       <w:r>
         <w:rPr>
@@ -7336,7 +7533,54 @@
           <w:sz w:val="22"/>
           <w:szCs w:val="22"/>
         </w:rPr>
-        <w:t>, y otro en la División de Atención Primaria del M</w:t>
+        <w:t>,</w:t>
+      </w:r>
+      <w:r>
+        <w:rPr>
+          <w:rFonts w:ascii="Calibri" w:hAnsi="Calibri" w:cs="Calibri"/>
+          <w:bCs/>
+          <w:sz w:val="22"/>
+          <w:szCs w:val="22"/>
+        </w:rPr>
+        <w:t xml:space="preserve"> </w:t>
+      </w:r>
+      <w:r>
+        <w:rPr>
+          <w:rFonts w:ascii="Calibri" w:hAnsi="Calibri" w:cs="Calibri"/>
+          <w:b/>
+          <w:sz w:val="22"/>
+          <w:szCs w:val="22"/>
+        </w:rPr>
+        <w:t>${</w:t>
+      </w:r>
+      <w:proofErr w:type="spellStart"/>
+      <w:r>
+        <w:rPr>
+          <w:rFonts w:ascii="Calibri" w:hAnsi="Calibri" w:cs="Calibri"/>
+          <w:b/>
+          <w:sz w:val="22"/>
+          <w:szCs w:val="22"/>
+        </w:rPr>
+        <w:t>addEjemplar</w:t>
+      </w:r>
+      <w:proofErr w:type="spellEnd"/>
+      <w:r>
+        <w:rPr>
+          <w:rFonts w:ascii="Calibri" w:hAnsi="Calibri" w:cs="Calibri"/>
+          <w:b/>
+          <w:sz w:val="22"/>
+          <w:szCs w:val="22"/>
+        </w:rPr>
+        <w:t>}</w:t>
+      </w:r>
+      <w:r>
+        <w:rPr>
+          <w:rFonts w:ascii="Calibri" w:hAnsi="Calibri" w:cs="Calibri"/>
+          <w:bCs/>
+          <w:sz w:val="22"/>
+          <w:szCs w:val="22"/>
+        </w:rPr>
+        <w:t xml:space="preserve"> y otro en la División de Atención Primaria del M</w:t>
       </w:r>
       <w:r>
         <w:rPr>
@@ -7633,26 +7877,53 @@
               <w:rPr>
                 <w:rFonts w:ascii="Calibri" w:hAnsi="Calibri" w:cs="Calibri"/>
                 <w:b/>
-                <w:sz w:val="22"/>
-                <w:szCs w:val="22"/>
+                <w:sz w:val="20"/>
+                <w:szCs w:val="20"/>
               </w:rPr>
             </w:pPr>
             <w:r>
               <w:rPr>
                 <w:rFonts w:ascii="Calibri" w:hAnsi="Calibri" w:cs="Calibri"/>
                 <w:b/>
+                <w:bCs/>
                 <w:sz w:val="22"/>
-                <w:szCs w:val="22"/>
-                <w:highlight w:val="yellow"/>
+                <w:szCs w:val="20"/>
+                <w:highlight w:val="green"/>
               </w:rPr>
-              <w:t>ILUSTRE</w:t>
+              <w:t>${</w:t>
+            </w:r>
+            <w:proofErr w:type="spellStart"/>
+            <w:r>
+              <w:rPr>
+                <w:rFonts w:ascii="Calibri" w:hAnsi="Calibri" w:cs="Calibri"/>
+                <w:b/>
+                <w:bCs/>
+                <w:sz w:val="22"/>
+                <w:szCs w:val="20"/>
+                <w:highlight w:val="green"/>
+              </w:rPr>
+              <w:t>ilustreTitulo</w:t>
+            </w:r>
+            <w:proofErr w:type="spellEnd"/>
+            <w:r>
+              <w:rPr>
+                <w:rFonts w:ascii="Calibri" w:hAnsi="Calibri" w:cs="Calibri"/>
+                <w:b/>
+                <w:bCs/>
+                <w:sz w:val="22"/>
+                <w:szCs w:val="20"/>
+                <w:highlight w:val="green"/>
+              </w:rPr>
+              <w:t>}</w:t>
             </w:r>
             <w:r>
               <w:rPr>
                 <w:rFonts w:ascii="Calibri" w:hAnsi="Calibri" w:cs="Calibri"/>
                 <w:b/>
+                <w:bCs/>
                 <w:sz w:val="22"/>
-                <w:szCs w:val="22"/>
+                <w:szCs w:val="20"/>
+                <w:highlight w:val="green"/>
               </w:rPr>
               <w:t xml:space="preserve"> </w:t>
             </w:r>
@@ -7661,7 +7932,8 @@
                 <w:rFonts w:ascii="Calibri" w:hAnsi="Calibri" w:cs="Calibri"/>
                 <w:b/>
                 <w:bCs/>
-                <w:szCs w:val="22"/>
+                <w:sz w:val="22"/>
+                <w:szCs w:val="20"/>
                 <w:highlight w:val="green"/>
               </w:rPr>
               <w:t>${</w:t>
@@ -7671,20 +7943,11 @@
                 <w:rFonts w:ascii="Calibri" w:hAnsi="Calibri" w:cs="Calibri"/>
                 <w:b/>
                 <w:bCs/>
-                <w:szCs w:val="22"/>
+                <w:sz w:val="22"/>
+                <w:szCs w:val="20"/>
                 <w:highlight w:val="green"/>
               </w:rPr>
-              <w:t>municipalidad</w:t>
-            </w:r>
-            <w:r>
-              <w:rPr>
-                <w:rFonts w:ascii="Calibri" w:hAnsi="Calibri" w:cs="Calibri"/>
-                <w:b/>
-                <w:bCs/>
-                <w:szCs w:val="22"/>
-                <w:highlight w:val="green"/>
-              </w:rPr>
-              <w:t>}</w:t>
+              <w:t>municipalidad}</w:t>
             </w:r>
           </w:p>
           <w:p>
@@ -7721,7 +7984,6 @@
                 <w:sz w:val="22"/>
                 <w:szCs w:val="22"/>
               </w:rPr>
-              <w:lastRenderedPageBreak/>
               <w:t>JORGE GALLEGUILLOS MÖLLER</w:t>
             </w:r>
           </w:p>
@@ -12052,7 +12314,6 @@
   <w:style w:type="character" w:default="1" w:styleId="Fuentedeprrafopredeter">
     <w:name w:val="Default Paragraph Font"/>
     <w:uiPriority w:val="1"/>
-    <w:semiHidden/>
     <w:unhideWhenUsed/>
   </w:style>
   <w:style w:type="table" w:default="1" w:styleId="Tablanormal">

</xml_diff>

<commit_message>
Documentos->Convenios arreglos al formato convenio cormudesi text
</commit_message>
<xml_diff>
--- a/public/word-template/convenio2021.docx
+++ b/public/word-template/convenio2021.docx
@@ -7547,7 +7547,7 @@
       <w:r>
         <w:rPr>
           <w:rFonts w:ascii="Calibri" w:hAnsi="Calibri" w:cs="Calibri"/>
-          <w:b/>
+          <w:bCs/>
           <w:sz w:val="22"/>
           <w:szCs w:val="22"/>
         </w:rPr>
@@ -7557,7 +7557,7 @@
       <w:r>
         <w:rPr>
           <w:rFonts w:ascii="Calibri" w:hAnsi="Calibri" w:cs="Calibri"/>
-          <w:b/>
+          <w:bCs/>
           <w:sz w:val="22"/>
           <w:szCs w:val="22"/>
         </w:rPr>
@@ -7567,7 +7567,7 @@
       <w:r>
         <w:rPr>
           <w:rFonts w:ascii="Calibri" w:hAnsi="Calibri" w:cs="Calibri"/>
-          <w:b/>
+          <w:bCs/>
           <w:sz w:val="22"/>
           <w:szCs w:val="22"/>
         </w:rPr>
@@ -12314,6 +12314,7 @@
   <w:style w:type="character" w:default="1" w:styleId="Fuentedeprrafopredeter">
     <w:name w:val="Default Paragraph Font"/>
     <w:uiPriority w:val="1"/>
+    <w:semiHidden/>
     <w:unhideWhenUsed/>
   </w:style>
   <w:style w:type="table" w:default="1" w:styleId="Tablanormal">

</xml_diff>

<commit_message>
Documentos->Convenios formato convenio 2021 fix
</commit_message>
<xml_diff>
--- a/public/word-template/convenio2021.docx
+++ b/public/word-template/convenio2021.docx
@@ -2522,7 +2522,6 @@
                 <w:rFonts w:cs="Calibri"/>
                 <w:b/>
                 <w:szCs w:val="18"/>
-                <w:highlight w:val="yellow"/>
               </w:rPr>
             </w:pPr>
             <w:r>
@@ -2530,7 +2529,6 @@
                 <w:rFonts w:cs="Calibri"/>
                 <w:b/>
                 <w:szCs w:val="18"/>
-                <w:highlight w:val="yellow"/>
               </w:rPr>
               <w:t>PORCENTAJE CUMPLIMIENTO METAS DEL PROGRAMA</w:t>
             </w:r>
@@ -2554,7 +2552,6 @@
                 <w:rFonts w:cs="Calibri"/>
                 <w:b/>
                 <w:szCs w:val="18"/>
-                <w:highlight w:val="yellow"/>
               </w:rPr>
             </w:pPr>
             <w:r>
@@ -2562,7 +2559,6 @@
                 <w:rFonts w:cs="Calibri"/>
                 <w:b/>
                 <w:szCs w:val="18"/>
-                <w:highlight w:val="yellow"/>
               </w:rPr>
               <w:t xml:space="preserve">PORCENTAJE DE DESCUENTO DE RECURSOS 2ª CUOTA 30% </w:t>
             </w:r>
@@ -2586,14 +2582,12 @@
               <w:rPr>
                 <w:rFonts w:cs="Calibri"/>
                 <w:szCs w:val="18"/>
-                <w:highlight w:val="yellow"/>
               </w:rPr>
             </w:pPr>
             <w:r>
               <w:rPr>
                 <w:rFonts w:cs="Calibri"/>
                 <w:szCs w:val="18"/>
-                <w:highlight w:val="yellow"/>
               </w:rPr>
               <w:t>Mayor o igual a 40%</w:t>
             </w:r>
@@ -2615,14 +2609,12 @@
               <w:rPr>
                 <w:rFonts w:cs="Calibri"/>
                 <w:szCs w:val="18"/>
-                <w:highlight w:val="yellow"/>
               </w:rPr>
             </w:pPr>
             <w:r>
               <w:rPr>
                 <w:rFonts w:cs="Calibri"/>
                 <w:szCs w:val="18"/>
-                <w:highlight w:val="yellow"/>
               </w:rPr>
               <w:t>0%</w:t>
             </w:r>
@@ -2646,14 +2638,12 @@
               <w:rPr>
                 <w:rFonts w:cs="Calibri"/>
                 <w:szCs w:val="18"/>
-                <w:highlight w:val="yellow"/>
               </w:rPr>
             </w:pPr>
             <w:r>
               <w:rPr>
                 <w:rFonts w:cs="Calibri"/>
                 <w:szCs w:val="18"/>
-                <w:highlight w:val="yellow"/>
               </w:rPr>
               <w:t>Entre 30.00% y 39.99%</w:t>
             </w:r>
@@ -2675,14 +2665,12 @@
               <w:rPr>
                 <w:rFonts w:cs="Calibri"/>
                 <w:szCs w:val="18"/>
-                <w:highlight w:val="yellow"/>
               </w:rPr>
             </w:pPr>
             <w:r>
               <w:rPr>
                 <w:rFonts w:cs="Calibri"/>
                 <w:szCs w:val="18"/>
-                <w:highlight w:val="yellow"/>
               </w:rPr>
               <w:t>50%</w:t>
             </w:r>
@@ -2706,14 +2694,12 @@
               <w:rPr>
                 <w:rFonts w:cs="Calibri"/>
                 <w:szCs w:val="18"/>
-                <w:highlight w:val="yellow"/>
               </w:rPr>
             </w:pPr>
             <w:r>
               <w:rPr>
                 <w:rFonts w:cs="Calibri"/>
                 <w:szCs w:val="18"/>
-                <w:highlight w:val="yellow"/>
               </w:rPr>
               <w:t>Entre 20.00% y 29.99%</w:t>
             </w:r>
@@ -2735,14 +2721,12 @@
               <w:rPr>
                 <w:rFonts w:cs="Calibri"/>
                 <w:szCs w:val="18"/>
-                <w:highlight w:val="yellow"/>
               </w:rPr>
             </w:pPr>
             <w:r>
               <w:rPr>
                 <w:rFonts w:cs="Calibri"/>
                 <w:szCs w:val="18"/>
-                <w:highlight w:val="yellow"/>
               </w:rPr>
               <w:t>75%</w:t>
             </w:r>
@@ -2766,14 +2750,12 @@
               <w:rPr>
                 <w:rFonts w:cs="Calibri"/>
                 <w:szCs w:val="18"/>
-                <w:highlight w:val="yellow"/>
               </w:rPr>
             </w:pPr>
             <w:r>
               <w:rPr>
                 <w:rFonts w:cs="Calibri"/>
                 <w:szCs w:val="18"/>
-                <w:highlight w:val="yellow"/>
               </w:rPr>
               <w:t>Menos del 20%</w:t>
             </w:r>
@@ -2795,14 +2777,12 @@
               <w:rPr>
                 <w:rFonts w:cs="Calibri"/>
                 <w:szCs w:val="18"/>
-                <w:highlight w:val="yellow"/>
               </w:rPr>
             </w:pPr>
             <w:r>
               <w:rPr>
                 <w:rFonts w:cs="Calibri"/>
                 <w:szCs w:val="18"/>
-                <w:highlight w:val="yellow"/>
               </w:rPr>
               <w:t>100%</w:t>
             </w:r>
@@ -4480,7 +4460,39 @@
           <w:sz w:val="22"/>
           <w:szCs w:val="22"/>
         </w:rPr>
-        <w:t>Se permitirá realizar la rendición, con documentos auténticos digitalizados en el sistema y documentos electrónicos, previa validación del ministro de fe, que justifiquen cada uno de los gastos realizados en el mes correspondiente, los que deberán ser autorizados por el ministro de fe del municipio.</w:t>
+        <w:t xml:space="preserve">Se permitirá realizar la rendición, con documentos auténticos digitalizados en el sistema y documentos electrónicos, previa validación del </w:t>
+      </w:r>
+      <w:r>
+        <w:rPr>
+          <w:rFonts w:ascii="Calibri" w:hAnsi="Calibri" w:cs="Calibri"/>
+          <w:sz w:val="22"/>
+          <w:szCs w:val="22"/>
+        </w:rPr>
+        <w:t>M</w:t>
+      </w:r>
+      <w:r>
+        <w:rPr>
+          <w:rFonts w:ascii="Calibri" w:hAnsi="Calibri" w:cs="Calibri"/>
+          <w:sz w:val="22"/>
+          <w:szCs w:val="22"/>
+        </w:rPr>
+        <w:t xml:space="preserve">inistro de </w:t>
+      </w:r>
+      <w:r>
+        <w:rPr>
+          <w:rFonts w:ascii="Calibri" w:hAnsi="Calibri" w:cs="Calibri"/>
+          <w:sz w:val="22"/>
+          <w:szCs w:val="22"/>
+        </w:rPr>
+        <w:t>F</w:t>
+      </w:r>
+      <w:r>
+        <w:rPr>
+          <w:rFonts w:ascii="Calibri" w:hAnsi="Calibri" w:cs="Calibri"/>
+          <w:sz w:val="22"/>
+          <w:szCs w:val="22"/>
+        </w:rPr>
+        <w:t>e, que justifiquen cada uno de los gastos realizados en el mes correspondiente, los que deberán ser autorizados por el ministro de fe del municipio.</w:t>
       </w:r>
     </w:p>
     <w:p>
@@ -4505,10 +4517,20 @@
       <w:r>
         <w:rPr>
           <w:rFonts w:asciiTheme="minorHAnsi" w:hAnsiTheme="minorHAnsi" w:cstheme="minorHAnsi"/>
-          <w:sz w:val="22"/>
-          <w:szCs w:val="22"/>
-        </w:rPr>
-        <w:t>La Municipalidad, quedará obligada en su calidad de ejecutor, a lo siguiente:</w:t>
+          <w:b/>
+          <w:bCs/>
+          <w:sz w:val="22"/>
+          <w:szCs w:val="22"/>
+        </w:rPr>
+        <w:t>La Municipalidad</w:t>
+      </w:r>
+      <w:r>
+        <w:rPr>
+          <w:rFonts w:asciiTheme="minorHAnsi" w:hAnsiTheme="minorHAnsi" w:cstheme="minorHAnsi"/>
+          <w:sz w:val="22"/>
+          <w:szCs w:val="22"/>
+        </w:rPr>
+        <w:t>, quedará obligada en su calidad de ejecutor, a lo siguiente:</w:t>
       </w:r>
     </w:p>
     <w:p>
@@ -4581,7 +4603,23 @@
           <w:sz w:val="22"/>
           <w:szCs w:val="22"/>
         </w:rPr>
-        <w:t>b) Designar a los funcionarios que cuenten con las competencias técnicas y atribuciones necesarias para perfilarse en calidad de titular, y al menos un subrogante, en los roles de encargado, analista y ministro de fe en el SISREC.</w:t>
+        <w:t xml:space="preserve">b) </w:t>
+      </w:r>
+      <w:r>
+        <w:rPr>
+          <w:rFonts w:asciiTheme="minorHAnsi" w:hAnsiTheme="minorHAnsi" w:cstheme="minorHAnsi"/>
+          <w:sz w:val="22"/>
+          <w:szCs w:val="22"/>
+        </w:rPr>
+        <w:t>Asignar</w:t>
+      </w:r>
+      <w:r>
+        <w:rPr>
+          <w:rFonts w:asciiTheme="minorHAnsi" w:hAnsiTheme="minorHAnsi" w:cstheme="minorHAnsi"/>
+          <w:sz w:val="22"/>
+          <w:szCs w:val="22"/>
+        </w:rPr>
+        <w:t xml:space="preserve"> a los funcionarios que cuenten con las competencias técnicas y atribuciones necesarias para perfilarse en calidad de titular, y al menos un subrogante, en los roles de encargado, analista y ministro de fe en el SISREC.</w:t>
       </w:r>
     </w:p>
     <w:p>
@@ -4662,10 +4700,44 @@
       <w:r>
         <w:rPr>
           <w:rFonts w:asciiTheme="minorHAnsi" w:hAnsiTheme="minorHAnsi" w:cstheme="minorHAnsi"/>
-          <w:sz w:val="22"/>
-          <w:szCs w:val="22"/>
-        </w:rPr>
-        <w:t>La “MUNICIPALIDAD” quedará obligada en su calidad de otorgante, a lo siguiente:</w:t>
+          <w:b/>
+          <w:bCs/>
+          <w:sz w:val="22"/>
+          <w:szCs w:val="22"/>
+        </w:rPr>
+        <w:t>El Servicio de Salud Iquique</w:t>
+      </w:r>
+      <w:r>
+        <w:rPr>
+          <w:rFonts w:asciiTheme="minorHAnsi" w:hAnsiTheme="minorHAnsi" w:cstheme="minorHAnsi"/>
+          <w:sz w:val="22"/>
+          <w:szCs w:val="22"/>
+        </w:rPr>
+        <w:t>,</w:t>
+      </w:r>
+      <w:r>
+        <w:rPr>
+          <w:rFonts w:asciiTheme="minorHAnsi" w:hAnsiTheme="minorHAnsi" w:cstheme="minorHAnsi"/>
+          <w:sz w:val="22"/>
+          <w:szCs w:val="22"/>
+        </w:rPr>
+        <w:t xml:space="preserve"> quedará obligad</w:t>
+      </w:r>
+      <w:r>
+        <w:rPr>
+          <w:rFonts w:asciiTheme="minorHAnsi" w:hAnsiTheme="minorHAnsi" w:cstheme="minorHAnsi"/>
+          <w:sz w:val="22"/>
+          <w:szCs w:val="22"/>
+        </w:rPr>
+        <w:t>o</w:t>
+      </w:r>
+      <w:r>
+        <w:rPr>
+          <w:rFonts w:asciiTheme="minorHAnsi" w:hAnsiTheme="minorHAnsi" w:cstheme="minorHAnsi"/>
+          <w:sz w:val="22"/>
+          <w:szCs w:val="22"/>
+        </w:rPr>
+        <w:t xml:space="preserve"> en su calidad de otorgante, a lo siguiente:</w:t>
       </w:r>
     </w:p>
     <w:p>
@@ -4693,7 +4765,23 @@
           <w:sz w:val="22"/>
           <w:szCs w:val="22"/>
         </w:rPr>
-        <w:t>a) Designar a los funcionarios que cuenten con las competencias técnicas y las atribuciones necesarias para perfilarse en calidad de titular, y al menos un subrogante, en los roles de encargado y analista del SISREC.</w:t>
+        <w:t xml:space="preserve">a) </w:t>
+      </w:r>
+      <w:r>
+        <w:rPr>
+          <w:rFonts w:asciiTheme="minorHAnsi" w:hAnsiTheme="minorHAnsi" w:cstheme="minorHAnsi"/>
+          <w:sz w:val="22"/>
+          <w:szCs w:val="22"/>
+        </w:rPr>
+        <w:t>Asignar</w:t>
+      </w:r>
+      <w:r>
+        <w:rPr>
+          <w:rFonts w:asciiTheme="minorHAnsi" w:hAnsiTheme="minorHAnsi" w:cstheme="minorHAnsi"/>
+          <w:sz w:val="22"/>
+          <w:szCs w:val="22"/>
+        </w:rPr>
+        <w:t xml:space="preserve"> a los funcionarios que cuenten con las competencias técnicas y las atribuciones necesarias para perfilarse en calidad de titular, y al menos un subrogante, en los roles de encargado y analista del SISREC.</w:t>
       </w:r>
     </w:p>
     <w:p>
@@ -4876,6 +4964,14 @@
               </w:rPr>
               <w:t>Enero</w:t>
             </w:r>
+            <w:r>
+              <w:rPr>
+                <w:rFonts w:ascii="Calibri" w:hAnsi="Calibri" w:cs="Calibri"/>
+                <w:sz w:val="22"/>
+                <w:szCs w:val="18"/>
+              </w:rPr>
+              <w:t xml:space="preserve"> 2021</w:t>
+            </w:r>
           </w:p>
         </w:tc>
         <w:tc>
@@ -4929,6 +5025,14 @@
               </w:rPr>
               <w:t>Febrero</w:t>
             </w:r>
+            <w:r>
+              <w:rPr>
+                <w:rFonts w:ascii="Calibri" w:hAnsi="Calibri" w:cs="Calibri"/>
+                <w:sz w:val="22"/>
+                <w:szCs w:val="18"/>
+              </w:rPr>
+              <w:t xml:space="preserve"> 2021</w:t>
+            </w:r>
           </w:p>
         </w:tc>
         <w:tc>
@@ -4982,6 +5086,22 @@
               </w:rPr>
               <w:t>Marzo</w:t>
             </w:r>
+            <w:r>
+              <w:rPr>
+                <w:rFonts w:ascii="Calibri" w:hAnsi="Calibri" w:cs="Calibri"/>
+                <w:sz w:val="22"/>
+                <w:szCs w:val="18"/>
+              </w:rPr>
+              <w:t xml:space="preserve"> </w:t>
+            </w:r>
+            <w:r>
+              <w:rPr>
+                <w:rFonts w:ascii="Calibri" w:hAnsi="Calibri" w:cs="Calibri"/>
+                <w:sz w:val="22"/>
+                <w:szCs w:val="18"/>
+              </w:rPr>
+              <w:t>2021</w:t>
+            </w:r>
           </w:p>
         </w:tc>
         <w:tc>
@@ -5035,6 +5155,22 @@
               </w:rPr>
               <w:t>Abril</w:t>
             </w:r>
+            <w:r>
+              <w:rPr>
+                <w:rFonts w:ascii="Calibri" w:hAnsi="Calibri" w:cs="Calibri"/>
+                <w:sz w:val="22"/>
+                <w:szCs w:val="18"/>
+              </w:rPr>
+              <w:t xml:space="preserve"> </w:t>
+            </w:r>
+            <w:r>
+              <w:rPr>
+                <w:rFonts w:ascii="Calibri" w:hAnsi="Calibri" w:cs="Calibri"/>
+                <w:sz w:val="22"/>
+                <w:szCs w:val="18"/>
+              </w:rPr>
+              <w:t>2021</w:t>
+            </w:r>
           </w:p>
         </w:tc>
         <w:tc>
@@ -5088,6 +5224,22 @@
               </w:rPr>
               <w:t>Mayo</w:t>
             </w:r>
+            <w:r>
+              <w:rPr>
+                <w:rFonts w:ascii="Calibri" w:hAnsi="Calibri" w:cs="Calibri"/>
+                <w:sz w:val="22"/>
+                <w:szCs w:val="18"/>
+              </w:rPr>
+              <w:t xml:space="preserve"> </w:t>
+            </w:r>
+            <w:r>
+              <w:rPr>
+                <w:rFonts w:ascii="Calibri" w:hAnsi="Calibri" w:cs="Calibri"/>
+                <w:sz w:val="22"/>
+                <w:szCs w:val="18"/>
+              </w:rPr>
+              <w:t>2021</w:t>
+            </w:r>
           </w:p>
         </w:tc>
         <w:tc>
@@ -5141,6 +5293,22 @@
               </w:rPr>
               <w:t>Junio</w:t>
             </w:r>
+            <w:r>
+              <w:rPr>
+                <w:rFonts w:ascii="Calibri" w:hAnsi="Calibri" w:cs="Calibri"/>
+                <w:sz w:val="22"/>
+                <w:szCs w:val="18"/>
+              </w:rPr>
+              <w:t xml:space="preserve"> </w:t>
+            </w:r>
+            <w:r>
+              <w:rPr>
+                <w:rFonts w:ascii="Calibri" w:hAnsi="Calibri" w:cs="Calibri"/>
+                <w:sz w:val="22"/>
+                <w:szCs w:val="18"/>
+              </w:rPr>
+              <w:t>2021</w:t>
+            </w:r>
           </w:p>
         </w:tc>
         <w:tc>
@@ -5194,6 +5362,22 @@
               </w:rPr>
               <w:t>Julio</w:t>
             </w:r>
+            <w:r>
+              <w:rPr>
+                <w:rFonts w:ascii="Calibri" w:hAnsi="Calibri" w:cs="Calibri"/>
+                <w:sz w:val="22"/>
+                <w:szCs w:val="18"/>
+              </w:rPr>
+              <w:t xml:space="preserve"> </w:t>
+            </w:r>
+            <w:r>
+              <w:rPr>
+                <w:rFonts w:ascii="Calibri" w:hAnsi="Calibri" w:cs="Calibri"/>
+                <w:sz w:val="22"/>
+                <w:szCs w:val="18"/>
+              </w:rPr>
+              <w:t>2021</w:t>
+            </w:r>
           </w:p>
         </w:tc>
         <w:tc>
@@ -5247,6 +5431,22 @@
               </w:rPr>
               <w:t>Agosto</w:t>
             </w:r>
+            <w:r>
+              <w:rPr>
+                <w:rFonts w:ascii="Calibri" w:hAnsi="Calibri" w:cs="Calibri"/>
+                <w:sz w:val="22"/>
+                <w:szCs w:val="18"/>
+              </w:rPr>
+              <w:t xml:space="preserve"> </w:t>
+            </w:r>
+            <w:r>
+              <w:rPr>
+                <w:rFonts w:ascii="Calibri" w:hAnsi="Calibri" w:cs="Calibri"/>
+                <w:sz w:val="22"/>
+                <w:szCs w:val="18"/>
+              </w:rPr>
+              <w:t>2021</w:t>
+            </w:r>
           </w:p>
         </w:tc>
         <w:tc>
@@ -5316,6 +5516,22 @@
               </w:rPr>
               <w:t>Septiembre</w:t>
             </w:r>
+            <w:r>
+              <w:rPr>
+                <w:rFonts w:ascii="Calibri" w:hAnsi="Calibri" w:cs="Calibri"/>
+                <w:sz w:val="22"/>
+                <w:szCs w:val="18"/>
+              </w:rPr>
+              <w:t xml:space="preserve"> </w:t>
+            </w:r>
+            <w:r>
+              <w:rPr>
+                <w:rFonts w:ascii="Calibri" w:hAnsi="Calibri" w:cs="Calibri"/>
+                <w:sz w:val="22"/>
+                <w:szCs w:val="18"/>
+              </w:rPr>
+              <w:t>2021</w:t>
+            </w:r>
           </w:p>
         </w:tc>
         <w:tc>
@@ -5369,6 +5585,22 @@
               </w:rPr>
               <w:t>Octubre</w:t>
             </w:r>
+            <w:r>
+              <w:rPr>
+                <w:rFonts w:ascii="Calibri" w:hAnsi="Calibri" w:cs="Calibri"/>
+                <w:sz w:val="22"/>
+                <w:szCs w:val="18"/>
+              </w:rPr>
+              <w:t xml:space="preserve"> </w:t>
+            </w:r>
+            <w:r>
+              <w:rPr>
+                <w:rFonts w:ascii="Calibri" w:hAnsi="Calibri" w:cs="Calibri"/>
+                <w:sz w:val="22"/>
+                <w:szCs w:val="18"/>
+              </w:rPr>
+              <w:t>2021</w:t>
+            </w:r>
           </w:p>
         </w:tc>
         <w:tc>
@@ -5422,6 +5654,22 @@
               </w:rPr>
               <w:t>Noviembre</w:t>
             </w:r>
+            <w:r>
+              <w:rPr>
+                <w:rFonts w:ascii="Calibri" w:hAnsi="Calibri" w:cs="Calibri"/>
+                <w:sz w:val="22"/>
+                <w:szCs w:val="18"/>
+              </w:rPr>
+              <w:t xml:space="preserve"> </w:t>
+            </w:r>
+            <w:r>
+              <w:rPr>
+                <w:rFonts w:ascii="Calibri" w:hAnsi="Calibri" w:cs="Calibri"/>
+                <w:sz w:val="22"/>
+                <w:szCs w:val="18"/>
+              </w:rPr>
+              <w:t>2021</w:t>
+            </w:r>
           </w:p>
         </w:tc>
         <w:tc>
@@ -5475,6 +5723,22 @@
               </w:rPr>
               <w:t>Diciembre</w:t>
             </w:r>
+            <w:r>
+              <w:rPr>
+                <w:rFonts w:ascii="Calibri" w:hAnsi="Calibri" w:cs="Calibri"/>
+                <w:sz w:val="22"/>
+                <w:szCs w:val="18"/>
+              </w:rPr>
+              <w:t xml:space="preserve"> </w:t>
+            </w:r>
+            <w:r>
+              <w:rPr>
+                <w:rFonts w:ascii="Calibri" w:hAnsi="Calibri" w:cs="Calibri"/>
+                <w:sz w:val="22"/>
+                <w:szCs w:val="18"/>
+              </w:rPr>
+              <w:t>2021</w:t>
+            </w:r>
           </w:p>
         </w:tc>
         <w:tc>
@@ -5497,7 +5761,7 @@
                 <w:sz w:val="22"/>
                 <w:szCs w:val="18"/>
               </w:rPr>
-              <w:t>Miércoles</w:t>
+              <w:t>Lunes</w:t>
             </w:r>
             <w:r>
               <w:rPr>
@@ -5505,7 +5769,76 @@
                 <w:sz w:val="22"/>
                 <w:szCs w:val="18"/>
               </w:rPr>
-              <w:t xml:space="preserve"> 22 febrero 2022</w:t>
+              <w:t xml:space="preserve"> 2</w:t>
+            </w:r>
+            <w:r>
+              <w:rPr>
+                <w:rFonts w:ascii="Calibri" w:hAnsi="Calibri" w:cs="Calibri"/>
+                <w:sz w:val="22"/>
+                <w:szCs w:val="18"/>
+              </w:rPr>
+              <w:t>4</w:t>
+            </w:r>
+            <w:r>
+              <w:rPr>
+                <w:rFonts w:ascii="Calibri" w:hAnsi="Calibri" w:cs="Calibri"/>
+                <w:sz w:val="22"/>
+                <w:szCs w:val="18"/>
+              </w:rPr>
+              <w:t xml:space="preserve"> febrero 2022</w:t>
+            </w:r>
+          </w:p>
+        </w:tc>
+      </w:tr>
+      <w:tr>
+        <w:trPr>
+          <w:jc w:val="center"/>
+        </w:trPr>
+        <w:tc>
+          <w:tcPr>
+            <w:tcW w:w="2309" w:type="dxa"/>
+            <w:shd w:val="clear" w:color="auto" w:fill="auto"/>
+          </w:tcPr>
+          <w:p>
+            <w:pPr>
+              <w:jc w:val="both"/>
+              <w:rPr>
+                <w:rFonts w:ascii="Calibri" w:hAnsi="Calibri" w:cs="Calibri"/>
+                <w:sz w:val="22"/>
+                <w:szCs w:val="18"/>
+              </w:rPr>
+            </w:pPr>
+            <w:r>
+              <w:rPr>
+                <w:rFonts w:ascii="Calibri" w:hAnsi="Calibri" w:cs="Calibri"/>
+                <w:sz w:val="22"/>
+                <w:szCs w:val="18"/>
+              </w:rPr>
+              <w:t>Enero 2022</w:t>
+            </w:r>
+          </w:p>
+        </w:tc>
+        <w:tc>
+          <w:tcPr>
+            <w:tcW w:w="3219" w:type="dxa"/>
+            <w:shd w:val="clear" w:color="auto" w:fill="auto"/>
+          </w:tcPr>
+          <w:p>
+            <w:pPr>
+              <w:jc w:val="both"/>
+              <w:rPr>
+                <w:rFonts w:ascii="Calibri" w:hAnsi="Calibri" w:cs="Calibri"/>
+                <w:sz w:val="22"/>
+                <w:szCs w:val="18"/>
+              </w:rPr>
+            </w:pPr>
+            <w:r>
+              <w:rPr>
+                <w:rFonts w:ascii="Calibri" w:hAnsi="Calibri" w:cs="Calibri"/>
+                <w:sz w:val="22"/>
+                <w:szCs w:val="18"/>
+              </w:rPr>
+              <w:t>Martes 22 de febrero 2022</w:t>
             </w:r>
           </w:p>
         </w:tc>
@@ -5524,6 +5857,80 @@
           <w:szCs w:val="22"/>
         </w:rPr>
       </w:pPr>
+      <w:proofErr w:type="gramStart"/>
+      <w:r>
+        <w:rPr>
+          <w:rFonts w:asciiTheme="minorHAnsi" w:hAnsiTheme="minorHAnsi"/>
+          <w:sz w:val="22"/>
+          <w:szCs w:val="22"/>
+        </w:rPr>
+        <w:t>El período a rendir</w:t>
+      </w:r>
+      <w:proofErr w:type="gramEnd"/>
+      <w:r>
+        <w:rPr>
+          <w:rFonts w:asciiTheme="minorHAnsi" w:hAnsiTheme="minorHAnsi"/>
+          <w:sz w:val="22"/>
+          <w:szCs w:val="22"/>
+        </w:rPr>
+        <w:t xml:space="preserve"> del mes de enero de 2022 corresponde únicamente a los impuestos por boletas de honorarios recibidas por el municipio hasta el mes de diciembre y que por proceso tributario son enterados al fisco al mes siguiente.  Esto no implica bajo ningún aspecto que la ejecución del programa sea hasta el este mes, por lo que no se aceptará la rendición de otros gastos efectuados durante el mes de enero de 2022.  Excepto se convenga alguna extensión de su ejecución por medio de </w:t>
+      </w:r>
+      <w:proofErr w:type="spellStart"/>
+      <w:r>
+        <w:rPr>
+          <w:rFonts w:asciiTheme="minorHAnsi" w:hAnsiTheme="minorHAnsi"/>
+          <w:sz w:val="22"/>
+          <w:szCs w:val="22"/>
+        </w:rPr>
+        <w:t>addendum</w:t>
+      </w:r>
+      <w:proofErr w:type="spellEnd"/>
+      <w:r>
+        <w:rPr>
+          <w:rFonts w:asciiTheme="minorHAnsi" w:hAnsiTheme="minorHAnsi"/>
+          <w:sz w:val="22"/>
+          <w:szCs w:val="22"/>
+        </w:rPr>
+        <w:t xml:space="preserve"> y </w:t>
+      </w:r>
+      <w:proofErr w:type="gramStart"/>
+      <w:r>
+        <w:rPr>
+          <w:rFonts w:asciiTheme="minorHAnsi" w:hAnsiTheme="minorHAnsi"/>
+          <w:sz w:val="22"/>
+          <w:szCs w:val="22"/>
+        </w:rPr>
+        <w:t>resolución correspondientes</w:t>
+      </w:r>
+      <w:proofErr w:type="gramEnd"/>
+      <w:r>
+        <w:rPr>
+          <w:rFonts w:asciiTheme="minorHAnsi" w:hAnsiTheme="minorHAnsi"/>
+          <w:sz w:val="22"/>
+          <w:szCs w:val="22"/>
+        </w:rPr>
+        <w:t xml:space="preserve">.  </w:t>
+      </w:r>
+    </w:p>
+    <w:p>
+      <w:pPr>
+        <w:jc w:val="both"/>
+        <w:rPr>
+          <w:rFonts w:asciiTheme="minorHAnsi" w:hAnsiTheme="minorHAnsi"/>
+          <w:sz w:val="22"/>
+          <w:szCs w:val="22"/>
+        </w:rPr>
+      </w:pPr>
+    </w:p>
+    <w:p>
+      <w:pPr>
+        <w:jc w:val="both"/>
+        <w:rPr>
+          <w:rFonts w:asciiTheme="minorHAnsi" w:hAnsiTheme="minorHAnsi"/>
+          <w:sz w:val="22"/>
+          <w:szCs w:val="22"/>
+        </w:rPr>
+      </w:pPr>
       <w:r>
         <w:rPr>
           <w:rFonts w:asciiTheme="minorHAnsi" w:hAnsiTheme="minorHAnsi"/>
@@ -5835,6 +6242,7 @@
           <w:b/>
           <w:sz w:val="22"/>
         </w:rPr>
+        <w:lastRenderedPageBreak/>
         <w:t>“PROGRAMA”</w:t>
       </w:r>
       <w:r>
@@ -5915,16 +6323,7 @@
           <w:sz w:val="22"/>
           <w:szCs w:val="22"/>
         </w:rPr>
-        <w:t xml:space="preserve">, deberá dar cumplimiento a las normas de procedimientos establecidos por la Contraloría General de la República en Resolución N°30 del 11 de marzo de 2015, que fija normas de procedimientos de rendición de cuentas o de las resoluciones que la modifiquen o la reemplacen,  de manera que el Organismo Público receptor estará obligado a enviar a la Unidad otorgante un comprobante de ingreso por los recursos </w:t>
-      </w:r>
-      <w:r>
-        <w:rPr>
-          <w:rFonts w:ascii="Calibri" w:hAnsi="Calibri" w:cs="Calibri"/>
-          <w:sz w:val="22"/>
-          <w:szCs w:val="22"/>
-        </w:rPr>
-        <w:lastRenderedPageBreak/>
-        <w:t>percibidos y un informe mensual de su inversión, que deberá señalar, el monto de los recursos recibidos en el mes, el monto detallado de la inversión realizada y el saldo disponible para el mes siguiente; los “Servicios de Salud no entregarán nuevos fondos a rendir, sea a disposición de unidades internas o a la administración de terceros, mientras la persona o institución que debe recibirlos no haya cumplido con la obligación de rendir cuenta de la inversión de los fondos ya concedidos”.</w:t>
+        <w:t>, deberá dar cumplimiento a las normas de procedimientos establecidos por la Contraloría General de la República en Resolución N°30 del 11 de marzo de 2015, que fija normas de procedimientos de rendición de cuentas o de las resoluciones que la modifiquen o la reemplacen,  de manera que el Organismo Público receptor estará obligado a enviar a la Unidad otorgante un comprobante de ingreso por los recursos percibidos y un informe mensual de su inversión, que deberá señalar, el monto de los recursos recibidos en el mes, el monto detallado de la inversión realizada y el saldo disponible para el mes siguiente; los “Servicios de Salud no entregarán nuevos fondos a rendir, sea a disposición de unidades internas o a la administración de terceros, mientras la persona o institución que debe recibirlos no haya cumplido con la obligación de rendir cuenta de la inversión de los fondos ya concedidos”.</w:t>
       </w:r>
     </w:p>
     <w:p>
@@ -6425,6 +6824,7 @@
           <w:b/>
           <w:sz w:val="22"/>
           <w:szCs w:val="22"/>
+          <w:highlight w:val="yellow"/>
         </w:rPr>
         <w:t>01 de enero 202</w:t>
       </w:r>
@@ -6434,6 +6834,7 @@
           <w:b/>
           <w:sz w:val="22"/>
           <w:szCs w:val="22"/>
+          <w:highlight w:val="yellow"/>
         </w:rPr>
         <w:t>1</w:t>
       </w:r>
@@ -6443,33 +6844,17 @@
           <w:b/>
           <w:sz w:val="22"/>
           <w:szCs w:val="22"/>
-        </w:rPr>
-        <w:t xml:space="preserve"> al</w:t>
-      </w:r>
-      <w:r>
-        <w:rPr>
-          <w:rFonts w:ascii="Calibri" w:hAnsi="Calibri" w:cs="Calibri"/>
-          <w:b/>
-          <w:sz w:val="22"/>
-          <w:szCs w:val="22"/>
-        </w:rPr>
-        <w:t xml:space="preserve"> 31 de diciembre 20</w:t>
-      </w:r>
-      <w:r>
-        <w:rPr>
-          <w:rFonts w:ascii="Calibri" w:hAnsi="Calibri" w:cs="Calibri"/>
-          <w:b/>
-          <w:sz w:val="22"/>
-          <w:szCs w:val="22"/>
-        </w:rPr>
-        <w:t>2</w:t>
-      </w:r>
-      <w:r>
-        <w:rPr>
-          <w:rFonts w:ascii="Calibri" w:hAnsi="Calibri" w:cs="Calibri"/>
-          <w:b/>
-          <w:sz w:val="22"/>
-          <w:szCs w:val="22"/>
+          <w:highlight w:val="yellow"/>
+        </w:rPr>
+        <w:t xml:space="preserve"> al 31 de diciembre 202</w:t>
+      </w:r>
+      <w:r>
+        <w:rPr>
+          <w:rFonts w:ascii="Calibri" w:hAnsi="Calibri" w:cs="Calibri"/>
+          <w:b/>
+          <w:sz w:val="22"/>
+          <w:szCs w:val="22"/>
+          <w:highlight w:val="yellow"/>
         </w:rPr>
         <w:t>1</w:t>
       </w:r>
@@ -6554,21 +6939,23 @@
           <w:sz w:val="22"/>
           <w:szCs w:val="22"/>
         </w:rPr>
-        <w:t xml:space="preserve"> ministerial que se ejecuta todos los años, las prestaciones descritas en éste se comenzaron a otorgar desde el 01 de enero de 20</w:t>
-      </w:r>
-      <w:r>
-        <w:rPr>
-          <w:rFonts w:ascii="Calibri" w:hAnsi="Calibri" w:cs="Calibri"/>
-          <w:sz w:val="22"/>
-          <w:szCs w:val="22"/>
-        </w:rPr>
-        <w:t>2</w:t>
-      </w:r>
-      <w:r>
-        <w:rPr>
-          <w:rFonts w:ascii="Calibri" w:hAnsi="Calibri" w:cs="Calibri"/>
-          <w:sz w:val="22"/>
-          <w:szCs w:val="22"/>
+        <w:t xml:space="preserve"> ministerial que se ejecuta todos los años, las prestaciones descritas en éste se comenzaron a otorgar desde el </w:t>
+      </w:r>
+      <w:r>
+        <w:rPr>
+          <w:rFonts w:ascii="Calibri" w:hAnsi="Calibri" w:cs="Calibri"/>
+          <w:sz w:val="22"/>
+          <w:szCs w:val="22"/>
+          <w:highlight w:val="yellow"/>
+        </w:rPr>
+        <w:t>01 de enero de 202</w:t>
+      </w:r>
+      <w:r>
+        <w:rPr>
+          <w:rFonts w:ascii="Calibri" w:hAnsi="Calibri" w:cs="Calibri"/>
+          <w:sz w:val="22"/>
+          <w:szCs w:val="22"/>
+          <w:highlight w:val="yellow"/>
         </w:rPr>
         <w:t>1</w:t>
       </w:r>
@@ -6578,7 +6965,23 @@
           <w:sz w:val="22"/>
           <w:szCs w:val="22"/>
         </w:rPr>
-        <w:t>, razón por la cual dichas atenciones se imputarán a los recursos que se transferirán en conformidad a lo señalado en el presente convenio. Lo anterior según se establece en la Ley de Bases N°19.880 artículo 52 y Dictamen N°11.267/2018 de la Contraloría General de la República.</w:t>
+        <w:t>, razón por la cual dichas atenciones se imputarán a los recursos que se transferirán en conformidad a lo señalado en el presente convenio. Lo anterior según se establece en la Ley de Bases N°19.880</w:t>
+      </w:r>
+      <w:r>
+        <w:rPr>
+          <w:rFonts w:ascii="Calibri" w:hAnsi="Calibri" w:cs="Calibri"/>
+          <w:sz w:val="22"/>
+          <w:szCs w:val="22"/>
+        </w:rPr>
+        <w:t xml:space="preserve"> en su</w:t>
+      </w:r>
+      <w:r>
+        <w:rPr>
+          <w:rFonts w:ascii="Calibri" w:hAnsi="Calibri" w:cs="Calibri"/>
+          <w:sz w:val="22"/>
+          <w:szCs w:val="22"/>
+        </w:rPr>
+        <w:t xml:space="preserve"> artículo 52.</w:t>
       </w:r>
     </w:p>
     <w:p>
@@ -6600,7 +7003,16 @@
           <w:sz w:val="22"/>
           <w:szCs w:val="22"/>
         </w:rPr>
-        <w:t>Sin perjuicio de lo anterior, las partes acuerdan que el presente contrato se prorrogará automáticamente, siempre que el programa a ejecutar cuente con disponibilidad presupuestaria según la ley de presupuestos del sector público del año respectivo, sin perjuicio de su término por alguna de las causales pactadas o que las partes acuerden de común acuerdo su finalización, por motivos fundados.</w:t>
+        <w:t xml:space="preserve">Sin perjuicio de lo anterior, las partes acuerdan que el presente contrato se prorrogará automáticamente, siempre que el programa a ejecutar cuente con disponibilidad presupuestaria </w:t>
+      </w:r>
+      <w:r>
+        <w:rPr>
+          <w:rFonts w:ascii="Calibri" w:hAnsi="Calibri" w:cs="Calibri"/>
+          <w:sz w:val="22"/>
+          <w:szCs w:val="22"/>
+        </w:rPr>
+        <w:lastRenderedPageBreak/>
+        <w:t>según la ley de presupuestos del sector público del año respectivo, sin perjuicio de su término por alguna de las causales pactadas o que las partes acuerden de común acuerdo su finalización, por motivos fundados.</w:t>
       </w:r>
     </w:p>
     <w:p>
@@ -6644,7 +7056,6 @@
           <w:sz w:val="22"/>
           <w:szCs w:val="22"/>
         </w:rPr>
-        <w:lastRenderedPageBreak/>
         <w:t xml:space="preserve">Prorrogado el convenio, el </w:t>
       </w:r>
       <w:r>
@@ -6806,32 +7217,45 @@
           <w:sz w:val="22"/>
           <w:szCs w:val="22"/>
         </w:rPr>
-        <w:t xml:space="preserve">en el mes de </w:t>
-      </w:r>
-      <w:r>
-        <w:rPr>
-          <w:rFonts w:ascii="Calibri" w:hAnsi="Calibri" w:cs="Calibri"/>
-          <w:bCs/>
-          <w:sz w:val="22"/>
-          <w:szCs w:val="22"/>
-        </w:rPr>
-        <w:t xml:space="preserve">febrero </w:t>
-      </w:r>
-      <w:r>
-        <w:rPr>
-          <w:rFonts w:ascii="Calibri" w:hAnsi="Calibri" w:cs="Calibri"/>
-          <w:bCs/>
-          <w:sz w:val="22"/>
-          <w:szCs w:val="22"/>
-        </w:rPr>
-        <w:t>202</w:t>
-      </w:r>
-      <w:r>
-        <w:rPr>
-          <w:rFonts w:ascii="Calibri" w:hAnsi="Calibri" w:cs="Calibri"/>
-          <w:bCs/>
-          <w:sz w:val="22"/>
-          <w:szCs w:val="22"/>
+        <w:t xml:space="preserve">en </w:t>
+      </w:r>
+      <w:r>
+        <w:rPr>
+          <w:rFonts w:ascii="Calibri" w:hAnsi="Calibri" w:cs="Calibri"/>
+          <w:bCs/>
+          <w:sz w:val="22"/>
+          <w:szCs w:val="22"/>
+          <w:highlight w:val="yellow"/>
+        </w:rPr>
+        <w:t xml:space="preserve">el mes de </w:t>
+      </w:r>
+      <w:r>
+        <w:rPr>
+          <w:rFonts w:ascii="Calibri" w:hAnsi="Calibri" w:cs="Calibri"/>
+          <w:bCs/>
+          <w:sz w:val="22"/>
+          <w:szCs w:val="22"/>
+          <w:highlight w:val="yellow"/>
+        </w:rPr>
+        <w:t>marzo</w:t>
+      </w:r>
+      <w:r>
+        <w:rPr>
+          <w:rFonts w:ascii="Calibri" w:hAnsi="Calibri" w:cs="Calibri"/>
+          <w:bCs/>
+          <w:sz w:val="22"/>
+          <w:szCs w:val="22"/>
+          <w:highlight w:val="yellow"/>
+        </w:rPr>
+        <w:t xml:space="preserve"> 202</w:t>
+      </w:r>
+      <w:r>
+        <w:rPr>
+          <w:rFonts w:ascii="Calibri" w:hAnsi="Calibri" w:cs="Calibri"/>
+          <w:bCs/>
+          <w:sz w:val="22"/>
+          <w:szCs w:val="22"/>
+          <w:highlight w:val="yellow"/>
         </w:rPr>
         <w:t>2</w:t>
       </w:r>
@@ -6974,6 +7398,7 @@
           <w:b/>
           <w:sz w:val="22"/>
           <w:szCs w:val="22"/>
+          <w:highlight w:val="yellow"/>
         </w:rPr>
         <w:t>30 de octubre 20</w:t>
       </w:r>
@@ -6983,6 +7408,7 @@
           <w:b/>
           <w:sz w:val="22"/>
           <w:szCs w:val="22"/>
+          <w:highlight w:val="yellow"/>
         </w:rPr>
         <w:t>21</w:t>
       </w:r>
@@ -7268,7 +7694,34 @@
           <w:sz w:val="22"/>
           <w:szCs w:val="22"/>
         </w:rPr>
-        <w:t xml:space="preserve">fecto N°42 del 13 de septiembre de 2019 del Ministerio de Salud. La representación de </w:t>
+        <w:t>fecto N°42 del 13 de septiembre de 2019 del Ministerio de Salud. La representación de</w:t>
+      </w:r>
+      <w:r>
+        <w:rPr>
+          <w:rFonts w:ascii="Calibri" w:hAnsi="Calibri" w:cs="Calibri"/>
+          <w:bCs/>
+          <w:sz w:val="22"/>
+          <w:szCs w:val="22"/>
+        </w:rPr>
+        <w:t xml:space="preserve"> </w:t>
+      </w:r>
+      <w:r>
+        <w:rPr>
+          <w:rFonts w:ascii="Calibri" w:hAnsi="Calibri" w:cs="Calibri"/>
+          <w:b/>
+          <w:sz w:val="22"/>
+          <w:szCs w:val="22"/>
+        </w:rPr>
+        <w:t>D.</w:t>
+      </w:r>
+      <w:r>
+        <w:rPr>
+          <w:rFonts w:ascii="Calibri" w:hAnsi="Calibri" w:cs="Calibri"/>
+          <w:bCs/>
+          <w:sz w:val="22"/>
+          <w:szCs w:val="22"/>
+        </w:rPr>
+        <w:t xml:space="preserve"> </w:t>
       </w:r>
       <w:r>
         <w:rPr>

</xml_diff>

<commit_message>
Documentos->Convenios formato convenio 2021 arreglos capitalizado las letras de los montos en vez de todo en mayusculas
</commit_message>
<xml_diff>
--- a/public/word-template/convenio2021.docx
+++ b/public/word-template/convenio2021.docx
@@ -31,9 +31,8 @@
           <w:szCs w:val="22"/>
           <w:highlight w:val="green"/>
         </w:rPr>
-        <w:t>${</w:t>
-      </w:r>
-      <w:proofErr w:type="spellStart"/>
+        <w:t>${programa</w:t>
+      </w:r>
       <w:r>
         <w:rPr>
           <w:rFonts w:ascii="Calibri" w:hAnsi="Calibri" w:cs="Calibri"/>
@@ -42,7 +41,7 @@
           <w:szCs w:val="22"/>
           <w:highlight w:val="green"/>
         </w:rPr>
-        <w:t>programa</w:t>
+        <w:t>Titulo</w:t>
       </w:r>
       <w:r>
         <w:rPr>
@@ -52,9 +51,17 @@
           <w:szCs w:val="22"/>
           <w:highlight w:val="green"/>
         </w:rPr>
-        <w:t>Titulo</w:t>
-      </w:r>
-      <w:proofErr w:type="spellEnd"/>
+        <w:t>}</w:t>
+      </w:r>
+      <w:r>
+        <w:rPr>
+          <w:rFonts w:ascii="Calibri" w:hAnsi="Calibri" w:cs="Calibri"/>
+          <w:b/>
+          <w:bCs/>
+          <w:szCs w:val="22"/>
+        </w:rPr>
+        <w:t xml:space="preserve"> </w:t>
+      </w:r>
       <w:r>
         <w:rPr>
           <w:rFonts w:ascii="Calibri" w:hAnsi="Calibri" w:cs="Calibri"/>
@@ -63,48 +70,7 @@
           <w:szCs w:val="22"/>
           <w:highlight w:val="green"/>
         </w:rPr>
-        <w:t>}</w:t>
-      </w:r>
-      <w:r>
-        <w:rPr>
-          <w:rFonts w:ascii="Calibri" w:hAnsi="Calibri" w:cs="Calibri"/>
-          <w:b/>
-          <w:bCs/>
-          <w:szCs w:val="22"/>
-        </w:rPr>
-        <w:t xml:space="preserve"> </w:t>
-      </w:r>
-      <w:r>
-        <w:rPr>
-          <w:rFonts w:ascii="Calibri" w:hAnsi="Calibri" w:cs="Calibri"/>
-          <w:b/>
-          <w:bCs/>
-          <w:szCs w:val="22"/>
-          <w:highlight w:val="green"/>
-        </w:rPr>
-        <w:t>${</w:t>
-      </w:r>
-      <w:proofErr w:type="spellStart"/>
-      <w:r>
-        <w:rPr>
-          <w:rFonts w:ascii="Calibri" w:hAnsi="Calibri" w:cs="Calibri"/>
-          <w:b/>
-          <w:bCs/>
-          <w:szCs w:val="22"/>
-          <w:highlight w:val="green"/>
-        </w:rPr>
-        <w:t>periodoConvenio</w:t>
-      </w:r>
-      <w:proofErr w:type="spellEnd"/>
-      <w:r>
-        <w:rPr>
-          <w:rFonts w:ascii="Calibri" w:hAnsi="Calibri" w:cs="Calibri"/>
-          <w:b/>
-          <w:bCs/>
-          <w:szCs w:val="22"/>
-          <w:highlight w:val="green"/>
-        </w:rPr>
-        <w:t>}</w:t>
+        <w:t>${periodoConvenio}</w:t>
       </w:r>
       <w:r>
         <w:rPr>
@@ -143,27 +109,7 @@
           <w:bCs/>
           <w:szCs w:val="22"/>
         </w:rPr>
-        <w:t>${</w:t>
-      </w:r>
-      <w:proofErr w:type="spellStart"/>
-      <w:r>
-        <w:rPr>
-          <w:rFonts w:ascii="Calibri" w:hAnsi="Calibri" w:cs="Calibri"/>
-          <w:b/>
-          <w:bCs/>
-          <w:szCs w:val="22"/>
-        </w:rPr>
-        <w:t>ilustreTitulo</w:t>
-      </w:r>
-      <w:proofErr w:type="spellEnd"/>
-      <w:r>
-        <w:rPr>
-          <w:rFonts w:ascii="Calibri" w:hAnsi="Calibri" w:cs="Calibri"/>
-          <w:b/>
-          <w:bCs/>
-          <w:szCs w:val="22"/>
-        </w:rPr>
-        <w:t>}</w:t>
+        <w:t>${ilustreTitulo}</w:t>
       </w:r>
       <w:r>
         <w:rPr>
@@ -235,29 +181,43 @@
           <w:szCs w:val="20"/>
           <w:highlight w:val="green"/>
         </w:rPr>
-        <w:t>${</w:t>
-      </w:r>
-      <w:proofErr w:type="spellStart"/>
+        <w:t>${fechaConvenio}</w:t>
+      </w:r>
       <w:r>
         <w:rPr>
           <w:rFonts w:ascii="Calibri" w:hAnsi="Calibri" w:cs="Calibri"/>
           <w:b w:val="0"/>
           <w:color w:val="auto"/>
           <w:szCs w:val="20"/>
-          <w:highlight w:val="green"/>
-        </w:rPr>
-        <w:t>fechaConvenio</w:t>
-      </w:r>
-      <w:proofErr w:type="spellEnd"/>
+        </w:rPr>
+        <w:t>, entre</w:t>
+      </w:r>
+      <w:r>
+        <w:rPr>
+          <w:rFonts w:ascii="Calibri" w:hAnsi="Calibri" w:cs="Calibri"/>
+          <w:color w:val="auto"/>
+          <w:szCs w:val="20"/>
+        </w:rPr>
+        <w:t xml:space="preserve"> </w:t>
+      </w:r>
       <w:r>
         <w:rPr>
           <w:rFonts w:ascii="Calibri" w:hAnsi="Calibri" w:cs="Calibri"/>
           <w:b w:val="0"/>
           <w:color w:val="auto"/>
           <w:szCs w:val="20"/>
-          <w:highlight w:val="green"/>
-        </w:rPr>
-        <w:t>}</w:t>
+          <w:lang w:eastAsia="ar-SA"/>
+        </w:rPr>
+        <w:t xml:space="preserve">el </w:t>
+      </w:r>
+      <w:r>
+        <w:rPr>
+          <w:rFonts w:ascii="Calibri" w:hAnsi="Calibri" w:cs="Calibri"/>
+          <w:color w:val="auto"/>
+          <w:szCs w:val="20"/>
+          <w:lang w:eastAsia="ar-SA"/>
+        </w:rPr>
+        <w:t>SERVICIO DE SALUD IQUIQUE</w:t>
       </w:r>
       <w:r>
         <w:rPr>
@@ -265,16 +225,18 @@
           <w:b w:val="0"/>
           <w:color w:val="auto"/>
           <w:szCs w:val="20"/>
-        </w:rPr>
-        <w:t>, entre</w:t>
+          <w:lang w:eastAsia="ar-SA"/>
+        </w:rPr>
+        <w:t xml:space="preserve">, persona jurídica de derecho público, </w:t>
       </w:r>
       <w:r>
         <w:rPr>
           <w:rFonts w:ascii="Calibri" w:hAnsi="Calibri" w:cs="Calibri"/>
           <w:color w:val="auto"/>
           <w:szCs w:val="20"/>
-        </w:rPr>
-        <w:t xml:space="preserve"> </w:t>
+          <w:lang w:eastAsia="ar-SA"/>
+        </w:rPr>
+        <w:t>RUT. 61.606.100-3</w:t>
       </w:r>
       <w:r>
         <w:rPr>
@@ -284,7 +246,7 @@
           <w:szCs w:val="20"/>
           <w:lang w:eastAsia="ar-SA"/>
         </w:rPr>
-        <w:t xml:space="preserve">el </w:t>
+        <w:t xml:space="preserve">, con domicilio en </w:t>
       </w:r>
       <w:r>
         <w:rPr>
@@ -293,7 +255,7 @@
           <w:szCs w:val="20"/>
           <w:lang w:eastAsia="ar-SA"/>
         </w:rPr>
-        <w:t>SERVICIO DE SALUD IQUIQUE</w:t>
+        <w:t>calle Aníbal Pinto N°815</w:t>
       </w:r>
       <w:r>
         <w:rPr>
@@ -303,16 +265,7 @@
           <w:szCs w:val="20"/>
           <w:lang w:eastAsia="ar-SA"/>
         </w:rPr>
-        <w:t xml:space="preserve">, persona jurídica de derecho público, </w:t>
-      </w:r>
-      <w:r>
-        <w:rPr>
-          <w:rFonts w:ascii="Calibri" w:hAnsi="Calibri" w:cs="Calibri"/>
-          <w:color w:val="auto"/>
-          <w:szCs w:val="20"/>
-          <w:lang w:eastAsia="ar-SA"/>
-        </w:rPr>
-        <w:t>RUT. 61.606.100-3</w:t>
+        <w:t xml:space="preserve"> de la ciudad de Iquique, </w:t>
       </w:r>
       <w:r>
         <w:rPr>
@@ -320,18 +273,34 @@
           <w:b w:val="0"/>
           <w:color w:val="auto"/>
           <w:szCs w:val="20"/>
+        </w:rPr>
+        <w:t xml:space="preserve">representado por su </w:t>
+      </w:r>
+      <w:r>
+        <w:rPr>
+          <w:rFonts w:ascii="Calibri" w:hAnsi="Calibri" w:cs="Calibri"/>
+          <w:color w:val="auto"/>
+          <w:szCs w:val="20"/>
+        </w:rPr>
+        <w:t xml:space="preserve">Director </w:t>
+      </w:r>
+      <w:r>
+        <w:rPr>
+          <w:rFonts w:ascii="Calibri" w:hAnsi="Calibri" w:cs="Calibri"/>
+          <w:bCs w:val="0"/>
+          <w:color w:val="auto"/>
+          <w:szCs w:val="20"/>
+        </w:rPr>
+        <w:t>JORGE GALLEGUILLOS MÖLLER</w:t>
+      </w:r>
+      <w:r>
+        <w:rPr>
+          <w:rFonts w:ascii="Calibri" w:hAnsi="Calibri" w:cs="Calibri"/>
+          <w:color w:val="auto"/>
+          <w:szCs w:val="20"/>
           <w:lang w:eastAsia="ar-SA"/>
         </w:rPr>
-        <w:t xml:space="preserve">, con domicilio en </w:t>
-      </w:r>
-      <w:r>
-        <w:rPr>
-          <w:rFonts w:ascii="Calibri" w:hAnsi="Calibri" w:cs="Calibri"/>
-          <w:color w:val="auto"/>
-          <w:szCs w:val="20"/>
-          <w:lang w:eastAsia="ar-SA"/>
-        </w:rPr>
-        <w:t>calle Aníbal Pinto N°815</w:t>
+        <w:t xml:space="preserve"> </w:t>
       </w:r>
       <w:r>
         <w:rPr>
@@ -341,7 +310,16 @@
           <w:szCs w:val="20"/>
           <w:lang w:eastAsia="ar-SA"/>
         </w:rPr>
-        <w:t xml:space="preserve"> de la ciudad de Iquique, </w:t>
+        <w:t xml:space="preserve">chileno, Cédula Nacional de Identidad </w:t>
+      </w:r>
+      <w:r>
+        <w:rPr>
+          <w:rFonts w:ascii="Calibri" w:hAnsi="Calibri" w:cs="Calibri"/>
+          <w:color w:val="auto"/>
+          <w:szCs w:val="20"/>
+          <w:lang w:eastAsia="ar-SA"/>
+        </w:rPr>
+        <w:t>N°9.381.231-K</w:t>
       </w:r>
       <w:r>
         <w:rPr>
@@ -349,34 +327,18 @@
           <w:b w:val="0"/>
           <w:color w:val="auto"/>
           <w:szCs w:val="20"/>
-        </w:rPr>
-        <w:t xml:space="preserve">representado por su </w:t>
+          <w:lang w:eastAsia="ar-SA"/>
+        </w:rPr>
+        <w:t xml:space="preserve">, del mismo domicilio del servicio público que representa, en adelante el </w:t>
       </w:r>
       <w:r>
         <w:rPr>
           <w:rFonts w:ascii="Calibri" w:hAnsi="Calibri" w:cs="Calibri"/>
           <w:color w:val="auto"/>
           <w:szCs w:val="20"/>
-        </w:rPr>
-        <w:t xml:space="preserve">Director </w:t>
-      </w:r>
-      <w:r>
-        <w:rPr>
-          <w:rFonts w:ascii="Calibri" w:hAnsi="Calibri" w:cs="Calibri"/>
-          <w:bCs w:val="0"/>
-          <w:color w:val="auto"/>
-          <w:szCs w:val="20"/>
-        </w:rPr>
-        <w:t>JORGE GALLEGUILLOS MÖLLER</w:t>
-      </w:r>
-      <w:r>
-        <w:rPr>
-          <w:rFonts w:ascii="Calibri" w:hAnsi="Calibri" w:cs="Calibri"/>
-          <w:color w:val="auto"/>
-          <w:szCs w:val="20"/>
           <w:lang w:eastAsia="ar-SA"/>
         </w:rPr>
-        <w:t xml:space="preserve"> </w:t>
+        <w:t xml:space="preserve">“SERVICIO” </w:t>
       </w:r>
       <w:r>
         <w:rPr>
@@ -386,7 +348,7 @@
           <w:szCs w:val="20"/>
           <w:lang w:eastAsia="ar-SA"/>
         </w:rPr>
-        <w:t xml:space="preserve">chileno, Cédula Nacional de Identidad </w:t>
+        <w:t>por una parte; y por la otra,</w:t>
       </w:r>
       <w:r>
         <w:rPr>
@@ -395,7 +357,7 @@
           <w:szCs w:val="20"/>
           <w:lang w:eastAsia="ar-SA"/>
         </w:rPr>
-        <w:t>N°9.381.231-K</w:t>
+        <w:t xml:space="preserve"> </w:t>
       </w:r>
       <w:r>
         <w:rPr>
@@ -405,16 +367,7 @@
           <w:szCs w:val="20"/>
           <w:lang w:eastAsia="ar-SA"/>
         </w:rPr>
-        <w:t xml:space="preserve">, del mismo domicilio del servicio público que representa, en adelante el </w:t>
-      </w:r>
-      <w:r>
-        <w:rPr>
-          <w:rFonts w:ascii="Calibri" w:hAnsi="Calibri" w:cs="Calibri"/>
-          <w:color w:val="auto"/>
-          <w:szCs w:val="20"/>
-          <w:lang w:eastAsia="ar-SA"/>
-        </w:rPr>
-        <w:t xml:space="preserve">“SERVICIO” </w:t>
+        <w:t>la</w:t>
       </w:r>
       <w:r>
         <w:rPr>
@@ -424,7 +377,7 @@
           <w:szCs w:val="20"/>
           <w:lang w:eastAsia="ar-SA"/>
         </w:rPr>
-        <w:t>por una parte; y por la otra,</w:t>
+        <w:t xml:space="preserve"> </w:t>
       </w:r>
       <w:r>
         <w:rPr>
@@ -433,7 +386,34 @@
           <w:szCs w:val="20"/>
           <w:lang w:eastAsia="ar-SA"/>
         </w:rPr>
-        <w:t xml:space="preserve"> </w:t>
+        <w:t>${</w:t>
+      </w:r>
+      <w:r>
+        <w:rPr>
+          <w:rFonts w:ascii="Calibri" w:hAnsi="Calibri" w:cs="Calibri"/>
+          <w:color w:val="auto"/>
+          <w:szCs w:val="20"/>
+          <w:lang w:eastAsia="ar-SA"/>
+        </w:rPr>
+        <w:t>ilustre</w:t>
+      </w:r>
+      <w:r>
+        <w:rPr>
+          <w:rFonts w:ascii="Calibri" w:hAnsi="Calibri" w:cs="Calibri"/>
+          <w:color w:val="auto"/>
+          <w:szCs w:val="20"/>
+          <w:lang w:eastAsia="ar-SA"/>
+        </w:rPr>
+        <w:t>Titulo</w:t>
+      </w:r>
+      <w:r>
+        <w:rPr>
+          <w:rFonts w:ascii="Calibri" w:hAnsi="Calibri" w:cs="Calibri"/>
+          <w:color w:val="auto"/>
+          <w:szCs w:val="20"/>
+          <w:lang w:eastAsia="ar-SA"/>
+        </w:rPr>
+        <w:t>}</w:t>
       </w:r>
       <w:r>
         <w:rPr>
@@ -443,7 +423,7 @@
           <w:szCs w:val="20"/>
           <w:lang w:eastAsia="ar-SA"/>
         </w:rPr>
-        <w:t xml:space="preserve">la </w:t>
+        <w:t xml:space="preserve"> </w:t>
       </w:r>
       <w:r>
         <w:rPr>
@@ -503,20 +483,39 @@
           <w:highlight w:val="green"/>
           <w:lang w:eastAsia="ar-SA"/>
         </w:rPr>
-        <w:t>${</w:t>
-      </w:r>
-      <w:proofErr w:type="spellStart"/>
-      <w:r>
-        <w:rPr>
-          <w:rFonts w:ascii="Calibri" w:hAnsi="Calibri" w:cs="Calibri"/>
+        <w:t>${comunaRut}</w:t>
+      </w:r>
+      <w:r>
+        <w:rPr>
+          <w:rFonts w:ascii="Calibri" w:hAnsi="Calibri" w:cs="Calibri"/>
+          <w:b w:val="0"/>
           <w:color w:val="auto"/>
           <w:szCs w:val="20"/>
           <w:highlight w:val="green"/>
           <w:lang w:eastAsia="ar-SA"/>
         </w:rPr>
-        <w:t>comunaRut</w:t>
-      </w:r>
-      <w:proofErr w:type="spellEnd"/>
+        <w:t>,</w:t>
+      </w:r>
+      <w:r>
+        <w:rPr>
+          <w:rFonts w:ascii="Calibri" w:hAnsi="Calibri" w:cs="Calibri"/>
+          <w:b w:val="0"/>
+          <w:color w:val="auto"/>
+          <w:szCs w:val="20"/>
+          <w:lang w:eastAsia="ar-SA"/>
+        </w:rPr>
+        <w:t xml:space="preserve"> representada por su</w:t>
+      </w:r>
+      <w:r>
+        <w:rPr>
+          <w:rFonts w:ascii="Calibri" w:hAnsi="Calibri" w:cs="Calibri"/>
+          <w:b w:val="0"/>
+          <w:color w:val="auto"/>
+          <w:szCs w:val="20"/>
+          <w:lang w:eastAsia="ar-SA"/>
+        </w:rPr>
+        <w:t xml:space="preserve"> </w:t>
+      </w:r>
       <w:r>
         <w:rPr>
           <w:rFonts w:ascii="Calibri" w:hAnsi="Calibri" w:cs="Calibri"/>
@@ -525,6 +524,26 @@
           <w:highlight w:val="green"/>
           <w:lang w:eastAsia="ar-SA"/>
         </w:rPr>
+        <w:t>${alcalde</w:t>
+      </w:r>
+      <w:r>
+        <w:rPr>
+          <w:rFonts w:ascii="Calibri" w:hAnsi="Calibri" w:cs="Calibri"/>
+          <w:color w:val="auto"/>
+          <w:szCs w:val="20"/>
+          <w:highlight w:val="green"/>
+          <w:lang w:eastAsia="ar-SA"/>
+        </w:rPr>
+        <w:t>Apelativo</w:t>
+      </w:r>
+      <w:r>
+        <w:rPr>
+          <w:rFonts w:ascii="Calibri" w:hAnsi="Calibri" w:cs="Calibri"/>
+          <w:color w:val="auto"/>
+          <w:szCs w:val="20"/>
+          <w:highlight w:val="green"/>
+          <w:lang w:eastAsia="ar-SA"/>
+        </w:rPr>
         <w:t>}</w:t>
       </w:r>
       <w:r>
@@ -533,10 +552,19 @@
           <w:b w:val="0"/>
           <w:color w:val="auto"/>
           <w:szCs w:val="20"/>
+          <w:lang w:eastAsia="ar-SA"/>
+        </w:rPr>
+        <w:t xml:space="preserve"> </w:t>
+      </w:r>
+      <w:r>
+        <w:rPr>
+          <w:rFonts w:ascii="Calibri" w:hAnsi="Calibri" w:cs="Calibri"/>
+          <w:color w:val="auto"/>
+          <w:szCs w:val="20"/>
           <w:highlight w:val="green"/>
           <w:lang w:eastAsia="ar-SA"/>
         </w:rPr>
-        <w:t>,</w:t>
+        <w:t>${alcalde}</w:t>
       </w:r>
       <w:r>
         <w:rPr>
@@ -544,9 +572,10 @@
           <w:b w:val="0"/>
           <w:color w:val="auto"/>
           <w:szCs w:val="20"/>
+          <w:highlight w:val="yellow"/>
           <w:lang w:eastAsia="ar-SA"/>
         </w:rPr>
-        <w:t xml:space="preserve"> representada por su</w:t>
+        <w:t>,</w:t>
       </w:r>
       <w:r>
         <w:rPr>
@@ -556,7 +585,17 @@
           <w:szCs w:val="20"/>
           <w:lang w:eastAsia="ar-SA"/>
         </w:rPr>
-        <w:t xml:space="preserve"> </w:t>
+        <w:t xml:space="preserve"> chileno, Cédula Nacional de Identidad </w:t>
+      </w:r>
+      <w:r>
+        <w:rPr>
+          <w:rFonts w:ascii="Calibri" w:hAnsi="Calibri" w:cs="Calibri"/>
+          <w:color w:val="auto"/>
+          <w:szCs w:val="20"/>
+          <w:highlight w:val="yellow"/>
+          <w:lang w:eastAsia="ar-SA"/>
+        </w:rPr>
+        <w:t>N</w:t>
       </w:r>
       <w:r>
         <w:rPr>
@@ -566,9 +605,8 @@
           <w:highlight w:val="green"/>
           <w:lang w:eastAsia="ar-SA"/>
         </w:rPr>
-        <w:t>${</w:t>
-      </w:r>
-      <w:proofErr w:type="spellStart"/>
+        <w:t>°</w:t>
+      </w:r>
       <w:r>
         <w:rPr>
           <w:rFonts w:ascii="Calibri" w:hAnsi="Calibri" w:cs="Calibri"/>
@@ -577,7 +615,7 @@
           <w:highlight w:val="green"/>
           <w:lang w:eastAsia="ar-SA"/>
         </w:rPr>
-        <w:t>alcalde</w:t>
+        <w:t>$</w:t>
       </w:r>
       <w:r>
         <w:rPr>
@@ -587,123 +625,7 @@
           <w:highlight w:val="green"/>
           <w:lang w:eastAsia="ar-SA"/>
         </w:rPr>
-        <w:t>Apelativo</w:t>
-      </w:r>
-      <w:proofErr w:type="spellEnd"/>
-      <w:r>
-        <w:rPr>
-          <w:rFonts w:ascii="Calibri" w:hAnsi="Calibri" w:cs="Calibri"/>
-          <w:color w:val="auto"/>
-          <w:szCs w:val="20"/>
-          <w:highlight w:val="green"/>
-          <w:lang w:eastAsia="ar-SA"/>
-        </w:rPr>
-        <w:t>}</w:t>
-      </w:r>
-      <w:r>
-        <w:rPr>
-          <w:rFonts w:ascii="Calibri" w:hAnsi="Calibri" w:cs="Calibri"/>
-          <w:b w:val="0"/>
-          <w:color w:val="auto"/>
-          <w:szCs w:val="20"/>
-          <w:lang w:eastAsia="ar-SA"/>
-        </w:rPr>
-        <w:t xml:space="preserve"> </w:t>
-      </w:r>
-      <w:r>
-        <w:rPr>
-          <w:rFonts w:ascii="Calibri" w:hAnsi="Calibri" w:cs="Calibri"/>
-          <w:color w:val="auto"/>
-          <w:szCs w:val="20"/>
-          <w:highlight w:val="green"/>
-          <w:lang w:eastAsia="ar-SA"/>
-        </w:rPr>
-        <w:t>${alcalde}</w:t>
-      </w:r>
-      <w:r>
-        <w:rPr>
-          <w:rFonts w:ascii="Calibri" w:hAnsi="Calibri" w:cs="Calibri"/>
-          <w:b w:val="0"/>
-          <w:color w:val="auto"/>
-          <w:szCs w:val="20"/>
-          <w:highlight w:val="yellow"/>
-          <w:lang w:eastAsia="ar-SA"/>
-        </w:rPr>
-        <w:t>,</w:t>
-      </w:r>
-      <w:r>
-        <w:rPr>
-          <w:rFonts w:ascii="Calibri" w:hAnsi="Calibri" w:cs="Calibri"/>
-          <w:b w:val="0"/>
-          <w:color w:val="auto"/>
-          <w:szCs w:val="20"/>
-          <w:lang w:eastAsia="ar-SA"/>
-        </w:rPr>
-        <w:t xml:space="preserve"> chileno, Cédula Nacional de Identidad </w:t>
-      </w:r>
-      <w:proofErr w:type="spellStart"/>
-      <w:r>
-        <w:rPr>
-          <w:rFonts w:ascii="Calibri" w:hAnsi="Calibri" w:cs="Calibri"/>
-          <w:color w:val="auto"/>
-          <w:szCs w:val="20"/>
-          <w:highlight w:val="yellow"/>
-          <w:lang w:eastAsia="ar-SA"/>
-        </w:rPr>
-        <w:t>N</w:t>
-      </w:r>
-      <w:r>
-        <w:rPr>
-          <w:rFonts w:ascii="Calibri" w:hAnsi="Calibri" w:cs="Calibri"/>
-          <w:color w:val="auto"/>
-          <w:szCs w:val="20"/>
-          <w:highlight w:val="green"/>
-          <w:lang w:eastAsia="ar-SA"/>
-        </w:rPr>
-        <w:t>°</w:t>
-      </w:r>
-      <w:proofErr w:type="spellEnd"/>
-      <w:r>
-        <w:rPr>
-          <w:rFonts w:ascii="Calibri" w:hAnsi="Calibri" w:cs="Calibri"/>
-          <w:color w:val="auto"/>
-          <w:szCs w:val="20"/>
-          <w:highlight w:val="green"/>
-          <w:lang w:eastAsia="ar-SA"/>
-        </w:rPr>
-        <w:t>$</w:t>
-      </w:r>
-      <w:r>
-        <w:rPr>
-          <w:rFonts w:ascii="Calibri" w:hAnsi="Calibri" w:cs="Calibri"/>
-          <w:color w:val="auto"/>
-          <w:szCs w:val="20"/>
-          <w:highlight w:val="green"/>
-          <w:lang w:eastAsia="ar-SA"/>
-        </w:rPr>
-        <w:t>{</w:t>
-      </w:r>
-      <w:proofErr w:type="spellStart"/>
-      <w:r>
-        <w:rPr>
-          <w:rFonts w:ascii="Calibri" w:hAnsi="Calibri" w:cs="Calibri"/>
-          <w:color w:val="auto"/>
-          <w:szCs w:val="20"/>
-          <w:highlight w:val="green"/>
-          <w:lang w:eastAsia="ar-SA"/>
-        </w:rPr>
-        <w:t>alcaldeRut</w:t>
-      </w:r>
-      <w:proofErr w:type="spellEnd"/>
-      <w:r>
-        <w:rPr>
-          <w:rFonts w:ascii="Calibri" w:hAnsi="Calibri" w:cs="Calibri"/>
-          <w:color w:val="auto"/>
-          <w:szCs w:val="20"/>
-          <w:highlight w:val="green"/>
-          <w:lang w:eastAsia="ar-SA"/>
-        </w:rPr>
-        <w:t>}</w:t>
+        <w:t>{alcaldeRut}</w:t>
       </w:r>
       <w:r>
         <w:rPr>
@@ -734,29 +656,7 @@
           <w:highlight w:val="green"/>
           <w:lang w:eastAsia="ar-SA"/>
         </w:rPr>
-        <w:t>${</w:t>
-      </w:r>
-      <w:proofErr w:type="spellStart"/>
-      <w:r>
-        <w:rPr>
-          <w:rFonts w:ascii="Calibri" w:hAnsi="Calibri" w:cs="Calibri"/>
-          <w:color w:val="auto"/>
-          <w:szCs w:val="22"/>
-          <w:highlight w:val="green"/>
-          <w:lang w:eastAsia="ar-SA"/>
-        </w:rPr>
-        <w:t>municipalidadDirec</w:t>
-      </w:r>
-      <w:proofErr w:type="spellEnd"/>
-      <w:r>
-        <w:rPr>
-          <w:rFonts w:ascii="Calibri" w:hAnsi="Calibri" w:cs="Calibri"/>
-          <w:color w:val="auto"/>
-          <w:szCs w:val="22"/>
-          <w:highlight w:val="green"/>
-          <w:lang w:eastAsia="ar-SA"/>
-        </w:rPr>
-        <w:t>}</w:t>
+        <w:t>${municipalidadDirec}</w:t>
       </w:r>
       <w:r>
         <w:rPr>
@@ -872,25 +772,7 @@
           <w:sz w:val="22"/>
           <w:szCs w:val="20"/>
         </w:rPr>
-        <w:t xml:space="preserve">Se deja constancia que el Estatuto de Atención Primaria de Salud Municipal, aprobado por la Ley N°19.378, en su artículo 56 establece que el aporte estatal mensual podrá incrementarse: “En el caso que las normas técnicas, planes y programas que se impartan con posterioridad a la </w:t>
-      </w:r>
-      <w:proofErr w:type="gramStart"/>
-      <w:r>
-        <w:rPr>
-          <w:rFonts w:ascii="Calibri" w:hAnsi="Calibri" w:cs="Calibri"/>
-          <w:sz w:val="22"/>
-          <w:szCs w:val="20"/>
-        </w:rPr>
-        <w:t>entrada en vigencia</w:t>
-      </w:r>
-      <w:proofErr w:type="gramEnd"/>
-      <w:r>
-        <w:rPr>
-          <w:rFonts w:ascii="Calibri" w:hAnsi="Calibri" w:cs="Calibri"/>
-          <w:sz w:val="22"/>
-          <w:szCs w:val="20"/>
-        </w:rPr>
-        <w:t xml:space="preserve"> de esta ley impliquen un mayor gasto para la </w:t>
+        <w:t xml:space="preserve">Se deja constancia que el Estatuto de Atención Primaria de Salud Municipal, aprobado por la Ley N°19.378, en su artículo 56 establece que el aporte estatal mensual podrá incrementarse: “En el caso que las normas técnicas, planes y programas que se impartan con posterioridad a la entrada en vigencia de esta ley impliquen un mayor gasto para la </w:t>
       </w:r>
       <w:r>
         <w:rPr>
@@ -1117,29 +999,7 @@
           <w:szCs w:val="20"/>
           <w:lang w:eastAsia="ar-SA"/>
         </w:rPr>
-        <w:t xml:space="preserve">, a fin de contribuir a mejorar la salud de la población beneficiaria legal del Sector Público de Salud, aumentando la capacidad de respuesta oportuna de la atención primaria, a los problemas de salud por los cuales consultan las personas, para lograr una red de atención primaria más eficaz y cercana a éstas, contribuyendo de tal forma a mejorar los problemas de acceso y </w:t>
-      </w:r>
-      <w:proofErr w:type="spellStart"/>
-      <w:r>
-        <w:rPr>
-          <w:rFonts w:ascii="Calibri" w:hAnsi="Calibri" w:cs="Calibri"/>
-          <w:bCs/>
-          <w:sz w:val="22"/>
-          <w:szCs w:val="20"/>
-          <w:lang w:eastAsia="ar-SA"/>
-        </w:rPr>
-        <w:t>resolutividad</w:t>
-      </w:r>
-      <w:proofErr w:type="spellEnd"/>
-      <w:r>
-        <w:rPr>
-          <w:rFonts w:ascii="Calibri" w:hAnsi="Calibri" w:cs="Calibri"/>
-          <w:bCs/>
-          <w:sz w:val="22"/>
-          <w:szCs w:val="20"/>
-          <w:lang w:eastAsia="ar-SA"/>
-        </w:rPr>
-        <w:t xml:space="preserve"> de la atención de salud a la comunidad en el que participarán las partes, en conformidad a lo establecido en el presente convenio.</w:t>
+        <w:t>, a fin de contribuir a mejorar la salud de la población beneficiaria legal del Sector Público de Salud, aumentando la capacidad de respuesta oportuna de la atención primaria, a los problemas de salud por los cuales consultan las personas, para lograr una red de atención primaria más eficaz y cercana a éstas, contribuyendo de tal forma a mejorar los problemas de acceso y resolutividad de la atención de salud a la comunidad en el que participarán las partes, en conformidad a lo establecido en el presente convenio.</w:t>
       </w:r>
     </w:p>
     <w:p>
@@ -1184,17 +1044,7 @@
           <w:sz w:val="22"/>
           <w:szCs w:val="20"/>
         </w:rPr>
-        <w:t xml:space="preserve">ha sido aprobado por Resolución Exenta </w:t>
-      </w:r>
-      <w:proofErr w:type="spellStart"/>
-      <w:r>
-        <w:rPr>
-          <w:rFonts w:ascii="Calibri" w:hAnsi="Calibri" w:cs="Calibri"/>
-          <w:bCs/>
-          <w:sz w:val="22"/>
-          <w:szCs w:val="20"/>
-        </w:rPr>
-        <w:t>N</w:t>
+        <w:t>ha sido aprobado por Resolución Exenta N</w:t>
       </w:r>
       <w:r>
         <w:rPr>
@@ -1206,7 +1056,6 @@
         </w:rPr>
         <w:t>°</w:t>
       </w:r>
-      <w:proofErr w:type="spellEnd"/>
       <w:r>
         <w:rPr>
           <w:rFonts w:ascii="Calibri" w:hAnsi="Calibri" w:cs="Calibri"/>
@@ -1215,9 +1064,17 @@
           <w:szCs w:val="20"/>
           <w:highlight w:val="green"/>
         </w:rPr>
-        <w:t>${</w:t>
-      </w:r>
-      <w:proofErr w:type="spellStart"/>
+        <w:t>${numResolucion}</w:t>
+      </w:r>
+      <w:r>
+        <w:rPr>
+          <w:rFonts w:ascii="Calibri" w:hAnsi="Calibri" w:cs="Calibri"/>
+          <w:bCs/>
+          <w:sz w:val="22"/>
+          <w:szCs w:val="20"/>
+        </w:rPr>
+        <w:t xml:space="preserve"> de </w:t>
+      </w:r>
       <w:r>
         <w:rPr>
           <w:rFonts w:ascii="Calibri" w:hAnsi="Calibri" w:cs="Calibri"/>
@@ -1226,59 +1083,7 @@
           <w:szCs w:val="20"/>
           <w:highlight w:val="green"/>
         </w:rPr>
-        <w:t>numResolucion</w:t>
-      </w:r>
-      <w:proofErr w:type="spellEnd"/>
-      <w:r>
-        <w:rPr>
-          <w:rFonts w:ascii="Calibri" w:hAnsi="Calibri" w:cs="Calibri"/>
-          <w:bCs/>
-          <w:sz w:val="22"/>
-          <w:szCs w:val="20"/>
-          <w:highlight w:val="green"/>
-        </w:rPr>
-        <w:t>}</w:t>
-      </w:r>
-      <w:r>
-        <w:rPr>
-          <w:rFonts w:ascii="Calibri" w:hAnsi="Calibri" w:cs="Calibri"/>
-          <w:bCs/>
-          <w:sz w:val="22"/>
-          <w:szCs w:val="20"/>
-        </w:rPr>
-        <w:t xml:space="preserve"> de </w:t>
-      </w:r>
-      <w:r>
-        <w:rPr>
-          <w:rFonts w:ascii="Calibri" w:hAnsi="Calibri" w:cs="Calibri"/>
-          <w:bCs/>
-          <w:sz w:val="22"/>
-          <w:szCs w:val="20"/>
-          <w:highlight w:val="green"/>
-        </w:rPr>
-        <w:t>${</w:t>
-      </w:r>
-      <w:proofErr w:type="spellStart"/>
-      <w:r>
-        <w:rPr>
-          <w:rFonts w:ascii="Calibri" w:hAnsi="Calibri" w:cs="Calibri"/>
-          <w:bCs/>
-          <w:sz w:val="22"/>
-          <w:szCs w:val="20"/>
-          <w:highlight w:val="green"/>
-        </w:rPr>
-        <w:t>fechaResolucion</w:t>
-      </w:r>
-      <w:proofErr w:type="spellEnd"/>
-      <w:r>
-        <w:rPr>
-          <w:rFonts w:ascii="Calibri" w:hAnsi="Calibri" w:cs="Calibri"/>
-          <w:bCs/>
-          <w:sz w:val="22"/>
-          <w:szCs w:val="20"/>
-          <w:highlight w:val="green"/>
-        </w:rPr>
-        <w:t>}</w:t>
+        <w:t>${fechaResolucion}</w:t>
       </w:r>
       <w:r>
         <w:rPr>
@@ -1429,29 +1234,7 @@
           <w:szCs w:val="20"/>
           <w:highlight w:val="green"/>
         </w:rPr>
-        <w:t>${</w:t>
-      </w:r>
-      <w:proofErr w:type="spellStart"/>
-      <w:r>
-        <w:rPr>
-          <w:rFonts w:ascii="Calibri" w:hAnsi="Calibri" w:cs="Calibri"/>
-          <w:bCs/>
-          <w:sz w:val="22"/>
-          <w:szCs w:val="20"/>
-          <w:highlight w:val="green"/>
-        </w:rPr>
-        <w:t>establecimientosListado</w:t>
-      </w:r>
-      <w:proofErr w:type="spellEnd"/>
-      <w:r>
-        <w:rPr>
-          <w:rFonts w:ascii="Calibri" w:hAnsi="Calibri" w:cs="Calibri"/>
-          <w:bCs/>
-          <w:sz w:val="22"/>
-          <w:szCs w:val="20"/>
-          <w:highlight w:val="green"/>
-        </w:rPr>
-        <w:t>}</w:t>
+        <w:t>${establecimientosListado}</w:t>
       </w:r>
       <w:r>
         <w:rPr>
@@ -1651,31 +1434,7 @@
           <w:szCs w:val="20"/>
           <w:highlight w:val="green"/>
         </w:rPr>
-        <w:t>${</w:t>
-      </w:r>
-      <w:proofErr w:type="spellStart"/>
-      <w:r>
-        <w:rPr>
-          <w:rFonts w:ascii="Calibri" w:hAnsi="Calibri" w:cs="Calibri"/>
-          <w:bCs/>
-          <w:color w:val="000000" w:themeColor="text1"/>
-          <w:sz w:val="22"/>
-          <w:szCs w:val="20"/>
-          <w:highlight w:val="green"/>
-        </w:rPr>
-        <w:t>componentesListado</w:t>
-      </w:r>
-      <w:proofErr w:type="spellEnd"/>
-      <w:r>
-        <w:rPr>
-          <w:rFonts w:ascii="Calibri" w:hAnsi="Calibri" w:cs="Calibri"/>
-          <w:bCs/>
-          <w:color w:val="000000" w:themeColor="text1"/>
-          <w:sz w:val="22"/>
-          <w:szCs w:val="20"/>
-          <w:highlight w:val="green"/>
-        </w:rPr>
-        <w:t>}</w:t>
+        <w:t>${componentesListado}</w:t>
       </w:r>
     </w:p>
     <w:p>
@@ -1700,66 +1459,18 @@
           <w:szCs w:val="20"/>
           <w:highlight w:val="green"/>
         </w:rPr>
-        <w:t>Componente ${</w:t>
-      </w:r>
-      <w:proofErr w:type="spellStart"/>
-      <w:r>
-        <w:rPr>
-          <w:rFonts w:ascii="Calibri" w:hAnsi="Calibri" w:cs="Calibri"/>
-          <w:b/>
+        <w:t>Componente ${index}</w:t>
+      </w:r>
+      <w:r>
+        <w:rPr>
+          <w:rFonts w:ascii="Calibri" w:hAnsi="Calibri" w:cs="Calibri"/>
+          <w:bCs/>
           <w:color w:val="000000" w:themeColor="text1"/>
           <w:sz w:val="22"/>
           <w:szCs w:val="20"/>
           <w:highlight w:val="green"/>
         </w:rPr>
-        <w:t>index</w:t>
-      </w:r>
-      <w:proofErr w:type="spellEnd"/>
-      <w:r>
-        <w:rPr>
-          <w:rFonts w:ascii="Calibri" w:hAnsi="Calibri" w:cs="Calibri"/>
-          <w:b/>
-          <w:color w:val="000000" w:themeColor="text1"/>
-          <w:sz w:val="22"/>
-          <w:szCs w:val="20"/>
-          <w:highlight w:val="green"/>
-        </w:rPr>
-        <w:t>}</w:t>
-      </w:r>
-      <w:r>
-        <w:rPr>
-          <w:rFonts w:ascii="Calibri" w:hAnsi="Calibri" w:cs="Calibri"/>
-          <w:bCs/>
-          <w:color w:val="000000" w:themeColor="text1"/>
-          <w:sz w:val="22"/>
-          <w:szCs w:val="20"/>
-          <w:highlight w:val="green"/>
-        </w:rPr>
-        <w:t>: ${</w:t>
-      </w:r>
-      <w:proofErr w:type="spellStart"/>
-      <w:r>
-        <w:rPr>
-          <w:rFonts w:ascii="Calibri" w:hAnsi="Calibri" w:cs="Calibri"/>
-          <w:bCs/>
-          <w:color w:val="000000" w:themeColor="text1"/>
-          <w:sz w:val="22"/>
-          <w:szCs w:val="20"/>
-          <w:highlight w:val="green"/>
-        </w:rPr>
-        <w:t>componenteNombre</w:t>
-      </w:r>
-      <w:proofErr w:type="spellEnd"/>
-      <w:r>
-        <w:rPr>
-          <w:rFonts w:ascii="Calibri" w:hAnsi="Calibri" w:cs="Calibri"/>
-          <w:bCs/>
-          <w:color w:val="000000" w:themeColor="text1"/>
-          <w:sz w:val="22"/>
-          <w:szCs w:val="20"/>
-          <w:highlight w:val="green"/>
-        </w:rPr>
-        <w:t>}</w:t>
+        <w:t>: ${componenteNombre}</w:t>
       </w:r>
     </w:p>
     <w:p>
@@ -1783,31 +1494,7 @@
           <w:szCs w:val="20"/>
           <w:highlight w:val="green"/>
         </w:rPr>
-        <w:t>${/</w:t>
-      </w:r>
-      <w:proofErr w:type="spellStart"/>
-      <w:r>
-        <w:rPr>
-          <w:rFonts w:ascii="Calibri" w:hAnsi="Calibri" w:cs="Calibri"/>
-          <w:bCs/>
-          <w:color w:val="000000" w:themeColor="text1"/>
-          <w:sz w:val="22"/>
-          <w:szCs w:val="20"/>
-          <w:highlight w:val="green"/>
-        </w:rPr>
-        <w:t>componentesListado</w:t>
-      </w:r>
-      <w:proofErr w:type="spellEnd"/>
-      <w:r>
-        <w:rPr>
-          <w:rFonts w:ascii="Calibri" w:hAnsi="Calibri" w:cs="Calibri"/>
-          <w:bCs/>
-          <w:color w:val="000000" w:themeColor="text1"/>
-          <w:sz w:val="22"/>
-          <w:szCs w:val="20"/>
-          <w:highlight w:val="green"/>
-        </w:rPr>
-        <w:t>}</w:t>
+        <w:t>${/componentesListado}</w:t>
       </w:r>
     </w:p>
     <w:p>
@@ -1896,9 +1583,8 @@
           <w:szCs w:val="20"/>
           <w:highlight w:val="green"/>
         </w:rPr>
-        <w:t>${</w:t>
-      </w:r>
-      <w:proofErr w:type="spellStart"/>
+        <w:t>${totalConvenio}</w:t>
+      </w:r>
       <w:r>
         <w:rPr>
           <w:rFonts w:ascii="Calibri" w:hAnsi="Calibri" w:cs="Calibri"/>
@@ -1908,9 +1594,8 @@
           <w:szCs w:val="20"/>
           <w:highlight w:val="green"/>
         </w:rPr>
-        <w:t>totalConvenio</w:t>
-      </w:r>
-      <w:proofErr w:type="spellEnd"/>
+        <w:t xml:space="preserve"> (</w:t>
+      </w:r>
       <w:r>
         <w:rPr>
           <w:rFonts w:ascii="Calibri" w:hAnsi="Calibri" w:cs="Calibri"/>
@@ -1920,53 +1605,7 @@
           <w:szCs w:val="20"/>
           <w:highlight w:val="green"/>
         </w:rPr>
-        <w:t>}</w:t>
-      </w:r>
-      <w:r>
-        <w:rPr>
-          <w:rFonts w:ascii="Calibri" w:hAnsi="Calibri" w:cs="Calibri"/>
-          <w:b/>
-          <w:bCs/>
-          <w:sz w:val="22"/>
-          <w:szCs w:val="20"/>
-          <w:highlight w:val="green"/>
-        </w:rPr>
-        <w:t xml:space="preserve"> (</w:t>
-      </w:r>
-      <w:r>
-        <w:rPr>
-          <w:rFonts w:ascii="Calibri" w:hAnsi="Calibri" w:cs="Calibri"/>
-          <w:b/>
-          <w:bCs/>
-          <w:sz w:val="22"/>
-          <w:szCs w:val="20"/>
-          <w:highlight w:val="green"/>
-        </w:rPr>
-        <w:t>${</w:t>
-      </w:r>
-      <w:proofErr w:type="spellStart"/>
-      <w:r>
-        <w:rPr>
-          <w:rFonts w:ascii="Calibri" w:hAnsi="Calibri" w:cs="Calibri"/>
-          <w:b/>
-          <w:bCs/>
-          <w:sz w:val="22"/>
-          <w:szCs w:val="20"/>
-          <w:highlight w:val="green"/>
-        </w:rPr>
-        <w:t>totalConvenioLetras</w:t>
-      </w:r>
-      <w:proofErr w:type="spellEnd"/>
-      <w:r>
-        <w:rPr>
-          <w:rFonts w:ascii="Calibri" w:hAnsi="Calibri" w:cs="Calibri"/>
-          <w:b/>
-          <w:bCs/>
-          <w:sz w:val="22"/>
-          <w:szCs w:val="20"/>
-          <w:highlight w:val="green"/>
-        </w:rPr>
-        <w:t>}</w:t>
+        <w:t>${totalConvenioLetras}</w:t>
       </w:r>
       <w:r>
         <w:rPr>
@@ -2218,25 +1857,7 @@
           <w:sz w:val="22"/>
           <w:lang w:val="es-ES_tradnl" w:eastAsia="en-US"/>
         </w:rPr>
-        <w:t xml:space="preserve">” y </w:t>
-      </w:r>
-      <w:proofErr w:type="gramStart"/>
-      <w:r>
-        <w:rPr>
-          <w:rFonts w:asciiTheme="minorHAnsi" w:hAnsiTheme="minorHAnsi" w:cstheme="minorHAnsi"/>
-          <w:sz w:val="22"/>
-          <w:lang w:val="es-ES_tradnl" w:eastAsia="en-US"/>
-        </w:rPr>
-        <w:t>de acuerdo a</w:t>
-      </w:r>
-      <w:proofErr w:type="gramEnd"/>
-      <w:r>
-        <w:rPr>
-          <w:rFonts w:asciiTheme="minorHAnsi" w:hAnsiTheme="minorHAnsi" w:cstheme="minorHAnsi"/>
-          <w:sz w:val="22"/>
-          <w:lang w:val="es-ES_tradnl" w:eastAsia="en-US"/>
-        </w:rPr>
-        <w:t xml:space="preserve"> la normativa vigente, para estos efectos deberá enviar vía correo electrónico a la referente del programa la propuesta de compras, que deberá ser aprobada por el </w:t>
+        <w:t xml:space="preserve">” y de acuerdo a la normativa vigente, para estos efectos deberá enviar vía correo electrónico a la referente del programa la propuesta de compras, que deberá ser aprobada por el </w:t>
       </w:r>
       <w:r>
         <w:rPr>
@@ -2806,23 +2427,7 @@
           <w:szCs w:val="20"/>
         </w:rPr>
         <w:lastRenderedPageBreak/>
-        <w:t xml:space="preserve">Excepcionalmente cuando existan razones fundadas del incumplimiento, la unidad administrativa podrá apelar la decisión de reliquidar, mediante oficio enviado al </w:t>
-      </w:r>
-      <w:proofErr w:type="gramStart"/>
-      <w:r>
-        <w:rPr>
-          <w:rFonts w:cs="Calibri"/>
-          <w:szCs w:val="20"/>
-        </w:rPr>
-        <w:t>Director</w:t>
-      </w:r>
-      <w:proofErr w:type="gramEnd"/>
-      <w:r>
-        <w:rPr>
-          <w:rFonts w:cs="Calibri"/>
-          <w:szCs w:val="20"/>
-        </w:rPr>
-        <w:t xml:space="preserve"> del </w:t>
+        <w:t xml:space="preserve">Excepcionalmente cuando existan razones fundadas del incumplimiento, la unidad administrativa podrá apelar la decisión de reliquidar, mediante oficio enviado al Director del </w:t>
       </w:r>
       <w:r>
         <w:rPr>
@@ -2972,138 +2577,114 @@
           <w:szCs w:val="20"/>
           <w:highlight w:val="yellow"/>
         </w:rPr>
-        <w:t xml:space="preserve">31 </w:t>
-      </w:r>
-      <w:proofErr w:type="gramStart"/>
+        <w:t>31 Diciembre 2021</w:t>
+      </w:r>
       <w:r>
         <w:rPr>
           <w:rFonts w:cs="Calibri"/>
-          <w:b/>
-          <w:bCs/>
+          <w:szCs w:val="20"/>
+        </w:rPr>
+        <w:t xml:space="preserve">, fecha en que el </w:t>
+      </w:r>
+      <w:r>
+        <w:rPr>
+          <w:rFonts w:cs="Calibri"/>
+          <w:b/>
+          <w:szCs w:val="20"/>
+        </w:rPr>
+        <w:t xml:space="preserve">“PROGRAMA” </w:t>
+      </w:r>
+      <w:r>
+        <w:rPr>
+          <w:rFonts w:cs="Calibri"/>
+          <w:szCs w:val="20"/>
+        </w:rPr>
+        <w:t xml:space="preserve">deberá tener ejecutado el </w:t>
+      </w:r>
+      <w:r>
+        <w:rPr>
+          <w:rFonts w:cs="Calibri"/>
+          <w:b/>
+          <w:bCs/>
+          <w:szCs w:val="20"/>
+        </w:rPr>
+        <w:t>100%</w:t>
+      </w:r>
+      <w:r>
+        <w:rPr>
+          <w:rFonts w:cs="Calibri"/>
+          <w:szCs w:val="20"/>
+        </w:rPr>
+        <w:t xml:space="preserve"> de las acciones comprometidas en el convenio y la </w:t>
+      </w:r>
+      <w:r>
+        <w:rPr>
+          <w:rFonts w:cs="Calibri"/>
+          <w:b/>
+          <w:bCs/>
+          <w:szCs w:val="20"/>
+        </w:rPr>
+        <w:t>“MUNICIPALIDAD”</w:t>
+      </w:r>
+      <w:r>
+        <w:rPr>
+          <w:rFonts w:cs="Calibri"/>
+          <w:szCs w:val="20"/>
+        </w:rPr>
+        <w:t xml:space="preserve"> haber enviado el informe técnico final de ejecución</w:t>
+      </w:r>
+      <w:r>
+        <w:rPr>
+          <w:rFonts w:cs="Calibri"/>
+          <w:szCs w:val="20"/>
+        </w:rPr>
+        <w:t xml:space="preserve"> al </w:t>
+      </w:r>
+      <w:r>
+        <w:rPr>
+          <w:rFonts w:cs="Calibri"/>
           <w:szCs w:val="20"/>
           <w:highlight w:val="yellow"/>
         </w:rPr>
+        <w:t>Viernes 22 Enero 202</w:t>
+      </w:r>
+      <w:r>
+        <w:rPr>
+          <w:rFonts w:cs="Calibri"/>
+          <w:szCs w:val="20"/>
+          <w:highlight w:val="yellow"/>
+        </w:rPr>
+        <w:t>2</w:t>
+      </w:r>
+      <w:r>
+        <w:rPr>
+          <w:rFonts w:cs="Calibri"/>
+          <w:szCs w:val="20"/>
+        </w:rPr>
+        <w:t>. Asimismo, la</w:t>
+      </w:r>
+      <w:r>
+        <w:rPr>
+          <w:rFonts w:cs="Calibri"/>
+          <w:b/>
+          <w:szCs w:val="20"/>
+        </w:rPr>
+        <w:t xml:space="preserve"> “MUNICIPALIDAD” </w:t>
+      </w:r>
+      <w:r>
+        <w:rPr>
+          <w:rFonts w:cs="Calibri"/>
+          <w:szCs w:val="20"/>
+        </w:rPr>
+        <w:t xml:space="preserve">deberá haber hecho envío de las rendiciones mensuales hasta el mes de </w:t>
+      </w:r>
+      <w:r>
+        <w:rPr>
+          <w:rFonts w:cs="Calibri"/>
+          <w:szCs w:val="20"/>
+        </w:rPr>
         <w:t>Diciembre</w:t>
       </w:r>
-      <w:proofErr w:type="gramEnd"/>
-      <w:r>
-        <w:rPr>
-          <w:rFonts w:cs="Calibri"/>
-          <w:b/>
-          <w:bCs/>
-          <w:szCs w:val="20"/>
-          <w:highlight w:val="yellow"/>
-        </w:rPr>
-        <w:t xml:space="preserve"> 2021</w:t>
-      </w:r>
-      <w:r>
-        <w:rPr>
-          <w:rFonts w:cs="Calibri"/>
-          <w:szCs w:val="20"/>
-        </w:rPr>
-        <w:t xml:space="preserve">, fecha en que el </w:t>
-      </w:r>
-      <w:r>
-        <w:rPr>
-          <w:rFonts w:cs="Calibri"/>
-          <w:b/>
-          <w:szCs w:val="20"/>
-        </w:rPr>
-        <w:t xml:space="preserve">“PROGRAMA” </w:t>
-      </w:r>
-      <w:r>
-        <w:rPr>
-          <w:rFonts w:cs="Calibri"/>
-          <w:szCs w:val="20"/>
-        </w:rPr>
-        <w:t xml:space="preserve">deberá tener ejecutado el </w:t>
-      </w:r>
-      <w:r>
-        <w:rPr>
-          <w:rFonts w:cs="Calibri"/>
-          <w:b/>
-          <w:bCs/>
-          <w:szCs w:val="20"/>
-        </w:rPr>
-        <w:t>100%</w:t>
-      </w:r>
-      <w:r>
-        <w:rPr>
-          <w:rFonts w:cs="Calibri"/>
-          <w:szCs w:val="20"/>
-        </w:rPr>
-        <w:t xml:space="preserve"> de las acciones comprometidas en el convenio y la </w:t>
-      </w:r>
-      <w:r>
-        <w:rPr>
-          <w:rFonts w:cs="Calibri"/>
-          <w:b/>
-          <w:bCs/>
-          <w:szCs w:val="20"/>
-        </w:rPr>
-        <w:t>“MUNICIPALIDAD”</w:t>
-      </w:r>
-      <w:r>
-        <w:rPr>
-          <w:rFonts w:cs="Calibri"/>
-          <w:szCs w:val="20"/>
-        </w:rPr>
-        <w:t xml:space="preserve"> haber enviado el informe técnico final de ejecución</w:t>
-      </w:r>
-      <w:r>
-        <w:rPr>
-          <w:rFonts w:cs="Calibri"/>
-          <w:szCs w:val="20"/>
-        </w:rPr>
-        <w:t xml:space="preserve"> al </w:t>
-      </w:r>
-      <w:r>
-        <w:rPr>
-          <w:rFonts w:cs="Calibri"/>
-          <w:szCs w:val="20"/>
-          <w:highlight w:val="yellow"/>
-        </w:rPr>
-        <w:t>Viernes 22 Enero 202</w:t>
-      </w:r>
-      <w:r>
-        <w:rPr>
-          <w:rFonts w:cs="Calibri"/>
-          <w:szCs w:val="20"/>
-          <w:highlight w:val="yellow"/>
-        </w:rPr>
-        <w:t>2</w:t>
-      </w:r>
-      <w:r>
-        <w:rPr>
-          <w:rFonts w:cs="Calibri"/>
-          <w:szCs w:val="20"/>
-        </w:rPr>
-        <w:t>. Asimismo, la</w:t>
-      </w:r>
-      <w:r>
-        <w:rPr>
-          <w:rFonts w:cs="Calibri"/>
-          <w:b/>
-          <w:szCs w:val="20"/>
-        </w:rPr>
-        <w:t xml:space="preserve"> “MUNICIPALIDAD” </w:t>
-      </w:r>
-      <w:r>
-        <w:rPr>
-          <w:rFonts w:cs="Calibri"/>
-          <w:szCs w:val="20"/>
-        </w:rPr>
-        <w:t xml:space="preserve">deberá haber hecho envío de las rendiciones mensuales hasta el mes de </w:t>
-      </w:r>
-      <w:proofErr w:type="gramStart"/>
-      <w:r>
-        <w:rPr>
-          <w:rFonts w:cs="Calibri"/>
-          <w:szCs w:val="20"/>
-        </w:rPr>
-        <w:t>Diciembre</w:t>
-      </w:r>
-      <w:proofErr w:type="gramEnd"/>
       <w:r>
         <w:rPr>
           <w:rFonts w:cs="Calibri"/>
@@ -3272,27 +2853,7 @@
           <w:sz w:val="22"/>
           <w:szCs w:val="20"/>
         </w:rPr>
-        <w:t xml:space="preserve"> serán recopilados por el Departamento de Atención Primaria del Servicio de Salud Iquique, mediante solicitud de informes y visitas </w:t>
-      </w:r>
-      <w:proofErr w:type="spellStart"/>
-      <w:r>
-        <w:rPr>
-          <w:rFonts w:ascii="Calibri" w:hAnsi="Calibri" w:cs="Calibri"/>
-          <w:color w:val="000000"/>
-          <w:sz w:val="22"/>
-          <w:szCs w:val="20"/>
-        </w:rPr>
-        <w:t>inspectivas</w:t>
-      </w:r>
-      <w:proofErr w:type="spellEnd"/>
-      <w:r>
-        <w:rPr>
-          <w:rFonts w:ascii="Calibri" w:hAnsi="Calibri" w:cs="Calibri"/>
-          <w:color w:val="000000"/>
-          <w:sz w:val="22"/>
-          <w:szCs w:val="20"/>
-        </w:rPr>
-        <w:t xml:space="preserve"> por parte de referentes técnicos del </w:t>
+        <w:t xml:space="preserve"> serán recopilados por el Departamento de Atención Primaria del Servicio de Salud Iquique, mediante solicitud de informes y visitas inspectivas por parte de referentes técnicos del </w:t>
       </w:r>
       <w:r>
         <w:rPr>
@@ -3539,27 +3100,7 @@
           <w:sz w:val="22"/>
           <w:szCs w:val="20"/>
         </w:rPr>
-        <w:t xml:space="preserve">Adicionalmente el Departamento de Auditoría, efectuará la fiscalización aleatoria del uso correcto y adecuado de los recursos, mediante visitas </w:t>
-      </w:r>
-      <w:proofErr w:type="spellStart"/>
-      <w:r>
-        <w:rPr>
-          <w:rFonts w:ascii="Calibri" w:hAnsi="Calibri" w:cs="Calibri"/>
-          <w:bCs/>
-          <w:sz w:val="22"/>
-          <w:szCs w:val="20"/>
-        </w:rPr>
-        <w:t>inspectivas</w:t>
-      </w:r>
-      <w:proofErr w:type="spellEnd"/>
-      <w:r>
-        <w:rPr>
-          <w:rFonts w:ascii="Calibri" w:hAnsi="Calibri" w:cs="Calibri"/>
-          <w:bCs/>
-          <w:sz w:val="22"/>
-          <w:szCs w:val="20"/>
-        </w:rPr>
-        <w:t xml:space="preserve">, solicitud de informes de avances mensuales y demás medios previstos por las normas y procedimientos de auditoría de conformidad con la normativa vigente. </w:t>
+        <w:t xml:space="preserve">Adicionalmente el Departamento de Auditoría, efectuará la fiscalización aleatoria del uso correcto y adecuado de los recursos, mediante visitas inspectivas, solicitud de informes de avances mensuales y demás medios previstos por las normas y procedimientos de auditoría de conformidad con la normativa vigente. </w:t>
       </w:r>
     </w:p>
     <w:p>
@@ -3654,9 +3195,8 @@
           <w:szCs w:val="20"/>
           <w:highlight w:val="yellow"/>
         </w:rPr>
-        <w:t>${</w:t>
-      </w:r>
-      <w:proofErr w:type="spellStart"/>
+        <w:t>${total</w:t>
+      </w:r>
       <w:r>
         <w:rPr>
           <w:rFonts w:ascii="Calibri" w:hAnsi="Calibri" w:cs="Calibri"/>
@@ -3664,18 +3204,8 @@
           <w:szCs w:val="20"/>
           <w:highlight w:val="yellow"/>
         </w:rPr>
-        <w:t>total</w:t>
-      </w:r>
-      <w:r>
-        <w:rPr>
-          <w:rFonts w:ascii="Calibri" w:hAnsi="Calibri" w:cs="Calibri"/>
-          <w:sz w:val="22"/>
-          <w:szCs w:val="20"/>
-          <w:highlight w:val="yellow"/>
-        </w:rPr>
         <w:t>Quotas</w:t>
       </w:r>
-      <w:proofErr w:type="spellEnd"/>
       <w:r>
         <w:rPr>
           <w:rFonts w:ascii="Calibri" w:hAnsi="Calibri" w:cs="Calibri"/>
@@ -3727,7 +3257,6 @@
         </w:rPr>
         <w:t>${</w:t>
       </w:r>
-      <w:proofErr w:type="spellStart"/>
       <w:r>
         <w:rPr>
           <w:rFonts w:ascii="Calibri" w:hAnsi="Calibri" w:cs="Calibri"/>
@@ -3748,19 +3277,7 @@
           <w:szCs w:val="20"/>
           <w:highlight w:val="green"/>
         </w:rPr>
-        <w:t>Listado</w:t>
-      </w:r>
-      <w:proofErr w:type="spellEnd"/>
-      <w:r>
-        <w:rPr>
-          <w:rFonts w:ascii="Calibri" w:hAnsi="Calibri" w:cs="Calibri"/>
-          <w:bCs/>
-          <w:color w:val="000000" w:themeColor="text1"/>
-          <w:sz w:val="22"/>
-          <w:szCs w:val="20"/>
-          <w:highlight w:val="green"/>
-        </w:rPr>
-        <w:t>}</w:t>
+        <w:t>Listado}</w:t>
       </w:r>
     </w:p>
     <w:p>
@@ -3800,25 +3317,78 @@
           <w:szCs w:val="20"/>
           <w:highlight w:val="green"/>
         </w:rPr>
+        <w:t>${index}</w:t>
+      </w:r>
+      <w:r>
+        <w:rPr>
+          <w:rFonts w:ascii="Calibri" w:hAnsi="Calibri" w:cs="Calibri"/>
+          <w:bCs/>
+          <w:color w:val="000000" w:themeColor="text1"/>
+          <w:sz w:val="22"/>
+          <w:szCs w:val="20"/>
+          <w:highlight w:val="green"/>
+        </w:rPr>
+        <w:t xml:space="preserve"> cuota</w:t>
+      </w:r>
+      <w:r>
+        <w:rPr>
+          <w:rFonts w:ascii="Calibri" w:hAnsi="Calibri" w:cs="Calibri"/>
+          <w:bCs/>
+          <w:color w:val="000000" w:themeColor="text1"/>
+          <w:sz w:val="22"/>
+          <w:szCs w:val="20"/>
+          <w:highlight w:val="green"/>
+        </w:rPr>
+        <w:t>:</w:t>
+      </w:r>
+      <w:r>
+        <w:rPr>
+          <w:rFonts w:ascii="Calibri" w:hAnsi="Calibri" w:cs="Calibri"/>
+          <w:bCs/>
+          <w:color w:val="000000" w:themeColor="text1"/>
+          <w:sz w:val="22"/>
+          <w:szCs w:val="20"/>
+          <w:highlight w:val="green"/>
+        </w:rPr>
+        <w:t xml:space="preserve"> de</w:t>
+      </w:r>
+      <w:r>
+        <w:rPr>
+          <w:rFonts w:ascii="Calibri" w:hAnsi="Calibri" w:cs="Calibri"/>
+          <w:bCs/>
+          <w:color w:val="000000" w:themeColor="text1"/>
+          <w:sz w:val="22"/>
+          <w:szCs w:val="20"/>
+          <w:highlight w:val="green"/>
+        </w:rPr>
+        <w:t xml:space="preserve"> </w:t>
+      </w:r>
+      <w:r>
+        <w:rPr>
+          <w:rFonts w:ascii="Calibri" w:hAnsi="Calibri" w:cs="Calibri"/>
+          <w:b/>
+          <w:color w:val="000000" w:themeColor="text1"/>
+          <w:sz w:val="22"/>
+          <w:szCs w:val="20"/>
+          <w:highlight w:val="green"/>
+        </w:rPr>
         <w:t>${</w:t>
       </w:r>
-      <w:proofErr w:type="spellStart"/>
-      <w:r>
-        <w:rPr>
-          <w:rFonts w:ascii="Calibri" w:hAnsi="Calibri" w:cs="Calibri"/>
-          <w:bCs/>
+      <w:r>
+        <w:rPr>
+          <w:rFonts w:ascii="Calibri" w:hAnsi="Calibri" w:cs="Calibri"/>
+          <w:b/>
           <w:color w:val="000000" w:themeColor="text1"/>
           <w:sz w:val="22"/>
           <w:szCs w:val="20"/>
           <w:highlight w:val="green"/>
         </w:rPr>
-        <w:t>index</w:t>
-      </w:r>
-      <w:proofErr w:type="spellEnd"/>
-      <w:r>
-        <w:rPr>
-          <w:rFonts w:ascii="Calibri" w:hAnsi="Calibri" w:cs="Calibri"/>
-          <w:bCs/>
+        <w:t>cuotaMonto</w:t>
+      </w:r>
+      <w:r>
+        <w:rPr>
+          <w:rFonts w:ascii="Calibri" w:hAnsi="Calibri" w:cs="Calibri"/>
+          <w:b/>
           <w:color w:val="000000" w:themeColor="text1"/>
           <w:sz w:val="22"/>
           <w:szCs w:val="20"/>
@@ -3835,18 +3405,18 @@
           <w:szCs w:val="20"/>
           <w:highlight w:val="green"/>
         </w:rPr>
-        <w:t xml:space="preserve"> cuota</w:t>
-      </w:r>
-      <w:r>
-        <w:rPr>
-          <w:rFonts w:ascii="Calibri" w:hAnsi="Calibri" w:cs="Calibri"/>
-          <w:bCs/>
+        <w:t xml:space="preserve"> </w:t>
+      </w:r>
+      <w:r>
+        <w:rPr>
+          <w:rFonts w:ascii="Calibri" w:hAnsi="Calibri" w:cs="Calibri"/>
+          <w:b/>
           <w:color w:val="000000" w:themeColor="text1"/>
           <w:sz w:val="22"/>
           <w:szCs w:val="20"/>
           <w:highlight w:val="green"/>
         </w:rPr>
-        <w:t>:</w:t>
+        <w:t>(${cuotaLetra})</w:t>
       </w:r>
       <w:r>
         <w:rPr>
@@ -3857,134 +3427,7 @@
           <w:szCs w:val="20"/>
           <w:highlight w:val="green"/>
         </w:rPr>
-        <w:t xml:space="preserve"> de</w:t>
-      </w:r>
-      <w:r>
-        <w:rPr>
-          <w:rFonts w:ascii="Calibri" w:hAnsi="Calibri" w:cs="Calibri"/>
-          <w:bCs/>
-          <w:color w:val="000000" w:themeColor="text1"/>
-          <w:sz w:val="22"/>
-          <w:szCs w:val="20"/>
-          <w:highlight w:val="green"/>
-        </w:rPr>
-        <w:t xml:space="preserve"> </w:t>
-      </w:r>
-      <w:r>
-        <w:rPr>
-          <w:rFonts w:ascii="Calibri" w:hAnsi="Calibri" w:cs="Calibri"/>
-          <w:b/>
-          <w:color w:val="000000" w:themeColor="text1"/>
-          <w:sz w:val="22"/>
-          <w:szCs w:val="20"/>
-          <w:highlight w:val="green"/>
-        </w:rPr>
-        <w:t>${</w:t>
-      </w:r>
-      <w:proofErr w:type="spellStart"/>
-      <w:r>
-        <w:rPr>
-          <w:rFonts w:ascii="Calibri" w:hAnsi="Calibri" w:cs="Calibri"/>
-          <w:b/>
-          <w:color w:val="000000" w:themeColor="text1"/>
-          <w:sz w:val="22"/>
-          <w:szCs w:val="20"/>
-          <w:highlight w:val="green"/>
-        </w:rPr>
-        <w:t>cuotaMonto</w:t>
-      </w:r>
-      <w:proofErr w:type="spellEnd"/>
-      <w:r>
-        <w:rPr>
-          <w:rFonts w:ascii="Calibri" w:hAnsi="Calibri" w:cs="Calibri"/>
-          <w:b/>
-          <w:color w:val="000000" w:themeColor="text1"/>
-          <w:sz w:val="22"/>
-          <w:szCs w:val="20"/>
-          <w:highlight w:val="green"/>
-        </w:rPr>
-        <w:t>}</w:t>
-      </w:r>
-      <w:r>
-        <w:rPr>
-          <w:rFonts w:ascii="Calibri" w:hAnsi="Calibri" w:cs="Calibri"/>
-          <w:bCs/>
-          <w:color w:val="000000" w:themeColor="text1"/>
-          <w:sz w:val="22"/>
-          <w:szCs w:val="20"/>
-          <w:highlight w:val="green"/>
-        </w:rPr>
-        <w:t xml:space="preserve"> </w:t>
-      </w:r>
-      <w:r>
-        <w:rPr>
-          <w:rFonts w:ascii="Calibri" w:hAnsi="Calibri" w:cs="Calibri"/>
-          <w:b/>
-          <w:color w:val="000000" w:themeColor="text1"/>
-          <w:sz w:val="22"/>
-          <w:szCs w:val="20"/>
-          <w:highlight w:val="green"/>
-        </w:rPr>
-        <w:t>(${</w:t>
-      </w:r>
-      <w:proofErr w:type="spellStart"/>
-      <w:r>
-        <w:rPr>
-          <w:rFonts w:ascii="Calibri" w:hAnsi="Calibri" w:cs="Calibri"/>
-          <w:b/>
-          <w:color w:val="000000" w:themeColor="text1"/>
-          <w:sz w:val="22"/>
-          <w:szCs w:val="20"/>
-          <w:highlight w:val="green"/>
-        </w:rPr>
-        <w:t>cuotaLetra</w:t>
-      </w:r>
-      <w:proofErr w:type="spellEnd"/>
-      <w:r>
-        <w:rPr>
-          <w:rFonts w:ascii="Calibri" w:hAnsi="Calibri" w:cs="Calibri"/>
-          <w:b/>
-          <w:color w:val="000000" w:themeColor="text1"/>
-          <w:sz w:val="22"/>
-          <w:szCs w:val="20"/>
-          <w:highlight w:val="green"/>
-        </w:rPr>
-        <w:t>})</w:t>
-      </w:r>
-      <w:r>
-        <w:rPr>
-          <w:rFonts w:ascii="Calibri" w:hAnsi="Calibri" w:cs="Calibri"/>
-          <w:bCs/>
-          <w:color w:val="000000" w:themeColor="text1"/>
-          <w:sz w:val="22"/>
-          <w:szCs w:val="20"/>
-          <w:highlight w:val="green"/>
-        </w:rPr>
-        <w:t xml:space="preserve"> correspondiente al ${</w:t>
-      </w:r>
-      <w:proofErr w:type="spellStart"/>
-      <w:r>
-        <w:rPr>
-          <w:rFonts w:ascii="Calibri" w:hAnsi="Calibri" w:cs="Calibri"/>
-          <w:bCs/>
-          <w:color w:val="000000" w:themeColor="text1"/>
-          <w:sz w:val="22"/>
-          <w:szCs w:val="20"/>
-          <w:highlight w:val="green"/>
-        </w:rPr>
-        <w:t>cuotaDescripcion</w:t>
-      </w:r>
-      <w:proofErr w:type="spellEnd"/>
-      <w:r>
-        <w:rPr>
-          <w:rFonts w:ascii="Calibri" w:hAnsi="Calibri" w:cs="Calibri"/>
-          <w:bCs/>
-          <w:color w:val="000000" w:themeColor="text1"/>
-          <w:sz w:val="22"/>
-          <w:szCs w:val="20"/>
-          <w:highlight w:val="green"/>
-        </w:rPr>
-        <w:t>}</w:t>
+        <w:t xml:space="preserve"> correspondiente al ${cuotaDescripcion}</w:t>
       </w:r>
     </w:p>
     <w:p>
@@ -4009,9 +3452,8 @@
           <w:highlight w:val="green"/>
         </w:rPr>
         <w:lastRenderedPageBreak/>
-        <w:t>${/</w:t>
-      </w:r>
-      <w:proofErr w:type="spellStart"/>
+        <w:t>${/c</w:t>
+      </w:r>
       <w:r>
         <w:rPr>
           <w:rFonts w:ascii="Calibri" w:hAnsi="Calibri" w:cs="Calibri"/>
@@ -4021,7 +3463,7 @@
           <w:szCs w:val="20"/>
           <w:highlight w:val="green"/>
         </w:rPr>
-        <w:t>c</w:t>
+        <w:t>uotas</w:t>
       </w:r>
       <w:r>
         <w:rPr>
@@ -4032,30 +3474,7 @@
           <w:szCs w:val="20"/>
           <w:highlight w:val="green"/>
         </w:rPr>
-        <w:t>uotas</w:t>
-      </w:r>
-      <w:r>
-        <w:rPr>
-          <w:rFonts w:ascii="Calibri" w:hAnsi="Calibri" w:cs="Calibri"/>
-          <w:bCs/>
-          <w:color w:val="000000" w:themeColor="text1"/>
-          <w:sz w:val="22"/>
-          <w:szCs w:val="20"/>
-          <w:highlight w:val="green"/>
-        </w:rPr>
-        <w:t>Listado</w:t>
-      </w:r>
-      <w:proofErr w:type="spellEnd"/>
-      <w:r>
-        <w:rPr>
-          <w:rFonts w:ascii="Calibri" w:hAnsi="Calibri" w:cs="Calibri"/>
-          <w:bCs/>
-          <w:color w:val="000000" w:themeColor="text1"/>
-          <w:sz w:val="22"/>
-          <w:szCs w:val="20"/>
-          <w:highlight w:val="green"/>
-        </w:rPr>
-        <w:t>}</w:t>
+        <w:t>Listado}</w:t>
       </w:r>
     </w:p>
     <w:p>
@@ -4424,25 +3843,7 @@
           <w:sz w:val="22"/>
           <w:szCs w:val="20"/>
         </w:rPr>
-        <w:t xml:space="preserve">La Municipalidad deberá rendir los gastos del Programa, únicamente utilizando el Sistema de Rendición Electrónica de cuentas de la Contraloría General de la Republica en adelante SISREC y sujetándose a lo establecido en la resolución </w:t>
-      </w:r>
-      <w:proofErr w:type="spellStart"/>
-      <w:r>
-        <w:rPr>
-          <w:rFonts w:ascii="Calibri" w:hAnsi="Calibri" w:cs="Calibri"/>
-          <w:sz w:val="22"/>
-          <w:szCs w:val="20"/>
-        </w:rPr>
-        <w:t>N°</w:t>
-      </w:r>
-      <w:proofErr w:type="spellEnd"/>
-      <w:r>
-        <w:rPr>
-          <w:rFonts w:ascii="Calibri" w:hAnsi="Calibri" w:cs="Calibri"/>
-          <w:sz w:val="22"/>
-          <w:szCs w:val="20"/>
-        </w:rPr>
-        <w:t xml:space="preserve"> 30, de 2015, de la Contraloría General de la República, que Fija Normas de Procedimiento sobre Rendición de Cuentas, o de las resoluciones que la modifiquen o la reemplacen.</w:t>
+        <w:t>La Municipalidad deberá rendir los gastos del Programa, únicamente utilizando el Sistema de Rendición Electrónica de cuentas de la Contraloría General de la Republica en adelante SISREC y sujetándose a lo establecido en la resolución N° 30, de 2015, de la Contraloría General de la República, que Fija Normas de Procedimiento sobre Rendición de Cuentas, o de las resoluciones que la modifiquen o la reemplacen.</w:t>
       </w:r>
     </w:p>
     <w:p>
@@ -4558,25 +3959,7 @@
           <w:sz w:val="22"/>
           <w:szCs w:val="22"/>
         </w:rPr>
-        <w:t xml:space="preserve">a) Utilizar el SISREC para la rendición de cuentas a que dé lugar el presente convenio, ocupando las funcionalidades que otorga el perfil ejecutor, dando cumplimiento al marco normativo aplicable, incluyendo la preceptiva de la resolución </w:t>
-      </w:r>
-      <w:proofErr w:type="spellStart"/>
-      <w:r>
-        <w:rPr>
-          <w:rFonts w:asciiTheme="minorHAnsi" w:hAnsiTheme="minorHAnsi" w:cstheme="minorHAnsi"/>
-          <w:sz w:val="22"/>
-          <w:szCs w:val="22"/>
-        </w:rPr>
-        <w:t>N°</w:t>
-      </w:r>
-      <w:proofErr w:type="spellEnd"/>
-      <w:r>
-        <w:rPr>
-          <w:rFonts w:asciiTheme="minorHAnsi" w:hAnsiTheme="minorHAnsi" w:cstheme="minorHAnsi"/>
-          <w:sz w:val="22"/>
-          <w:szCs w:val="22"/>
-        </w:rPr>
-        <w:t xml:space="preserve"> 30, de 2015, de la Contraloría General de la República.</w:t>
+        <w:t>a) Utilizar el SISREC para la rendición de cuentas a que dé lugar el presente convenio, ocupando las funcionalidades que otorga el perfil ejecutor, dando cumplimiento al marco normativo aplicable, incluyendo la preceptiva de la resolución N° 30, de 2015, de la Contraloría General de la República.</w:t>
       </w:r>
     </w:p>
     <w:p>
@@ -5092,15 +4475,7 @@
                 <w:sz w:val="22"/>
                 <w:szCs w:val="18"/>
               </w:rPr>
-              <w:t xml:space="preserve"> </w:t>
-            </w:r>
-            <w:r>
-              <w:rPr>
-                <w:rFonts w:ascii="Calibri" w:hAnsi="Calibri" w:cs="Calibri"/>
-                <w:sz w:val="22"/>
-                <w:szCs w:val="18"/>
-              </w:rPr>
-              <w:t>2021</w:t>
+              <w:t xml:space="preserve"> 2021</w:t>
             </w:r>
           </w:p>
         </w:tc>
@@ -5161,15 +4536,7 @@
                 <w:sz w:val="22"/>
                 <w:szCs w:val="18"/>
               </w:rPr>
-              <w:t xml:space="preserve"> </w:t>
-            </w:r>
-            <w:r>
-              <w:rPr>
-                <w:rFonts w:ascii="Calibri" w:hAnsi="Calibri" w:cs="Calibri"/>
-                <w:sz w:val="22"/>
-                <w:szCs w:val="18"/>
-              </w:rPr>
-              <w:t>2021</w:t>
+              <w:t xml:space="preserve"> 2021</w:t>
             </w:r>
           </w:p>
         </w:tc>
@@ -5230,15 +4597,7 @@
                 <w:sz w:val="22"/>
                 <w:szCs w:val="18"/>
               </w:rPr>
-              <w:t xml:space="preserve"> </w:t>
-            </w:r>
-            <w:r>
-              <w:rPr>
-                <w:rFonts w:ascii="Calibri" w:hAnsi="Calibri" w:cs="Calibri"/>
-                <w:sz w:val="22"/>
-                <w:szCs w:val="18"/>
-              </w:rPr>
-              <w:t>2021</w:t>
+              <w:t xml:space="preserve"> 2021</w:t>
             </w:r>
           </w:p>
         </w:tc>
@@ -5299,15 +4658,7 @@
                 <w:sz w:val="22"/>
                 <w:szCs w:val="18"/>
               </w:rPr>
-              <w:t xml:space="preserve"> </w:t>
-            </w:r>
-            <w:r>
-              <w:rPr>
-                <w:rFonts w:ascii="Calibri" w:hAnsi="Calibri" w:cs="Calibri"/>
-                <w:sz w:val="22"/>
-                <w:szCs w:val="18"/>
-              </w:rPr>
-              <w:t>2021</w:t>
+              <w:t xml:space="preserve"> 2021</w:t>
             </w:r>
           </w:p>
         </w:tc>
@@ -5368,15 +4719,7 @@
                 <w:sz w:val="22"/>
                 <w:szCs w:val="18"/>
               </w:rPr>
-              <w:t xml:space="preserve"> </w:t>
-            </w:r>
-            <w:r>
-              <w:rPr>
-                <w:rFonts w:ascii="Calibri" w:hAnsi="Calibri" w:cs="Calibri"/>
-                <w:sz w:val="22"/>
-                <w:szCs w:val="18"/>
-              </w:rPr>
-              <w:t>2021</w:t>
+              <w:t xml:space="preserve"> 2021</w:t>
             </w:r>
           </w:p>
         </w:tc>
@@ -5437,15 +4780,7 @@
                 <w:sz w:val="22"/>
                 <w:szCs w:val="18"/>
               </w:rPr>
-              <w:t xml:space="preserve"> </w:t>
-            </w:r>
-            <w:r>
-              <w:rPr>
-                <w:rFonts w:ascii="Calibri" w:hAnsi="Calibri" w:cs="Calibri"/>
-                <w:sz w:val="22"/>
-                <w:szCs w:val="18"/>
-              </w:rPr>
-              <w:t>2021</w:t>
+              <w:t xml:space="preserve"> 2021</w:t>
             </w:r>
           </w:p>
         </w:tc>
@@ -5522,15 +4857,7 @@
                 <w:sz w:val="22"/>
                 <w:szCs w:val="18"/>
               </w:rPr>
-              <w:t xml:space="preserve"> </w:t>
-            </w:r>
-            <w:r>
-              <w:rPr>
-                <w:rFonts w:ascii="Calibri" w:hAnsi="Calibri" w:cs="Calibri"/>
-                <w:sz w:val="22"/>
-                <w:szCs w:val="18"/>
-              </w:rPr>
-              <w:t>2021</w:t>
+              <w:t xml:space="preserve"> 2021</w:t>
             </w:r>
           </w:p>
         </w:tc>
@@ -5591,15 +4918,7 @@
                 <w:sz w:val="22"/>
                 <w:szCs w:val="18"/>
               </w:rPr>
-              <w:t xml:space="preserve"> </w:t>
-            </w:r>
-            <w:r>
-              <w:rPr>
-                <w:rFonts w:ascii="Calibri" w:hAnsi="Calibri" w:cs="Calibri"/>
-                <w:sz w:val="22"/>
-                <w:szCs w:val="18"/>
-              </w:rPr>
-              <w:t>2021</w:t>
+              <w:t xml:space="preserve"> 2021</w:t>
             </w:r>
           </w:p>
         </w:tc>
@@ -5660,15 +4979,7 @@
                 <w:sz w:val="22"/>
                 <w:szCs w:val="18"/>
               </w:rPr>
-              <w:t xml:space="preserve"> </w:t>
-            </w:r>
-            <w:r>
-              <w:rPr>
-                <w:rFonts w:ascii="Calibri" w:hAnsi="Calibri" w:cs="Calibri"/>
-                <w:sz w:val="22"/>
-                <w:szCs w:val="18"/>
-              </w:rPr>
-              <w:t>2021</w:t>
+              <w:t xml:space="preserve"> 2021</w:t>
             </w:r>
           </w:p>
         </w:tc>
@@ -5729,15 +5040,7 @@
                 <w:sz w:val="22"/>
                 <w:szCs w:val="18"/>
               </w:rPr>
-              <w:t xml:space="preserve"> </w:t>
-            </w:r>
-            <w:r>
-              <w:rPr>
-                <w:rFonts w:ascii="Calibri" w:hAnsi="Calibri" w:cs="Calibri"/>
-                <w:sz w:val="22"/>
-                <w:szCs w:val="18"/>
-              </w:rPr>
-              <w:t>2021</w:t>
+              <w:t xml:space="preserve"> 2021</w:t>
             </w:r>
           </w:p>
         </w:tc>
@@ -5857,59 +5160,13 @@
           <w:szCs w:val="22"/>
         </w:rPr>
       </w:pPr>
-      <w:proofErr w:type="gramStart"/>
       <w:r>
         <w:rPr>
           <w:rFonts w:asciiTheme="minorHAnsi" w:hAnsiTheme="minorHAnsi"/>
           <w:sz w:val="22"/>
           <w:szCs w:val="22"/>
         </w:rPr>
-        <w:t>El período a rendir</w:t>
-      </w:r>
-      <w:proofErr w:type="gramEnd"/>
-      <w:r>
-        <w:rPr>
-          <w:rFonts w:asciiTheme="minorHAnsi" w:hAnsiTheme="minorHAnsi"/>
-          <w:sz w:val="22"/>
-          <w:szCs w:val="22"/>
-        </w:rPr>
-        <w:t xml:space="preserve"> del mes de enero de 2022 corresponde únicamente a los impuestos por boletas de honorarios recibidas por el municipio hasta el mes de diciembre y que por proceso tributario son enterados al fisco al mes siguiente.  Esto no implica bajo ningún aspecto que la ejecución del programa sea hasta el este mes, por lo que no se aceptará la rendición de otros gastos efectuados durante el mes de enero de 2022.  Excepto se convenga alguna extensión de su ejecución por medio de </w:t>
-      </w:r>
-      <w:proofErr w:type="spellStart"/>
-      <w:r>
-        <w:rPr>
-          <w:rFonts w:asciiTheme="minorHAnsi" w:hAnsiTheme="minorHAnsi"/>
-          <w:sz w:val="22"/>
-          <w:szCs w:val="22"/>
-        </w:rPr>
-        <w:t>addendum</w:t>
-      </w:r>
-      <w:proofErr w:type="spellEnd"/>
-      <w:r>
-        <w:rPr>
-          <w:rFonts w:asciiTheme="minorHAnsi" w:hAnsiTheme="minorHAnsi"/>
-          <w:sz w:val="22"/>
-          <w:szCs w:val="22"/>
-        </w:rPr>
-        <w:t xml:space="preserve"> y </w:t>
-      </w:r>
-      <w:proofErr w:type="gramStart"/>
-      <w:r>
-        <w:rPr>
-          <w:rFonts w:asciiTheme="minorHAnsi" w:hAnsiTheme="minorHAnsi"/>
-          <w:sz w:val="22"/>
-          <w:szCs w:val="22"/>
-        </w:rPr>
-        <w:t>resolución correspondientes</w:t>
-      </w:r>
-      <w:proofErr w:type="gramEnd"/>
-      <w:r>
-        <w:rPr>
-          <w:rFonts w:asciiTheme="minorHAnsi" w:hAnsiTheme="minorHAnsi"/>
-          <w:sz w:val="22"/>
-          <w:szCs w:val="22"/>
-        </w:rPr>
-        <w:t xml:space="preserve">.  </w:t>
+        <w:t xml:space="preserve">El período a rendir del mes de enero de 2022 corresponde únicamente a los impuestos por boletas de honorarios recibidas por el municipio hasta el mes de diciembre y que por proceso tributario son enterados al fisco al mes siguiente.  Esto no implica bajo ningún aspecto que la ejecución del programa sea hasta el este mes, por lo que no se aceptará la rendición de otros gastos efectuados durante el mes de enero de 2022.  Excepto se convenga alguna extensión de su ejecución por medio de addendum y resolución correspondientes.  </w:t>
       </w:r>
     </w:p>
     <w:p>
@@ -5937,25 +5194,7 @@
           <w:sz w:val="22"/>
           <w:szCs w:val="22"/>
         </w:rPr>
-        <w:t xml:space="preserve">La Municipalidad deberá rendir los gastos del Programa, utilizando el SISREC y sujetándose a lo establecido en la resolución </w:t>
-      </w:r>
-      <w:proofErr w:type="spellStart"/>
-      <w:r>
-        <w:rPr>
-          <w:rFonts w:asciiTheme="minorHAnsi" w:hAnsiTheme="minorHAnsi"/>
-          <w:sz w:val="22"/>
-          <w:szCs w:val="22"/>
-        </w:rPr>
-        <w:t>N°</w:t>
-      </w:r>
-      <w:proofErr w:type="spellEnd"/>
-      <w:r>
-        <w:rPr>
-          <w:rFonts w:asciiTheme="minorHAnsi" w:hAnsiTheme="minorHAnsi"/>
-          <w:sz w:val="22"/>
-          <w:szCs w:val="22"/>
-        </w:rPr>
-        <w:t xml:space="preserve"> 30, de 2015, de la Contraloría General de la República, que Fija Normas de Procedimiento sobre Rendición de Cuentas, o de las resoluciones que la modifiquen o la reemplacen.</w:t>
+        <w:t>La Municipalidad deberá rendir los gastos del Programa, utilizando el SISREC y sujetándose a lo establecido en la resolución N° 30, de 2015, de la Contraloría General de la República, que Fija Normas de Procedimiento sobre Rendición de Cuentas, o de las resoluciones que la modifiquen o la reemplacen.</w:t>
       </w:r>
     </w:p>
     <w:p>
@@ -6257,23 +5496,7 @@
           <w:rFonts w:ascii="Calibri" w:hAnsi="Calibri" w:cs="Calibri"/>
           <w:sz w:val="22"/>
         </w:rPr>
-        <w:t xml:space="preserve"> o contratar más recurso humano </w:t>
-      </w:r>
-      <w:proofErr w:type="gramStart"/>
-      <w:r>
-        <w:rPr>
-          <w:rFonts w:ascii="Calibri" w:hAnsi="Calibri" w:cs="Calibri"/>
-          <w:sz w:val="22"/>
-        </w:rPr>
-        <w:t>de acuerdo al</w:t>
-      </w:r>
-      <w:proofErr w:type="gramEnd"/>
-      <w:r>
-        <w:rPr>
-          <w:rFonts w:ascii="Calibri" w:hAnsi="Calibri" w:cs="Calibri"/>
-          <w:sz w:val="22"/>
-        </w:rPr>
-        <w:t xml:space="preserve"> convenio y a las necesidades programa para su eficiente ejecución.</w:t>
+        <w:t xml:space="preserve"> o contratar más recurso humano de acuerdo al convenio y a las necesidades programa para su eficiente ejecución.</w:t>
       </w:r>
     </w:p>
     <w:p>
@@ -7355,25 +6578,7 @@
           <w:sz w:val="22"/>
           <w:szCs w:val="22"/>
         </w:rPr>
-        <w:t xml:space="preserve"> por razones debidamente fundadas, no cumpla con las acciones y ejecuciones presupuestarias establecidas en el convenio, puede solicitar una modificación a través de Ordinario dirigido a </w:t>
-      </w:r>
-      <w:proofErr w:type="gramStart"/>
-      <w:r>
-        <w:rPr>
-          <w:rFonts w:ascii="Calibri" w:hAnsi="Calibri" w:cs="Calibri"/>
-          <w:sz w:val="22"/>
-          <w:szCs w:val="22"/>
-        </w:rPr>
-        <w:t>Director</w:t>
-      </w:r>
-      <w:proofErr w:type="gramEnd"/>
-      <w:r>
-        <w:rPr>
-          <w:rFonts w:ascii="Calibri" w:hAnsi="Calibri" w:cs="Calibri"/>
-          <w:sz w:val="22"/>
-          <w:szCs w:val="22"/>
-        </w:rPr>
-        <w:t xml:space="preserve"> del </w:t>
+        <w:t xml:space="preserve"> por razones debidamente fundadas, no cumpla con las acciones y ejecuciones presupuestarias establecidas en el convenio, puede solicitar una modificación a través de Ordinario dirigido a Director del </w:t>
       </w:r>
       <w:r>
         <w:rPr>
@@ -7665,27 +6870,7 @@
           <w:sz w:val="22"/>
           <w:szCs w:val="22"/>
         </w:rPr>
-        <w:t xml:space="preserve"> Iquique, consta en el Decreto </w:t>
-      </w:r>
-      <w:proofErr w:type="spellStart"/>
-      <w:r>
-        <w:rPr>
-          <w:rFonts w:ascii="Calibri" w:hAnsi="Calibri" w:cs="Calibri"/>
-          <w:bCs/>
-          <w:sz w:val="22"/>
-          <w:szCs w:val="22"/>
-        </w:rPr>
-        <w:t>N°</w:t>
-      </w:r>
-      <w:proofErr w:type="spellEnd"/>
-      <w:r>
-        <w:rPr>
-          <w:rFonts w:ascii="Calibri" w:hAnsi="Calibri" w:cs="Calibri"/>
-          <w:bCs/>
-          <w:sz w:val="22"/>
-          <w:szCs w:val="22"/>
-        </w:rPr>
-        <w:t xml:space="preserve"> 140/2004 del Ministerio de Salud, Decreto A</w:t>
+        <w:t xml:space="preserve"> Iquique, consta en el Decreto N° 140/2004 del Ministerio de Salud, Decreto A</w:t>
       </w:r>
       <w:r>
         <w:rPr>
@@ -7807,29 +6992,7 @@
           <w:szCs w:val="22"/>
           <w:highlight w:val="green"/>
         </w:rPr>
-        <w:t>${</w:t>
-      </w:r>
-      <w:proofErr w:type="spellStart"/>
-      <w:r>
-        <w:rPr>
-          <w:rFonts w:ascii="Calibri" w:hAnsi="Calibri" w:cs="Calibri"/>
-          <w:bCs/>
-          <w:sz w:val="22"/>
-          <w:szCs w:val="22"/>
-          <w:highlight w:val="green"/>
-        </w:rPr>
-        <w:t>alcaldeDecreto</w:t>
-      </w:r>
-      <w:proofErr w:type="spellEnd"/>
-      <w:r>
-        <w:rPr>
-          <w:rFonts w:ascii="Calibri" w:hAnsi="Calibri" w:cs="Calibri"/>
-          <w:bCs/>
-          <w:sz w:val="22"/>
-          <w:szCs w:val="22"/>
-          <w:highlight w:val="green"/>
-        </w:rPr>
-        <w:t>}</w:t>
+        <w:t>${alcaldeDecreto}</w:t>
       </w:r>
       <w:r>
         <w:rPr>
@@ -7918,113 +7081,80 @@
           <w:szCs w:val="22"/>
           <w:highlight w:val="yellow"/>
         </w:rPr>
+        <w:t>${totalEjemplares}</w:t>
+      </w:r>
+      <w:r>
+        <w:rPr>
+          <w:rFonts w:ascii="Calibri" w:hAnsi="Calibri" w:cs="Calibri"/>
+          <w:bCs/>
+          <w:sz w:val="22"/>
+          <w:szCs w:val="22"/>
+        </w:rPr>
+        <w:t xml:space="preserve"> ejemplares, quedando uno en el poder del </w:t>
+      </w:r>
+      <w:r>
+        <w:rPr>
+          <w:rFonts w:ascii="Calibri" w:hAnsi="Calibri" w:cs="Calibri"/>
+          <w:b/>
+          <w:bCs/>
+          <w:sz w:val="22"/>
+          <w:szCs w:val="22"/>
+        </w:rPr>
+        <w:t>“SERVICIO”</w:t>
+      </w:r>
+      <w:r>
+        <w:rPr>
+          <w:rFonts w:ascii="Calibri" w:hAnsi="Calibri" w:cs="Calibri"/>
+          <w:bCs/>
+          <w:sz w:val="22"/>
+          <w:szCs w:val="22"/>
+        </w:rPr>
+        <w:t xml:space="preserve">, uno en poder de la </w:t>
+      </w:r>
+      <w:r>
+        <w:rPr>
+          <w:rFonts w:ascii="Calibri" w:hAnsi="Calibri" w:cs="Calibri"/>
+          <w:b/>
+          <w:sz w:val="22"/>
+          <w:szCs w:val="22"/>
+        </w:rPr>
+        <w:t>“MUNICIPALIDAD”</w:t>
+      </w:r>
+      <w:r>
+        <w:rPr>
+          <w:rFonts w:ascii="Calibri" w:hAnsi="Calibri" w:cs="Calibri"/>
+          <w:bCs/>
+          <w:sz w:val="22"/>
+          <w:szCs w:val="22"/>
+        </w:rPr>
+        <w:t>,</w:t>
+      </w:r>
+      <w:r>
+        <w:rPr>
+          <w:rFonts w:ascii="Calibri" w:hAnsi="Calibri" w:cs="Calibri"/>
+          <w:bCs/>
+          <w:sz w:val="22"/>
+          <w:szCs w:val="22"/>
+        </w:rPr>
+        <w:t xml:space="preserve"> </w:t>
+      </w:r>
+      <w:r>
+        <w:rPr>
+          <w:rFonts w:ascii="Calibri" w:hAnsi="Calibri" w:cs="Calibri"/>
+          <w:bCs/>
+          <w:sz w:val="22"/>
+          <w:szCs w:val="22"/>
+        </w:rPr>
         <w:t>${</w:t>
       </w:r>
-      <w:proofErr w:type="spellStart"/>
-      <w:r>
-        <w:rPr>
-          <w:rFonts w:ascii="Calibri" w:hAnsi="Calibri" w:cs="Calibri"/>
-          <w:bCs/>
-          <w:sz w:val="22"/>
-          <w:szCs w:val="22"/>
-          <w:highlight w:val="yellow"/>
-        </w:rPr>
-        <w:t>totalEjemplares</w:t>
-      </w:r>
-      <w:proofErr w:type="spellEnd"/>
-      <w:r>
-        <w:rPr>
-          <w:rFonts w:ascii="Calibri" w:hAnsi="Calibri" w:cs="Calibri"/>
-          <w:bCs/>
-          <w:sz w:val="22"/>
-          <w:szCs w:val="22"/>
-          <w:highlight w:val="yellow"/>
-        </w:rPr>
-        <w:t>}</w:t>
-      </w:r>
-      <w:r>
-        <w:rPr>
-          <w:rFonts w:ascii="Calibri" w:hAnsi="Calibri" w:cs="Calibri"/>
-          <w:bCs/>
-          <w:sz w:val="22"/>
-          <w:szCs w:val="22"/>
-        </w:rPr>
-        <w:t xml:space="preserve"> ejemplares, quedando uno en el poder del </w:t>
-      </w:r>
-      <w:r>
-        <w:rPr>
-          <w:rFonts w:ascii="Calibri" w:hAnsi="Calibri" w:cs="Calibri"/>
-          <w:b/>
-          <w:bCs/>
-          <w:sz w:val="22"/>
-          <w:szCs w:val="22"/>
-        </w:rPr>
-        <w:t>“SERVICIO”</w:t>
-      </w:r>
-      <w:r>
-        <w:rPr>
-          <w:rFonts w:ascii="Calibri" w:hAnsi="Calibri" w:cs="Calibri"/>
-          <w:bCs/>
-          <w:sz w:val="22"/>
-          <w:szCs w:val="22"/>
-        </w:rPr>
-        <w:t xml:space="preserve">, uno en poder de la </w:t>
-      </w:r>
-      <w:r>
-        <w:rPr>
-          <w:rFonts w:ascii="Calibri" w:hAnsi="Calibri" w:cs="Calibri"/>
-          <w:b/>
-          <w:sz w:val="22"/>
-          <w:szCs w:val="22"/>
-        </w:rPr>
-        <w:t>“MUNICIPALIDAD”</w:t>
-      </w:r>
-      <w:r>
-        <w:rPr>
-          <w:rFonts w:ascii="Calibri" w:hAnsi="Calibri" w:cs="Calibri"/>
-          <w:bCs/>
-          <w:sz w:val="22"/>
-          <w:szCs w:val="22"/>
-        </w:rPr>
-        <w:t>,</w:t>
-      </w:r>
-      <w:r>
-        <w:rPr>
-          <w:rFonts w:ascii="Calibri" w:hAnsi="Calibri" w:cs="Calibri"/>
-          <w:bCs/>
-          <w:sz w:val="22"/>
-          <w:szCs w:val="22"/>
-        </w:rPr>
-        <w:t xml:space="preserve"> </w:t>
-      </w:r>
-      <w:r>
-        <w:rPr>
-          <w:rFonts w:ascii="Calibri" w:hAnsi="Calibri" w:cs="Calibri"/>
-          <w:bCs/>
-          <w:sz w:val="22"/>
-          <w:szCs w:val="22"/>
-        </w:rPr>
-        <w:t>${</w:t>
-      </w:r>
-      <w:proofErr w:type="spellStart"/>
-      <w:r>
-        <w:rPr>
-          <w:rFonts w:ascii="Calibri" w:hAnsi="Calibri" w:cs="Calibri"/>
-          <w:bCs/>
-          <w:sz w:val="22"/>
-          <w:szCs w:val="22"/>
-        </w:rPr>
-        <w:t>addEjemplar</w:t>
-      </w:r>
-      <w:proofErr w:type="spellEnd"/>
-      <w:r>
-        <w:rPr>
-          <w:rFonts w:ascii="Calibri" w:hAnsi="Calibri" w:cs="Calibri"/>
-          <w:bCs/>
-          <w:sz w:val="22"/>
-          <w:szCs w:val="22"/>
-        </w:rPr>
-        <w:t>}</w:t>
+      <w:r>
+        <w:rPr>
+          <w:rFonts w:ascii="Calibri" w:hAnsi="Calibri" w:cs="Calibri"/>
+          <w:bCs/>
+          <w:sz w:val="22"/>
+          <w:szCs w:val="22"/>
+        </w:rPr>
+        <w:t>addEjemplar}</w:t>
       </w:r>
       <w:r>
         <w:rPr>
@@ -8343,31 +7473,7 @@
                 <w:szCs w:val="20"/>
                 <w:highlight w:val="green"/>
               </w:rPr>
-              <w:t>${</w:t>
-            </w:r>
-            <w:proofErr w:type="spellStart"/>
-            <w:r>
-              <w:rPr>
-                <w:rFonts w:ascii="Calibri" w:hAnsi="Calibri" w:cs="Calibri"/>
-                <w:b/>
-                <w:bCs/>
-                <w:sz w:val="22"/>
-                <w:szCs w:val="20"/>
-                <w:highlight w:val="green"/>
-              </w:rPr>
-              <w:t>ilustreTitulo</w:t>
-            </w:r>
-            <w:proofErr w:type="spellEnd"/>
-            <w:r>
-              <w:rPr>
-                <w:rFonts w:ascii="Calibri" w:hAnsi="Calibri" w:cs="Calibri"/>
-                <w:b/>
-                <w:bCs/>
-                <w:sz w:val="22"/>
-                <w:szCs w:val="20"/>
-                <w:highlight w:val="green"/>
-              </w:rPr>
-              <w:t>}</w:t>
+              <w:t>${ilustreTitulo}</w:t>
             </w:r>
             <w:r>
               <w:rPr>
@@ -8873,23 +7979,6 @@
                 <w:szCs w:val="20"/>
               </w:rPr>
               <w:t>Referente Programa</w:t>
-            </w:r>
-            <w:r>
-              <w:rPr>
-                <w:rFonts w:ascii="Calibri" w:hAnsi="Calibri" w:cs="Calibri"/>
-                <w:sz w:val="16"/>
-                <w:szCs w:val="20"/>
-              </w:rPr>
-              <w:t xml:space="preserve"> </w:t>
-            </w:r>
-            <w:r>
-              <w:rPr>
-                <w:rFonts w:ascii="Calibri" w:hAnsi="Calibri" w:cs="Calibri"/>
-                <w:sz w:val="16"/>
-                <w:szCs w:val="20"/>
-                <w:highlight w:val="yellow"/>
-              </w:rPr>
-              <w:t>Salud Rural</w:t>
             </w:r>
           </w:p>
         </w:tc>

</xml_diff>

<commit_message>
nuevos cambios modelo word
</commit_message>
<xml_diff>
--- a/public/word-template/convenio2021.docx
+++ b/public/word-template/convenio2021.docx
@@ -3074,7 +3074,7 @@
           <w:szCs w:val="20"/>
           <w:highlight w:val="yellow"/>
         </w:rPr>
-        <w:t>Viernes 22 Enero 202</w:t>
+        <w:t>Viernes 21</w:t>
       </w:r>
       <w:r>
         <w:rPr>
@@ -3082,6 +3082,14 @@
           <w:szCs w:val="20"/>
           <w:highlight w:val="yellow"/>
         </w:rPr>
+        <w:t xml:space="preserve"> Enero 202</w:t>
+      </w:r>
+      <w:r>
+        <w:rPr>
+          <w:rFonts w:cs="Calibri"/>
+          <w:szCs w:val="20"/>
+          <w:highlight w:val="yellow"/>
+        </w:rPr>
         <w:t>2</w:t>
       </w:r>
       <w:r>
@@ -3157,14 +3165,15 @@
           <w:rFonts w:cs="Calibri"/>
           <w:szCs w:val="20"/>
         </w:rPr>
-        <w:t>, durante el mes de febrero</w:t>
+        <w:t xml:space="preserve">, durante el mes de </w:t>
       </w:r>
       <w:r>
         <w:rPr>
           <w:rFonts w:cs="Calibri"/>
           <w:szCs w:val="20"/>
-        </w:rPr>
-        <w:t>.</w:t>
+          <w:highlight w:val="yellow"/>
+        </w:rPr>
+        <w:t>marzo 2022</w:t>
       </w:r>
     </w:p>
     <w:p>
@@ -14196,7 +14205,7 @@
 </file>
 
 <file path=customXml/itemProps1.xml><?xml version="1.0" encoding="utf-8"?>
-<ds:datastoreItem xmlns:ds="http://schemas.openxmlformats.org/officeDocument/2006/customXml" ds:itemID="{1480A45B-8D40-4DC3-B738-04B14E57121C}">
+<ds:datastoreItem xmlns:ds="http://schemas.openxmlformats.org/officeDocument/2006/customXml" ds:itemID="{78214EB8-7C35-4CD3-8A6C-09E0F5F53539}">
   <ds:schemaRefs>
     <ds:schemaRef ds:uri="http://schemas.openxmlformats.org/officeDocument/2006/bibliography"/>
   </ds:schemaRefs>

</xml_diff>

<commit_message>
Documentos->Convenios template tabla de fechas junio 2021 fix
</commit_message>
<xml_diff>
--- a/public/word-template/convenio2021.docx
+++ b/public/word-template/convenio2021.docx
@@ -4980,7 +4980,15 @@
                 <w:sz w:val="22"/>
                 <w:szCs w:val="18"/>
               </w:rPr>
-              <w:t xml:space="preserve"> Viernes 19 febrero 2021</w:t>
+              <w:t xml:space="preserve"> </w:t>
+            </w:r>
+            <w:r>
+              <w:rPr>
+                <w:rFonts w:ascii="Calibri" w:hAnsi="Calibri" w:cs="Calibri"/>
+                <w:sz w:val="22"/>
+                <w:szCs w:val="18"/>
+              </w:rPr>
+              <w:t>Viernes 19 febrero 2021</w:t>
             </w:r>
           </w:p>
         </w:tc>
@@ -5179,6 +5187,14 @@
                 <w:sz w:val="22"/>
                 <w:szCs w:val="18"/>
               </w:rPr>
+              <w:t xml:space="preserve"> </w:t>
+            </w:r>
+            <w:r>
+              <w:rPr>
+                <w:rFonts w:ascii="Calibri" w:hAnsi="Calibri" w:cs="Calibri"/>
+                <w:sz w:val="22"/>
+                <w:szCs w:val="18"/>
+              </w:rPr>
               <w:t>Lunes 24 de mayo 2021</w:t>
             </w:r>
           </w:p>
@@ -5317,7 +5333,15 @@
                 <w:sz w:val="22"/>
                 <w:szCs w:val="18"/>
               </w:rPr>
-              <w:t xml:space="preserve"> Lunes 22</w:t>
+              <w:t xml:space="preserve"> Jueves</w:t>
+            </w:r>
+            <w:r>
+              <w:rPr>
+                <w:rFonts w:ascii="Calibri" w:hAnsi="Calibri" w:cs="Calibri"/>
+                <w:sz w:val="22"/>
+                <w:szCs w:val="18"/>
+              </w:rPr>
+              <w:t xml:space="preserve"> 22</w:t>
             </w:r>
             <w:r>
               <w:rPr>
@@ -5457,23 +5481,37 @@
                 <w:szCs w:val="18"/>
               </w:rPr>
             </w:pPr>
-            <w:proofErr w:type="spellStart"/>
             <w:r>
               <w:rPr>
                 <w:rFonts w:ascii="Calibri" w:hAnsi="Calibri" w:cs="Calibri"/>
                 <w:sz w:val="22"/>
                 <w:szCs w:val="18"/>
               </w:rPr>
-              <w:t>Miercoles</w:t>
+              <w:t xml:space="preserve"> </w:t>
             </w:r>
-            <w:proofErr w:type="spellEnd"/>
             <w:r>
               <w:rPr>
                 <w:rFonts w:ascii="Calibri" w:hAnsi="Calibri" w:cs="Calibri"/>
                 <w:sz w:val="22"/>
                 <w:szCs w:val="18"/>
               </w:rPr>
-              <w:t xml:space="preserve"> 22</w:t>
+              <w:t>Mi</w:t>
+            </w:r>
+            <w:r>
+              <w:rPr>
+                <w:rFonts w:ascii="Calibri" w:hAnsi="Calibri" w:cs="Calibri"/>
+                <w:sz w:val="22"/>
+                <w:szCs w:val="18"/>
+              </w:rPr>
+              <w:t>é</w:t>
+            </w:r>
+            <w:r>
+              <w:rPr>
+                <w:rFonts w:ascii="Calibri" w:hAnsi="Calibri" w:cs="Calibri"/>
+                <w:sz w:val="22"/>
+                <w:szCs w:val="18"/>
+              </w:rPr>
+              <w:t>rcoles 22</w:t>
             </w:r>
             <w:r>
               <w:rPr>
@@ -5550,6 +5588,14 @@
                 <w:sz w:val="22"/>
                 <w:szCs w:val="18"/>
               </w:rPr>
+              <w:t xml:space="preserve"> </w:t>
+            </w:r>
+            <w:r>
+              <w:rPr>
+                <w:rFonts w:ascii="Calibri" w:hAnsi="Calibri" w:cs="Calibri"/>
+                <w:sz w:val="22"/>
+                <w:szCs w:val="18"/>
+              </w:rPr>
               <w:t>Viernes 22 octubre 2021</w:t>
             </w:r>
           </w:p>
@@ -5611,6 +5657,14 @@
                 <w:sz w:val="22"/>
                 <w:szCs w:val="18"/>
               </w:rPr>
+              <w:t xml:space="preserve"> </w:t>
+            </w:r>
+            <w:r>
+              <w:rPr>
+                <w:rFonts w:ascii="Calibri" w:hAnsi="Calibri" w:cs="Calibri"/>
+                <w:sz w:val="22"/>
+                <w:szCs w:val="18"/>
+              </w:rPr>
               <w:t>Lunes 22 noviembre 2021</w:t>
             </w:r>
           </w:p>
@@ -5672,6 +5726,14 @@
                 <w:sz w:val="22"/>
                 <w:szCs w:val="18"/>
               </w:rPr>
+              <w:t xml:space="preserve"> </w:t>
+            </w:r>
+            <w:r>
+              <w:rPr>
+                <w:rFonts w:ascii="Calibri" w:hAnsi="Calibri" w:cs="Calibri"/>
+                <w:sz w:val="22"/>
+                <w:szCs w:val="18"/>
+              </w:rPr>
               <w:t>Miércoles 22 diciembre 2021</w:t>
             </w:r>
           </w:p>
@@ -5733,6 +5795,14 @@
                 <w:sz w:val="22"/>
                 <w:szCs w:val="18"/>
               </w:rPr>
+              <w:t xml:space="preserve"> </w:t>
+            </w:r>
+            <w:r>
+              <w:rPr>
+                <w:rFonts w:ascii="Calibri" w:hAnsi="Calibri" w:cs="Calibri"/>
+                <w:sz w:val="22"/>
+                <w:szCs w:val="18"/>
+              </w:rPr>
               <w:t>Viernes 21</w:t>
             </w:r>
             <w:r>
@@ -5810,6 +5880,14 @@
                 <w:sz w:val="22"/>
                 <w:szCs w:val="18"/>
               </w:rPr>
+              <w:t xml:space="preserve"> </w:t>
+            </w:r>
+            <w:r>
+              <w:rPr>
+                <w:rFonts w:ascii="Calibri" w:hAnsi="Calibri" w:cs="Calibri"/>
+                <w:sz w:val="22"/>
+                <w:szCs w:val="18"/>
+              </w:rPr>
               <w:t>Lunes 21</w:t>
             </w:r>
             <w:r>
@@ -5990,23 +6068,7 @@
           <w:sz w:val="22"/>
           <w:szCs w:val="20"/>
         </w:rPr>
-        <w:t>digitalizado</w:t>
-      </w:r>
-      <w:r>
-        <w:rPr>
-          <w:rFonts w:ascii="Calibri" w:hAnsi="Calibri" w:cs="Calibri"/>
-          <w:sz w:val="22"/>
-          <w:szCs w:val="20"/>
-        </w:rPr>
-        <w:t xml:space="preserve"> </w:t>
-      </w:r>
-      <w:r>
-        <w:rPr>
-          <w:rFonts w:ascii="Calibri" w:hAnsi="Calibri" w:cs="Calibri"/>
-          <w:sz w:val="22"/>
-          <w:szCs w:val="20"/>
-        </w:rPr>
-        <w:t>o electrónico</w:t>
+        <w:t>digitalizado o electrónico</w:t>
       </w:r>
       <w:r>
         <w:rPr>
@@ -6059,31 +6121,7 @@
           <w:sz w:val="22"/>
           <w:szCs w:val="20"/>
         </w:rPr>
-        <w:t>digitalizado</w:t>
-      </w:r>
-      <w:r>
-        <w:rPr>
-          <w:rFonts w:ascii="Calibri" w:hAnsi="Calibri" w:cs="Calibri"/>
-          <w:sz w:val="22"/>
-          <w:szCs w:val="20"/>
-        </w:rPr>
-        <w:t xml:space="preserve"> </w:t>
-      </w:r>
-      <w:r>
-        <w:rPr>
-          <w:rFonts w:ascii="Calibri" w:hAnsi="Calibri" w:cs="Calibri"/>
-          <w:sz w:val="22"/>
-          <w:szCs w:val="20"/>
-        </w:rPr>
-        <w:t>o electrónico</w:t>
-      </w:r>
-      <w:r>
-        <w:rPr>
-          <w:rFonts w:ascii="Calibri" w:hAnsi="Calibri" w:cs="Calibri"/>
-          <w:sz w:val="22"/>
-          <w:szCs w:val="20"/>
-        </w:rPr>
-        <w:t>.</w:t>
+        <w:t>digitalizado o electrónico.</w:t>
       </w:r>
     </w:p>
     <w:p>
@@ -6127,31 +6165,7 @@
           <w:sz w:val="22"/>
           <w:szCs w:val="20"/>
         </w:rPr>
-        <w:t>digitalizado</w:t>
-      </w:r>
-      <w:r>
-        <w:rPr>
-          <w:rFonts w:ascii="Calibri" w:hAnsi="Calibri" w:cs="Calibri"/>
-          <w:sz w:val="22"/>
-          <w:szCs w:val="20"/>
-        </w:rPr>
-        <w:t xml:space="preserve"> </w:t>
-      </w:r>
-      <w:r>
-        <w:rPr>
-          <w:rFonts w:ascii="Calibri" w:hAnsi="Calibri" w:cs="Calibri"/>
-          <w:sz w:val="22"/>
-          <w:szCs w:val="20"/>
-        </w:rPr>
-        <w:t>o electrónico</w:t>
-      </w:r>
-      <w:r>
-        <w:rPr>
-          <w:rFonts w:ascii="Calibri" w:hAnsi="Calibri" w:cs="Calibri"/>
-          <w:sz w:val="22"/>
-          <w:szCs w:val="20"/>
-        </w:rPr>
-        <w:t>.</w:t>
+        <w:t>digitalizado o electrónico.</w:t>
       </w:r>
     </w:p>
     <w:p>
@@ -6195,31 +6209,7 @@
           <w:sz w:val="22"/>
           <w:szCs w:val="20"/>
         </w:rPr>
-        <w:t>digitalizado</w:t>
-      </w:r>
-      <w:r>
-        <w:rPr>
-          <w:rFonts w:ascii="Calibri" w:hAnsi="Calibri" w:cs="Calibri"/>
-          <w:sz w:val="22"/>
-          <w:szCs w:val="20"/>
-        </w:rPr>
-        <w:t xml:space="preserve"> </w:t>
-      </w:r>
-      <w:r>
-        <w:rPr>
-          <w:rFonts w:ascii="Calibri" w:hAnsi="Calibri" w:cs="Calibri"/>
-          <w:sz w:val="22"/>
-          <w:szCs w:val="20"/>
-        </w:rPr>
-        <w:t>o electrónico</w:t>
-      </w:r>
-      <w:r>
-        <w:rPr>
-          <w:rFonts w:ascii="Calibri" w:hAnsi="Calibri" w:cs="Calibri"/>
-          <w:sz w:val="22"/>
-          <w:szCs w:val="20"/>
-        </w:rPr>
-        <w:t>.</w:t>
+        <w:t>digitalizado o electrónico.</w:t>
       </w:r>
     </w:p>
     <w:p>
@@ -6263,31 +6253,7 @@
           <w:sz w:val="22"/>
           <w:szCs w:val="20"/>
         </w:rPr>
-        <w:t>digitalizado</w:t>
-      </w:r>
-      <w:r>
-        <w:rPr>
-          <w:rFonts w:ascii="Calibri" w:hAnsi="Calibri" w:cs="Calibri"/>
-          <w:sz w:val="22"/>
-          <w:szCs w:val="20"/>
-        </w:rPr>
-        <w:t xml:space="preserve"> </w:t>
-      </w:r>
-      <w:r>
-        <w:rPr>
-          <w:rFonts w:ascii="Calibri" w:hAnsi="Calibri" w:cs="Calibri"/>
-          <w:sz w:val="22"/>
-          <w:szCs w:val="20"/>
-        </w:rPr>
-        <w:t>o electrónico</w:t>
-      </w:r>
-      <w:r>
-        <w:rPr>
-          <w:rFonts w:ascii="Calibri" w:hAnsi="Calibri" w:cs="Calibri"/>
-          <w:sz w:val="22"/>
-          <w:szCs w:val="20"/>
-        </w:rPr>
-        <w:t>.</w:t>
+        <w:t>digitalizado o electrónico.</w:t>
       </w:r>
     </w:p>
     <w:p>
@@ -6333,31 +6299,7 @@
           <w:sz w:val="22"/>
           <w:szCs w:val="20"/>
         </w:rPr>
-        <w:t>digitalizado</w:t>
-      </w:r>
-      <w:r>
-        <w:rPr>
-          <w:rFonts w:ascii="Calibri" w:hAnsi="Calibri" w:cs="Calibri"/>
-          <w:sz w:val="22"/>
-          <w:szCs w:val="20"/>
-        </w:rPr>
-        <w:t xml:space="preserve"> </w:t>
-      </w:r>
-      <w:r>
-        <w:rPr>
-          <w:rFonts w:ascii="Calibri" w:hAnsi="Calibri" w:cs="Calibri"/>
-          <w:sz w:val="22"/>
-          <w:szCs w:val="20"/>
-        </w:rPr>
-        <w:t>o electrónico</w:t>
-      </w:r>
-      <w:r>
-        <w:rPr>
-          <w:rFonts w:ascii="Calibri" w:hAnsi="Calibri" w:cs="Calibri"/>
-          <w:sz w:val="22"/>
-          <w:szCs w:val="20"/>
-        </w:rPr>
-        <w:t>.</w:t>
+        <w:t>digitalizado o electrónico.</w:t>
       </w:r>
     </w:p>
     <w:bookmarkEnd w:id="6"/>
@@ -12475,6 +12417,7 @@
     <w:lsdException w:name="Emphasis" w:qFormat="1"/>
     <w:lsdException w:name="HTML Keyboard" w:semiHidden="1" w:unhideWhenUsed="1"/>
     <w:lsdException w:name="HTML Preformatted" w:uiPriority="99"/>
+    <w:lsdException w:name="Normal Table" w:semiHidden="1" w:unhideWhenUsed="1"/>
     <w:lsdException w:name="annotation subject" w:semiHidden="1" w:unhideWhenUsed="1"/>
     <w:lsdException w:name="No List" w:semiHidden="1" w:unhideWhenUsed="1"/>
     <w:lsdException w:name="Outline List 1" w:semiHidden="1" w:unhideWhenUsed="1"/>
@@ -12517,8 +12460,11 @@
     <w:lsdException w:name="Table Contemporary" w:semiHidden="1" w:unhideWhenUsed="1"/>
     <w:lsdException w:name="Table Elegant" w:semiHidden="1" w:unhideWhenUsed="1"/>
     <w:lsdException w:name="Table Professional" w:semiHidden="1" w:unhideWhenUsed="1"/>
+    <w:lsdException w:name="Table Subtle 1" w:semiHidden="1" w:unhideWhenUsed="1"/>
     <w:lsdException w:name="Table Subtle 2" w:semiHidden="1" w:unhideWhenUsed="1"/>
     <w:lsdException w:name="Table Web 1" w:semiHidden="1" w:unhideWhenUsed="1"/>
+    <w:lsdException w:name="Table Web 2" w:semiHidden="1" w:unhideWhenUsed="1"/>
+    <w:lsdException w:name="Table Web 3" w:semiHidden="1" w:unhideWhenUsed="1"/>
     <w:lsdException w:name="Balloon Text" w:semiHidden="1" w:unhideWhenUsed="1"/>
     <w:lsdException w:name="Table Grid" w:uiPriority="59"/>
     <w:lsdException w:name="Table Theme" w:semiHidden="1" w:unhideWhenUsed="1"/>

</xml_diff>

<commit_message>
Documentos->Convenios Se asigna director a cargo segun fecha convenio, entre otros arreglos menores
</commit_message>
<xml_diff>
--- a/public/word-template/convenio2021.docx
+++ b/public/word-template/convenio2021.docx
@@ -357,8 +357,46 @@
           <w:rFonts w:ascii="Calibri" w:hAnsi="Calibri" w:cs="Calibri"/>
           <w:color w:val="auto"/>
           <w:szCs w:val="20"/>
-        </w:rPr>
-        <w:t xml:space="preserve">Director </w:t>
+          <w:highlight w:val="green"/>
+        </w:rPr>
+        <w:t>${</w:t>
+      </w:r>
+      <w:proofErr w:type="spellStart"/>
+      <w:r>
+        <w:rPr>
+          <w:rFonts w:ascii="Calibri" w:hAnsi="Calibri" w:cs="Calibri"/>
+          <w:color w:val="auto"/>
+          <w:szCs w:val="20"/>
+          <w:highlight w:val="green"/>
+        </w:rPr>
+        <w:t>directorApelativo</w:t>
+      </w:r>
+      <w:proofErr w:type="spellEnd"/>
+      <w:r>
+        <w:rPr>
+          <w:rFonts w:ascii="Calibri" w:hAnsi="Calibri" w:cs="Calibri"/>
+          <w:color w:val="auto"/>
+          <w:szCs w:val="20"/>
+          <w:highlight w:val="green"/>
+        </w:rPr>
+        <w:t>}</w:t>
+      </w:r>
+      <w:r>
+        <w:rPr>
+          <w:rFonts w:ascii="Calibri" w:hAnsi="Calibri" w:cs="Calibri"/>
+          <w:color w:val="auto"/>
+          <w:szCs w:val="20"/>
+        </w:rPr>
+        <w:t xml:space="preserve"> </w:t>
+      </w:r>
+      <w:r>
+        <w:rPr>
+          <w:rFonts w:ascii="Calibri" w:hAnsi="Calibri" w:cs="Calibri"/>
+          <w:color w:val="auto"/>
+          <w:szCs w:val="20"/>
+          <w:highlight w:val="green"/>
+        </w:rPr>
+        <w:t>$</w:t>
       </w:r>
       <w:r>
         <w:rPr>
@@ -366,8 +404,9 @@
           <w:bCs w:val="0"/>
           <w:color w:val="auto"/>
           <w:szCs w:val="20"/>
-        </w:rPr>
-        <w:t>JORGE GALLEGUILLOS MÖLLER</w:t>
+          <w:highlight w:val="green"/>
+        </w:rPr>
+        <w:t>{director}</w:t>
       </w:r>
       <w:r>
         <w:rPr>
@@ -384,18 +423,97 @@
           <w:b w:val="0"/>
           <w:color w:val="auto"/>
           <w:szCs w:val="20"/>
+          <w:highlight w:val="green"/>
           <w:lang w:eastAsia="ar-SA"/>
         </w:rPr>
-        <w:t xml:space="preserve">chileno, Cédula Nacional de Identidad </w:t>
-      </w:r>
-      <w:r>
-        <w:rPr>
-          <w:rFonts w:ascii="Calibri" w:hAnsi="Calibri" w:cs="Calibri"/>
+        <w:t>${</w:t>
+      </w:r>
+      <w:proofErr w:type="spellStart"/>
+      <w:r>
+        <w:rPr>
+          <w:rFonts w:ascii="Calibri" w:hAnsi="Calibri" w:cs="Calibri"/>
+          <w:b w:val="0"/>
           <w:color w:val="auto"/>
           <w:szCs w:val="20"/>
+          <w:highlight w:val="green"/>
           <w:lang w:eastAsia="ar-SA"/>
         </w:rPr>
-        <w:t>N°9.381.231-K</w:t>
+        <w:t>directorNationality</w:t>
+      </w:r>
+      <w:proofErr w:type="spellEnd"/>
+      <w:r>
+        <w:rPr>
+          <w:rFonts w:ascii="Calibri" w:hAnsi="Calibri" w:cs="Calibri"/>
+          <w:b w:val="0"/>
+          <w:color w:val="auto"/>
+          <w:szCs w:val="20"/>
+          <w:highlight w:val="green"/>
+          <w:lang w:eastAsia="ar-SA"/>
+        </w:rPr>
+        <w:t>}</w:t>
+      </w:r>
+      <w:r>
+        <w:rPr>
+          <w:rFonts w:ascii="Calibri" w:hAnsi="Calibri" w:cs="Calibri"/>
+          <w:b w:val="0"/>
+          <w:color w:val="auto"/>
+          <w:szCs w:val="20"/>
+          <w:lang w:eastAsia="ar-SA"/>
+        </w:rPr>
+        <w:t xml:space="preserve">, Cédula Nacional de Identidad </w:t>
+      </w:r>
+      <w:proofErr w:type="spellStart"/>
+      <w:r>
+        <w:rPr>
+          <w:rFonts w:ascii="Calibri" w:hAnsi="Calibri" w:cs="Calibri"/>
+          <w:color w:val="auto"/>
+          <w:szCs w:val="20"/>
+          <w:lang w:eastAsia="ar-SA"/>
+        </w:rPr>
+        <w:t>N</w:t>
+      </w:r>
+      <w:r>
+        <w:rPr>
+          <w:rFonts w:ascii="Calibri" w:hAnsi="Calibri" w:cs="Calibri"/>
+          <w:color w:val="auto"/>
+          <w:szCs w:val="20"/>
+          <w:highlight w:val="green"/>
+          <w:lang w:eastAsia="ar-SA"/>
+        </w:rPr>
+        <w:t>°</w:t>
+      </w:r>
+      <w:proofErr w:type="spellEnd"/>
+      <w:r>
+        <w:rPr>
+          <w:rFonts w:ascii="Calibri" w:hAnsi="Calibri" w:cs="Calibri"/>
+          <w:color w:val="auto"/>
+          <w:szCs w:val="20"/>
+          <w:highlight w:val="green"/>
+          <w:lang w:eastAsia="ar-SA"/>
+        </w:rPr>
+        <w:t>${</w:t>
+      </w:r>
+      <w:proofErr w:type="spellStart"/>
+      <w:r>
+        <w:rPr>
+          <w:rFonts w:ascii="Calibri" w:hAnsi="Calibri" w:cs="Calibri"/>
+          <w:color w:val="auto"/>
+          <w:szCs w:val="20"/>
+          <w:highlight w:val="green"/>
+          <w:lang w:eastAsia="ar-SA"/>
+        </w:rPr>
+        <w:t>directorRut</w:t>
+      </w:r>
+      <w:proofErr w:type="spellEnd"/>
+      <w:r>
+        <w:rPr>
+          <w:rFonts w:ascii="Calibri" w:hAnsi="Calibri" w:cs="Calibri"/>
+          <w:color w:val="auto"/>
+          <w:szCs w:val="20"/>
+          <w:highlight w:val="green"/>
+          <w:lang w:eastAsia="ar-SA"/>
+        </w:rPr>
+        <w:t>}</w:t>
       </w:r>
       <w:r>
         <w:rPr>
@@ -7769,8 +7887,9 @@
           <w:b/>
           <w:sz w:val="22"/>
           <w:szCs w:val="22"/>
-        </w:rPr>
-        <w:t>JORGE GALLEGUILLOS MÖLLER</w:t>
+          <w:highlight w:val="green"/>
+        </w:rPr>
+        <w:t>${director}</w:t>
       </w:r>
       <w:r>
         <w:rPr>
@@ -7788,16 +7907,48 @@
           <w:sz w:val="22"/>
           <w:szCs w:val="22"/>
         </w:rPr>
-        <w:t xml:space="preserve"> Iquique, consta en el Decreto N° 140/2004 del Ministerio de Salud, Decreto A</w:t>
-      </w:r>
-      <w:r>
-        <w:rPr>
-          <w:rFonts w:ascii="Calibri" w:hAnsi="Calibri" w:cs="Calibri"/>
-          <w:bCs/>
-          <w:sz w:val="22"/>
-          <w:szCs w:val="22"/>
-        </w:rPr>
-        <w:t>fecto N°42 del 13 de septiembre de 2019 del Ministerio de Salud. La representación de</w:t>
+        <w:t xml:space="preserve"> Iquique, consta en el </w:t>
+      </w:r>
+      <w:r>
+        <w:rPr>
+          <w:rFonts w:ascii="Calibri" w:hAnsi="Calibri" w:cs="Calibri"/>
+          <w:bCs/>
+          <w:sz w:val="22"/>
+          <w:szCs w:val="22"/>
+          <w:highlight w:val="green"/>
+        </w:rPr>
+        <w:t>${</w:t>
+      </w:r>
+      <w:proofErr w:type="spellStart"/>
+      <w:r>
+        <w:rPr>
+          <w:rFonts w:ascii="Calibri" w:hAnsi="Calibri" w:cs="Calibri"/>
+          <w:bCs/>
+          <w:sz w:val="22"/>
+          <w:szCs w:val="22"/>
+          <w:highlight w:val="green"/>
+        </w:rPr>
+        <w:t>directorDecreto</w:t>
+      </w:r>
+      <w:proofErr w:type="spellEnd"/>
+      <w:r>
+        <w:rPr>
+          <w:rFonts w:ascii="Calibri" w:hAnsi="Calibri" w:cs="Calibri"/>
+          <w:bCs/>
+          <w:sz w:val="22"/>
+          <w:szCs w:val="22"/>
+          <w:highlight w:val="green"/>
+        </w:rPr>
+        <w:t>}</w:t>
+      </w:r>
+      <w:r>
+        <w:rPr>
+          <w:rFonts w:ascii="Calibri" w:hAnsi="Calibri" w:cs="Calibri"/>
+          <w:bCs/>
+          <w:sz w:val="22"/>
+          <w:szCs w:val="22"/>
+        </w:rPr>
+        <w:t>. La representación de</w:t>
       </w:r>
       <w:r>
         <w:rPr>
@@ -8207,22 +8358,6 @@
         </w:rPr>
         <w:t xml:space="preserve">  Los bienes e infraestructura adquiridos con los fondos del presente convenio deberán mantener su destino conforme a los objetivos del presente programa no pudiendo destinarse a otros fines, asimismo los equipos y bienes adquiridos deberán contar con un logo del Servicio de Salud Iquique.</w:t>
       </w:r>
-    </w:p>
-    <w:p>
-      <w:pPr>
-        <w:tabs>
-          <w:tab w:val="left" w:pos="4395"/>
-        </w:tabs>
-        <w:spacing w:after="240"/>
-        <w:jc w:val="both"/>
-        <w:rPr>
-          <w:rFonts w:ascii="Calibri" w:hAnsi="Calibri" w:cs="Calibri"/>
-          <w:b/>
-          <w:bCs/>
-          <w:sz w:val="22"/>
-          <w:szCs w:val="22"/>
-        </w:rPr>
-      </w:pPr>
     </w:p>
     <w:p>
       <w:pPr>
@@ -8402,6 +8537,7 @@
                 <w:szCs w:val="22"/>
                 <w:highlight w:val="green"/>
               </w:rPr>
+              <w:lastRenderedPageBreak/>
               <w:t>${alcalde}</w:t>
             </w:r>
           </w:p>
@@ -8539,8 +8675,9 @@
                 <w:b/>
                 <w:sz w:val="22"/>
                 <w:szCs w:val="22"/>
-              </w:rPr>
-              <w:t>JORGE GALLEGUILLOS MÖLLER</w:t>
+                <w:highlight w:val="green"/>
+              </w:rPr>
+              <w:t>${director}</w:t>
             </w:r>
           </w:p>
           <w:p>

</xml_diff>

<commit_message>
Documentos->Convenios: se habilita botones solicitud visacion y firma de director, nuevo cambio en el formato convenio docx
</commit_message>
<xml_diff>
--- a/public/word-template/convenio2021.docx
+++ b/public/word-template/convenio2021.docx
@@ -1,6 +1,6 @@
 
 <file path=word/document.xml><?xml version="1.0" encoding="utf-8"?>
-<w:document xmlns:wpc="http://schemas.microsoft.com/office/word/2010/wordprocessingCanvas" xmlns:cx="http://schemas.microsoft.com/office/drawing/2014/chartex" xmlns:cx1="http://schemas.microsoft.com/office/drawing/2015/9/8/chartex" xmlns:cx2="http://schemas.microsoft.com/office/drawing/2015/10/21/chartex" xmlns:cx3="http://schemas.microsoft.com/office/drawing/2016/5/9/chartex" xmlns:cx4="http://schemas.microsoft.com/office/drawing/2016/5/10/chartex" xmlns:cx5="http://schemas.microsoft.com/office/drawing/2016/5/11/chartex" xmlns:cx6="http://schemas.microsoft.com/office/drawing/2016/5/12/chartex" xmlns:cx7="http://schemas.microsoft.com/office/drawing/2016/5/13/chartex" xmlns:cx8="http://schemas.microsoft.com/office/drawing/2016/5/14/chartex" xmlns:mc="http://schemas.openxmlformats.org/markup-compatibility/2006" xmlns:aink="http://schemas.microsoft.com/office/drawing/2016/ink" xmlns:am3d="http://schemas.microsoft.com/office/drawing/2017/model3d" xmlns:o="urn:schemas-microsoft-com:office:office" xmlns:r="http://schemas.openxmlformats.org/officeDocument/2006/relationships" xmlns:m="http://schemas.openxmlformats.org/officeDocument/2006/math" xmlns:v="urn:schemas-microsoft-com:vml" xmlns:wp14="http://schemas.microsoft.com/office/word/2010/wordprocessingDrawing" xmlns:wp="http://schemas.openxmlformats.org/drawingml/2006/wordprocessingDrawing" xmlns:w10="urn:schemas-microsoft-com:office:word" xmlns:w="http://schemas.openxmlformats.org/wordprocessingml/2006/main" xmlns:w14="http://schemas.microsoft.com/office/word/2010/wordml" xmlns:w15="http://schemas.microsoft.com/office/word/2012/wordml" xmlns:w16cex="http://schemas.microsoft.com/office/word/2018/wordml/cex" xmlns:w16cid="http://schemas.microsoft.com/office/word/2016/wordml/cid" xmlns:w16="http://schemas.microsoft.com/office/word/2018/wordml" xmlns:w16se="http://schemas.microsoft.com/office/word/2015/wordml/symex" xmlns:wpg="http://schemas.microsoft.com/office/word/2010/wordprocessingGroup" xmlns:wpi="http://schemas.microsoft.com/office/word/2010/wordprocessingInk" xmlns:wne="http://schemas.microsoft.com/office/word/2006/wordml" xmlns:wps="http://schemas.microsoft.com/office/word/2010/wordprocessingShape" mc:Ignorable="w14 w15 w16se w16cid w16 w16cex wp14">
+<w:document xmlns:wpc="http://schemas.microsoft.com/office/word/2010/wordprocessingCanvas" xmlns:cx="http://schemas.microsoft.com/office/drawing/2014/chartex" xmlns:cx1="http://schemas.microsoft.com/office/drawing/2015/9/8/chartex" xmlns:cx2="http://schemas.microsoft.com/office/drawing/2015/10/21/chartex" xmlns:cx3="http://schemas.microsoft.com/office/drawing/2016/5/9/chartex" xmlns:cx4="http://schemas.microsoft.com/office/drawing/2016/5/10/chartex" xmlns:cx5="http://schemas.microsoft.com/office/drawing/2016/5/11/chartex" xmlns:cx6="http://schemas.microsoft.com/office/drawing/2016/5/12/chartex" xmlns:cx7="http://schemas.microsoft.com/office/drawing/2016/5/13/chartex" xmlns:cx8="http://schemas.microsoft.com/office/drawing/2016/5/14/chartex" xmlns:mc="http://schemas.openxmlformats.org/markup-compatibility/2006" xmlns:aink="http://schemas.microsoft.com/office/drawing/2016/ink" xmlns:am3d="http://schemas.microsoft.com/office/drawing/2017/model3d" xmlns:o="urn:schemas-microsoft-com:office:office" xmlns:r="http://schemas.openxmlformats.org/officeDocument/2006/relationships" xmlns:m="http://schemas.openxmlformats.org/officeDocument/2006/math" xmlns:v="urn:schemas-microsoft-com:vml" xmlns:wp14="http://schemas.microsoft.com/office/word/2010/wordprocessingDrawing" xmlns:wp="http://schemas.openxmlformats.org/drawingml/2006/wordprocessingDrawing" xmlns:w10="urn:schemas-microsoft-com:office:word" xmlns:w="http://schemas.openxmlformats.org/wordprocessingml/2006/main" xmlns:w14="http://schemas.microsoft.com/office/word/2010/wordml" xmlns:w15="http://schemas.microsoft.com/office/word/2012/wordml" xmlns:w16cex="http://schemas.microsoft.com/office/word/2018/wordml/cex" xmlns:w16cid="http://schemas.microsoft.com/office/word/2016/wordml/cid" xmlns:w16="http://schemas.microsoft.com/office/word/2018/wordml" xmlns:w16sdtdh="http://schemas.microsoft.com/office/word/2020/wordml/sdtdatahash" xmlns:w16se="http://schemas.microsoft.com/office/word/2015/wordml/symex" xmlns:wpg="http://schemas.microsoft.com/office/word/2010/wordprocessingGroup" xmlns:wpi="http://schemas.microsoft.com/office/word/2010/wordprocessingInk" xmlns:wne="http://schemas.microsoft.com/office/word/2006/wordml" xmlns:wps="http://schemas.microsoft.com/office/word/2010/wordprocessingShape" mc:Ignorable="w14 w15 w16se w16cid w16 w16cex w16sdtdh wp14">
   <w:body>
     <w:p>
       <w:pPr>
@@ -142,6 +142,7 @@
           <w:b/>
           <w:bCs/>
           <w:szCs w:val="22"/>
+          <w:highlight w:val="yellow"/>
         </w:rPr>
         <w:t>${</w:t>
       </w:r>
@@ -152,6 +153,7 @@
           <w:b/>
           <w:bCs/>
           <w:szCs w:val="22"/>
+          <w:highlight w:val="yellow"/>
         </w:rPr>
         <w:t>ilustreTitulo</w:t>
       </w:r>
@@ -162,6 +164,7 @@
           <w:b/>
           <w:bCs/>
           <w:szCs w:val="22"/>
+          <w:highlight w:val="yellow"/>
         </w:rPr>
         <w:t>}</w:t>
       </w:r>
@@ -573,6 +576,7 @@
         </w:rPr>
         <w:t xml:space="preserve"> </w:t>
       </w:r>
+      <w:bookmarkStart w:id="0" w:name="_Hlk70952511"/>
       <w:r>
         <w:rPr>
           <w:rFonts w:ascii="Calibri" w:hAnsi="Calibri" w:cs="Calibri"/>
@@ -611,6 +615,7 @@
         </w:rPr>
         <w:t>}</w:t>
       </w:r>
+      <w:bookmarkEnd w:id="0"/>
       <w:r>
         <w:rPr>
           <w:rFonts w:ascii="Calibri" w:hAnsi="Calibri" w:cs="Calibri"/>
@@ -2946,7 +2951,23 @@
           <w:szCs w:val="20"/>
         </w:rPr>
         <w:lastRenderedPageBreak/>
-        <w:t xml:space="preserve">Excepcionalmente cuando existan razones fundadas del incumplimiento, la unidad administrativa podrá apelar la decisión de reliquidar, mediante oficio enviado al Director del </w:t>
+        <w:t xml:space="preserve">Excepcionalmente cuando existan razones fundadas del incumplimiento, la unidad administrativa podrá apelar la decisión de reliquidar, mediante oficio enviado al </w:t>
+      </w:r>
+      <w:proofErr w:type="gramStart"/>
+      <w:r>
+        <w:rPr>
+          <w:rFonts w:cs="Calibri"/>
+          <w:szCs w:val="20"/>
+        </w:rPr>
+        <w:t>Director</w:t>
+      </w:r>
+      <w:proofErr w:type="gramEnd"/>
+      <w:r>
+        <w:rPr>
+          <w:rFonts w:cs="Calibri"/>
+          <w:szCs w:val="20"/>
+        </w:rPr>
+        <w:t xml:space="preserve"> del </w:t>
       </w:r>
       <w:r>
         <w:rPr>
@@ -3118,6 +3139,16 @@
           <w:szCs w:val="20"/>
           <w:highlight w:val="yellow"/>
         </w:rPr>
+        <w:t xml:space="preserve"> del año</w:t>
+      </w:r>
+      <w:r>
+        <w:rPr>
+          <w:rFonts w:cs="Calibri"/>
+          <w:b/>
+          <w:bCs/>
+          <w:szCs w:val="20"/>
+          <w:highlight w:val="yellow"/>
+        </w:rPr>
         <w:t xml:space="preserve"> 2021</w:t>
       </w:r>
       <w:r>
@@ -3184,6 +3215,8 @@
       <w:r>
         <w:rPr>
           <w:rFonts w:cs="Calibri"/>
+          <w:b/>
+          <w:bCs/>
           <w:szCs w:val="20"/>
           <w:highlight w:val="yellow"/>
         </w:rPr>
@@ -3192,17 +3225,41 @@
       <w:r>
         <w:rPr>
           <w:rFonts w:cs="Calibri"/>
+          <w:b/>
+          <w:bCs/>
           <w:szCs w:val="20"/>
           <w:highlight w:val="yellow"/>
         </w:rPr>
-        <w:t xml:space="preserve"> Enero 202</w:t>
+        <w:t xml:space="preserve"> Enero </w:t>
       </w:r>
       <w:r>
         <w:rPr>
           <w:rFonts w:cs="Calibri"/>
+          <w:b/>
+          <w:bCs/>
           <w:szCs w:val="20"/>
           <w:highlight w:val="yellow"/>
         </w:rPr>
+        <w:t xml:space="preserve">del año </w:t>
+      </w:r>
+      <w:r>
+        <w:rPr>
+          <w:rFonts w:cs="Calibri"/>
+          <w:b/>
+          <w:bCs/>
+          <w:szCs w:val="20"/>
+          <w:highlight w:val="yellow"/>
+        </w:rPr>
+        <w:t>202</w:t>
+      </w:r>
+      <w:r>
+        <w:rPr>
+          <w:rFonts w:cs="Calibri"/>
+          <w:b/>
+          <w:bCs/>
+          <w:szCs w:val="20"/>
+          <w:highlight w:val="yellow"/>
+        </w:rPr>
         <w:t>2</w:t>
       </w:r>
       <w:r>
@@ -3283,10 +3340,22 @@
       <w:r>
         <w:rPr>
           <w:rFonts w:cs="Calibri"/>
+          <w:b/>
+          <w:bCs/>
           <w:szCs w:val="20"/>
           <w:highlight w:val="yellow"/>
         </w:rPr>
-        <w:t>marzo 2022</w:t>
+        <w:t>enero del año</w:t>
+      </w:r>
+      <w:r>
+        <w:rPr>
+          <w:rFonts w:cs="Calibri"/>
+          <w:b/>
+          <w:bCs/>
+          <w:szCs w:val="20"/>
+          <w:highlight w:val="yellow"/>
+        </w:rPr>
+        <w:t xml:space="preserve"> 2022</w:t>
       </w:r>
       <w:r>
         <w:rPr>
@@ -3667,41 +3736,143 @@
         <w:jc w:val="both"/>
         <w:rPr>
           <w:rFonts w:ascii="Calibri" w:hAnsi="Calibri" w:cs="Calibri"/>
-          <w:bCs/>
-          <w:sz w:val="22"/>
-          <w:szCs w:val="20"/>
-        </w:rPr>
-      </w:pPr>
-      <w:r>
-        <w:rPr>
-          <w:rFonts w:ascii="Calibri" w:hAnsi="Calibri" w:cs="Calibri"/>
-          <w:bCs/>
-          <w:sz w:val="22"/>
-          <w:szCs w:val="20"/>
-        </w:rPr>
-        <w:t xml:space="preserve">Adicionalmente el Departamento de Auditoría, efectuará la fiscalización aleatoria del uso correcto y adecuado de los recursos, mediante visitas </w:t>
+          <w:sz w:val="22"/>
+          <w:szCs w:val="20"/>
+          <w:highlight w:val="yellow"/>
+        </w:rPr>
+      </w:pPr>
+      <w:bookmarkStart w:id="1" w:name="_Hlk1740537"/>
+      <w:r>
+        <w:rPr>
+          <w:rFonts w:ascii="Calibri" w:hAnsi="Calibri" w:cs="Calibri"/>
+          <w:sz w:val="22"/>
+          <w:szCs w:val="20"/>
+          <w:highlight w:val="yellow"/>
+        </w:rPr>
+        <w:t>La “</w:t>
       </w:r>
       <w:proofErr w:type="spellStart"/>
       <w:r>
         <w:rPr>
           <w:rFonts w:ascii="Calibri" w:hAnsi="Calibri" w:cs="Calibri"/>
-          <w:bCs/>
-          <w:sz w:val="22"/>
-          <w:szCs w:val="20"/>
-        </w:rPr>
-        <w:t>inspectivas</w:t>
+          <w:sz w:val="22"/>
+          <w:szCs w:val="20"/>
+          <w:highlight w:val="yellow"/>
+        </w:rPr>
+        <w:t>xxxxxxxxxxxxxxxxxxxxxxxxx</w:t>
       </w:r>
       <w:proofErr w:type="spellEnd"/>
       <w:r>
         <w:rPr>
           <w:rFonts w:ascii="Calibri" w:hAnsi="Calibri" w:cs="Calibri"/>
-          <w:bCs/>
-          <w:sz w:val="22"/>
-          <w:szCs w:val="20"/>
-        </w:rPr>
-        <w:t xml:space="preserve">, solicitud de informes de avances mensuales y demás medios previstos por las normas y procedimientos de auditoría de conformidad con la normativa vigente. </w:t>
+          <w:sz w:val="22"/>
+          <w:szCs w:val="20"/>
+          <w:highlight w:val="yellow"/>
+        </w:rPr>
+        <w:t>”, “</w:t>
+      </w:r>
+      <w:proofErr w:type="spellStart"/>
+      <w:r>
+        <w:rPr>
+          <w:rFonts w:ascii="Calibri" w:hAnsi="Calibri" w:cs="Calibri"/>
+          <w:sz w:val="22"/>
+          <w:szCs w:val="20"/>
+          <w:highlight w:val="yellow"/>
+        </w:rPr>
+        <w:t>xxxxxxxxxxxxxxxxxxxxxxxx</w:t>
+      </w:r>
+      <w:proofErr w:type="spellEnd"/>
+      <w:r>
+        <w:rPr>
+          <w:rFonts w:ascii="Calibri" w:hAnsi="Calibri" w:cs="Calibri"/>
+          <w:sz w:val="22"/>
+          <w:szCs w:val="20"/>
+          <w:highlight w:val="yellow"/>
+        </w:rPr>
+        <w:t>” y el “</w:t>
+      </w:r>
+      <w:proofErr w:type="spellStart"/>
+      <w:r>
+        <w:rPr>
+          <w:rFonts w:ascii="Calibri" w:hAnsi="Calibri" w:cs="Calibri"/>
+          <w:sz w:val="22"/>
+          <w:szCs w:val="20"/>
+          <w:highlight w:val="yellow"/>
+        </w:rPr>
+        <w:t>xxxxxxxxxxxxxxxxxxxxxxxx</w:t>
+      </w:r>
+      <w:proofErr w:type="spellEnd"/>
+      <w:r>
+        <w:rPr>
+          <w:rFonts w:ascii="Calibri" w:hAnsi="Calibri" w:cs="Calibri"/>
+          <w:sz w:val="22"/>
+          <w:szCs w:val="20"/>
+          <w:highlight w:val="yellow"/>
+        </w:rPr>
+        <w:t xml:space="preserve">” utilizados como medio de verificación del indicador, forma parte del Anexo </w:t>
+      </w:r>
+      <w:proofErr w:type="spellStart"/>
+      <w:r>
+        <w:rPr>
+          <w:rFonts w:ascii="Calibri" w:hAnsi="Calibri" w:cs="Calibri"/>
+          <w:sz w:val="22"/>
+          <w:szCs w:val="20"/>
+          <w:highlight w:val="yellow"/>
+        </w:rPr>
+        <w:t>N°</w:t>
+      </w:r>
+      <w:proofErr w:type="spellEnd"/>
+      <w:r>
+        <w:rPr>
+          <w:rFonts w:ascii="Calibri" w:hAnsi="Calibri" w:cs="Calibri"/>
+          <w:sz w:val="22"/>
+          <w:szCs w:val="20"/>
+          <w:highlight w:val="yellow"/>
+        </w:rPr>
+        <w:t xml:space="preserve">, </w:t>
+      </w:r>
+      <w:proofErr w:type="spellStart"/>
+      <w:r>
+        <w:rPr>
+          <w:rFonts w:ascii="Calibri" w:hAnsi="Calibri" w:cs="Calibri"/>
+          <w:sz w:val="22"/>
+          <w:szCs w:val="20"/>
+          <w:highlight w:val="yellow"/>
+        </w:rPr>
+        <w:t>N°</w:t>
+      </w:r>
+      <w:proofErr w:type="spellEnd"/>
+      <w:r>
+        <w:rPr>
+          <w:rFonts w:ascii="Calibri" w:hAnsi="Calibri" w:cs="Calibri"/>
+          <w:sz w:val="22"/>
+          <w:szCs w:val="20"/>
+          <w:highlight w:val="yellow"/>
+        </w:rPr>
+        <w:t xml:space="preserve"> y </w:t>
+      </w:r>
+      <w:proofErr w:type="spellStart"/>
+      <w:r>
+        <w:rPr>
+          <w:rFonts w:ascii="Calibri" w:hAnsi="Calibri" w:cs="Calibri"/>
+          <w:sz w:val="22"/>
+          <w:szCs w:val="20"/>
+          <w:highlight w:val="yellow"/>
+        </w:rPr>
+        <w:t>N°</w:t>
+      </w:r>
+      <w:proofErr w:type="spellEnd"/>
+      <w:r>
+        <w:rPr>
+          <w:rFonts w:ascii="Calibri" w:hAnsi="Calibri" w:cs="Calibri"/>
+          <w:sz w:val="22"/>
+          <w:szCs w:val="20"/>
+          <w:highlight w:val="yellow"/>
+        </w:rPr>
+        <w:t xml:space="preserve"> de este convenio. Se transcribe anexo: </w:t>
       </w:r>
     </w:p>
+    <w:bookmarkEnd w:id="1"/>
     <w:p>
       <w:pPr>
         <w:tabs>
@@ -3711,19 +3882,163 @@
         <w:jc w:val="both"/>
         <w:rPr>
           <w:rFonts w:ascii="Calibri" w:hAnsi="Calibri" w:cs="Calibri"/>
-          <w:bCs/>
-          <w:sz w:val="22"/>
-          <w:szCs w:val="20"/>
-        </w:rPr>
-      </w:pPr>
-      <w:r>
-        <w:rPr>
-          <w:rFonts w:ascii="Calibri" w:hAnsi="Calibri" w:cs="Calibri"/>
-          <w:b/>
-          <w:bCs/>
-          <w:sz w:val="22"/>
-          <w:szCs w:val="20"/>
-        </w:rPr>
+          <w:sz w:val="22"/>
+          <w:szCs w:val="20"/>
+        </w:rPr>
+      </w:pPr>
+      <w:r>
+        <w:rPr>
+          <w:rFonts w:ascii="Calibri" w:hAnsi="Calibri" w:cs="Calibri"/>
+          <w:sz w:val="22"/>
+          <w:szCs w:val="20"/>
+          <w:highlight w:val="yellow"/>
+        </w:rPr>
+        <w:t xml:space="preserve">Los cuales deben ser enviados al </w:t>
+      </w:r>
+      <w:r>
+        <w:rPr>
+          <w:rFonts w:ascii="Calibri" w:hAnsi="Calibri" w:cs="Calibri"/>
+          <w:b/>
+          <w:sz w:val="22"/>
+          <w:szCs w:val="20"/>
+          <w:highlight w:val="yellow"/>
+        </w:rPr>
+        <w:t>“SERVICIO”</w:t>
+      </w:r>
+      <w:r>
+        <w:rPr>
+          <w:rFonts w:ascii="Calibri" w:hAnsi="Calibri" w:cs="Calibri"/>
+          <w:sz w:val="22"/>
+          <w:szCs w:val="20"/>
+          <w:highlight w:val="yellow"/>
+        </w:rPr>
+        <w:t xml:space="preserve"> al correo electrónico del referente técnico del </w:t>
+      </w:r>
+      <w:r>
+        <w:rPr>
+          <w:rFonts w:ascii="Calibri" w:hAnsi="Calibri" w:cs="Calibri"/>
+          <w:b/>
+          <w:sz w:val="22"/>
+          <w:szCs w:val="20"/>
+          <w:highlight w:val="yellow"/>
+        </w:rPr>
+        <w:t>“PROGRAMA”</w:t>
+      </w:r>
+      <w:r>
+        <w:rPr>
+          <w:rFonts w:ascii="Calibri" w:hAnsi="Calibri" w:cs="Calibri"/>
+          <w:sz w:val="22"/>
+          <w:szCs w:val="20"/>
+          <w:highlight w:val="yellow"/>
+        </w:rPr>
+        <w:t xml:space="preserve">, el </w:t>
+      </w:r>
+      <w:r>
+        <w:rPr>
+          <w:rFonts w:ascii="Calibri" w:hAnsi="Calibri" w:cs="Calibri"/>
+          <w:b/>
+          <w:sz w:val="22"/>
+          <w:szCs w:val="20"/>
+          <w:highlight w:val="yellow"/>
+        </w:rPr>
+        <w:t>tercer</w:t>
+      </w:r>
+      <w:r>
+        <w:rPr>
+          <w:rFonts w:ascii="Calibri" w:hAnsi="Calibri" w:cs="Calibri"/>
+          <w:sz w:val="22"/>
+          <w:szCs w:val="20"/>
+          <w:highlight w:val="yellow"/>
+        </w:rPr>
+        <w:t xml:space="preserve"> día hábil de cada mes.</w:t>
+      </w:r>
+    </w:p>
+    <w:p>
+      <w:pPr>
+        <w:tabs>
+          <w:tab w:val="left" w:pos="4395"/>
+        </w:tabs>
+        <w:spacing w:after="240"/>
+        <w:jc w:val="both"/>
+        <w:rPr>
+          <w:rFonts w:ascii="Calibri" w:hAnsi="Calibri" w:cs="Calibri"/>
+          <w:bCs/>
+          <w:sz w:val="22"/>
+          <w:szCs w:val="20"/>
+        </w:rPr>
+      </w:pPr>
+      <w:r>
+        <w:rPr>
+          <w:rFonts w:ascii="Calibri" w:hAnsi="Calibri" w:cs="Calibri"/>
+          <w:bCs/>
+          <w:sz w:val="22"/>
+          <w:szCs w:val="20"/>
+        </w:rPr>
+        <w:t xml:space="preserve">Adicionalmente el Departamento de </w:t>
+      </w:r>
+      <w:r>
+        <w:rPr>
+          <w:rFonts w:ascii="Calibri" w:hAnsi="Calibri" w:cs="Calibri"/>
+          <w:bCs/>
+          <w:sz w:val="22"/>
+          <w:szCs w:val="20"/>
+          <w:highlight w:val="yellow"/>
+        </w:rPr>
+        <w:t>Atención Primaria del Servicio de Salud</w:t>
+      </w:r>
+      <w:r>
+        <w:rPr>
+          <w:rFonts w:ascii="Calibri" w:hAnsi="Calibri" w:cs="Calibri"/>
+          <w:bCs/>
+          <w:sz w:val="22"/>
+          <w:szCs w:val="20"/>
+        </w:rPr>
+        <w:t xml:space="preserve">, efectuará la fiscalización aleatoria del uso correcto y adecuado de los recursos, mediante visitas </w:t>
+      </w:r>
+      <w:proofErr w:type="spellStart"/>
+      <w:r>
+        <w:rPr>
+          <w:rFonts w:ascii="Calibri" w:hAnsi="Calibri" w:cs="Calibri"/>
+          <w:bCs/>
+          <w:sz w:val="22"/>
+          <w:szCs w:val="20"/>
+        </w:rPr>
+        <w:t>inspectivas</w:t>
+      </w:r>
+      <w:proofErr w:type="spellEnd"/>
+      <w:r>
+        <w:rPr>
+          <w:rFonts w:ascii="Calibri" w:hAnsi="Calibri" w:cs="Calibri"/>
+          <w:bCs/>
+          <w:sz w:val="22"/>
+          <w:szCs w:val="20"/>
+        </w:rPr>
+        <w:t xml:space="preserve">, solicitud de informes de avances mensuales y demás medios previstos por las normas y procedimientos de auditoría de conformidad con la normativa vigente. </w:t>
+      </w:r>
+    </w:p>
+    <w:p>
+      <w:pPr>
+        <w:tabs>
+          <w:tab w:val="left" w:pos="4395"/>
+        </w:tabs>
+        <w:spacing w:after="240"/>
+        <w:jc w:val="both"/>
+        <w:rPr>
+          <w:rFonts w:ascii="Calibri" w:hAnsi="Calibri" w:cs="Calibri"/>
+          <w:bCs/>
+          <w:sz w:val="22"/>
+          <w:szCs w:val="20"/>
+        </w:rPr>
+      </w:pPr>
+      <w:r>
+        <w:rPr>
+          <w:rFonts w:ascii="Calibri" w:hAnsi="Calibri" w:cs="Calibri"/>
+          <w:b/>
+          <w:bCs/>
+          <w:sz w:val="22"/>
+          <w:szCs w:val="20"/>
+        </w:rPr>
+        <w:lastRenderedPageBreak/>
         <w:t>OCTAVA</w:t>
       </w:r>
       <w:r>
@@ -3735,9 +4050,9 @@
         </w:rPr>
         <w:t>:</w:t>
       </w:r>
-      <w:bookmarkStart w:id="0" w:name="_Toc184204087"/>
-      <w:bookmarkStart w:id="1" w:name="_Toc184204456"/>
-      <w:bookmarkStart w:id="2" w:name="_Toc246125041"/>
+      <w:bookmarkStart w:id="2" w:name="_Toc184204087"/>
+      <w:bookmarkStart w:id="3" w:name="_Toc184204456"/>
+      <w:bookmarkStart w:id="4" w:name="_Toc246125041"/>
       <w:r>
         <w:rPr>
           <w:rFonts w:ascii="Calibri" w:hAnsi="Calibri" w:cs="Calibri"/>
@@ -3756,9 +4071,9 @@
         </w:rPr>
         <w:t xml:space="preserve">Los </w:t>
       </w:r>
-      <w:bookmarkEnd w:id="0"/>
-      <w:bookmarkEnd w:id="1"/>
       <w:bookmarkEnd w:id="2"/>
+      <w:bookmarkEnd w:id="3"/>
+      <w:bookmarkEnd w:id="4"/>
       <w:r>
         <w:rPr>
           <w:rFonts w:ascii="Calibri" w:hAnsi="Calibri" w:cs="Calibri"/>
@@ -4148,7 +4463,6 @@
           <w:szCs w:val="20"/>
           <w:highlight w:val="green"/>
         </w:rPr>
-        <w:lastRenderedPageBreak/>
         <w:t>${/</w:t>
       </w:r>
       <w:proofErr w:type="spellStart"/>
@@ -4557,14 +4871,87 @@
         </w:rPr>
         <w:t xml:space="preserve">DÉCIMA: </w:t>
       </w:r>
-      <w:bookmarkStart w:id="3" w:name="_Hlk2348759"/>
-      <w:r>
-        <w:rPr>
-          <w:rFonts w:ascii="Calibri" w:hAnsi="Calibri" w:cs="Calibri"/>
-          <w:sz w:val="22"/>
-          <w:szCs w:val="20"/>
-        </w:rPr>
-        <w:t>La Municipalidad deberá rendir los gastos del Programa, únicamente utilizando el Sistema de Rendición Electrónica de cuentas de la Contraloría General de la Republica en adelante SISREC y sujetándose a lo establecido en la resolución N° 30, de 2015, de la Contraloría General de la República, que Fija Normas de Procedimiento sobre Rendición de Cuentas, o de las resoluciones que la modifiquen o la reemplacen.</w:t>
+      <w:bookmarkStart w:id="5" w:name="_Hlk2348759"/>
+      <w:r>
+        <w:rPr>
+          <w:rFonts w:ascii="Calibri" w:hAnsi="Calibri" w:cs="Calibri"/>
+          <w:sz w:val="22"/>
+          <w:szCs w:val="20"/>
+        </w:rPr>
+        <w:t xml:space="preserve">La Municipalidad deberá rendir los gastos del Programa, únicamente utilizando el Sistema de Rendición Electrónica de cuentas de la Contraloría General de la Republica en adelante </w:t>
+      </w:r>
+      <w:r>
+        <w:rPr>
+          <w:rFonts w:ascii="Calibri" w:hAnsi="Calibri" w:cs="Calibri"/>
+          <w:sz w:val="22"/>
+          <w:szCs w:val="20"/>
+          <w:highlight w:val="yellow"/>
+        </w:rPr>
+        <w:t>“</w:t>
+      </w:r>
+      <w:r>
+        <w:rPr>
+          <w:rFonts w:ascii="Calibri" w:hAnsi="Calibri" w:cs="Calibri"/>
+          <w:b/>
+          <w:bCs/>
+          <w:sz w:val="22"/>
+          <w:szCs w:val="20"/>
+          <w:highlight w:val="yellow"/>
+        </w:rPr>
+        <w:t>SISREC</w:t>
+      </w:r>
+      <w:r>
+        <w:rPr>
+          <w:rFonts w:ascii="Calibri" w:hAnsi="Calibri" w:cs="Calibri"/>
+          <w:b/>
+          <w:bCs/>
+          <w:sz w:val="22"/>
+          <w:szCs w:val="20"/>
+          <w:highlight w:val="yellow"/>
+        </w:rPr>
+        <w:t>”</w:t>
+      </w:r>
+      <w:r>
+        <w:rPr>
+          <w:rFonts w:ascii="Calibri" w:hAnsi="Calibri" w:cs="Calibri"/>
+          <w:sz w:val="22"/>
+          <w:szCs w:val="20"/>
+        </w:rPr>
+        <w:t xml:space="preserve"> y sujetándose a lo establecido en la resolución </w:t>
+      </w:r>
+      <w:proofErr w:type="spellStart"/>
+      <w:r>
+        <w:rPr>
+          <w:rFonts w:ascii="Calibri" w:hAnsi="Calibri" w:cs="Calibri"/>
+          <w:sz w:val="22"/>
+          <w:szCs w:val="20"/>
+        </w:rPr>
+        <w:t>N°</w:t>
+      </w:r>
+      <w:proofErr w:type="spellEnd"/>
+      <w:r>
+        <w:rPr>
+          <w:rFonts w:ascii="Calibri" w:hAnsi="Calibri" w:cs="Calibri"/>
+          <w:sz w:val="22"/>
+          <w:szCs w:val="20"/>
+        </w:rPr>
+        <w:t xml:space="preserve"> 30</w:t>
+      </w:r>
+      <w:r>
+        <w:rPr>
+          <w:rFonts w:ascii="Calibri" w:hAnsi="Calibri" w:cs="Calibri"/>
+          <w:sz w:val="22"/>
+          <w:szCs w:val="20"/>
+        </w:rPr>
+        <w:t xml:space="preserve"> del año</w:t>
+      </w:r>
+      <w:r>
+        <w:rPr>
+          <w:rFonts w:ascii="Calibri" w:hAnsi="Calibri" w:cs="Calibri"/>
+          <w:sz w:val="22"/>
+          <w:szCs w:val="20"/>
+        </w:rPr>
+        <w:t xml:space="preserve"> 2015, de la Contraloría General de la República, que Fija Normas de Procedimiento sobre Rendición de Cuentas, o de las resoluciones que la modifiquen o la reemplacen.</w:t>
       </w:r>
     </w:p>
     <w:p>
@@ -4680,7 +5067,96 @@
           <w:sz w:val="22"/>
           <w:szCs w:val="22"/>
         </w:rPr>
-        <w:t>a) Utilizar el SISREC para la rendición de cuentas a que dé lugar el presente convenio, ocupando las funcionalidades que otorga el perfil ejecutor, dando cumplimiento al marco normativo aplicable, incluyendo la preceptiva de la resolución N° 30, de 2015, de la Contraloría General de la República.</w:t>
+        <w:t xml:space="preserve">a) Utilizar </w:t>
+      </w:r>
+      <w:r>
+        <w:rPr>
+          <w:rFonts w:asciiTheme="minorHAnsi" w:hAnsiTheme="minorHAnsi" w:cstheme="minorHAnsi"/>
+          <w:sz w:val="22"/>
+          <w:szCs w:val="22"/>
+          <w:highlight w:val="yellow"/>
+        </w:rPr>
+        <w:t>la plataforma</w:t>
+      </w:r>
+      <w:r>
+        <w:rPr>
+          <w:rFonts w:asciiTheme="minorHAnsi" w:hAnsiTheme="minorHAnsi" w:cstheme="minorHAnsi"/>
+          <w:sz w:val="22"/>
+          <w:szCs w:val="22"/>
+          <w:highlight w:val="yellow"/>
+        </w:rPr>
+        <w:t xml:space="preserve"> </w:t>
+      </w:r>
+      <w:r>
+        <w:rPr>
+          <w:rFonts w:asciiTheme="minorHAnsi" w:hAnsiTheme="minorHAnsi" w:cstheme="minorHAnsi"/>
+          <w:sz w:val="22"/>
+          <w:szCs w:val="22"/>
+          <w:highlight w:val="yellow"/>
+        </w:rPr>
+        <w:t>“</w:t>
+      </w:r>
+      <w:r>
+        <w:rPr>
+          <w:rFonts w:asciiTheme="minorHAnsi" w:hAnsiTheme="minorHAnsi" w:cstheme="minorHAnsi"/>
+          <w:b/>
+          <w:bCs/>
+          <w:sz w:val="22"/>
+          <w:szCs w:val="22"/>
+          <w:highlight w:val="yellow"/>
+        </w:rPr>
+        <w:t>SISREC</w:t>
+      </w:r>
+      <w:r>
+        <w:rPr>
+          <w:rFonts w:asciiTheme="minorHAnsi" w:hAnsiTheme="minorHAnsi" w:cstheme="minorHAnsi"/>
+          <w:b/>
+          <w:bCs/>
+          <w:sz w:val="22"/>
+          <w:szCs w:val="22"/>
+        </w:rPr>
+        <w:t>”</w:t>
+      </w:r>
+      <w:r>
+        <w:rPr>
+          <w:rFonts w:asciiTheme="minorHAnsi" w:hAnsiTheme="minorHAnsi" w:cstheme="minorHAnsi"/>
+          <w:sz w:val="22"/>
+          <w:szCs w:val="22"/>
+        </w:rPr>
+        <w:t xml:space="preserve"> para la rendición de cuentas a que dé lugar el presente convenio, ocupando las funcionalidades que otorga el perfil ejecutor, dando cumplimiento al marco normativo aplicable, incluyendo la preceptiva de la </w:t>
+      </w:r>
+      <w:r>
+        <w:rPr>
+          <w:rFonts w:asciiTheme="minorHAnsi" w:hAnsiTheme="minorHAnsi" w:cstheme="minorHAnsi"/>
+          <w:sz w:val="22"/>
+          <w:szCs w:val="22"/>
+          <w:highlight w:val="yellow"/>
+        </w:rPr>
+        <w:t>R</w:t>
+      </w:r>
+      <w:r>
+        <w:rPr>
+          <w:rFonts w:asciiTheme="minorHAnsi" w:hAnsiTheme="minorHAnsi" w:cstheme="minorHAnsi"/>
+          <w:sz w:val="22"/>
+          <w:szCs w:val="22"/>
+        </w:rPr>
+        <w:t>esolución N°30</w:t>
+      </w:r>
+      <w:r>
+        <w:rPr>
+          <w:rFonts w:asciiTheme="minorHAnsi" w:hAnsiTheme="minorHAnsi" w:cstheme="minorHAnsi"/>
+          <w:sz w:val="22"/>
+          <w:szCs w:val="22"/>
+        </w:rPr>
+        <w:t xml:space="preserve"> del año</w:t>
+      </w:r>
+      <w:r>
+        <w:rPr>
+          <w:rFonts w:asciiTheme="minorHAnsi" w:hAnsiTheme="minorHAnsi" w:cstheme="minorHAnsi"/>
+          <w:sz w:val="22"/>
+          <w:szCs w:val="22"/>
+        </w:rPr>
+        <w:t xml:space="preserve"> 2015, de la Contraloría General de la República.</w:t>
       </w:r>
     </w:p>
     <w:p>
@@ -4723,7 +5199,78 @@
           <w:sz w:val="22"/>
           <w:szCs w:val="22"/>
         </w:rPr>
-        <w:t xml:space="preserve"> a los funcionarios que cuenten con las competencias técnicas y atribuciones necesarias para perfilarse en calidad de titular, y al menos un subrogante, en los roles de encargado, analista y ministro de fe en el SISREC.</w:t>
+        <w:t xml:space="preserve"> a los funcionarios que cuenten con las competencias técnicas y atribuciones necesarias para perfilarse en calidad de titular, y al menos un subrogante, en los roles de encargado, analista y ministro de fe </w:t>
+      </w:r>
+      <w:r>
+        <w:rPr>
+          <w:rFonts w:asciiTheme="minorHAnsi" w:hAnsiTheme="minorHAnsi" w:cstheme="minorHAnsi"/>
+          <w:sz w:val="22"/>
+          <w:szCs w:val="22"/>
+          <w:highlight w:val="yellow"/>
+        </w:rPr>
+        <w:t xml:space="preserve">en </w:t>
+      </w:r>
+      <w:r>
+        <w:rPr>
+          <w:rFonts w:asciiTheme="minorHAnsi" w:hAnsiTheme="minorHAnsi" w:cstheme="minorHAnsi"/>
+          <w:sz w:val="22"/>
+          <w:szCs w:val="22"/>
+          <w:highlight w:val="yellow"/>
+        </w:rPr>
+        <w:t>la plataforma</w:t>
+      </w:r>
+      <w:r>
+        <w:rPr>
+          <w:rFonts w:asciiTheme="minorHAnsi" w:hAnsiTheme="minorHAnsi" w:cstheme="minorHAnsi"/>
+          <w:sz w:val="22"/>
+          <w:szCs w:val="22"/>
+          <w:highlight w:val="yellow"/>
+        </w:rPr>
+        <w:t xml:space="preserve"> </w:t>
+      </w:r>
+      <w:r>
+        <w:rPr>
+          <w:rFonts w:asciiTheme="minorHAnsi" w:hAnsiTheme="minorHAnsi" w:cstheme="minorHAnsi"/>
+          <w:b/>
+          <w:bCs/>
+          <w:sz w:val="22"/>
+          <w:szCs w:val="22"/>
+          <w:highlight w:val="yellow"/>
+        </w:rPr>
+        <w:t>“</w:t>
+      </w:r>
+      <w:r>
+        <w:rPr>
+          <w:rFonts w:asciiTheme="minorHAnsi" w:hAnsiTheme="minorHAnsi" w:cstheme="minorHAnsi"/>
+          <w:b/>
+          <w:bCs/>
+          <w:sz w:val="22"/>
+          <w:szCs w:val="22"/>
+          <w:highlight w:val="yellow"/>
+        </w:rPr>
+        <w:t>SISREC</w:t>
+      </w:r>
+      <w:r>
+        <w:rPr>
+          <w:rFonts w:asciiTheme="minorHAnsi" w:hAnsiTheme="minorHAnsi" w:cstheme="minorHAnsi"/>
+          <w:b/>
+          <w:bCs/>
+          <w:sz w:val="22"/>
+          <w:szCs w:val="22"/>
+          <w:highlight w:val="yellow"/>
+        </w:rPr>
+        <w:t>”</w:t>
+      </w:r>
+      <w:r>
+        <w:rPr>
+          <w:rFonts w:asciiTheme="minorHAnsi" w:hAnsiTheme="minorHAnsi" w:cstheme="minorHAnsi"/>
+          <w:b/>
+          <w:bCs/>
+          <w:sz w:val="22"/>
+          <w:szCs w:val="22"/>
+          <w:highlight w:val="yellow"/>
+        </w:rPr>
+        <w:t>.</w:t>
       </w:r>
     </w:p>
     <w:p>
@@ -4885,7 +5432,76 @@
           <w:sz w:val="22"/>
           <w:szCs w:val="22"/>
         </w:rPr>
-        <w:t xml:space="preserve"> a los funcionarios que cuenten con las competencias técnicas y las atribuciones necesarias para perfilarse en calidad de titular, y al menos un subrogante, en los roles de encargado y analista del SISREC.</w:t>
+        <w:t xml:space="preserve"> a los funcionarios que cuenten con las competencias técnicas y las atribuciones necesarias para perfilarse en calidad de titular, y al menos un subrogante, en los roles de encargado y analista </w:t>
+      </w:r>
+      <w:r>
+        <w:rPr>
+          <w:rFonts w:asciiTheme="minorHAnsi" w:hAnsiTheme="minorHAnsi" w:cstheme="minorHAnsi"/>
+          <w:sz w:val="22"/>
+          <w:szCs w:val="22"/>
+          <w:highlight w:val="yellow"/>
+        </w:rPr>
+        <w:t>de</w:t>
+      </w:r>
+      <w:r>
+        <w:rPr>
+          <w:rFonts w:asciiTheme="minorHAnsi" w:hAnsiTheme="minorHAnsi" w:cstheme="minorHAnsi"/>
+          <w:sz w:val="22"/>
+          <w:szCs w:val="22"/>
+          <w:highlight w:val="yellow"/>
+        </w:rPr>
+        <w:t xml:space="preserve"> la plataforma</w:t>
+      </w:r>
+      <w:r>
+        <w:rPr>
+          <w:rFonts w:asciiTheme="minorHAnsi" w:hAnsiTheme="minorHAnsi" w:cstheme="minorHAnsi"/>
+          <w:sz w:val="22"/>
+          <w:szCs w:val="22"/>
+          <w:highlight w:val="yellow"/>
+        </w:rPr>
+        <w:t xml:space="preserve"> </w:t>
+      </w:r>
+      <w:r>
+        <w:rPr>
+          <w:rFonts w:asciiTheme="minorHAnsi" w:hAnsiTheme="minorHAnsi" w:cstheme="minorHAnsi"/>
+          <w:b/>
+          <w:bCs/>
+          <w:sz w:val="22"/>
+          <w:szCs w:val="22"/>
+          <w:highlight w:val="yellow"/>
+        </w:rPr>
+        <w:t>“</w:t>
+      </w:r>
+      <w:r>
+        <w:rPr>
+          <w:rFonts w:asciiTheme="minorHAnsi" w:hAnsiTheme="minorHAnsi" w:cstheme="minorHAnsi"/>
+          <w:b/>
+          <w:bCs/>
+          <w:sz w:val="22"/>
+          <w:szCs w:val="22"/>
+          <w:highlight w:val="yellow"/>
+        </w:rPr>
+        <w:t>SISREC</w:t>
+      </w:r>
+      <w:r>
+        <w:rPr>
+          <w:rFonts w:asciiTheme="minorHAnsi" w:hAnsiTheme="minorHAnsi" w:cstheme="minorHAnsi"/>
+          <w:b/>
+          <w:bCs/>
+          <w:sz w:val="22"/>
+          <w:szCs w:val="22"/>
+          <w:highlight w:val="yellow"/>
+        </w:rPr>
+        <w:t>”</w:t>
+      </w:r>
+      <w:r>
+        <w:rPr>
+          <w:rFonts w:asciiTheme="minorHAnsi" w:hAnsiTheme="minorHAnsi" w:cstheme="minorHAnsi"/>
+          <w:sz w:val="22"/>
+          <w:szCs w:val="22"/>
+          <w:highlight w:val="yellow"/>
+        </w:rPr>
+        <w:t>.</w:t>
       </w:r>
     </w:p>
     <w:p>
@@ -4913,8 +5529,75 @@
           <w:sz w:val="22"/>
           <w:szCs w:val="22"/>
         </w:rPr>
-        <w:lastRenderedPageBreak/>
-        <w:t>b) Disponer de medios tecnológicos de hardware y software para realizar la rendición de cuentas del proyecto con documentación electrónica y digital a través del SISREC durante el período de rendición de la totalidad de los recursos transferidos para la ejecución del proyecto. Lo anterior incluye, por ejemplo, la adquisición de token para la firma electrónica avanzada del encargado otorgante, scanner para digitalización de documentos en papel, contar con casilla de correo electrónico e internet.</w:t>
+        <w:t xml:space="preserve">b) Disponer de medios tecnológicos de hardware y software para realizar la rendición de cuentas del proyecto con documentación electrónica y digital a través </w:t>
+      </w:r>
+      <w:r>
+        <w:rPr>
+          <w:rFonts w:asciiTheme="minorHAnsi" w:hAnsiTheme="minorHAnsi" w:cstheme="minorHAnsi"/>
+          <w:sz w:val="22"/>
+          <w:szCs w:val="22"/>
+          <w:highlight w:val="yellow"/>
+        </w:rPr>
+        <w:t>de</w:t>
+      </w:r>
+      <w:r>
+        <w:rPr>
+          <w:rFonts w:asciiTheme="minorHAnsi" w:hAnsiTheme="minorHAnsi" w:cstheme="minorHAnsi"/>
+          <w:sz w:val="22"/>
+          <w:szCs w:val="22"/>
+          <w:highlight w:val="yellow"/>
+        </w:rPr>
+        <w:t xml:space="preserve"> la plataforma</w:t>
+      </w:r>
+      <w:r>
+        <w:rPr>
+          <w:rFonts w:asciiTheme="minorHAnsi" w:hAnsiTheme="minorHAnsi" w:cstheme="minorHAnsi"/>
+          <w:sz w:val="22"/>
+          <w:szCs w:val="22"/>
+          <w:highlight w:val="yellow"/>
+        </w:rPr>
+        <w:t xml:space="preserve"> </w:t>
+      </w:r>
+      <w:r>
+        <w:rPr>
+          <w:rFonts w:asciiTheme="minorHAnsi" w:hAnsiTheme="minorHAnsi" w:cstheme="minorHAnsi"/>
+          <w:b/>
+          <w:bCs/>
+          <w:sz w:val="22"/>
+          <w:szCs w:val="22"/>
+          <w:highlight w:val="yellow"/>
+        </w:rPr>
+        <w:t>“</w:t>
+      </w:r>
+      <w:r>
+        <w:rPr>
+          <w:rFonts w:asciiTheme="minorHAnsi" w:hAnsiTheme="minorHAnsi" w:cstheme="minorHAnsi"/>
+          <w:b/>
+          <w:bCs/>
+          <w:sz w:val="22"/>
+          <w:szCs w:val="22"/>
+          <w:highlight w:val="yellow"/>
+        </w:rPr>
+        <w:t>SISREC</w:t>
+      </w:r>
+      <w:r>
+        <w:rPr>
+          <w:rFonts w:asciiTheme="minorHAnsi" w:hAnsiTheme="minorHAnsi" w:cstheme="minorHAnsi"/>
+          <w:b/>
+          <w:bCs/>
+          <w:sz w:val="22"/>
+          <w:szCs w:val="22"/>
+          <w:highlight w:val="yellow"/>
+        </w:rPr>
+        <w:t>”</w:t>
+      </w:r>
+      <w:r>
+        <w:rPr>
+          <w:rFonts w:asciiTheme="minorHAnsi" w:hAnsiTheme="minorHAnsi" w:cstheme="minorHAnsi"/>
+          <w:sz w:val="22"/>
+          <w:szCs w:val="22"/>
+        </w:rPr>
+        <w:t xml:space="preserve"> durante el período de rendición de la totalidad de los recursos transferidos para la ejecución del proyecto. Lo anterior incluye, por ejemplo, la adquisición de token para la firma electrónica avanzada del encargado otorgante, scanner para digitalización de documentos en papel, contar con casilla de correo electrónico e internet.</w:t>
       </w:r>
     </w:p>
     <w:p>
@@ -4947,11 +5630,68 @@
           <w:sz w:val="22"/>
           <w:szCs w:val="22"/>
         </w:rPr>
-        <w:t>La Municipalidad deberá rendir los gastos mensuales del Programa una vez realizada la primera remesa, utilizando la plataforma SISREC y sujetándose a lo establecido en la resolución N</w:t>
+        <w:t xml:space="preserve">La Municipalidad deberá rendir los gastos mensuales del Programa una vez realizada la primera remesa, utilizando la plataforma </w:t>
       </w:r>
       <w:r>
         <w:rPr>
           <w:rFonts w:asciiTheme="minorHAnsi" w:hAnsiTheme="minorHAnsi" w:cstheme="minorHAnsi"/>
+          <w:b/>
+          <w:bCs/>
+          <w:sz w:val="22"/>
+          <w:szCs w:val="22"/>
+          <w:highlight w:val="yellow"/>
+        </w:rPr>
+        <w:t>“</w:t>
+      </w:r>
+      <w:r>
+        <w:rPr>
+          <w:rFonts w:asciiTheme="minorHAnsi" w:hAnsiTheme="minorHAnsi" w:cstheme="minorHAnsi"/>
+          <w:b/>
+          <w:bCs/>
+          <w:sz w:val="22"/>
+          <w:szCs w:val="22"/>
+          <w:highlight w:val="yellow"/>
+        </w:rPr>
+        <w:t>SISREC</w:t>
+      </w:r>
+      <w:r>
+        <w:rPr>
+          <w:rFonts w:asciiTheme="minorHAnsi" w:hAnsiTheme="minorHAnsi" w:cstheme="minorHAnsi"/>
+          <w:b/>
+          <w:bCs/>
+          <w:sz w:val="22"/>
+          <w:szCs w:val="22"/>
+          <w:highlight w:val="yellow"/>
+        </w:rPr>
+        <w:t>”</w:t>
+      </w:r>
+      <w:r>
+        <w:rPr>
+          <w:rFonts w:asciiTheme="minorHAnsi" w:hAnsiTheme="minorHAnsi" w:cstheme="minorHAnsi"/>
+          <w:sz w:val="22"/>
+          <w:szCs w:val="22"/>
+        </w:rPr>
+        <w:t xml:space="preserve"> y sujetándose a lo establecido en la </w:t>
+      </w:r>
+      <w:r>
+        <w:rPr>
+          <w:rFonts w:asciiTheme="minorHAnsi" w:hAnsiTheme="minorHAnsi" w:cstheme="minorHAnsi"/>
+          <w:sz w:val="22"/>
+          <w:szCs w:val="22"/>
+        </w:rPr>
+        <w:t>R</w:t>
+      </w:r>
+      <w:r>
+        <w:rPr>
+          <w:rFonts w:asciiTheme="minorHAnsi" w:hAnsiTheme="minorHAnsi" w:cstheme="minorHAnsi"/>
+          <w:sz w:val="22"/>
+          <w:szCs w:val="22"/>
+        </w:rPr>
+        <w:t>esolución N</w:t>
+      </w:r>
+      <w:r>
+        <w:rPr>
+          <w:rFonts w:asciiTheme="minorHAnsi" w:hAnsiTheme="minorHAnsi" w:cstheme="minorHAnsi"/>
           <w:sz w:val="22"/>
           <w:szCs w:val="22"/>
         </w:rPr>
@@ -4963,7 +5703,39 @@
           <w:sz w:val="22"/>
           <w:szCs w:val="22"/>
         </w:rPr>
-        <w:t>30, de 2015, de la Contraloría General de la República, que Fija Normas de Procedimiento sobre Rendición de Cuentas, o de las resoluciones que la modifiquen o la reemplacen, por lo que las fechas son:</w:t>
+        <w:t>30</w:t>
+      </w:r>
+      <w:r>
+        <w:rPr>
+          <w:rFonts w:asciiTheme="minorHAnsi" w:hAnsiTheme="minorHAnsi" w:cstheme="minorHAnsi"/>
+          <w:sz w:val="22"/>
+          <w:szCs w:val="22"/>
+        </w:rPr>
+        <w:t xml:space="preserve"> </w:t>
+      </w:r>
+      <w:r>
+        <w:rPr>
+          <w:rFonts w:asciiTheme="minorHAnsi" w:hAnsiTheme="minorHAnsi" w:cstheme="minorHAnsi"/>
+          <w:sz w:val="22"/>
+          <w:szCs w:val="22"/>
+        </w:rPr>
+        <w:t>de</w:t>
+      </w:r>
+      <w:r>
+        <w:rPr>
+          <w:rFonts w:asciiTheme="minorHAnsi" w:hAnsiTheme="minorHAnsi" w:cstheme="minorHAnsi"/>
+          <w:sz w:val="22"/>
+          <w:szCs w:val="22"/>
+        </w:rPr>
+        <w:t>l año</w:t>
+      </w:r>
+      <w:r>
+        <w:rPr>
+          <w:rFonts w:asciiTheme="minorHAnsi" w:hAnsiTheme="minorHAnsi" w:cstheme="minorHAnsi"/>
+          <w:sz w:val="22"/>
+          <w:szCs w:val="22"/>
+        </w:rPr>
+        <w:t xml:space="preserve"> 2015, de la Contraloría General de la República, que Fija Normas de Procedimiento sobre Rendición de Cuentas, o de las resoluciones que la modifiquen o la reemplacen, por lo que las fechas son:</w:t>
       </w:r>
     </w:p>
     <w:tbl>
@@ -5003,7 +5775,7 @@
                 <w:szCs w:val="18"/>
               </w:rPr>
             </w:pPr>
-            <w:bookmarkStart w:id="4" w:name="_Hlk2347492"/>
+            <w:bookmarkStart w:id="6" w:name="_Hlk2347492"/>
             <w:r>
               <w:rPr>
                 <w:rFonts w:ascii="Calibri" w:hAnsi="Calibri" w:cs="Calibri"/>
@@ -6021,8 +6793,8 @@
       </w:tr>
     </w:tbl>
     <w:p>
-      <w:bookmarkStart w:id="5" w:name="_Hlk2581357"/>
-      <w:bookmarkEnd w:id="4"/>
+      <w:bookmarkStart w:id="7" w:name="_Hlk2581357"/>
+      <w:bookmarkEnd w:id="6"/>
     </w:p>
     <w:p>
       <w:pPr>
@@ -6033,13 +6805,41 @@
           <w:szCs w:val="22"/>
         </w:rPr>
       </w:pPr>
+      <w:proofErr w:type="gramStart"/>
       <w:r>
         <w:rPr>
           <w:rFonts w:asciiTheme="minorHAnsi" w:hAnsiTheme="minorHAnsi"/>
           <w:sz w:val="22"/>
           <w:szCs w:val="22"/>
         </w:rPr>
-        <w:t xml:space="preserve">El período a rendir del mes de enero de 2022 corresponde únicamente a los impuestos por boletas de honorarios recibidas por el municipio hasta el mes de diciembre y que por proceso tributario son enterados al fisco al mes siguiente.  Esto no implica bajo ningún aspecto que la ejecución del programa sea hasta el este mes, por lo que no se aceptará la rendición de otros gastos efectuados durante el mes de enero de 2022.  Excepto se convenga alguna extensión de su ejecución por medio de </w:t>
+        <w:t>El período a rendir</w:t>
+      </w:r>
+      <w:proofErr w:type="gramEnd"/>
+      <w:r>
+        <w:rPr>
+          <w:rFonts w:asciiTheme="minorHAnsi" w:hAnsiTheme="minorHAnsi"/>
+          <w:sz w:val="22"/>
+          <w:szCs w:val="22"/>
+        </w:rPr>
+        <w:t xml:space="preserve"> del mes de </w:t>
+      </w:r>
+      <w:r>
+        <w:rPr>
+          <w:rFonts w:asciiTheme="minorHAnsi" w:hAnsiTheme="minorHAnsi"/>
+          <w:b/>
+          <w:bCs/>
+          <w:sz w:val="22"/>
+          <w:szCs w:val="22"/>
+        </w:rPr>
+        <w:t>enero de 2022</w:t>
+      </w:r>
+      <w:r>
+        <w:rPr>
+          <w:rFonts w:asciiTheme="minorHAnsi" w:hAnsiTheme="minorHAnsi"/>
+          <w:sz w:val="22"/>
+          <w:szCs w:val="22"/>
+        </w:rPr>
+        <w:t xml:space="preserve"> corresponde únicamente a los impuestos por boletas de honorarios recibidas por el municipio hasta el mes de diciembre y que por proceso tributario son enterados al fisco al mes siguiente.  Esto no implica bajo ningún aspecto que la ejecución del programa sea hasta el este mes, por lo que no se aceptará la rendición de otros gastos efectuados durante el mes de enero de 2022.  Excepto se convenga alguna extensión de su ejecución por medio de </w:t>
       </w:r>
       <w:proofErr w:type="spellStart"/>
       <w:r>
@@ -6103,7 +6903,57 @@
           <w:sz w:val="22"/>
           <w:szCs w:val="22"/>
         </w:rPr>
-        <w:t>La Municipalidad deberá rendir los gastos del Programa, utilizando el SISREC y sujetándose a lo establecido en la resolución N° 30, de 2015, de la Contraloría General de la República, que Fija Normas de Procedimiento sobre Rendición de Cuentas, o de las resoluciones que la modifiquen o la reemplacen.</w:t>
+        <w:t xml:space="preserve">La Municipalidad deberá rendir los gastos del Programa, utilizando </w:t>
+      </w:r>
+      <w:r>
+        <w:rPr>
+          <w:rFonts w:asciiTheme="minorHAnsi" w:hAnsiTheme="minorHAnsi"/>
+          <w:sz w:val="22"/>
+          <w:szCs w:val="22"/>
+          <w:highlight w:val="yellow"/>
+        </w:rPr>
+        <w:t xml:space="preserve">la plataforma </w:t>
+      </w:r>
+      <w:r>
+        <w:rPr>
+          <w:rFonts w:asciiTheme="minorHAnsi" w:hAnsiTheme="minorHAnsi"/>
+          <w:b/>
+          <w:bCs/>
+          <w:sz w:val="22"/>
+          <w:szCs w:val="22"/>
+          <w:highlight w:val="yellow"/>
+        </w:rPr>
+        <w:t>“</w:t>
+      </w:r>
+      <w:r>
+        <w:rPr>
+          <w:rFonts w:asciiTheme="minorHAnsi" w:hAnsiTheme="minorHAnsi"/>
+          <w:b/>
+          <w:bCs/>
+          <w:sz w:val="22"/>
+          <w:szCs w:val="22"/>
+          <w:highlight w:val="yellow"/>
+        </w:rPr>
+        <w:t>SISREC</w:t>
+      </w:r>
+      <w:r>
+        <w:rPr>
+          <w:rFonts w:asciiTheme="minorHAnsi" w:hAnsiTheme="minorHAnsi"/>
+          <w:b/>
+          <w:bCs/>
+          <w:sz w:val="22"/>
+          <w:szCs w:val="22"/>
+          <w:highlight w:val="yellow"/>
+        </w:rPr>
+        <w:t>”</w:t>
+      </w:r>
+      <w:r>
+        <w:rPr>
+          <w:rFonts w:asciiTheme="minorHAnsi" w:hAnsiTheme="minorHAnsi"/>
+          <w:sz w:val="22"/>
+          <w:szCs w:val="22"/>
+        </w:rPr>
+        <w:t xml:space="preserve"> y sujetándose a lo establecido en la resolución N° 30, de 2015, de la Contraloría General de la República, que Fija Normas de Procedimiento sobre Rendición de Cuentas, o de las resoluciones que la modifiquen o la reemplacen.</w:t>
       </w:r>
     </w:p>
     <w:p>
@@ -6144,7 +6994,7 @@
         <w:t xml:space="preserve"> y deben incluir lo que señala a continuación:</w:t>
       </w:r>
     </w:p>
-    <w:bookmarkEnd w:id="5"/>
+    <w:bookmarkEnd w:id="7"/>
     <w:p>
       <w:pPr>
         <w:pStyle w:val="Sinespaciado"/>
@@ -6401,7 +7251,7 @@
         </w:rPr>
         <w:t>Boletas de respaldo en caso de tener caja chica</w:t>
       </w:r>
-      <w:bookmarkStart w:id="6" w:name="_Hlk2347542"/>
+      <w:bookmarkStart w:id="8" w:name="_Hlk2347542"/>
       <w:r>
         <w:rPr>
           <w:rFonts w:ascii="Calibri" w:hAnsi="Calibri" w:cs="Calibri"/>
@@ -6420,7 +7270,7 @@
         <w:t>digitalizado o electrónico.</w:t>
       </w:r>
     </w:p>
-    <w:bookmarkEnd w:id="6"/>
+    <w:bookmarkEnd w:id="8"/>
     <w:p>
       <w:pPr>
         <w:tabs>
@@ -6440,6 +7290,7 @@
           <w:sz w:val="22"/>
           <w:szCs w:val="22"/>
         </w:rPr>
+        <w:lastRenderedPageBreak/>
         <w:t xml:space="preserve">Asimismo, toda la documentación original de respaldo deberá estar disponible en la </w:t>
       </w:r>
       <w:r>
@@ -6517,7 +7368,6 @@
           <w:b/>
           <w:sz w:val="22"/>
         </w:rPr>
-        <w:lastRenderedPageBreak/>
         <w:t>“PROGRAMA”</w:t>
       </w:r>
       <w:r>
@@ -6582,7 +7432,32 @@
           <w:sz w:val="22"/>
           <w:szCs w:val="22"/>
         </w:rPr>
-        <w:t>, deberá dar cumplimiento a las normas de procedimientos establecidos por la Contraloría General de la República en Resolución N°30 del 11 de marzo de 2015, que fija normas de procedimientos de rendición de cuentas o de las resoluciones que la modifiquen o la reemplacen,  de manera que el Organismo Público receptor estará obligado a enviar a la Unidad otorgante un comprobante de ingreso por los recursos percibidos y un informe mensual de su inversión, que deberá señalar, el monto de los recursos recibidos en el mes, el monto detallado de la inversión realizada y el saldo disponible para el mes siguiente; los “Servicios de Salud no entregarán nuevos fondos a rendir, sea a disposición de unidades internas o a la administración de terceros, mientras la persona o institución que debe recibirlos no haya cumplido con la obligación de rendir cuenta de la inversión de los fondos ya concedidos”.</w:t>
+        <w:t xml:space="preserve">, deberá dar cumplimiento a las normas de procedimientos establecidos por la Contraloría General de la República en Resolución N°30 del 11 de marzo de 2015, que fija normas de procedimientos de rendición de cuentas o de las resoluciones que la modifiquen o la reemplacen,  de manera que el Organismo Público receptor estará obligado a enviar a la Unidad otorgante un comprobante de ingreso por los recursos percibidos y un informe mensual de su inversión, que deberá señalar, el monto de los recursos recibidos en el mes, el monto detallado de la inversión realizada y el saldo disponible para el mes siguiente; </w:t>
+      </w:r>
+      <w:r>
+        <w:rPr>
+          <w:rFonts w:ascii="Calibri" w:hAnsi="Calibri" w:cs="Calibri"/>
+          <w:sz w:val="22"/>
+          <w:szCs w:val="22"/>
+          <w:highlight w:val="yellow"/>
+        </w:rPr>
+        <w:t>según señala de Resolución N°30 de 2015 de Contraloría General de la República</w:t>
+      </w:r>
+      <w:r>
+        <w:rPr>
+          <w:rFonts w:ascii="Calibri" w:hAnsi="Calibri" w:cs="Calibri"/>
+          <w:sz w:val="22"/>
+          <w:szCs w:val="22"/>
+        </w:rPr>
+        <w:t xml:space="preserve"> </w:t>
+      </w:r>
+      <w:r>
+        <w:rPr>
+          <w:rFonts w:ascii="Calibri" w:hAnsi="Calibri" w:cs="Calibri"/>
+          <w:sz w:val="22"/>
+          <w:szCs w:val="22"/>
+        </w:rPr>
+        <w:t>los “Servicios de Salud no entregarán nuevos fondos a rendir, sea a disposición de unidades internas o a la administración de terceros, mientras la persona o institución que debe recibirlos no haya cumplido con la obligación de rendir cuenta de la inversión de los fondos ya concedidos”.</w:t>
       </w:r>
     </w:p>
     <w:p>
@@ -6622,7 +7497,26 @@
           <w:sz w:val="22"/>
           <w:szCs w:val="22"/>
         </w:rPr>
-        <w:t xml:space="preserve"> deberá remitir el informe mensual, dentro de los quince primeros días hábiles administrativos siguientes al que se informa, incluso en aquellos meses en que no exista inversión de los fondos traspasados, y deberá señalar, el monto de los recursos recibidos en el mes, el monto detallado de la inversión y el saldo disponible para el mes siguiente. Cuando el organismo receptor, esto es, la </w:t>
+        <w:t xml:space="preserve"> deberá remitir el informe mensual, dentro de </w:t>
+      </w:r>
+      <w:r>
+        <w:rPr>
+          <w:rFonts w:ascii="Calibri" w:hAnsi="Calibri" w:cs="Calibri"/>
+          <w:b/>
+          <w:bCs/>
+          <w:sz w:val="22"/>
+          <w:szCs w:val="22"/>
+          <w:highlight w:val="yellow"/>
+        </w:rPr>
+        <w:t>los quince primeros días hábiles administrativos siguientes al que se informa</w:t>
+      </w:r>
+      <w:r>
+        <w:rPr>
+          <w:rFonts w:ascii="Calibri" w:hAnsi="Calibri" w:cs="Calibri"/>
+          <w:sz w:val="22"/>
+          <w:szCs w:val="22"/>
+        </w:rPr>
+        <w:t xml:space="preserve">, incluso en aquellos meses en que no exista inversión de los fondos traspasados, y deberá señalar, el monto de los recursos recibidos en el mes, el monto detallado de la inversión y el saldo disponible para el mes siguiente. Cuando el organismo receptor, esto es, la </w:t>
       </w:r>
       <w:r>
         <w:rPr>
@@ -6680,7 +7574,62 @@
           <w:sz w:val="22"/>
           <w:szCs w:val="22"/>
         </w:rPr>
-        <w:t xml:space="preserve">, para el solo efecto de la entrega del Comprobante de Ingreso, deberá remitir en un periodo máximo de 07 días hábiles, al </w:t>
+        <w:t xml:space="preserve">, para el solo efecto de la entrega del Comprobante de Ingreso, </w:t>
+      </w:r>
+      <w:r>
+        <w:rPr>
+          <w:rFonts w:ascii="Calibri" w:hAnsi="Calibri" w:cs="Calibri"/>
+          <w:sz w:val="22"/>
+          <w:szCs w:val="22"/>
+          <w:highlight w:val="yellow"/>
+        </w:rPr>
+        <w:t xml:space="preserve">este </w:t>
+      </w:r>
+      <w:r>
+        <w:rPr>
+          <w:rFonts w:ascii="Calibri" w:hAnsi="Calibri" w:cs="Calibri"/>
+          <w:sz w:val="22"/>
+          <w:szCs w:val="22"/>
+          <w:highlight w:val="yellow"/>
+        </w:rPr>
+        <w:t>deberá</w:t>
+      </w:r>
+      <w:r>
+        <w:rPr>
+          <w:rFonts w:ascii="Calibri" w:hAnsi="Calibri" w:cs="Calibri"/>
+          <w:sz w:val="22"/>
+          <w:szCs w:val="22"/>
+          <w:highlight w:val="yellow"/>
+        </w:rPr>
+        <w:t xml:space="preserve"> ser registrado en plataforma </w:t>
+      </w:r>
+      <w:r>
+        <w:rPr>
+          <w:rFonts w:ascii="Calibri" w:hAnsi="Calibri" w:cs="Calibri"/>
+          <w:b/>
+          <w:bCs/>
+          <w:sz w:val="22"/>
+          <w:szCs w:val="22"/>
+          <w:highlight w:val="yellow"/>
+        </w:rPr>
+        <w:t>“SISREC”</w:t>
+      </w:r>
+      <w:r>
+        <w:rPr>
+          <w:rFonts w:ascii="Calibri" w:hAnsi="Calibri" w:cs="Calibri"/>
+          <w:sz w:val="22"/>
+          <w:szCs w:val="22"/>
+          <w:highlight w:val="yellow"/>
+        </w:rPr>
+        <w:t xml:space="preserve"> de Contraloría General de la República</w:t>
+      </w:r>
+      <w:r>
+        <w:rPr>
+          <w:rFonts w:ascii="Calibri" w:hAnsi="Calibri" w:cs="Calibri"/>
+          <w:sz w:val="22"/>
+          <w:szCs w:val="22"/>
+        </w:rPr>
+        <w:t xml:space="preserve"> en un periodo máximo de 07 días hábiles, al </w:t>
       </w:r>
       <w:r>
         <w:rPr>
@@ -6757,7 +7706,24 @@
           <w:sz w:val="22"/>
           <w:szCs w:val="22"/>
         </w:rPr>
-        <w:t xml:space="preserve"> estará sujeto a que el Departamento de Auditoría del </w:t>
+        <w:t xml:space="preserve"> estará sujeto a que el Departamento de </w:t>
+      </w:r>
+      <w:r>
+        <w:rPr>
+          <w:rFonts w:ascii="Calibri" w:hAnsi="Calibri" w:cs="Calibri"/>
+          <w:sz w:val="22"/>
+          <w:szCs w:val="22"/>
+          <w:highlight w:val="yellow"/>
+        </w:rPr>
+        <w:t>Atención Primaria</w:t>
+      </w:r>
+      <w:r>
+        <w:rPr>
+          <w:rFonts w:ascii="Calibri" w:hAnsi="Calibri" w:cs="Calibri"/>
+          <w:sz w:val="22"/>
+          <w:szCs w:val="22"/>
+        </w:rPr>
+        <w:t xml:space="preserve"> del </w:t>
       </w:r>
       <w:r>
         <w:rPr>
@@ -6913,7 +7879,51 @@
           <w:sz w:val="22"/>
           <w:szCs w:val="22"/>
         </w:rPr>
-        <w:t xml:space="preserve">, en el sentido de exigir oportunamente la rendición de cuentas de los fondos entregados y de las revisiones que pudiese efectuar, en términos aleatorios, el Departamento de Auditoria y/o Subdirección Administrativa del </w:t>
+        <w:t xml:space="preserve">, en el sentido de exigir oportunamente la rendición de cuentas de los fondos entregados y de las revisiones que pudiese efectuar, en términos aleatorios, </w:t>
+      </w:r>
+      <w:r>
+        <w:rPr>
+          <w:rFonts w:ascii="Calibri" w:hAnsi="Calibri" w:cs="Calibri"/>
+          <w:sz w:val="22"/>
+          <w:szCs w:val="22"/>
+          <w:highlight w:val="yellow"/>
+        </w:rPr>
+        <w:t xml:space="preserve">el Departamento de </w:t>
+      </w:r>
+      <w:r>
+        <w:rPr>
+          <w:rFonts w:ascii="Calibri" w:hAnsi="Calibri" w:cs="Calibri"/>
+          <w:sz w:val="22"/>
+          <w:szCs w:val="22"/>
+          <w:highlight w:val="yellow"/>
+        </w:rPr>
+        <w:t>Atención Primaria, Subdirección Médica</w:t>
+      </w:r>
+      <w:r>
+        <w:rPr>
+          <w:rFonts w:ascii="Calibri" w:hAnsi="Calibri" w:cs="Calibri"/>
+          <w:sz w:val="22"/>
+          <w:szCs w:val="22"/>
+          <w:highlight w:val="yellow"/>
+        </w:rPr>
+        <w:t xml:space="preserve"> y/o </w:t>
+      </w:r>
+      <w:r>
+        <w:rPr>
+          <w:rFonts w:ascii="Calibri" w:hAnsi="Calibri" w:cs="Calibri"/>
+          <w:sz w:val="22"/>
+          <w:szCs w:val="22"/>
+          <w:highlight w:val="yellow"/>
+        </w:rPr>
+        <w:t>el Departamento de Gestión Financiera, o Subdirección Administrativa</w:t>
+      </w:r>
+      <w:r>
+        <w:rPr>
+          <w:rFonts w:ascii="Calibri" w:hAnsi="Calibri" w:cs="Calibri"/>
+          <w:sz w:val="22"/>
+          <w:szCs w:val="22"/>
+        </w:rPr>
+        <w:t xml:space="preserve"> del </w:t>
       </w:r>
       <w:r>
         <w:rPr>
@@ -7010,7 +8020,7 @@
         <w:t>, se pondrá en conocimiento de las autoridades de control, tanto interno como externo de la Administración del Estado, para que adopten las medidas consignadas en la normativa vigente.</w:t>
       </w:r>
     </w:p>
-    <w:bookmarkEnd w:id="3"/>
+    <w:bookmarkEnd w:id="5"/>
     <w:p>
       <w:pPr>
         <w:tabs>
@@ -7068,7 +8078,7 @@
         </w:rPr>
         <w:t xml:space="preserve"> </w:t>
       </w:r>
-      <w:bookmarkStart w:id="7" w:name="_Hlk2348851"/>
+      <w:bookmarkStart w:id="9" w:name="_Hlk2348851"/>
       <w:r>
         <w:rPr>
           <w:rFonts w:ascii="Calibri" w:hAnsi="Calibri" w:cs="Calibri"/>
@@ -7085,7 +8095,7 @@
           <w:szCs w:val="22"/>
           <w:highlight w:val="yellow"/>
         </w:rPr>
-        <w:t>01 de enero 202</w:t>
+        <w:t>01 de enero</w:t>
       </w:r>
       <w:r>
         <w:rPr>
@@ -7095,6 +8105,26 @@
           <w:szCs w:val="22"/>
           <w:highlight w:val="yellow"/>
         </w:rPr>
+        <w:t xml:space="preserve"> del año</w:t>
+      </w:r>
+      <w:r>
+        <w:rPr>
+          <w:rFonts w:ascii="Calibri" w:hAnsi="Calibri" w:cs="Calibri"/>
+          <w:b/>
+          <w:sz w:val="22"/>
+          <w:szCs w:val="22"/>
+          <w:highlight w:val="yellow"/>
+        </w:rPr>
+        <w:t xml:space="preserve"> 202</w:t>
+      </w:r>
+      <w:r>
+        <w:rPr>
+          <w:rFonts w:ascii="Calibri" w:hAnsi="Calibri" w:cs="Calibri"/>
+          <w:b/>
+          <w:sz w:val="22"/>
+          <w:szCs w:val="22"/>
+          <w:highlight w:val="yellow"/>
+        </w:rPr>
         <w:t>1</w:t>
       </w:r>
       <w:r>
@@ -7105,7 +8135,27 @@
           <w:szCs w:val="22"/>
           <w:highlight w:val="yellow"/>
         </w:rPr>
-        <w:t xml:space="preserve"> al 31 de diciembre 202</w:t>
+        <w:t xml:space="preserve"> al 31 de diciembre</w:t>
+      </w:r>
+      <w:r>
+        <w:rPr>
+          <w:rFonts w:ascii="Calibri" w:hAnsi="Calibri" w:cs="Calibri"/>
+          <w:b/>
+          <w:sz w:val="22"/>
+          <w:szCs w:val="22"/>
+          <w:highlight w:val="yellow"/>
+        </w:rPr>
+        <w:t xml:space="preserve"> del año </w:t>
+      </w:r>
+      <w:r>
+        <w:rPr>
+          <w:rFonts w:ascii="Calibri" w:hAnsi="Calibri" w:cs="Calibri"/>
+          <w:b/>
+          <w:sz w:val="22"/>
+          <w:szCs w:val="22"/>
+          <w:highlight w:val="yellow"/>
+        </w:rPr>
+        <w:t>202</w:t>
       </w:r>
       <w:r>
         <w:rPr>
@@ -7155,6 +8205,7 @@
           <w:sz w:val="22"/>
           <w:szCs w:val="22"/>
         </w:rPr>
+        <w:lastRenderedPageBreak/>
         <w:t xml:space="preserve">DÉCIMA </w:t>
       </w:r>
       <w:r>
@@ -7203,19 +8254,45 @@
       <w:r>
         <w:rPr>
           <w:rFonts w:ascii="Calibri" w:hAnsi="Calibri" w:cs="Calibri"/>
+          <w:b/>
+          <w:bCs/>
           <w:sz w:val="22"/>
           <w:szCs w:val="22"/>
           <w:highlight w:val="yellow"/>
         </w:rPr>
-        <w:t>01 de enero de 202</w:t>
-      </w:r>
-      <w:r>
-        <w:rPr>
-          <w:rFonts w:ascii="Calibri" w:hAnsi="Calibri" w:cs="Calibri"/>
+        <w:t>01 de enero de</w:t>
+      </w:r>
+      <w:r>
+        <w:rPr>
+          <w:rFonts w:ascii="Calibri" w:hAnsi="Calibri" w:cs="Calibri"/>
+          <w:b/>
+          <w:bCs/>
           <w:sz w:val="22"/>
           <w:szCs w:val="22"/>
           <w:highlight w:val="yellow"/>
         </w:rPr>
+        <w:t>l año</w:t>
+      </w:r>
+      <w:r>
+        <w:rPr>
+          <w:rFonts w:ascii="Calibri" w:hAnsi="Calibri" w:cs="Calibri"/>
+          <w:b/>
+          <w:bCs/>
+          <w:sz w:val="22"/>
+          <w:szCs w:val="22"/>
+          <w:highlight w:val="yellow"/>
+        </w:rPr>
+        <w:t xml:space="preserve"> 202</w:t>
+      </w:r>
+      <w:r>
+        <w:rPr>
+          <w:rFonts w:ascii="Calibri" w:hAnsi="Calibri" w:cs="Calibri"/>
+          <w:b/>
+          <w:bCs/>
+          <w:sz w:val="22"/>
+          <w:szCs w:val="22"/>
+          <w:highlight w:val="yellow"/>
+        </w:rPr>
         <w:t>1</w:t>
       </w:r>
       <w:r>
@@ -7240,7 +8317,33 @@
           <w:sz w:val="22"/>
           <w:szCs w:val="22"/>
         </w:rPr>
-        <w:t xml:space="preserve"> artículo 52.</w:t>
+        <w:t xml:space="preserve"> artículo </w:t>
+      </w:r>
+      <w:r>
+        <w:rPr>
+          <w:rFonts w:ascii="Calibri" w:hAnsi="Calibri" w:cs="Calibri"/>
+          <w:sz w:val="22"/>
+          <w:szCs w:val="22"/>
+          <w:highlight w:val="yellow"/>
+        </w:rPr>
+        <w:t>52</w:t>
+      </w:r>
+      <w:r>
+        <w:rPr>
+          <w:rFonts w:ascii="Calibri" w:hAnsi="Calibri" w:cs="Calibri"/>
+          <w:sz w:val="22"/>
+          <w:szCs w:val="22"/>
+          <w:highlight w:val="yellow"/>
+        </w:rPr>
+        <w:t xml:space="preserve"> y Dictamen N°11.267 del año 2018 de la Contraloría General de la República</w:t>
+      </w:r>
+      <w:r>
+        <w:rPr>
+          <w:rFonts w:ascii="Calibri" w:hAnsi="Calibri" w:cs="Calibri"/>
+          <w:sz w:val="22"/>
+          <w:szCs w:val="22"/>
+        </w:rPr>
+        <w:t>.</w:t>
       </w:r>
     </w:p>
     <w:p>
@@ -7262,16 +8365,7 @@
           <w:sz w:val="22"/>
           <w:szCs w:val="22"/>
         </w:rPr>
-        <w:t xml:space="preserve">Sin perjuicio de lo anterior, las partes acuerdan que el presente contrato se prorrogará automáticamente, siempre que el programa a ejecutar cuente con disponibilidad presupuestaria </w:t>
-      </w:r>
-      <w:r>
-        <w:rPr>
-          <w:rFonts w:ascii="Calibri" w:hAnsi="Calibri" w:cs="Calibri"/>
-          <w:sz w:val="22"/>
-          <w:szCs w:val="22"/>
-        </w:rPr>
-        <w:lastRenderedPageBreak/>
-        <w:t>según la ley de presupuestos del sector público del año respectivo, sin perjuicio de su término por alguna de las causales pactadas o que las partes acuerden de común acuerdo su finalización, por motivos fundados.</w:t>
+        <w:t>Sin perjuicio de lo anterior, las partes acuerdan que el presente contrato se prorrogará automáticamente, siempre que el programa a ejecutar cuente con disponibilidad presupuestaria según la ley de presupuestos del sector público del año respectivo, sin perjuicio de su término por alguna de las causales pactadas o que las partes acuerden de común acuerdo su finalización, por motivos fundados.</w:t>
       </w:r>
     </w:p>
     <w:p>
@@ -7352,7 +8446,7 @@
         <w:t xml:space="preserve"> para que manifieste por escrito su voluntad de aceptar las nuevas metas y presupuesto como asimismo prorrogar el convenio en dichos términos, todo ello en un plazo de 10 días hábiles contados desde la recepción de la respectiva resolución; solo en tal caso se entenderá prorrogado automáticamente el convenio.</w:t>
       </w:r>
     </w:p>
-    <w:bookmarkEnd w:id="7"/>
+    <w:bookmarkEnd w:id="9"/>
     <w:p>
       <w:pPr>
         <w:tabs>
@@ -7475,18 +8569,9 @@
           <w:bCs/>
           <w:sz w:val="22"/>
           <w:szCs w:val="22"/>
-        </w:rPr>
-        <w:t xml:space="preserve">en </w:t>
-      </w:r>
-      <w:r>
-        <w:rPr>
-          <w:rFonts w:ascii="Calibri" w:hAnsi="Calibri" w:cs="Calibri"/>
-          <w:bCs/>
-          <w:sz w:val="22"/>
-          <w:szCs w:val="22"/>
           <w:highlight w:val="yellow"/>
         </w:rPr>
-        <w:t xml:space="preserve">el mes de </w:t>
+        <w:t>a más tardar el 31 de enero del año 2022, según señala el inciso del artículo 7° de la Ley N°21.289 de Presupuestos de Sector Público correspondiente al año 2021</w:t>
       </w:r>
       <w:r>
         <w:rPr>
@@ -7495,35 +8580,6 @@
           <w:sz w:val="22"/>
           <w:szCs w:val="22"/>
           <w:highlight w:val="yellow"/>
-        </w:rPr>
-        <w:t>marzo</w:t>
-      </w:r>
-      <w:r>
-        <w:rPr>
-          <w:rFonts w:ascii="Calibri" w:hAnsi="Calibri" w:cs="Calibri"/>
-          <w:bCs/>
-          <w:sz w:val="22"/>
-          <w:szCs w:val="22"/>
-          <w:highlight w:val="yellow"/>
-        </w:rPr>
-        <w:t xml:space="preserve"> 202</w:t>
-      </w:r>
-      <w:r>
-        <w:rPr>
-          <w:rFonts w:ascii="Calibri" w:hAnsi="Calibri" w:cs="Calibri"/>
-          <w:bCs/>
-          <w:sz w:val="22"/>
-          <w:szCs w:val="22"/>
-          <w:highlight w:val="yellow"/>
-        </w:rPr>
-        <w:t>2</w:t>
-      </w:r>
-      <w:r>
-        <w:rPr>
-          <w:rFonts w:ascii="Calibri" w:hAnsi="Calibri" w:cs="Calibri"/>
-          <w:bCs/>
-          <w:sz w:val="22"/>
-          <w:szCs w:val="22"/>
         </w:rPr>
         <w:t>.</w:t>
       </w:r>
@@ -7614,7 +8670,25 @@
           <w:sz w:val="22"/>
           <w:szCs w:val="22"/>
         </w:rPr>
-        <w:t xml:space="preserve"> por razones debidamente fundadas, no cumpla con las acciones y ejecuciones presupuestarias establecidas en el convenio, puede solicitar una modificación a través de Ordinario dirigido a Director del </w:t>
+        <w:t xml:space="preserve"> por razones debidamente fundadas, no cumpla con las acciones y ejecuciones presupuestarias establecidas en el convenio, puede solicitar una modificación a través de Ordinario dirigido a </w:t>
+      </w:r>
+      <w:proofErr w:type="gramStart"/>
+      <w:r>
+        <w:rPr>
+          <w:rFonts w:ascii="Calibri" w:hAnsi="Calibri" w:cs="Calibri"/>
+          <w:sz w:val="22"/>
+          <w:szCs w:val="22"/>
+        </w:rPr>
+        <w:t>Director</w:t>
+      </w:r>
+      <w:proofErr w:type="gramEnd"/>
+      <w:r>
+        <w:rPr>
+          <w:rFonts w:ascii="Calibri" w:hAnsi="Calibri" w:cs="Calibri"/>
+          <w:sz w:val="22"/>
+          <w:szCs w:val="22"/>
+        </w:rPr>
+        <w:t xml:space="preserve"> del </w:t>
       </w:r>
       <w:r>
         <w:rPr>
@@ -7641,7 +8715,7 @@
           <w:szCs w:val="22"/>
           <w:highlight w:val="yellow"/>
         </w:rPr>
-        <w:t>30 de octubre 20</w:t>
+        <w:t>30 de octubre</w:t>
       </w:r>
       <w:r>
         <w:rPr>
@@ -7651,6 +8725,26 @@
           <w:szCs w:val="22"/>
           <w:highlight w:val="yellow"/>
         </w:rPr>
+        <w:t xml:space="preserve"> del año</w:t>
+      </w:r>
+      <w:r>
+        <w:rPr>
+          <w:rFonts w:ascii="Calibri" w:hAnsi="Calibri" w:cs="Calibri"/>
+          <w:b/>
+          <w:sz w:val="22"/>
+          <w:szCs w:val="22"/>
+          <w:highlight w:val="yellow"/>
+        </w:rPr>
+        <w:t xml:space="preserve"> 20</w:t>
+      </w:r>
+      <w:r>
+        <w:rPr>
+          <w:rFonts w:ascii="Calibri" w:hAnsi="Calibri" w:cs="Calibri"/>
+          <w:b/>
+          <w:sz w:val="22"/>
+          <w:szCs w:val="22"/>
+          <w:highlight w:val="yellow"/>
+        </w:rPr>
         <w:t>21</w:t>
       </w:r>
       <w:r>
@@ -7711,7 +8805,7 @@
         </w:rPr>
         <w:t xml:space="preserve"> es el encargado de ponderar esta solicitud, considerando que la destinación de estos recursos es solo para acciones atingentes al programa</w:t>
       </w:r>
-      <w:bookmarkStart w:id="8" w:name="_Hlk2348924"/>
+      <w:bookmarkStart w:id="10" w:name="_Hlk2348924"/>
       <w:r>
         <w:rPr>
           <w:rFonts w:ascii="Calibri" w:hAnsi="Calibri" w:cs="Calibri"/>
@@ -7767,7 +8861,57 @@
           <w:sz w:val="22"/>
           <w:szCs w:val="22"/>
         </w:rPr>
-        <w:t>El envío de información, deberá realizarse en sistema de Rendiciones, e informes Técnicos solicitados en el presente convenio. Para efectos de prestaciones y solicitud u órdenes de atención, deberán realizarse en sistema de registro REM, RAYEN, y planillas normadas según corresponda, único medio de verificación de atención de pacientes FONASA.</w:t>
+        <w:t xml:space="preserve">El envío de información financiera e informes Técnicos solicitados en el presente convenio, deberán realizarse en sistema de Rendiciones </w:t>
+      </w:r>
+      <w:r>
+        <w:rPr>
+          <w:rFonts w:ascii="Calibri" w:hAnsi="Calibri" w:cs="Calibri"/>
+          <w:b/>
+          <w:sz w:val="22"/>
+          <w:szCs w:val="22"/>
+        </w:rPr>
+        <w:t>“SISREC”</w:t>
+      </w:r>
+      <w:r>
+        <w:rPr>
+          <w:rFonts w:ascii="Calibri" w:hAnsi="Calibri" w:cs="Calibri"/>
+          <w:bCs/>
+          <w:sz w:val="22"/>
+          <w:szCs w:val="22"/>
+        </w:rPr>
+        <w:t>.</w:t>
+      </w:r>
+      <w:r>
+        <w:rPr>
+          <w:rFonts w:ascii="Calibri" w:hAnsi="Calibri" w:cs="Calibri"/>
+          <w:sz w:val="22"/>
+          <w:szCs w:val="22"/>
+        </w:rPr>
+        <w:t xml:space="preserve"> </w:t>
+      </w:r>
+      <w:r>
+        <w:rPr>
+          <w:rFonts w:ascii="Calibri" w:hAnsi="Calibri" w:cs="Calibri"/>
+          <w:sz w:val="22"/>
+          <w:szCs w:val="22"/>
+        </w:rPr>
+        <w:t>Para efectos de prestaciones y solicitud</w:t>
+      </w:r>
+      <w:r>
+        <w:rPr>
+          <w:rFonts w:ascii="Calibri" w:hAnsi="Calibri" w:cs="Calibri"/>
+          <w:sz w:val="22"/>
+          <w:szCs w:val="22"/>
+        </w:rPr>
+        <w:t>es</w:t>
+      </w:r>
+      <w:r>
+        <w:rPr>
+          <w:rFonts w:ascii="Calibri" w:hAnsi="Calibri" w:cs="Calibri"/>
+          <w:sz w:val="22"/>
+          <w:szCs w:val="22"/>
+        </w:rPr>
+        <w:t xml:space="preserve"> u órdenes de atención, deberán realizarse en sistema de registro REM, RAYEN, y planillas normadas según corresponda, único medio de verificación de atención de pacientes FONASA.</w:t>
       </w:r>
     </w:p>
     <w:p>
@@ -7822,7 +8966,7 @@
         <w:t xml:space="preserve"> Las partes fijan su domicilio en la comuna de Iquique, sometiéndose a la competencia de sus tribunales de Justicia.</w:t>
       </w:r>
     </w:p>
-    <w:bookmarkEnd w:id="8"/>
+    <w:bookmarkEnd w:id="10"/>
     <w:p>
       <w:pPr>
         <w:tabs>
@@ -8092,7 +9236,35 @@
           <w:sz w:val="22"/>
           <w:szCs w:val="22"/>
         </w:rPr>
-        <w:t xml:space="preserve"> de la Municipalidad de </w:t>
+        <w:t xml:space="preserve"> de la </w:t>
+      </w:r>
+      <w:r>
+        <w:rPr>
+          <w:rFonts w:ascii="Calibri" w:hAnsi="Calibri" w:cs="Calibri"/>
+          <w:bCs/>
+          <w:sz w:val="22"/>
+          <w:szCs w:val="22"/>
+          <w:highlight w:val="yellow"/>
+        </w:rPr>
+        <w:t>${ilustre}</w:t>
+      </w:r>
+      <w:r>
+        <w:rPr>
+          <w:rFonts w:ascii="Calibri" w:hAnsi="Calibri" w:cs="Calibri"/>
+          <w:bCs/>
+          <w:sz w:val="22"/>
+          <w:szCs w:val="22"/>
+        </w:rPr>
+        <w:t xml:space="preserve"> </w:t>
+      </w:r>
+      <w:r>
+        <w:rPr>
+          <w:rFonts w:ascii="Calibri" w:hAnsi="Calibri" w:cs="Calibri"/>
+          <w:bCs/>
+          <w:sz w:val="22"/>
+          <w:szCs w:val="22"/>
+        </w:rPr>
+        <w:t xml:space="preserve">Municipalidad de </w:t>
       </w:r>
       <w:r>
         <w:rPr>
@@ -8162,7 +9334,7 @@
           <w:sz w:val="22"/>
           <w:szCs w:val="22"/>
         </w:rPr>
-        <w:t xml:space="preserve"> El presente Convenio se firma en </w:t>
+        <w:t xml:space="preserve"> </w:t>
       </w:r>
       <w:r>
         <w:rPr>
@@ -8172,20 +9344,19 @@
           <w:szCs w:val="22"/>
           <w:highlight w:val="yellow"/>
         </w:rPr>
-        <w:t>${</w:t>
-      </w:r>
-      <w:proofErr w:type="spellStart"/>
-      <w:r>
-        <w:rPr>
-          <w:rFonts w:ascii="Calibri" w:hAnsi="Calibri" w:cs="Calibri"/>
+        <w:t xml:space="preserve">El presente Convenio se firma digitalmente en un ejemplar, quedando este en poder del </w:t>
+      </w:r>
+      <w:r>
+        <w:rPr>
+          <w:rFonts w:ascii="Calibri" w:hAnsi="Calibri" w:cs="Calibri"/>
+          <w:b/>
           <w:bCs/>
           <w:sz w:val="22"/>
           <w:szCs w:val="22"/>
           <w:highlight w:val="yellow"/>
         </w:rPr>
-        <w:t>totalEjemplares</w:t>
-      </w:r>
-      <w:proofErr w:type="spellEnd"/>
+        <w:t xml:space="preserve">“SERVICIO”. </w:t>
+      </w:r>
       <w:r>
         <w:rPr>
           <w:rFonts w:ascii="Calibri" w:hAnsi="Calibri" w:cs="Calibri"/>
@@ -8194,60 +9365,16 @@
           <w:szCs w:val="22"/>
           <w:highlight w:val="yellow"/>
         </w:rPr>
-        <w:t>}</w:t>
-      </w:r>
-      <w:r>
-        <w:rPr>
-          <w:rFonts w:ascii="Calibri" w:hAnsi="Calibri" w:cs="Calibri"/>
-          <w:bCs/>
-          <w:sz w:val="22"/>
-          <w:szCs w:val="22"/>
-        </w:rPr>
-        <w:t xml:space="preserve"> ejemplares, quedando uno en el poder del </w:t>
-      </w:r>
-      <w:r>
-        <w:rPr>
-          <w:rFonts w:ascii="Calibri" w:hAnsi="Calibri" w:cs="Calibri"/>
-          <w:b/>
-          <w:bCs/>
-          <w:sz w:val="22"/>
-          <w:szCs w:val="22"/>
-        </w:rPr>
-        <w:t>“SERVICIO”</w:t>
-      </w:r>
-      <w:r>
-        <w:rPr>
-          <w:rFonts w:ascii="Calibri" w:hAnsi="Calibri" w:cs="Calibri"/>
-          <w:bCs/>
-          <w:sz w:val="22"/>
-          <w:szCs w:val="22"/>
-        </w:rPr>
-        <w:t xml:space="preserve">, uno en poder de la </w:t>
-      </w:r>
-      <w:r>
-        <w:rPr>
-          <w:rFonts w:ascii="Calibri" w:hAnsi="Calibri" w:cs="Calibri"/>
-          <w:b/>
-          <w:sz w:val="22"/>
-          <w:szCs w:val="22"/>
-        </w:rPr>
-        <w:t>“MUNICIPALIDAD”</w:t>
-      </w:r>
-      <w:r>
-        <w:rPr>
-          <w:rFonts w:ascii="Calibri" w:hAnsi="Calibri" w:cs="Calibri"/>
-          <w:bCs/>
-          <w:sz w:val="22"/>
-          <w:szCs w:val="22"/>
-        </w:rPr>
-        <w:t>,</w:t>
-      </w:r>
-      <w:r>
-        <w:rPr>
-          <w:rFonts w:ascii="Calibri" w:hAnsi="Calibri" w:cs="Calibri"/>
-          <w:bCs/>
-          <w:sz w:val="22"/>
-          <w:szCs w:val="22"/>
+        <w:t>Por su parte,</w:t>
+      </w:r>
+      <w:r>
+        <w:rPr>
+          <w:rFonts w:ascii="Calibri" w:hAnsi="Calibri" w:cs="Calibri"/>
+          <w:b/>
+          <w:bCs/>
+          <w:sz w:val="22"/>
+          <w:szCs w:val="22"/>
+          <w:highlight w:val="yellow"/>
         </w:rPr>
         <w:t xml:space="preserve"> </w:t>
       </w:r>
@@ -8257,55 +9384,39 @@
           <w:bCs/>
           <w:sz w:val="22"/>
           <w:szCs w:val="22"/>
-        </w:rPr>
-        <w:t>${</w:t>
-      </w:r>
-      <w:proofErr w:type="spellStart"/>
-      <w:r>
-        <w:rPr>
-          <w:rFonts w:ascii="Calibri" w:hAnsi="Calibri" w:cs="Calibri"/>
-          <w:bCs/>
-          <w:sz w:val="22"/>
-          <w:szCs w:val="22"/>
-        </w:rPr>
-        <w:t>addEjemplar</w:t>
-      </w:r>
-      <w:proofErr w:type="spellEnd"/>
-      <w:r>
-        <w:rPr>
-          <w:rFonts w:ascii="Calibri" w:hAnsi="Calibri" w:cs="Calibri"/>
-          <w:bCs/>
-          <w:sz w:val="22"/>
-          <w:szCs w:val="22"/>
-        </w:rPr>
-        <w:t>}</w:t>
-      </w:r>
-      <w:r>
-        <w:rPr>
-          <w:rFonts w:ascii="Calibri" w:hAnsi="Calibri" w:cs="Calibri"/>
-          <w:bCs/>
-          <w:sz w:val="22"/>
-          <w:szCs w:val="22"/>
-        </w:rPr>
-        <w:t xml:space="preserve"> y otro en la División de Atención Primaria del M</w:t>
-      </w:r>
-      <w:r>
-        <w:rPr>
-          <w:rFonts w:ascii="Calibri" w:hAnsi="Calibri" w:cs="Calibri"/>
-          <w:bCs/>
-          <w:sz w:val="22"/>
-          <w:szCs w:val="22"/>
-        </w:rPr>
-        <w:t>inisterio de Salud</w:t>
-      </w:r>
-      <w:r>
-        <w:rPr>
-          <w:rFonts w:ascii="Calibri" w:hAnsi="Calibri" w:cs="Calibri"/>
-          <w:bCs/>
-          <w:sz w:val="22"/>
-          <w:szCs w:val="22"/>
-        </w:rPr>
-        <w:t xml:space="preserve">. </w:t>
+          <w:highlight w:val="yellow"/>
+        </w:rPr>
+        <w:t xml:space="preserve">la </w:t>
+      </w:r>
+      <w:r>
+        <w:rPr>
+          <w:rFonts w:ascii="Calibri" w:hAnsi="Calibri" w:cs="Calibri"/>
+          <w:b/>
+          <w:bCs/>
+          <w:sz w:val="22"/>
+          <w:szCs w:val="22"/>
+          <w:highlight w:val="yellow"/>
+        </w:rPr>
+        <w:t xml:space="preserve">“MUNICIPALIDAD” </w:t>
+      </w:r>
+      <w:r>
+        <w:rPr>
+          <w:rFonts w:ascii="Calibri" w:hAnsi="Calibri" w:cs="Calibri"/>
+          <w:bCs/>
+          <w:sz w:val="22"/>
+          <w:szCs w:val="22"/>
+          <w:highlight w:val="yellow"/>
+        </w:rPr>
+        <w:t>contraparte de este convenio y la División de Atención Primaria de Ministerio de Salud e involucrados, recibirán el documento original digitalizado.</w:t>
+      </w:r>
+      <w:r>
+        <w:rPr>
+          <w:rFonts w:ascii="Calibri" w:hAnsi="Calibri" w:cs="Calibri"/>
+          <w:bCs/>
+          <w:sz w:val="22"/>
+          <w:szCs w:val="22"/>
+        </w:rPr>
+        <w:t xml:space="preserve"> </w:t>
       </w:r>
     </w:p>
     <w:p>
@@ -8329,6 +9440,7 @@
           <w:sz w:val="22"/>
           <w:szCs w:val="22"/>
         </w:rPr>
+        <w:lastRenderedPageBreak/>
         <w:t xml:space="preserve">VIGÉSIMA </w:t>
       </w:r>
       <w:r>
@@ -8425,23 +9537,55 @@
           <w:sz w:val="22"/>
           <w:szCs w:val="22"/>
         </w:rPr>
-        <w:t xml:space="preserve"> “</w:t>
-      </w:r>
-      <w:r>
-        <w:rPr>
-          <w:rFonts w:ascii="Calibri" w:hAnsi="Calibri" w:cs="Calibri"/>
-          <w:sz w:val="22"/>
-          <w:szCs w:val="22"/>
-        </w:rPr>
-        <w:t>Reforzamiento Municipal del Presupuesto del Servicio de Salud Iquique</w:t>
-      </w:r>
-      <w:r>
-        <w:rPr>
-          <w:rFonts w:ascii="Calibri" w:hAnsi="Calibri" w:cs="Calibri"/>
-          <w:sz w:val="22"/>
-          <w:szCs w:val="22"/>
-        </w:rPr>
-        <w:t>”.</w:t>
+        <w:t xml:space="preserve"> </w:t>
+      </w:r>
+      <w:r>
+        <w:rPr>
+          <w:rFonts w:ascii="Calibri" w:hAnsi="Calibri" w:cs="Calibri"/>
+          <w:sz w:val="22"/>
+          <w:szCs w:val="22"/>
+        </w:rPr>
+        <w:t>“Reforzamiento Municipal del Presupuesto</w:t>
+      </w:r>
+      <w:r>
+        <w:rPr>
+          <w:rFonts w:ascii="Calibri" w:hAnsi="Calibri" w:cs="Calibri"/>
+          <w:sz w:val="22"/>
+          <w:szCs w:val="22"/>
+        </w:rPr>
+        <w:t xml:space="preserve"> vigente</w:t>
+      </w:r>
+      <w:r>
+        <w:rPr>
+          <w:rFonts w:ascii="Calibri" w:hAnsi="Calibri" w:cs="Calibri"/>
+          <w:sz w:val="22"/>
+          <w:szCs w:val="22"/>
+        </w:rPr>
+        <w:t xml:space="preserve"> del Servicio de Salud Iquique</w:t>
+      </w:r>
+      <w:r>
+        <w:rPr>
+          <w:rFonts w:ascii="Calibri" w:hAnsi="Calibri" w:cs="Calibri"/>
+          <w:sz w:val="22"/>
+          <w:szCs w:val="22"/>
+        </w:rPr>
+        <w:t xml:space="preserve"> año 2021</w:t>
+      </w:r>
+      <w:r>
+        <w:rPr>
+          <w:rFonts w:ascii="Calibri" w:hAnsi="Calibri" w:cs="Calibri"/>
+          <w:sz w:val="22"/>
+          <w:szCs w:val="22"/>
+        </w:rPr>
+        <w:t>”</w:t>
+      </w:r>
+      <w:r>
+        <w:rPr>
+          <w:rFonts w:ascii="Calibri" w:hAnsi="Calibri" w:cs="Calibri"/>
+          <w:sz w:val="22"/>
+          <w:szCs w:val="22"/>
+        </w:rPr>
+        <w:t>.</w:t>
       </w:r>
     </w:p>
     <w:p>
@@ -8453,8 +9597,6 @@
         <w:jc w:val="both"/>
         <w:rPr>
           <w:rFonts w:ascii="Calibri" w:hAnsi="Calibri" w:cs="Calibri"/>
-          <w:b/>
-          <w:bCs/>
           <w:sz w:val="20"/>
           <w:szCs w:val="20"/>
         </w:rPr>
@@ -8469,8 +9611,6 @@
         <w:jc w:val="both"/>
         <w:rPr>
           <w:rFonts w:ascii="Calibri" w:hAnsi="Calibri" w:cs="Calibri"/>
-          <w:b/>
-          <w:bCs/>
           <w:sz w:val="20"/>
           <w:szCs w:val="20"/>
         </w:rPr>
@@ -8492,9 +9632,25 @@
         </w:rPr>
       </w:pPr>
     </w:p>
+    <w:p>
+      <w:pPr>
+        <w:tabs>
+          <w:tab w:val="left" w:pos="4395"/>
+        </w:tabs>
+        <w:spacing w:after="240"/>
+        <w:jc w:val="both"/>
+        <w:rPr>
+          <w:rFonts w:ascii="Calibri" w:hAnsi="Calibri" w:cs="Calibri"/>
+          <w:b/>
+          <w:bCs/>
+          <w:sz w:val="20"/>
+          <w:szCs w:val="20"/>
+        </w:rPr>
+      </w:pPr>
+    </w:p>
     <w:tbl>
       <w:tblPr>
-        <w:tblW w:w="8505" w:type="dxa"/>
+        <w:tblW w:w="4395" w:type="dxa"/>
         <w:jc w:val="center"/>
         <w:tblLayout w:type="fixed"/>
         <w:tblCellMar>
@@ -8505,7 +9661,6 @@
       </w:tblPr>
       <w:tblGrid>
         <w:gridCol w:w="4395"/>
-        <w:gridCol w:w="4110"/>
       </w:tblGrid>
       <w:tr>
         <w:trPr>
@@ -8537,7 +9692,6 @@
                 <w:szCs w:val="22"/>
                 <w:highlight w:val="green"/>
               </w:rPr>
-              <w:lastRenderedPageBreak/>
               <w:t>${alcalde}</w:t>
             </w:r>
           </w:p>
@@ -8606,40 +9760,7 @@
                 <w:szCs w:val="20"/>
                 <w:highlight w:val="green"/>
               </w:rPr>
-              <w:t>}</w:t>
-            </w:r>
-            <w:r>
-              <w:rPr>
-                <w:rFonts w:ascii="Calibri" w:hAnsi="Calibri" w:cs="Calibri"/>
-                <w:b/>
-                <w:bCs/>
-                <w:sz w:val="22"/>
-                <w:szCs w:val="20"/>
-                <w:highlight w:val="green"/>
-              </w:rPr>
-              <w:t xml:space="preserve"> </w:t>
-            </w:r>
-            <w:r>
-              <w:rPr>
-                <w:rFonts w:ascii="Calibri" w:hAnsi="Calibri" w:cs="Calibri"/>
-                <w:b/>
-                <w:bCs/>
-                <w:sz w:val="22"/>
-                <w:szCs w:val="20"/>
-                <w:highlight w:val="green"/>
-              </w:rPr>
-              <w:t>${</w:t>
-            </w:r>
-            <w:r>
-              <w:rPr>
-                <w:rFonts w:ascii="Calibri" w:hAnsi="Calibri" w:cs="Calibri"/>
-                <w:b/>
-                <w:bCs/>
-                <w:sz w:val="22"/>
-                <w:szCs w:val="20"/>
-                <w:highlight w:val="green"/>
-              </w:rPr>
-              <w:t>municipalidad}</w:t>
+              <w:t>} ${municipalidad}</w:t>
             </w:r>
           </w:p>
           <w:p>
@@ -8654,512 +9775,8 @@
             </w:pPr>
           </w:p>
         </w:tc>
-        <w:tc>
-          <w:tcPr>
-            <w:tcW w:w="4110" w:type="dxa"/>
-          </w:tcPr>
-          <w:p>
-            <w:pPr>
-              <w:ind w:left="100" w:right="156"/>
-              <w:jc w:val="center"/>
-              <w:rPr>
-                <w:rFonts w:ascii="Calibri" w:hAnsi="Calibri" w:cs="Calibri"/>
-                <w:b/>
-                <w:sz w:val="22"/>
-                <w:szCs w:val="22"/>
-              </w:rPr>
-            </w:pPr>
-            <w:r>
-              <w:rPr>
-                <w:rFonts w:ascii="Calibri" w:hAnsi="Calibri" w:cs="Calibri"/>
-                <w:b/>
-                <w:sz w:val="22"/>
-                <w:szCs w:val="22"/>
-                <w:highlight w:val="green"/>
-              </w:rPr>
-              <w:t>${director}</w:t>
-            </w:r>
-          </w:p>
-          <w:p>
-            <w:pPr>
-              <w:ind w:left="100" w:right="156"/>
-              <w:jc w:val="center"/>
-              <w:rPr>
-                <w:rFonts w:ascii="Calibri" w:hAnsi="Calibri" w:cs="Calibri"/>
-                <w:b/>
-                <w:sz w:val="22"/>
-                <w:szCs w:val="22"/>
-              </w:rPr>
-            </w:pPr>
-            <w:r>
-              <w:rPr>
-                <w:rFonts w:ascii="Calibri" w:hAnsi="Calibri" w:cs="Calibri"/>
-                <w:b/>
-                <w:sz w:val="22"/>
-                <w:szCs w:val="22"/>
-              </w:rPr>
-              <w:t>DIRECTOR</w:t>
-            </w:r>
-          </w:p>
-          <w:p>
-            <w:pPr>
-              <w:ind w:left="100" w:right="156"/>
-              <w:jc w:val="center"/>
-              <w:rPr>
-                <w:rFonts w:ascii="Calibri" w:hAnsi="Calibri" w:cs="Calibri"/>
-                <w:b/>
-                <w:sz w:val="22"/>
-                <w:szCs w:val="22"/>
-              </w:rPr>
-            </w:pPr>
-            <w:r>
-              <w:rPr>
-                <w:rFonts w:ascii="Calibri" w:hAnsi="Calibri" w:cs="Calibri"/>
-                <w:b/>
-                <w:sz w:val="22"/>
-                <w:szCs w:val="22"/>
-              </w:rPr>
-              <w:t>SERVICIO DE SALUD IQUIQUE</w:t>
-            </w:r>
-          </w:p>
-        </w:tc>
       </w:tr>
     </w:tbl>
-    <w:p>
-      <w:pPr>
-        <w:spacing w:after="240"/>
-        <w:jc w:val="both"/>
-        <w:rPr>
-          <w:rFonts w:ascii="Calibri" w:hAnsi="Calibri" w:cs="Calibri"/>
-        </w:rPr>
-      </w:pPr>
-    </w:p>
-    <w:tbl>
-      <w:tblPr>
-        <w:tblpPr w:leftFromText="141" w:rightFromText="141" w:vertAnchor="text" w:horzAnchor="margin" w:tblpY="-99"/>
-        <w:tblOverlap w:val="never"/>
-        <w:tblW w:w="4503" w:type="dxa"/>
-        <w:tblBorders>
-          <w:top w:val="single" w:sz="4" w:space="0" w:color="auto"/>
-          <w:left w:val="single" w:sz="4" w:space="0" w:color="auto"/>
-          <w:bottom w:val="single" w:sz="4" w:space="0" w:color="auto"/>
-          <w:right w:val="single" w:sz="4" w:space="0" w:color="auto"/>
-          <w:insideH w:val="single" w:sz="4" w:space="0" w:color="auto"/>
-          <w:insideV w:val="single" w:sz="4" w:space="0" w:color="auto"/>
-        </w:tblBorders>
-        <w:tblLayout w:type="fixed"/>
-        <w:tblLook w:val="04A0" w:firstRow="1" w:lastRow="0" w:firstColumn="1" w:lastColumn="0" w:noHBand="0" w:noVBand="1"/>
-      </w:tblPr>
-      <w:tblGrid>
-        <w:gridCol w:w="2660"/>
-        <w:gridCol w:w="850"/>
-        <w:gridCol w:w="993"/>
-      </w:tblGrid>
-      <w:tr>
-        <w:trPr>
-          <w:trHeight w:val="166"/>
-        </w:trPr>
-        <w:tc>
-          <w:tcPr>
-            <w:tcW w:w="2660" w:type="dxa"/>
-            <w:tcBorders>
-              <w:top w:val="nil"/>
-              <w:left w:val="nil"/>
-              <w:bottom w:val="single" w:sz="4" w:space="0" w:color="auto"/>
-              <w:right w:val="single" w:sz="4" w:space="0" w:color="auto"/>
-            </w:tcBorders>
-            <w:shd w:val="clear" w:color="auto" w:fill="auto"/>
-          </w:tcPr>
-          <w:p>
-            <w:pPr>
-              <w:rPr>
-                <w:rFonts w:ascii="Calibri" w:hAnsi="Calibri" w:cs="Calibri"/>
-                <w:b/>
-                <w:sz w:val="16"/>
-                <w:szCs w:val="20"/>
-                <w:u w:val="single"/>
-              </w:rPr>
-            </w:pPr>
-          </w:p>
-        </w:tc>
-        <w:tc>
-          <w:tcPr>
-            <w:tcW w:w="850" w:type="dxa"/>
-            <w:tcBorders>
-              <w:left w:val="single" w:sz="4" w:space="0" w:color="auto"/>
-            </w:tcBorders>
-            <w:shd w:val="clear" w:color="auto" w:fill="auto"/>
-            <w:vAlign w:val="center"/>
-          </w:tcPr>
-          <w:p>
-            <w:pPr>
-              <w:jc w:val="center"/>
-              <w:rPr>
-                <w:rFonts w:ascii="Calibri" w:hAnsi="Calibri" w:cs="Calibri"/>
-                <w:b/>
-                <w:sz w:val="16"/>
-                <w:szCs w:val="20"/>
-              </w:rPr>
-            </w:pPr>
-            <w:r>
-              <w:rPr>
-                <w:rFonts w:ascii="Calibri" w:hAnsi="Calibri" w:cs="Calibri"/>
-                <w:b/>
-                <w:sz w:val="16"/>
-                <w:szCs w:val="20"/>
-              </w:rPr>
-              <w:t>Iniciales Nombre</w:t>
-            </w:r>
-          </w:p>
-        </w:tc>
-        <w:tc>
-          <w:tcPr>
-            <w:tcW w:w="993" w:type="dxa"/>
-            <w:shd w:val="clear" w:color="auto" w:fill="auto"/>
-            <w:vAlign w:val="center"/>
-          </w:tcPr>
-          <w:p>
-            <w:pPr>
-              <w:jc w:val="center"/>
-              <w:rPr>
-                <w:rFonts w:ascii="Calibri" w:hAnsi="Calibri" w:cs="Calibri"/>
-                <w:b/>
-                <w:sz w:val="16"/>
-                <w:szCs w:val="20"/>
-              </w:rPr>
-            </w:pPr>
-            <w:r>
-              <w:rPr>
-                <w:rFonts w:ascii="Calibri" w:hAnsi="Calibri" w:cs="Calibri"/>
-                <w:b/>
-                <w:sz w:val="16"/>
-                <w:szCs w:val="20"/>
-              </w:rPr>
-              <w:t>Firma</w:t>
-            </w:r>
-          </w:p>
-        </w:tc>
-      </w:tr>
-      <w:tr>
-        <w:trPr>
-          <w:trHeight w:val="275"/>
-        </w:trPr>
-        <w:tc>
-          <w:tcPr>
-            <w:tcW w:w="2660" w:type="dxa"/>
-            <w:shd w:val="clear" w:color="auto" w:fill="auto"/>
-          </w:tcPr>
-          <w:p>
-            <w:pPr>
-              <w:spacing w:line="480" w:lineRule="auto"/>
-              <w:rPr>
-                <w:rFonts w:ascii="Calibri" w:hAnsi="Calibri" w:cs="Calibri"/>
-                <w:sz w:val="16"/>
-                <w:szCs w:val="20"/>
-              </w:rPr>
-            </w:pPr>
-            <w:r>
-              <w:rPr>
-                <w:rFonts w:ascii="Calibri" w:hAnsi="Calibri" w:cs="Calibri"/>
-                <w:sz w:val="16"/>
-                <w:szCs w:val="20"/>
-              </w:rPr>
-              <w:t>Subdirección</w:t>
-            </w:r>
-            <w:r>
-              <w:rPr>
-                <w:rFonts w:ascii="Calibri" w:hAnsi="Calibri" w:cs="Calibri"/>
-                <w:sz w:val="16"/>
-                <w:szCs w:val="20"/>
-              </w:rPr>
-              <w:t xml:space="preserve"> de Gestión Asistencial</w:t>
-            </w:r>
-          </w:p>
-        </w:tc>
-        <w:tc>
-          <w:tcPr>
-            <w:tcW w:w="850" w:type="dxa"/>
-            <w:shd w:val="clear" w:color="auto" w:fill="auto"/>
-          </w:tcPr>
-          <w:p>
-            <w:pPr>
-              <w:rPr>
-                <w:rFonts w:ascii="Calibri" w:hAnsi="Calibri" w:cs="Calibri"/>
-                <w:sz w:val="16"/>
-                <w:szCs w:val="20"/>
-              </w:rPr>
-            </w:pPr>
-          </w:p>
-        </w:tc>
-        <w:tc>
-          <w:tcPr>
-            <w:tcW w:w="993" w:type="dxa"/>
-            <w:shd w:val="clear" w:color="auto" w:fill="auto"/>
-          </w:tcPr>
-          <w:p>
-            <w:pPr>
-              <w:rPr>
-                <w:rFonts w:ascii="Calibri" w:hAnsi="Calibri" w:cs="Calibri"/>
-                <w:sz w:val="16"/>
-                <w:szCs w:val="20"/>
-              </w:rPr>
-            </w:pPr>
-          </w:p>
-        </w:tc>
-      </w:tr>
-      <w:tr>
-        <w:trPr>
-          <w:trHeight w:val="275"/>
-        </w:trPr>
-        <w:tc>
-          <w:tcPr>
-            <w:tcW w:w="2660" w:type="dxa"/>
-            <w:shd w:val="clear" w:color="auto" w:fill="auto"/>
-          </w:tcPr>
-          <w:p>
-            <w:pPr>
-              <w:spacing w:line="480" w:lineRule="auto"/>
-              <w:rPr>
-                <w:rFonts w:ascii="Calibri" w:hAnsi="Calibri" w:cs="Calibri"/>
-                <w:sz w:val="16"/>
-                <w:szCs w:val="20"/>
-              </w:rPr>
-            </w:pPr>
-            <w:r>
-              <w:rPr>
-                <w:rFonts w:ascii="Calibri" w:hAnsi="Calibri" w:cs="Calibri"/>
-                <w:sz w:val="16"/>
-                <w:szCs w:val="20"/>
-              </w:rPr>
-              <w:t>Departamento Asesoría Jurídica</w:t>
-            </w:r>
-          </w:p>
-        </w:tc>
-        <w:tc>
-          <w:tcPr>
-            <w:tcW w:w="850" w:type="dxa"/>
-            <w:shd w:val="clear" w:color="auto" w:fill="auto"/>
-          </w:tcPr>
-          <w:p>
-            <w:pPr>
-              <w:rPr>
-                <w:rFonts w:ascii="Calibri" w:hAnsi="Calibri" w:cs="Calibri"/>
-                <w:sz w:val="16"/>
-                <w:szCs w:val="20"/>
-              </w:rPr>
-            </w:pPr>
-          </w:p>
-        </w:tc>
-        <w:tc>
-          <w:tcPr>
-            <w:tcW w:w="993" w:type="dxa"/>
-            <w:shd w:val="clear" w:color="auto" w:fill="auto"/>
-          </w:tcPr>
-          <w:p>
-            <w:pPr>
-              <w:rPr>
-                <w:rFonts w:ascii="Calibri" w:hAnsi="Calibri" w:cs="Calibri"/>
-                <w:sz w:val="16"/>
-                <w:szCs w:val="20"/>
-              </w:rPr>
-            </w:pPr>
-          </w:p>
-        </w:tc>
-      </w:tr>
-      <w:tr>
-        <w:trPr>
-          <w:trHeight w:val="275"/>
-        </w:trPr>
-        <w:tc>
-          <w:tcPr>
-            <w:tcW w:w="2660" w:type="dxa"/>
-            <w:shd w:val="clear" w:color="auto" w:fill="auto"/>
-          </w:tcPr>
-          <w:p>
-            <w:pPr>
-              <w:spacing w:line="480" w:lineRule="auto"/>
-              <w:rPr>
-                <w:rFonts w:ascii="Calibri" w:hAnsi="Calibri" w:cs="Calibri"/>
-                <w:sz w:val="16"/>
-                <w:szCs w:val="20"/>
-              </w:rPr>
-            </w:pPr>
-            <w:r>
-              <w:rPr>
-                <w:rFonts w:ascii="Calibri" w:hAnsi="Calibri" w:cs="Calibri"/>
-                <w:sz w:val="16"/>
-                <w:szCs w:val="20"/>
-              </w:rPr>
-              <w:t>Dpto. Gestión Financiera</w:t>
-            </w:r>
-          </w:p>
-        </w:tc>
-        <w:tc>
-          <w:tcPr>
-            <w:tcW w:w="850" w:type="dxa"/>
-            <w:shd w:val="clear" w:color="auto" w:fill="auto"/>
-          </w:tcPr>
-          <w:p>
-            <w:pPr>
-              <w:rPr>
-                <w:rFonts w:ascii="Calibri" w:hAnsi="Calibri" w:cs="Calibri"/>
-                <w:sz w:val="16"/>
-                <w:szCs w:val="20"/>
-              </w:rPr>
-            </w:pPr>
-          </w:p>
-        </w:tc>
-        <w:tc>
-          <w:tcPr>
-            <w:tcW w:w="993" w:type="dxa"/>
-            <w:shd w:val="clear" w:color="auto" w:fill="auto"/>
-          </w:tcPr>
-          <w:p>
-            <w:pPr>
-              <w:rPr>
-                <w:rFonts w:ascii="Calibri" w:hAnsi="Calibri" w:cs="Calibri"/>
-                <w:sz w:val="16"/>
-                <w:szCs w:val="20"/>
-              </w:rPr>
-            </w:pPr>
-          </w:p>
-        </w:tc>
-      </w:tr>
-      <w:tr>
-        <w:trPr>
-          <w:trHeight w:val="255"/>
-        </w:trPr>
-        <w:tc>
-          <w:tcPr>
-            <w:tcW w:w="2660" w:type="dxa"/>
-            <w:shd w:val="clear" w:color="auto" w:fill="auto"/>
-          </w:tcPr>
-          <w:p>
-            <w:pPr>
-              <w:spacing w:line="480" w:lineRule="auto"/>
-              <w:rPr>
-                <w:rFonts w:ascii="Calibri" w:hAnsi="Calibri" w:cs="Calibri"/>
-                <w:sz w:val="16"/>
-                <w:szCs w:val="20"/>
-              </w:rPr>
-            </w:pPr>
-            <w:r>
-              <w:rPr>
-                <w:rFonts w:ascii="Calibri" w:hAnsi="Calibri" w:cs="Calibri"/>
-                <w:sz w:val="16"/>
-                <w:szCs w:val="20"/>
-              </w:rPr>
-              <w:t xml:space="preserve">Dpto. Atención Primaria </w:t>
-            </w:r>
-          </w:p>
-        </w:tc>
-        <w:tc>
-          <w:tcPr>
-            <w:tcW w:w="850" w:type="dxa"/>
-            <w:shd w:val="clear" w:color="auto" w:fill="auto"/>
-          </w:tcPr>
-          <w:p>
-            <w:pPr>
-              <w:rPr>
-                <w:rFonts w:ascii="Calibri" w:hAnsi="Calibri" w:cs="Calibri"/>
-                <w:b/>
-                <w:sz w:val="16"/>
-                <w:szCs w:val="20"/>
-                <w:u w:val="single"/>
-              </w:rPr>
-            </w:pPr>
-          </w:p>
-        </w:tc>
-        <w:tc>
-          <w:tcPr>
-            <w:tcW w:w="993" w:type="dxa"/>
-            <w:shd w:val="clear" w:color="auto" w:fill="auto"/>
-          </w:tcPr>
-          <w:p>
-            <w:pPr>
-              <w:rPr>
-                <w:rFonts w:ascii="Calibri" w:hAnsi="Calibri" w:cs="Calibri"/>
-                <w:b/>
-                <w:sz w:val="16"/>
-                <w:szCs w:val="20"/>
-                <w:u w:val="single"/>
-              </w:rPr>
-            </w:pPr>
-          </w:p>
-        </w:tc>
-      </w:tr>
-      <w:tr>
-        <w:trPr>
-          <w:trHeight w:val="275"/>
-        </w:trPr>
-        <w:tc>
-          <w:tcPr>
-            <w:tcW w:w="2660" w:type="dxa"/>
-            <w:shd w:val="clear" w:color="auto" w:fill="auto"/>
-          </w:tcPr>
-          <w:p>
-            <w:pPr>
-              <w:spacing w:line="480" w:lineRule="auto"/>
-              <w:rPr>
-                <w:rFonts w:ascii="Calibri" w:hAnsi="Calibri" w:cs="Calibri"/>
-                <w:sz w:val="16"/>
-                <w:szCs w:val="20"/>
-              </w:rPr>
-            </w:pPr>
-            <w:r>
-              <w:rPr>
-                <w:rFonts w:ascii="Calibri" w:hAnsi="Calibri" w:cs="Calibri"/>
-                <w:sz w:val="16"/>
-                <w:szCs w:val="20"/>
-              </w:rPr>
-              <w:t>Referente Programa</w:t>
-            </w:r>
-          </w:p>
-        </w:tc>
-        <w:tc>
-          <w:tcPr>
-            <w:tcW w:w="850" w:type="dxa"/>
-            <w:shd w:val="clear" w:color="auto" w:fill="auto"/>
-          </w:tcPr>
-          <w:p>
-            <w:pPr>
-              <w:rPr>
-                <w:rFonts w:ascii="Calibri" w:hAnsi="Calibri" w:cs="Calibri"/>
-                <w:b/>
-                <w:sz w:val="16"/>
-                <w:szCs w:val="20"/>
-                <w:u w:val="single"/>
-              </w:rPr>
-            </w:pPr>
-          </w:p>
-        </w:tc>
-        <w:tc>
-          <w:tcPr>
-            <w:tcW w:w="993" w:type="dxa"/>
-          </w:tcPr>
-          <w:p>
-            <w:pPr>
-              <w:rPr>
-                <w:rFonts w:ascii="Calibri" w:hAnsi="Calibri" w:cs="Calibri"/>
-                <w:b/>
-                <w:sz w:val="16"/>
-                <w:szCs w:val="20"/>
-                <w:u w:val="single"/>
-              </w:rPr>
-            </w:pPr>
-          </w:p>
-        </w:tc>
-      </w:tr>
-    </w:tbl>
-    <w:p>
-      <w:pPr>
-        <w:spacing w:before="240" w:after="240"/>
-        <w:jc w:val="both"/>
-        <w:rPr>
-          <w:rFonts w:ascii="Calibri" w:hAnsi="Calibri" w:cs="Calibri"/>
-        </w:rPr>
-      </w:pPr>
-    </w:p>
     <w:p/>
     <w:sectPr>
       <w:headerReference w:type="default" r:id="rId8"/>
@@ -9174,7 +9791,7 @@
 </file>
 
 <file path=word/endnotes.xml><?xml version="1.0" encoding="utf-8"?>
-<w:endnotes xmlns:wpc="http://schemas.microsoft.com/office/word/2010/wordprocessingCanvas" xmlns:cx="http://schemas.microsoft.com/office/drawing/2014/chartex" xmlns:cx1="http://schemas.microsoft.com/office/drawing/2015/9/8/chartex" xmlns:cx2="http://schemas.microsoft.com/office/drawing/2015/10/21/chartex" xmlns:cx3="http://schemas.microsoft.com/office/drawing/2016/5/9/chartex" xmlns:cx4="http://schemas.microsoft.com/office/drawing/2016/5/10/chartex" xmlns:cx5="http://schemas.microsoft.com/office/drawing/2016/5/11/chartex" xmlns:cx6="http://schemas.microsoft.com/office/drawing/2016/5/12/chartex" xmlns:cx7="http://schemas.microsoft.com/office/drawing/2016/5/13/chartex" xmlns:cx8="http://schemas.microsoft.com/office/drawing/2016/5/14/chartex" xmlns:mc="http://schemas.openxmlformats.org/markup-compatibility/2006" xmlns:aink="http://schemas.microsoft.com/office/drawing/2016/ink" xmlns:am3d="http://schemas.microsoft.com/office/drawing/2017/model3d" xmlns:o="urn:schemas-microsoft-com:office:office" xmlns:r="http://schemas.openxmlformats.org/officeDocument/2006/relationships" xmlns:m="http://schemas.openxmlformats.org/officeDocument/2006/math" xmlns:v="urn:schemas-microsoft-com:vml" xmlns:wp14="http://schemas.microsoft.com/office/word/2010/wordprocessingDrawing" xmlns:wp="http://schemas.openxmlformats.org/drawingml/2006/wordprocessingDrawing" xmlns:w10="urn:schemas-microsoft-com:office:word" xmlns:w="http://schemas.openxmlformats.org/wordprocessingml/2006/main" xmlns:w14="http://schemas.microsoft.com/office/word/2010/wordml" xmlns:w15="http://schemas.microsoft.com/office/word/2012/wordml" xmlns:w16cex="http://schemas.microsoft.com/office/word/2018/wordml/cex" xmlns:w16cid="http://schemas.microsoft.com/office/word/2016/wordml/cid" xmlns:w16="http://schemas.microsoft.com/office/word/2018/wordml" xmlns:w16se="http://schemas.microsoft.com/office/word/2015/wordml/symex" xmlns:wpg="http://schemas.microsoft.com/office/word/2010/wordprocessingGroup" xmlns:wpi="http://schemas.microsoft.com/office/word/2010/wordprocessingInk" xmlns:wne="http://schemas.microsoft.com/office/word/2006/wordml" xmlns:wps="http://schemas.microsoft.com/office/word/2010/wordprocessingShape" mc:Ignorable="w14 w15 w16se w16cid w16 w16cex wp14">
+<w:endnotes xmlns:wpc="http://schemas.microsoft.com/office/word/2010/wordprocessingCanvas" xmlns:cx="http://schemas.microsoft.com/office/drawing/2014/chartex" xmlns:cx1="http://schemas.microsoft.com/office/drawing/2015/9/8/chartex" xmlns:cx2="http://schemas.microsoft.com/office/drawing/2015/10/21/chartex" xmlns:cx3="http://schemas.microsoft.com/office/drawing/2016/5/9/chartex" xmlns:cx4="http://schemas.microsoft.com/office/drawing/2016/5/10/chartex" xmlns:cx5="http://schemas.microsoft.com/office/drawing/2016/5/11/chartex" xmlns:cx6="http://schemas.microsoft.com/office/drawing/2016/5/12/chartex" xmlns:cx7="http://schemas.microsoft.com/office/drawing/2016/5/13/chartex" xmlns:cx8="http://schemas.microsoft.com/office/drawing/2016/5/14/chartex" xmlns:mc="http://schemas.openxmlformats.org/markup-compatibility/2006" xmlns:aink="http://schemas.microsoft.com/office/drawing/2016/ink" xmlns:am3d="http://schemas.microsoft.com/office/drawing/2017/model3d" xmlns:o="urn:schemas-microsoft-com:office:office" xmlns:r="http://schemas.openxmlformats.org/officeDocument/2006/relationships" xmlns:m="http://schemas.openxmlformats.org/officeDocument/2006/math" xmlns:v="urn:schemas-microsoft-com:vml" xmlns:wp14="http://schemas.microsoft.com/office/word/2010/wordprocessingDrawing" xmlns:wp="http://schemas.openxmlformats.org/drawingml/2006/wordprocessingDrawing" xmlns:w10="urn:schemas-microsoft-com:office:word" xmlns:w="http://schemas.openxmlformats.org/wordprocessingml/2006/main" xmlns:w14="http://schemas.microsoft.com/office/word/2010/wordml" xmlns:w15="http://schemas.microsoft.com/office/word/2012/wordml" xmlns:w16cex="http://schemas.microsoft.com/office/word/2018/wordml/cex" xmlns:w16cid="http://schemas.microsoft.com/office/word/2016/wordml/cid" xmlns:w16="http://schemas.microsoft.com/office/word/2018/wordml" xmlns:w16sdtdh="http://schemas.microsoft.com/office/word/2020/wordml/sdtdatahash" xmlns:w16se="http://schemas.microsoft.com/office/word/2015/wordml/symex" xmlns:wpg="http://schemas.microsoft.com/office/word/2010/wordprocessingGroup" xmlns:wpi="http://schemas.microsoft.com/office/word/2010/wordprocessingInk" xmlns:wne="http://schemas.microsoft.com/office/word/2006/wordml" xmlns:wps="http://schemas.microsoft.com/office/word/2010/wordprocessingShape" mc:Ignorable="w14 w15 w16se w16cid w16 w16cex w16sdtdh wp14">
   <w:endnote w:type="separator" w:id="-1">
     <w:p>
       <w:r>
@@ -9193,7 +9810,7 @@
 </file>
 
 <file path=word/footer1.xml><?xml version="1.0" encoding="utf-8"?>
-<w:ftr xmlns:wpc="http://schemas.microsoft.com/office/word/2010/wordprocessingCanvas" xmlns:cx="http://schemas.microsoft.com/office/drawing/2014/chartex" xmlns:cx1="http://schemas.microsoft.com/office/drawing/2015/9/8/chartex" xmlns:cx2="http://schemas.microsoft.com/office/drawing/2015/10/21/chartex" xmlns:cx3="http://schemas.microsoft.com/office/drawing/2016/5/9/chartex" xmlns:cx4="http://schemas.microsoft.com/office/drawing/2016/5/10/chartex" xmlns:cx5="http://schemas.microsoft.com/office/drawing/2016/5/11/chartex" xmlns:cx6="http://schemas.microsoft.com/office/drawing/2016/5/12/chartex" xmlns:cx7="http://schemas.microsoft.com/office/drawing/2016/5/13/chartex" xmlns:cx8="http://schemas.microsoft.com/office/drawing/2016/5/14/chartex" xmlns:mc="http://schemas.openxmlformats.org/markup-compatibility/2006" xmlns:aink="http://schemas.microsoft.com/office/drawing/2016/ink" xmlns:am3d="http://schemas.microsoft.com/office/drawing/2017/model3d" xmlns:o="urn:schemas-microsoft-com:office:office" xmlns:r="http://schemas.openxmlformats.org/officeDocument/2006/relationships" xmlns:m="http://schemas.openxmlformats.org/officeDocument/2006/math" xmlns:v="urn:schemas-microsoft-com:vml" xmlns:wp14="http://schemas.microsoft.com/office/word/2010/wordprocessingDrawing" xmlns:wp="http://schemas.openxmlformats.org/drawingml/2006/wordprocessingDrawing" xmlns:w10="urn:schemas-microsoft-com:office:word" xmlns:w="http://schemas.openxmlformats.org/wordprocessingml/2006/main" xmlns:w14="http://schemas.microsoft.com/office/word/2010/wordml" xmlns:w15="http://schemas.microsoft.com/office/word/2012/wordml" xmlns:w16cex="http://schemas.microsoft.com/office/word/2018/wordml/cex" xmlns:w16cid="http://schemas.microsoft.com/office/word/2016/wordml/cid" xmlns:w16="http://schemas.microsoft.com/office/word/2018/wordml" xmlns:w16se="http://schemas.microsoft.com/office/word/2015/wordml/symex" xmlns:wpg="http://schemas.microsoft.com/office/word/2010/wordprocessingGroup" xmlns:wpi="http://schemas.microsoft.com/office/word/2010/wordprocessingInk" xmlns:wne="http://schemas.microsoft.com/office/word/2006/wordml" xmlns:wps="http://schemas.microsoft.com/office/word/2010/wordprocessingShape" mc:Ignorable="w14 w15 w16se w16cid w16 w16cex wp14">
+<w:ftr xmlns:wpc="http://schemas.microsoft.com/office/word/2010/wordprocessingCanvas" xmlns:cx="http://schemas.microsoft.com/office/drawing/2014/chartex" xmlns:cx1="http://schemas.microsoft.com/office/drawing/2015/9/8/chartex" xmlns:cx2="http://schemas.microsoft.com/office/drawing/2015/10/21/chartex" xmlns:cx3="http://schemas.microsoft.com/office/drawing/2016/5/9/chartex" xmlns:cx4="http://schemas.microsoft.com/office/drawing/2016/5/10/chartex" xmlns:cx5="http://schemas.microsoft.com/office/drawing/2016/5/11/chartex" xmlns:cx6="http://schemas.microsoft.com/office/drawing/2016/5/12/chartex" xmlns:cx7="http://schemas.microsoft.com/office/drawing/2016/5/13/chartex" xmlns:cx8="http://schemas.microsoft.com/office/drawing/2016/5/14/chartex" xmlns:mc="http://schemas.openxmlformats.org/markup-compatibility/2006" xmlns:aink="http://schemas.microsoft.com/office/drawing/2016/ink" xmlns:am3d="http://schemas.microsoft.com/office/drawing/2017/model3d" xmlns:o="urn:schemas-microsoft-com:office:office" xmlns:r="http://schemas.openxmlformats.org/officeDocument/2006/relationships" xmlns:m="http://schemas.openxmlformats.org/officeDocument/2006/math" xmlns:v="urn:schemas-microsoft-com:vml" xmlns:wp14="http://schemas.microsoft.com/office/word/2010/wordprocessingDrawing" xmlns:wp="http://schemas.openxmlformats.org/drawingml/2006/wordprocessingDrawing" xmlns:w10="urn:schemas-microsoft-com:office:word" xmlns:w="http://schemas.openxmlformats.org/wordprocessingml/2006/main" xmlns:w14="http://schemas.microsoft.com/office/word/2010/wordml" xmlns:w15="http://schemas.microsoft.com/office/word/2012/wordml" xmlns:w16cex="http://schemas.microsoft.com/office/word/2018/wordml/cex" xmlns:w16cid="http://schemas.microsoft.com/office/word/2016/wordml/cid" xmlns:w16="http://schemas.microsoft.com/office/word/2018/wordml" xmlns:w16sdtdh="http://schemas.microsoft.com/office/word/2020/wordml/sdtdatahash" xmlns:w16se="http://schemas.microsoft.com/office/word/2015/wordml/symex" xmlns:wpg="http://schemas.microsoft.com/office/word/2010/wordprocessingGroup" xmlns:wpi="http://schemas.microsoft.com/office/word/2010/wordprocessingInk" xmlns:wne="http://schemas.microsoft.com/office/word/2006/wordml" xmlns:wps="http://schemas.microsoft.com/office/word/2010/wordprocessingShape" mc:Ignorable="w14 w15 w16se w16cid w16 w16cex w16sdtdh wp14">
   <w:p>
     <w:pPr>
       <w:pStyle w:val="Piedepgina"/>
@@ -9208,9 +9825,9 @@
         <w:szCs w:val="16"/>
       </w:rPr>
     </w:pPr>
-    <w:bookmarkStart w:id="9" w:name="_Hlk518918806"/>
-    <w:bookmarkStart w:id="10" w:name="_Hlk518918807"/>
-    <w:bookmarkStart w:id="11" w:name="_Hlk518918808"/>
+    <w:bookmarkStart w:id="11" w:name="_Hlk518918806"/>
+    <w:bookmarkStart w:id="12" w:name="_Hlk518918807"/>
+    <w:bookmarkStart w:id="13" w:name="_Hlk518918808"/>
     <w:r>
       <w:rPr>
         <w:rFonts w:ascii="Calibri" w:hAnsi="Calibri" w:cs="Calibri"/>
@@ -9293,9 +9910,9 @@
       <w:t>SERVICIO DE SALUD IQUIQUE</w:t>
     </w:r>
   </w:p>
-  <w:bookmarkEnd w:id="9"/>
-  <w:bookmarkEnd w:id="10"/>
   <w:bookmarkEnd w:id="11"/>
+  <w:bookmarkEnd w:id="12"/>
+  <w:bookmarkEnd w:id="13"/>
   <w:p>
     <w:pPr>
       <w:pStyle w:val="Piedepgina"/>
@@ -9381,7 +9998,7 @@
 </file>
 
 <file path=word/footnotes.xml><?xml version="1.0" encoding="utf-8"?>
-<w:footnotes xmlns:wpc="http://schemas.microsoft.com/office/word/2010/wordprocessingCanvas" xmlns:cx="http://schemas.microsoft.com/office/drawing/2014/chartex" xmlns:cx1="http://schemas.microsoft.com/office/drawing/2015/9/8/chartex" xmlns:cx2="http://schemas.microsoft.com/office/drawing/2015/10/21/chartex" xmlns:cx3="http://schemas.microsoft.com/office/drawing/2016/5/9/chartex" xmlns:cx4="http://schemas.microsoft.com/office/drawing/2016/5/10/chartex" xmlns:cx5="http://schemas.microsoft.com/office/drawing/2016/5/11/chartex" xmlns:cx6="http://schemas.microsoft.com/office/drawing/2016/5/12/chartex" xmlns:cx7="http://schemas.microsoft.com/office/drawing/2016/5/13/chartex" xmlns:cx8="http://schemas.microsoft.com/office/drawing/2016/5/14/chartex" xmlns:mc="http://schemas.openxmlformats.org/markup-compatibility/2006" xmlns:aink="http://schemas.microsoft.com/office/drawing/2016/ink" xmlns:am3d="http://schemas.microsoft.com/office/drawing/2017/model3d" xmlns:o="urn:schemas-microsoft-com:office:office" xmlns:r="http://schemas.openxmlformats.org/officeDocument/2006/relationships" xmlns:m="http://schemas.openxmlformats.org/officeDocument/2006/math" xmlns:v="urn:schemas-microsoft-com:vml" xmlns:wp14="http://schemas.microsoft.com/office/word/2010/wordprocessingDrawing" xmlns:wp="http://schemas.openxmlformats.org/drawingml/2006/wordprocessingDrawing" xmlns:w10="urn:schemas-microsoft-com:office:word" xmlns:w="http://schemas.openxmlformats.org/wordprocessingml/2006/main" xmlns:w14="http://schemas.microsoft.com/office/word/2010/wordml" xmlns:w15="http://schemas.microsoft.com/office/word/2012/wordml" xmlns:w16cex="http://schemas.microsoft.com/office/word/2018/wordml/cex" xmlns:w16cid="http://schemas.microsoft.com/office/word/2016/wordml/cid" xmlns:w16="http://schemas.microsoft.com/office/word/2018/wordml" xmlns:w16se="http://schemas.microsoft.com/office/word/2015/wordml/symex" xmlns:wpg="http://schemas.microsoft.com/office/word/2010/wordprocessingGroup" xmlns:wpi="http://schemas.microsoft.com/office/word/2010/wordprocessingInk" xmlns:wne="http://schemas.microsoft.com/office/word/2006/wordml" xmlns:wps="http://schemas.microsoft.com/office/word/2010/wordprocessingShape" mc:Ignorable="w14 w15 w16se w16cid w16 w16cex wp14">
+<w:footnotes xmlns:wpc="http://schemas.microsoft.com/office/word/2010/wordprocessingCanvas" xmlns:cx="http://schemas.microsoft.com/office/drawing/2014/chartex" xmlns:cx1="http://schemas.microsoft.com/office/drawing/2015/9/8/chartex" xmlns:cx2="http://schemas.microsoft.com/office/drawing/2015/10/21/chartex" xmlns:cx3="http://schemas.microsoft.com/office/drawing/2016/5/9/chartex" xmlns:cx4="http://schemas.microsoft.com/office/drawing/2016/5/10/chartex" xmlns:cx5="http://schemas.microsoft.com/office/drawing/2016/5/11/chartex" xmlns:cx6="http://schemas.microsoft.com/office/drawing/2016/5/12/chartex" xmlns:cx7="http://schemas.microsoft.com/office/drawing/2016/5/13/chartex" xmlns:cx8="http://schemas.microsoft.com/office/drawing/2016/5/14/chartex" xmlns:mc="http://schemas.openxmlformats.org/markup-compatibility/2006" xmlns:aink="http://schemas.microsoft.com/office/drawing/2016/ink" xmlns:am3d="http://schemas.microsoft.com/office/drawing/2017/model3d" xmlns:o="urn:schemas-microsoft-com:office:office" xmlns:r="http://schemas.openxmlformats.org/officeDocument/2006/relationships" xmlns:m="http://schemas.openxmlformats.org/officeDocument/2006/math" xmlns:v="urn:schemas-microsoft-com:vml" xmlns:wp14="http://schemas.microsoft.com/office/word/2010/wordprocessingDrawing" xmlns:wp="http://schemas.openxmlformats.org/drawingml/2006/wordprocessingDrawing" xmlns:w10="urn:schemas-microsoft-com:office:word" xmlns:w="http://schemas.openxmlformats.org/wordprocessingml/2006/main" xmlns:w14="http://schemas.microsoft.com/office/word/2010/wordml" xmlns:w15="http://schemas.microsoft.com/office/word/2012/wordml" xmlns:w16cex="http://schemas.microsoft.com/office/word/2018/wordml/cex" xmlns:w16cid="http://schemas.microsoft.com/office/word/2016/wordml/cid" xmlns:w16="http://schemas.microsoft.com/office/word/2018/wordml" xmlns:w16sdtdh="http://schemas.microsoft.com/office/word/2020/wordml/sdtdatahash" xmlns:w16se="http://schemas.microsoft.com/office/word/2015/wordml/symex" xmlns:wpg="http://schemas.microsoft.com/office/word/2010/wordprocessingGroup" xmlns:wpi="http://schemas.microsoft.com/office/word/2010/wordprocessingInk" xmlns:wne="http://schemas.microsoft.com/office/word/2006/wordml" xmlns:wps="http://schemas.microsoft.com/office/word/2010/wordprocessingShape" mc:Ignorable="w14 w15 w16se w16cid w16 w16cex w16sdtdh wp14">
   <w:footnote w:type="separator" w:id="-1">
     <w:p>
       <w:r>
@@ -9400,7 +10017,7 @@
 </file>
 
 <file path=word/header1.xml><?xml version="1.0" encoding="utf-8"?>
-<w:hdr xmlns:wpc="http://schemas.microsoft.com/office/word/2010/wordprocessingCanvas" xmlns:cx="http://schemas.microsoft.com/office/drawing/2014/chartex" xmlns:cx1="http://schemas.microsoft.com/office/drawing/2015/9/8/chartex" xmlns:cx2="http://schemas.microsoft.com/office/drawing/2015/10/21/chartex" xmlns:cx3="http://schemas.microsoft.com/office/drawing/2016/5/9/chartex" xmlns:cx4="http://schemas.microsoft.com/office/drawing/2016/5/10/chartex" xmlns:cx5="http://schemas.microsoft.com/office/drawing/2016/5/11/chartex" xmlns:cx6="http://schemas.microsoft.com/office/drawing/2016/5/12/chartex" xmlns:cx7="http://schemas.microsoft.com/office/drawing/2016/5/13/chartex" xmlns:cx8="http://schemas.microsoft.com/office/drawing/2016/5/14/chartex" xmlns:mc="http://schemas.openxmlformats.org/markup-compatibility/2006" xmlns:aink="http://schemas.microsoft.com/office/drawing/2016/ink" xmlns:am3d="http://schemas.microsoft.com/office/drawing/2017/model3d" xmlns:o="urn:schemas-microsoft-com:office:office" xmlns:r="http://schemas.openxmlformats.org/officeDocument/2006/relationships" xmlns:m="http://schemas.openxmlformats.org/officeDocument/2006/math" xmlns:v="urn:schemas-microsoft-com:vml" xmlns:wp14="http://schemas.microsoft.com/office/word/2010/wordprocessingDrawing" xmlns:wp="http://schemas.openxmlformats.org/drawingml/2006/wordprocessingDrawing" xmlns:w10="urn:schemas-microsoft-com:office:word" xmlns:w="http://schemas.openxmlformats.org/wordprocessingml/2006/main" xmlns:w14="http://schemas.microsoft.com/office/word/2010/wordml" xmlns:w15="http://schemas.microsoft.com/office/word/2012/wordml" xmlns:w16cex="http://schemas.microsoft.com/office/word/2018/wordml/cex" xmlns:w16cid="http://schemas.microsoft.com/office/word/2016/wordml/cid" xmlns:w16="http://schemas.microsoft.com/office/word/2018/wordml" xmlns:w16se="http://schemas.microsoft.com/office/word/2015/wordml/symex" xmlns:wpg="http://schemas.microsoft.com/office/word/2010/wordprocessingGroup" xmlns:wpi="http://schemas.microsoft.com/office/word/2010/wordprocessingInk" xmlns:wne="http://schemas.microsoft.com/office/word/2006/wordml" xmlns:wps="http://schemas.microsoft.com/office/word/2010/wordprocessingShape" mc:Ignorable="w14 w15 w16se w16cid w16 w16cex wp14">
+<w:hdr xmlns:wpc="http://schemas.microsoft.com/office/word/2010/wordprocessingCanvas" xmlns:cx="http://schemas.microsoft.com/office/drawing/2014/chartex" xmlns:cx1="http://schemas.microsoft.com/office/drawing/2015/9/8/chartex" xmlns:cx2="http://schemas.microsoft.com/office/drawing/2015/10/21/chartex" xmlns:cx3="http://schemas.microsoft.com/office/drawing/2016/5/9/chartex" xmlns:cx4="http://schemas.microsoft.com/office/drawing/2016/5/10/chartex" xmlns:cx5="http://schemas.microsoft.com/office/drawing/2016/5/11/chartex" xmlns:cx6="http://schemas.microsoft.com/office/drawing/2016/5/12/chartex" xmlns:cx7="http://schemas.microsoft.com/office/drawing/2016/5/13/chartex" xmlns:cx8="http://schemas.microsoft.com/office/drawing/2016/5/14/chartex" xmlns:mc="http://schemas.openxmlformats.org/markup-compatibility/2006" xmlns:aink="http://schemas.microsoft.com/office/drawing/2016/ink" xmlns:am3d="http://schemas.microsoft.com/office/drawing/2017/model3d" xmlns:o="urn:schemas-microsoft-com:office:office" xmlns:r="http://schemas.openxmlformats.org/officeDocument/2006/relationships" xmlns:m="http://schemas.openxmlformats.org/officeDocument/2006/math" xmlns:v="urn:schemas-microsoft-com:vml" xmlns:wp14="http://schemas.microsoft.com/office/word/2010/wordprocessingDrawing" xmlns:wp="http://schemas.openxmlformats.org/drawingml/2006/wordprocessingDrawing" xmlns:w10="urn:schemas-microsoft-com:office:word" xmlns:w="http://schemas.openxmlformats.org/wordprocessingml/2006/main" xmlns:w14="http://schemas.microsoft.com/office/word/2010/wordml" xmlns:w15="http://schemas.microsoft.com/office/word/2012/wordml" xmlns:w16cex="http://schemas.microsoft.com/office/word/2018/wordml/cex" xmlns:w16cid="http://schemas.microsoft.com/office/word/2016/wordml/cid" xmlns:w16="http://schemas.microsoft.com/office/word/2018/wordml" xmlns:w16sdtdh="http://schemas.microsoft.com/office/word/2020/wordml/sdtdatahash" xmlns:w16se="http://schemas.microsoft.com/office/word/2015/wordml/symex" xmlns:wpg="http://schemas.microsoft.com/office/word/2010/wordprocessingGroup" xmlns:wpi="http://schemas.microsoft.com/office/word/2010/wordprocessingInk" xmlns:wne="http://schemas.microsoft.com/office/word/2006/wordml" xmlns:wps="http://schemas.microsoft.com/office/word/2010/wordprocessingShape" mc:Ignorable="w14 w15 w16se w16cid w16 w16cex w16sdtdh wp14">
   <w:p>
     <w:pPr>
       <w:pStyle w:val="Encabezado"/>
@@ -9473,7 +10090,7 @@
 </file>
 
 <file path=word/numbering.xml><?xml version="1.0" encoding="utf-8"?>
-<w:numbering xmlns:wpc="http://schemas.microsoft.com/office/word/2010/wordprocessingCanvas" xmlns:cx="http://schemas.microsoft.com/office/drawing/2014/chartex" xmlns:cx1="http://schemas.microsoft.com/office/drawing/2015/9/8/chartex" xmlns:cx2="http://schemas.microsoft.com/office/drawing/2015/10/21/chartex" xmlns:cx3="http://schemas.microsoft.com/office/drawing/2016/5/9/chartex" xmlns:cx4="http://schemas.microsoft.com/office/drawing/2016/5/10/chartex" xmlns:cx5="http://schemas.microsoft.com/office/drawing/2016/5/11/chartex" xmlns:cx6="http://schemas.microsoft.com/office/drawing/2016/5/12/chartex" xmlns:cx7="http://schemas.microsoft.com/office/drawing/2016/5/13/chartex" xmlns:cx8="http://schemas.microsoft.com/office/drawing/2016/5/14/chartex" xmlns:mc="http://schemas.openxmlformats.org/markup-compatibility/2006" xmlns:aink="http://schemas.microsoft.com/office/drawing/2016/ink" xmlns:am3d="http://schemas.microsoft.com/office/drawing/2017/model3d" xmlns:o="urn:schemas-microsoft-com:office:office" xmlns:r="http://schemas.openxmlformats.org/officeDocument/2006/relationships" xmlns:m="http://schemas.openxmlformats.org/officeDocument/2006/math" xmlns:v="urn:schemas-microsoft-com:vml" xmlns:wp14="http://schemas.microsoft.com/office/word/2010/wordprocessingDrawing" xmlns:wp="http://schemas.openxmlformats.org/drawingml/2006/wordprocessingDrawing" xmlns:w10="urn:schemas-microsoft-com:office:word" xmlns:w="http://schemas.openxmlformats.org/wordprocessingml/2006/main" xmlns:w14="http://schemas.microsoft.com/office/word/2010/wordml" xmlns:w15="http://schemas.microsoft.com/office/word/2012/wordml" xmlns:w16cex="http://schemas.microsoft.com/office/word/2018/wordml/cex" xmlns:w16cid="http://schemas.microsoft.com/office/word/2016/wordml/cid" xmlns:w16="http://schemas.microsoft.com/office/word/2018/wordml" xmlns:w16se="http://schemas.microsoft.com/office/word/2015/wordml/symex" xmlns:wpg="http://schemas.microsoft.com/office/word/2010/wordprocessingGroup" xmlns:wpi="http://schemas.microsoft.com/office/word/2010/wordprocessingInk" xmlns:wne="http://schemas.microsoft.com/office/word/2006/wordml" xmlns:wps="http://schemas.microsoft.com/office/word/2010/wordprocessingShape" mc:Ignorable="w14 w15 w16se w16cid w16 w16cex wp14">
+<w:numbering xmlns:wpc="http://schemas.microsoft.com/office/word/2010/wordprocessingCanvas" xmlns:cx="http://schemas.microsoft.com/office/drawing/2014/chartex" xmlns:cx1="http://schemas.microsoft.com/office/drawing/2015/9/8/chartex" xmlns:cx2="http://schemas.microsoft.com/office/drawing/2015/10/21/chartex" xmlns:cx3="http://schemas.microsoft.com/office/drawing/2016/5/9/chartex" xmlns:cx4="http://schemas.microsoft.com/office/drawing/2016/5/10/chartex" xmlns:cx5="http://schemas.microsoft.com/office/drawing/2016/5/11/chartex" xmlns:cx6="http://schemas.microsoft.com/office/drawing/2016/5/12/chartex" xmlns:cx7="http://schemas.microsoft.com/office/drawing/2016/5/13/chartex" xmlns:cx8="http://schemas.microsoft.com/office/drawing/2016/5/14/chartex" xmlns:mc="http://schemas.openxmlformats.org/markup-compatibility/2006" xmlns:aink="http://schemas.microsoft.com/office/drawing/2016/ink" xmlns:am3d="http://schemas.microsoft.com/office/drawing/2017/model3d" xmlns:o="urn:schemas-microsoft-com:office:office" xmlns:r="http://schemas.openxmlformats.org/officeDocument/2006/relationships" xmlns:m="http://schemas.openxmlformats.org/officeDocument/2006/math" xmlns:v="urn:schemas-microsoft-com:vml" xmlns:wp14="http://schemas.microsoft.com/office/word/2010/wordprocessingDrawing" xmlns:wp="http://schemas.openxmlformats.org/drawingml/2006/wordprocessingDrawing" xmlns:w10="urn:schemas-microsoft-com:office:word" xmlns:w="http://schemas.openxmlformats.org/wordprocessingml/2006/main" xmlns:w14="http://schemas.microsoft.com/office/word/2010/wordml" xmlns:w15="http://schemas.microsoft.com/office/word/2012/wordml" xmlns:w16cex="http://schemas.microsoft.com/office/word/2018/wordml/cex" xmlns:w16cid="http://schemas.microsoft.com/office/word/2016/wordml/cid" xmlns:w16="http://schemas.microsoft.com/office/word/2018/wordml" xmlns:w16sdtdh="http://schemas.microsoft.com/office/word/2020/wordml/sdtdatahash" xmlns:w16se="http://schemas.microsoft.com/office/word/2015/wordml/symex" xmlns:wpg="http://schemas.microsoft.com/office/word/2010/wordprocessingGroup" xmlns:wpi="http://schemas.microsoft.com/office/word/2010/wordprocessingInk" xmlns:wne="http://schemas.microsoft.com/office/word/2006/wordml" xmlns:wps="http://schemas.microsoft.com/office/word/2010/wordprocessingShape" mc:Ignorable="w14 w15 w16se w16cid w16 w16cex w16sdtdh wp14">
   <w:abstractNum w:abstractNumId="0" w15:restartNumberingAfterBreak="0">
     <w:nsid w:val="FFFFFF89"/>
     <w:multiLevelType w:val="singleLevel"/>
@@ -12524,7 +13141,7 @@
 </file>
 
 <file path=word/styles.xml><?xml version="1.0" encoding="utf-8"?>
-<w:styles xmlns:mc="http://schemas.openxmlformats.org/markup-compatibility/2006" xmlns:r="http://schemas.openxmlformats.org/officeDocument/2006/relationships" xmlns:w="http://schemas.openxmlformats.org/wordprocessingml/2006/main" xmlns:w14="http://schemas.microsoft.com/office/word/2010/wordml" xmlns:w15="http://schemas.microsoft.com/office/word/2012/wordml" xmlns:w16cex="http://schemas.microsoft.com/office/word/2018/wordml/cex" xmlns:w16cid="http://schemas.microsoft.com/office/word/2016/wordml/cid" xmlns:w16="http://schemas.microsoft.com/office/word/2018/wordml" xmlns:w16se="http://schemas.microsoft.com/office/word/2015/wordml/symex" mc:Ignorable="w14 w15 w16se w16cid w16 w16cex">
+<w:styles xmlns:mc="http://schemas.openxmlformats.org/markup-compatibility/2006" xmlns:r="http://schemas.openxmlformats.org/officeDocument/2006/relationships" xmlns:w="http://schemas.openxmlformats.org/wordprocessingml/2006/main" xmlns:w14="http://schemas.microsoft.com/office/word/2010/wordml" xmlns:w15="http://schemas.microsoft.com/office/word/2012/wordml" xmlns:w16cex="http://schemas.microsoft.com/office/word/2018/wordml/cex" xmlns:w16cid="http://schemas.microsoft.com/office/word/2016/wordml/cid" xmlns:w16="http://schemas.microsoft.com/office/word/2018/wordml" xmlns:w16sdtdh="http://schemas.microsoft.com/office/word/2020/wordml/sdtdatahash" xmlns:w16se="http://schemas.microsoft.com/office/word/2015/wordml/symex" mc:Ignorable="w14 w15 w16se w16cid w16 w16cex w16sdtdh">
   <w:docDefaults>
     <w:rPrDefault>
       <w:rPr>

</xml_diff>

<commit_message>
Documentos->Convenios: cambio de hoja carta a oficio en formato convenio y resolucion, cambios varios.
</commit_message>
<xml_diff>
--- a/public/word-template/convenio2021.docx
+++ b/public/word-template/convenio2021.docx
@@ -31,9 +31,8 @@
           <w:szCs w:val="22"/>
           <w:highlight w:val="green"/>
         </w:rPr>
-        <w:t>${</w:t>
-      </w:r>
-      <w:proofErr w:type="spellStart"/>
+        <w:t>${programa</w:t>
+      </w:r>
       <w:r>
         <w:rPr>
           <w:rFonts w:ascii="Calibri" w:hAnsi="Calibri" w:cs="Calibri"/>
@@ -42,7 +41,7 @@
           <w:szCs w:val="22"/>
           <w:highlight w:val="green"/>
         </w:rPr>
-        <w:t>programa</w:t>
+        <w:t>Titulo</w:t>
       </w:r>
       <w:r>
         <w:rPr>
@@ -52,9 +51,17 @@
           <w:szCs w:val="22"/>
           <w:highlight w:val="green"/>
         </w:rPr>
-        <w:t>Titulo</w:t>
-      </w:r>
-      <w:proofErr w:type="spellEnd"/>
+        <w:t>}</w:t>
+      </w:r>
+      <w:r>
+        <w:rPr>
+          <w:rFonts w:ascii="Calibri" w:hAnsi="Calibri" w:cs="Calibri"/>
+          <w:b/>
+          <w:bCs/>
+          <w:szCs w:val="22"/>
+        </w:rPr>
+        <w:t xml:space="preserve"> </w:t>
+      </w:r>
       <w:r>
         <w:rPr>
           <w:rFonts w:ascii="Calibri" w:hAnsi="Calibri" w:cs="Calibri"/>
@@ -63,48 +70,7 @@
           <w:szCs w:val="22"/>
           <w:highlight w:val="green"/>
         </w:rPr>
-        <w:t>}</w:t>
-      </w:r>
-      <w:r>
-        <w:rPr>
-          <w:rFonts w:ascii="Calibri" w:hAnsi="Calibri" w:cs="Calibri"/>
-          <w:b/>
-          <w:bCs/>
-          <w:szCs w:val="22"/>
-        </w:rPr>
-        <w:t xml:space="preserve"> </w:t>
-      </w:r>
-      <w:r>
-        <w:rPr>
-          <w:rFonts w:ascii="Calibri" w:hAnsi="Calibri" w:cs="Calibri"/>
-          <w:b/>
-          <w:bCs/>
-          <w:szCs w:val="22"/>
-          <w:highlight w:val="green"/>
-        </w:rPr>
-        <w:t>${</w:t>
-      </w:r>
-      <w:proofErr w:type="spellStart"/>
-      <w:r>
-        <w:rPr>
-          <w:rFonts w:ascii="Calibri" w:hAnsi="Calibri" w:cs="Calibri"/>
-          <w:b/>
-          <w:bCs/>
-          <w:szCs w:val="22"/>
-          <w:highlight w:val="green"/>
-        </w:rPr>
-        <w:t>periodoConvenio</w:t>
-      </w:r>
-      <w:proofErr w:type="spellEnd"/>
-      <w:r>
-        <w:rPr>
-          <w:rFonts w:ascii="Calibri" w:hAnsi="Calibri" w:cs="Calibri"/>
-          <w:b/>
-          <w:bCs/>
-          <w:szCs w:val="22"/>
-          <w:highlight w:val="green"/>
-        </w:rPr>
-        <w:t>}</w:t>
+        <w:t>${periodoConvenio}</w:t>
       </w:r>
       <w:r>
         <w:rPr>
@@ -144,29 +110,7 @@
           <w:szCs w:val="22"/>
           <w:highlight w:val="yellow"/>
         </w:rPr>
-        <w:t>${</w:t>
-      </w:r>
-      <w:proofErr w:type="spellStart"/>
-      <w:r>
-        <w:rPr>
-          <w:rFonts w:ascii="Calibri" w:hAnsi="Calibri" w:cs="Calibri"/>
-          <w:b/>
-          <w:bCs/>
-          <w:szCs w:val="22"/>
-          <w:highlight w:val="yellow"/>
-        </w:rPr>
-        <w:t>ilustreTitulo</w:t>
-      </w:r>
-      <w:proofErr w:type="spellEnd"/>
-      <w:r>
-        <w:rPr>
-          <w:rFonts w:ascii="Calibri" w:hAnsi="Calibri" w:cs="Calibri"/>
-          <w:b/>
-          <w:bCs/>
-          <w:szCs w:val="22"/>
-          <w:highlight w:val="yellow"/>
-        </w:rPr>
-        <w:t>}</w:t>
+        <w:t>${ilustreTitulo}</w:t>
       </w:r>
       <w:r>
         <w:rPr>
@@ -238,29 +182,43 @@
           <w:szCs w:val="20"/>
           <w:highlight w:val="green"/>
         </w:rPr>
-        <w:t>${</w:t>
-      </w:r>
-      <w:proofErr w:type="spellStart"/>
+        <w:t>${fechaConvenio}</w:t>
+      </w:r>
       <w:r>
         <w:rPr>
           <w:rFonts w:ascii="Calibri" w:hAnsi="Calibri" w:cs="Calibri"/>
           <w:b w:val="0"/>
           <w:color w:val="auto"/>
           <w:szCs w:val="20"/>
-          <w:highlight w:val="green"/>
-        </w:rPr>
-        <w:t>fechaConvenio</w:t>
-      </w:r>
-      <w:proofErr w:type="spellEnd"/>
+        </w:rPr>
+        <w:t>, entre</w:t>
+      </w:r>
+      <w:r>
+        <w:rPr>
+          <w:rFonts w:ascii="Calibri" w:hAnsi="Calibri" w:cs="Calibri"/>
+          <w:color w:val="auto"/>
+          <w:szCs w:val="20"/>
+        </w:rPr>
+        <w:t xml:space="preserve"> </w:t>
+      </w:r>
       <w:r>
         <w:rPr>
           <w:rFonts w:ascii="Calibri" w:hAnsi="Calibri" w:cs="Calibri"/>
           <w:b w:val="0"/>
           <w:color w:val="auto"/>
           <w:szCs w:val="20"/>
-          <w:highlight w:val="green"/>
-        </w:rPr>
-        <w:t>}</w:t>
+          <w:lang w:eastAsia="ar-SA"/>
+        </w:rPr>
+        <w:t xml:space="preserve">el </w:t>
+      </w:r>
+      <w:r>
+        <w:rPr>
+          <w:rFonts w:ascii="Calibri" w:hAnsi="Calibri" w:cs="Calibri"/>
+          <w:color w:val="auto"/>
+          <w:szCs w:val="20"/>
+          <w:lang w:eastAsia="ar-SA"/>
+        </w:rPr>
+        <w:t>SERVICIO DE SALUD IQUIQUE</w:t>
       </w:r>
       <w:r>
         <w:rPr>
@@ -268,16 +226,18 @@
           <w:b w:val="0"/>
           <w:color w:val="auto"/>
           <w:szCs w:val="20"/>
-        </w:rPr>
-        <w:t>, entre</w:t>
+          <w:lang w:eastAsia="ar-SA"/>
+        </w:rPr>
+        <w:t xml:space="preserve">, persona jurídica de derecho público, </w:t>
       </w:r>
       <w:r>
         <w:rPr>
           <w:rFonts w:ascii="Calibri" w:hAnsi="Calibri" w:cs="Calibri"/>
           <w:color w:val="auto"/>
           <w:szCs w:val="20"/>
-        </w:rPr>
-        <w:t xml:space="preserve"> </w:t>
+          <w:lang w:eastAsia="ar-SA"/>
+        </w:rPr>
+        <w:t>RUT. 61.606.100-3</w:t>
       </w:r>
       <w:r>
         <w:rPr>
@@ -287,7 +247,7 @@
           <w:szCs w:val="20"/>
           <w:lang w:eastAsia="ar-SA"/>
         </w:rPr>
-        <w:t xml:space="preserve">el </w:t>
+        <w:t xml:space="preserve">, con domicilio en </w:t>
       </w:r>
       <w:r>
         <w:rPr>
@@ -296,7 +256,7 @@
           <w:szCs w:val="20"/>
           <w:lang w:eastAsia="ar-SA"/>
         </w:rPr>
-        <w:t>SERVICIO DE SALUD IQUIQUE</w:t>
+        <w:t>calle Aníbal Pinto N°815</w:t>
       </w:r>
       <w:r>
         <w:rPr>
@@ -306,16 +266,7 @@
           <w:szCs w:val="20"/>
           <w:lang w:eastAsia="ar-SA"/>
         </w:rPr>
-        <w:t xml:space="preserve">, persona jurídica de derecho público, </w:t>
-      </w:r>
-      <w:r>
-        <w:rPr>
-          <w:rFonts w:ascii="Calibri" w:hAnsi="Calibri" w:cs="Calibri"/>
-          <w:color w:val="auto"/>
-          <w:szCs w:val="20"/>
-          <w:lang w:eastAsia="ar-SA"/>
-        </w:rPr>
-        <w:t>RUT. 61.606.100-3</w:t>
+        <w:t xml:space="preserve"> de la ciudad de Iquique, </w:t>
       </w:r>
       <w:r>
         <w:rPr>
@@ -323,18 +274,53 @@
           <w:b w:val="0"/>
           <w:color w:val="auto"/>
           <w:szCs w:val="20"/>
+        </w:rPr>
+        <w:t xml:space="preserve">representado por su </w:t>
+      </w:r>
+      <w:r>
+        <w:rPr>
+          <w:rFonts w:ascii="Calibri" w:hAnsi="Calibri" w:cs="Calibri"/>
+          <w:color w:val="auto"/>
+          <w:szCs w:val="20"/>
+          <w:highlight w:val="green"/>
+        </w:rPr>
+        <w:t>${directorApelativo}</w:t>
+      </w:r>
+      <w:r>
+        <w:rPr>
+          <w:rFonts w:ascii="Calibri" w:hAnsi="Calibri" w:cs="Calibri"/>
+          <w:color w:val="auto"/>
+          <w:szCs w:val="20"/>
+        </w:rPr>
+        <w:t xml:space="preserve"> </w:t>
+      </w:r>
+      <w:r>
+        <w:rPr>
+          <w:rFonts w:ascii="Calibri" w:hAnsi="Calibri" w:cs="Calibri"/>
+          <w:color w:val="auto"/>
+          <w:szCs w:val="20"/>
+          <w:highlight w:val="green"/>
+        </w:rPr>
+        <w:t>$</w:t>
+      </w:r>
+      <w:r>
+        <w:rPr>
+          <w:rFonts w:ascii="Calibri" w:hAnsi="Calibri" w:cs="Calibri"/>
+          <w:bCs w:val="0"/>
+          <w:color w:val="auto"/>
+          <w:szCs w:val="20"/>
+          <w:highlight w:val="green"/>
+        </w:rPr>
+        <w:t>{director}</w:t>
+      </w:r>
+      <w:r>
+        <w:rPr>
+          <w:rFonts w:ascii="Calibri" w:hAnsi="Calibri" w:cs="Calibri"/>
+          <w:color w:val="auto"/>
+          <w:szCs w:val="20"/>
           <w:lang w:eastAsia="ar-SA"/>
         </w:rPr>
-        <w:t xml:space="preserve">, con domicilio en </w:t>
-      </w:r>
-      <w:r>
-        <w:rPr>
-          <w:rFonts w:ascii="Calibri" w:hAnsi="Calibri" w:cs="Calibri"/>
-          <w:color w:val="auto"/>
-          <w:szCs w:val="20"/>
-          <w:lang w:eastAsia="ar-SA"/>
-        </w:rPr>
-        <w:t>calle Aníbal Pinto N°815</w:t>
+        <w:t xml:space="preserve"> </w:t>
       </w:r>
       <w:r>
         <w:rPr>
@@ -342,9 +328,10 @@
           <w:b w:val="0"/>
           <w:color w:val="auto"/>
           <w:szCs w:val="20"/>
+          <w:highlight w:val="green"/>
           <w:lang w:eastAsia="ar-SA"/>
         </w:rPr>
-        <w:t xml:space="preserve"> de la ciudad de Iquique, </w:t>
+        <w:t>${directorNationality}</w:t>
       </w:r>
       <w:r>
         <w:rPr>
@@ -352,73 +339,38 @@
           <w:b w:val="0"/>
           <w:color w:val="auto"/>
           <w:szCs w:val="20"/>
-        </w:rPr>
-        <w:t xml:space="preserve">representado por su </w:t>
+          <w:lang w:eastAsia="ar-SA"/>
+        </w:rPr>
+        <w:t xml:space="preserve">, Cédula Nacional de Identidad </w:t>
       </w:r>
       <w:r>
         <w:rPr>
           <w:rFonts w:ascii="Calibri" w:hAnsi="Calibri" w:cs="Calibri"/>
           <w:color w:val="auto"/>
           <w:szCs w:val="20"/>
+          <w:lang w:eastAsia="ar-SA"/>
+        </w:rPr>
+        <w:t>N</w:t>
+      </w:r>
+      <w:r>
+        <w:rPr>
+          <w:rFonts w:ascii="Calibri" w:hAnsi="Calibri" w:cs="Calibri"/>
+          <w:color w:val="auto"/>
+          <w:szCs w:val="20"/>
           <w:highlight w:val="green"/>
-        </w:rPr>
-        <w:t>${</w:t>
-      </w:r>
-      <w:proofErr w:type="spellStart"/>
+          <w:lang w:eastAsia="ar-SA"/>
+        </w:rPr>
+        <w:t>°</w:t>
+      </w:r>
       <w:r>
         <w:rPr>
           <w:rFonts w:ascii="Calibri" w:hAnsi="Calibri" w:cs="Calibri"/>
           <w:color w:val="auto"/>
           <w:szCs w:val="20"/>
           <w:highlight w:val="green"/>
-        </w:rPr>
-        <w:t>directorApelativo</w:t>
-      </w:r>
-      <w:proofErr w:type="spellEnd"/>
-      <w:r>
-        <w:rPr>
-          <w:rFonts w:ascii="Calibri" w:hAnsi="Calibri" w:cs="Calibri"/>
-          <w:color w:val="auto"/>
-          <w:szCs w:val="20"/>
-          <w:highlight w:val="green"/>
-        </w:rPr>
-        <w:t>}</w:t>
-      </w:r>
-      <w:r>
-        <w:rPr>
-          <w:rFonts w:ascii="Calibri" w:hAnsi="Calibri" w:cs="Calibri"/>
-          <w:color w:val="auto"/>
-          <w:szCs w:val="20"/>
-        </w:rPr>
-        <w:t xml:space="preserve"> </w:t>
-      </w:r>
-      <w:r>
-        <w:rPr>
-          <w:rFonts w:ascii="Calibri" w:hAnsi="Calibri" w:cs="Calibri"/>
-          <w:color w:val="auto"/>
-          <w:szCs w:val="20"/>
-          <w:highlight w:val="green"/>
-        </w:rPr>
-        <w:t>$</w:t>
-      </w:r>
-      <w:r>
-        <w:rPr>
-          <w:rFonts w:ascii="Calibri" w:hAnsi="Calibri" w:cs="Calibri"/>
-          <w:bCs w:val="0"/>
-          <w:color w:val="auto"/>
-          <w:szCs w:val="20"/>
-          <w:highlight w:val="green"/>
-        </w:rPr>
-        <w:t>{director}</w:t>
-      </w:r>
-      <w:r>
-        <w:rPr>
-          <w:rFonts w:ascii="Calibri" w:hAnsi="Calibri" w:cs="Calibri"/>
-          <w:color w:val="auto"/>
-          <w:szCs w:val="20"/>
           <w:lang w:eastAsia="ar-SA"/>
         </w:rPr>
-        <w:t xml:space="preserve"> </w:t>
+        <w:t>${directorRut}</w:t>
       </w:r>
       <w:r>
         <w:rPr>
@@ -426,24 +378,157 @@
           <w:b w:val="0"/>
           <w:color w:val="auto"/>
           <w:szCs w:val="20"/>
+          <w:lang w:eastAsia="ar-SA"/>
+        </w:rPr>
+        <w:t xml:space="preserve">, del mismo domicilio del servicio público que representa, en adelante el </w:t>
+      </w:r>
+      <w:r>
+        <w:rPr>
+          <w:rFonts w:ascii="Calibri" w:hAnsi="Calibri" w:cs="Calibri"/>
+          <w:color w:val="auto"/>
+          <w:szCs w:val="20"/>
+          <w:lang w:eastAsia="ar-SA"/>
+        </w:rPr>
+        <w:t xml:space="preserve">“SERVICIO” </w:t>
+      </w:r>
+      <w:r>
+        <w:rPr>
+          <w:rFonts w:ascii="Calibri" w:hAnsi="Calibri" w:cs="Calibri"/>
+          <w:b w:val="0"/>
+          <w:color w:val="auto"/>
+          <w:szCs w:val="20"/>
+          <w:lang w:eastAsia="ar-SA"/>
+        </w:rPr>
+        <w:t>por una parte; y por la otra,</w:t>
+      </w:r>
+      <w:r>
+        <w:rPr>
+          <w:rFonts w:ascii="Calibri" w:hAnsi="Calibri" w:cs="Calibri"/>
+          <w:color w:val="auto"/>
+          <w:szCs w:val="20"/>
+          <w:lang w:eastAsia="ar-SA"/>
+        </w:rPr>
+        <w:t xml:space="preserve"> </w:t>
+      </w:r>
+      <w:r>
+        <w:rPr>
+          <w:rFonts w:ascii="Calibri" w:hAnsi="Calibri" w:cs="Calibri"/>
+          <w:b w:val="0"/>
+          <w:color w:val="auto"/>
+          <w:szCs w:val="20"/>
+          <w:lang w:eastAsia="ar-SA"/>
+        </w:rPr>
+        <w:t>la</w:t>
+      </w:r>
+      <w:r>
+        <w:rPr>
+          <w:rFonts w:ascii="Calibri" w:hAnsi="Calibri" w:cs="Calibri"/>
+          <w:b w:val="0"/>
+          <w:color w:val="auto"/>
+          <w:szCs w:val="20"/>
+          <w:lang w:eastAsia="ar-SA"/>
+        </w:rPr>
+        <w:t xml:space="preserve"> </w:t>
+      </w:r>
+      <w:bookmarkStart w:id="0" w:name="_Hlk70952511"/>
+      <w:r>
+        <w:rPr>
+          <w:rFonts w:ascii="Calibri" w:hAnsi="Calibri" w:cs="Calibri"/>
+          <w:color w:val="auto"/>
+          <w:szCs w:val="20"/>
+          <w:lang w:eastAsia="ar-SA"/>
+        </w:rPr>
+        <w:t>${ilustre</w:t>
+      </w:r>
+      <w:r>
+        <w:rPr>
+          <w:rFonts w:ascii="Calibri" w:hAnsi="Calibri" w:cs="Calibri"/>
+          <w:color w:val="auto"/>
+          <w:szCs w:val="20"/>
+          <w:lang w:eastAsia="ar-SA"/>
+        </w:rPr>
+        <w:t>Titulo</w:t>
+      </w:r>
+      <w:r>
+        <w:rPr>
+          <w:rFonts w:ascii="Calibri" w:hAnsi="Calibri" w:cs="Calibri"/>
+          <w:color w:val="auto"/>
+          <w:szCs w:val="20"/>
+          <w:lang w:eastAsia="ar-SA"/>
+        </w:rPr>
+        <w:t>}</w:t>
+      </w:r>
+      <w:bookmarkEnd w:id="0"/>
+      <w:r>
+        <w:rPr>
+          <w:rFonts w:ascii="Calibri" w:hAnsi="Calibri" w:cs="Calibri"/>
+          <w:b w:val="0"/>
+          <w:color w:val="auto"/>
+          <w:szCs w:val="20"/>
+          <w:lang w:eastAsia="ar-SA"/>
+        </w:rPr>
+        <w:t xml:space="preserve"> </w:t>
+      </w:r>
+      <w:r>
+        <w:rPr>
+          <w:rFonts w:ascii="Calibri" w:hAnsi="Calibri" w:cs="Calibri"/>
+          <w:color w:val="auto"/>
+          <w:szCs w:val="20"/>
           <w:highlight w:val="green"/>
           <w:lang w:eastAsia="ar-SA"/>
         </w:rPr>
         <w:t>${</w:t>
       </w:r>
-      <w:proofErr w:type="spellStart"/>
+      <w:r>
+        <w:rPr>
+          <w:rFonts w:ascii="Calibri" w:hAnsi="Calibri" w:cs="Calibri"/>
+          <w:color w:val="auto"/>
+          <w:szCs w:val="20"/>
+          <w:highlight w:val="green"/>
+          <w:lang w:eastAsia="ar-SA"/>
+        </w:rPr>
+        <w:t>municipalidad</w:t>
+      </w:r>
+      <w:r>
+        <w:rPr>
+          <w:rFonts w:ascii="Calibri" w:hAnsi="Calibri" w:cs="Calibri"/>
+          <w:color w:val="auto"/>
+          <w:szCs w:val="20"/>
+          <w:highlight w:val="green"/>
+          <w:lang w:eastAsia="ar-SA"/>
+        </w:rPr>
+        <w:t>}</w:t>
+      </w:r>
       <w:r>
         <w:rPr>
           <w:rFonts w:ascii="Calibri" w:hAnsi="Calibri" w:cs="Calibri"/>
           <w:b w:val="0"/>
           <w:color w:val="auto"/>
           <w:szCs w:val="20"/>
+          <w:lang w:eastAsia="ar-SA"/>
+        </w:rPr>
+        <w:t xml:space="preserve">, persona jurídica de derecho público, </w:t>
+      </w:r>
+      <w:r>
+        <w:rPr>
+          <w:rFonts w:ascii="Calibri" w:hAnsi="Calibri" w:cs="Calibri"/>
+          <w:color w:val="auto"/>
+          <w:szCs w:val="20"/>
+          <w:highlight w:val="yellow"/>
+          <w:lang w:eastAsia="ar-SA"/>
+        </w:rPr>
+        <w:t xml:space="preserve">RUT </w:t>
+      </w:r>
+      <w:r>
+        <w:rPr>
+          <w:rFonts w:ascii="Calibri" w:hAnsi="Calibri" w:cs="Calibri"/>
+          <w:color w:val="auto"/>
+          <w:szCs w:val="20"/>
           <w:highlight w:val="green"/>
           <w:lang w:eastAsia="ar-SA"/>
         </w:rPr>
-        <w:t>directorNationality</w:t>
-      </w:r>
-      <w:proofErr w:type="spellEnd"/>
+        <w:t>${comunaRut}</w:t>
+      </w:r>
       <w:r>
         <w:rPr>
           <w:rFonts w:ascii="Calibri" w:hAnsi="Calibri" w:cs="Calibri"/>
@@ -453,7 +538,7 @@
           <w:highlight w:val="green"/>
           <w:lang w:eastAsia="ar-SA"/>
         </w:rPr>
-        <w:t>}</w:t>
+        <w:t>,</w:t>
       </w:r>
       <w:r>
         <w:rPr>
@@ -463,17 +548,17 @@
           <w:szCs w:val="20"/>
           <w:lang w:eastAsia="ar-SA"/>
         </w:rPr>
-        <w:t xml:space="preserve">, Cédula Nacional de Identidad </w:t>
-      </w:r>
-      <w:proofErr w:type="spellStart"/>
-      <w:r>
-        <w:rPr>
-          <w:rFonts w:ascii="Calibri" w:hAnsi="Calibri" w:cs="Calibri"/>
+        <w:t xml:space="preserve"> representada por su</w:t>
+      </w:r>
+      <w:r>
+        <w:rPr>
+          <w:rFonts w:ascii="Calibri" w:hAnsi="Calibri" w:cs="Calibri"/>
+          <w:b w:val="0"/>
           <w:color w:val="auto"/>
           <w:szCs w:val="20"/>
           <w:lang w:eastAsia="ar-SA"/>
         </w:rPr>
-        <w:t>N</w:t>
+        <w:t xml:space="preserve"> </w:t>
       </w:r>
       <w:r>
         <w:rPr>
@@ -483,9 +568,8 @@
           <w:highlight w:val="green"/>
           <w:lang w:eastAsia="ar-SA"/>
         </w:rPr>
-        <w:t>°</w:t>
-      </w:r>
-      <w:proofErr w:type="spellEnd"/>
+        <w:t>${alcalde</w:t>
+      </w:r>
       <w:r>
         <w:rPr>
           <w:rFonts w:ascii="Calibri" w:hAnsi="Calibri" w:cs="Calibri"/>
@@ -494,9 +578,8 @@
           <w:highlight w:val="green"/>
           <w:lang w:eastAsia="ar-SA"/>
         </w:rPr>
-        <w:t>${</w:t>
-      </w:r>
-      <w:proofErr w:type="spellStart"/>
+        <w:t>Apelativo</w:t>
+      </w:r>
       <w:r>
         <w:rPr>
           <w:rFonts w:ascii="Calibri" w:hAnsi="Calibri" w:cs="Calibri"/>
@@ -505,9 +588,18 @@
           <w:highlight w:val="green"/>
           <w:lang w:eastAsia="ar-SA"/>
         </w:rPr>
-        <w:t>directorRut</w:t>
-      </w:r>
-      <w:proofErr w:type="spellEnd"/>
+        <w:t>}</w:t>
+      </w:r>
+      <w:r>
+        <w:rPr>
+          <w:rFonts w:ascii="Calibri" w:hAnsi="Calibri" w:cs="Calibri"/>
+          <w:b w:val="0"/>
+          <w:color w:val="auto"/>
+          <w:szCs w:val="20"/>
+          <w:lang w:eastAsia="ar-SA"/>
+        </w:rPr>
+        <w:t xml:space="preserve"> </w:t>
+      </w:r>
       <w:r>
         <w:rPr>
           <w:rFonts w:ascii="Calibri" w:hAnsi="Calibri" w:cs="Calibri"/>
@@ -516,7 +608,7 @@
           <w:highlight w:val="green"/>
           <w:lang w:eastAsia="ar-SA"/>
         </w:rPr>
-        <w:t>}</w:t>
+        <w:t>${alcalde}</w:t>
       </w:r>
       <w:r>
         <w:rPr>
@@ -524,18 +616,10 @@
           <w:b w:val="0"/>
           <w:color w:val="auto"/>
           <w:szCs w:val="20"/>
+          <w:highlight w:val="yellow"/>
           <w:lang w:eastAsia="ar-SA"/>
         </w:rPr>
-        <w:t xml:space="preserve">, del mismo domicilio del servicio público que representa, en adelante el </w:t>
-      </w:r>
-      <w:r>
-        <w:rPr>
-          <w:rFonts w:ascii="Calibri" w:hAnsi="Calibri" w:cs="Calibri"/>
-          <w:color w:val="auto"/>
-          <w:szCs w:val="20"/>
-          <w:lang w:eastAsia="ar-SA"/>
-        </w:rPr>
-        <w:t xml:space="preserve">“SERVICIO” </w:t>
+        <w:t>,</w:t>
       </w:r>
       <w:r>
         <w:rPr>
@@ -545,86 +629,17 @@
           <w:szCs w:val="20"/>
           <w:lang w:eastAsia="ar-SA"/>
         </w:rPr>
-        <w:t>por una parte; y por la otra,</w:t>
+        <w:t xml:space="preserve"> chileno, Cédula Nacional de Identidad </w:t>
       </w:r>
       <w:r>
         <w:rPr>
           <w:rFonts w:ascii="Calibri" w:hAnsi="Calibri" w:cs="Calibri"/>
           <w:color w:val="auto"/>
           <w:szCs w:val="20"/>
+          <w:highlight w:val="yellow"/>
           <w:lang w:eastAsia="ar-SA"/>
         </w:rPr>
-        <w:t xml:space="preserve"> </w:t>
-      </w:r>
-      <w:r>
-        <w:rPr>
-          <w:rFonts w:ascii="Calibri" w:hAnsi="Calibri" w:cs="Calibri"/>
-          <w:b w:val="0"/>
-          <w:color w:val="auto"/>
-          <w:szCs w:val="20"/>
-          <w:lang w:eastAsia="ar-SA"/>
-        </w:rPr>
-        <w:t>la</w:t>
-      </w:r>
-      <w:r>
-        <w:rPr>
-          <w:rFonts w:ascii="Calibri" w:hAnsi="Calibri" w:cs="Calibri"/>
-          <w:b w:val="0"/>
-          <w:color w:val="auto"/>
-          <w:szCs w:val="20"/>
-          <w:lang w:eastAsia="ar-SA"/>
-        </w:rPr>
-        <w:t xml:space="preserve"> </w:t>
-      </w:r>
-      <w:bookmarkStart w:id="0" w:name="_Hlk70952511"/>
-      <w:r>
-        <w:rPr>
-          <w:rFonts w:ascii="Calibri" w:hAnsi="Calibri" w:cs="Calibri"/>
-          <w:color w:val="auto"/>
-          <w:szCs w:val="20"/>
-          <w:lang w:eastAsia="ar-SA"/>
-        </w:rPr>
-        <w:t>${</w:t>
-      </w:r>
-      <w:proofErr w:type="spellStart"/>
-      <w:r>
-        <w:rPr>
-          <w:rFonts w:ascii="Calibri" w:hAnsi="Calibri" w:cs="Calibri"/>
-          <w:color w:val="auto"/>
-          <w:szCs w:val="20"/>
-          <w:lang w:eastAsia="ar-SA"/>
-        </w:rPr>
-        <w:t>ilustre</w:t>
-      </w:r>
-      <w:r>
-        <w:rPr>
-          <w:rFonts w:ascii="Calibri" w:hAnsi="Calibri" w:cs="Calibri"/>
-          <w:color w:val="auto"/>
-          <w:szCs w:val="20"/>
-          <w:lang w:eastAsia="ar-SA"/>
-        </w:rPr>
-        <w:t>Titulo</w:t>
-      </w:r>
-      <w:proofErr w:type="spellEnd"/>
-      <w:r>
-        <w:rPr>
-          <w:rFonts w:ascii="Calibri" w:hAnsi="Calibri" w:cs="Calibri"/>
-          <w:color w:val="auto"/>
-          <w:szCs w:val="20"/>
-          <w:lang w:eastAsia="ar-SA"/>
-        </w:rPr>
-        <w:t>}</w:t>
-      </w:r>
-      <w:bookmarkEnd w:id="0"/>
-      <w:r>
-        <w:rPr>
-          <w:rFonts w:ascii="Calibri" w:hAnsi="Calibri" w:cs="Calibri"/>
-          <w:b w:val="0"/>
-          <w:color w:val="auto"/>
-          <w:szCs w:val="20"/>
-          <w:lang w:eastAsia="ar-SA"/>
-        </w:rPr>
-        <w:t xml:space="preserve"> </w:t>
+        <w:t>N</w:t>
       </w:r>
       <w:r>
         <w:rPr>
@@ -634,7 +649,7 @@
           <w:highlight w:val="green"/>
           <w:lang w:eastAsia="ar-SA"/>
         </w:rPr>
-        <w:t>${</w:t>
+        <w:t>°</w:t>
       </w:r>
       <w:r>
         <w:rPr>
@@ -644,7 +659,7 @@
           <w:highlight w:val="green"/>
           <w:lang w:eastAsia="ar-SA"/>
         </w:rPr>
-        <w:t>municipalidad</w:t>
+        <w:t>$</w:t>
       </w:r>
       <w:r>
         <w:rPr>
@@ -654,237 +669,7 @@
           <w:highlight w:val="green"/>
           <w:lang w:eastAsia="ar-SA"/>
         </w:rPr>
-        <w:t>}</w:t>
-      </w:r>
-      <w:r>
-        <w:rPr>
-          <w:rFonts w:ascii="Calibri" w:hAnsi="Calibri" w:cs="Calibri"/>
-          <w:b w:val="0"/>
-          <w:color w:val="auto"/>
-          <w:szCs w:val="20"/>
-          <w:lang w:eastAsia="ar-SA"/>
-        </w:rPr>
-        <w:t xml:space="preserve">, persona jurídica de derecho público, </w:t>
-      </w:r>
-      <w:r>
-        <w:rPr>
-          <w:rFonts w:ascii="Calibri" w:hAnsi="Calibri" w:cs="Calibri"/>
-          <w:color w:val="auto"/>
-          <w:szCs w:val="20"/>
-          <w:highlight w:val="yellow"/>
-          <w:lang w:eastAsia="ar-SA"/>
-        </w:rPr>
-        <w:t xml:space="preserve">RUT </w:t>
-      </w:r>
-      <w:r>
-        <w:rPr>
-          <w:rFonts w:ascii="Calibri" w:hAnsi="Calibri" w:cs="Calibri"/>
-          <w:color w:val="auto"/>
-          <w:szCs w:val="20"/>
-          <w:highlight w:val="green"/>
-          <w:lang w:eastAsia="ar-SA"/>
-        </w:rPr>
-        <w:t>${</w:t>
-      </w:r>
-      <w:proofErr w:type="spellStart"/>
-      <w:r>
-        <w:rPr>
-          <w:rFonts w:ascii="Calibri" w:hAnsi="Calibri" w:cs="Calibri"/>
-          <w:color w:val="auto"/>
-          <w:szCs w:val="20"/>
-          <w:highlight w:val="green"/>
-          <w:lang w:eastAsia="ar-SA"/>
-        </w:rPr>
-        <w:t>comunaRut</w:t>
-      </w:r>
-      <w:proofErr w:type="spellEnd"/>
-      <w:r>
-        <w:rPr>
-          <w:rFonts w:ascii="Calibri" w:hAnsi="Calibri" w:cs="Calibri"/>
-          <w:color w:val="auto"/>
-          <w:szCs w:val="20"/>
-          <w:highlight w:val="green"/>
-          <w:lang w:eastAsia="ar-SA"/>
-        </w:rPr>
-        <w:t>}</w:t>
-      </w:r>
-      <w:r>
-        <w:rPr>
-          <w:rFonts w:ascii="Calibri" w:hAnsi="Calibri" w:cs="Calibri"/>
-          <w:b w:val="0"/>
-          <w:color w:val="auto"/>
-          <w:szCs w:val="20"/>
-          <w:highlight w:val="green"/>
-          <w:lang w:eastAsia="ar-SA"/>
-        </w:rPr>
-        <w:t>,</w:t>
-      </w:r>
-      <w:r>
-        <w:rPr>
-          <w:rFonts w:ascii="Calibri" w:hAnsi="Calibri" w:cs="Calibri"/>
-          <w:b w:val="0"/>
-          <w:color w:val="auto"/>
-          <w:szCs w:val="20"/>
-          <w:lang w:eastAsia="ar-SA"/>
-        </w:rPr>
-        <w:t xml:space="preserve"> representada por su</w:t>
-      </w:r>
-      <w:r>
-        <w:rPr>
-          <w:rFonts w:ascii="Calibri" w:hAnsi="Calibri" w:cs="Calibri"/>
-          <w:b w:val="0"/>
-          <w:color w:val="auto"/>
-          <w:szCs w:val="20"/>
-          <w:lang w:eastAsia="ar-SA"/>
-        </w:rPr>
-        <w:t xml:space="preserve"> </w:t>
-      </w:r>
-      <w:r>
-        <w:rPr>
-          <w:rFonts w:ascii="Calibri" w:hAnsi="Calibri" w:cs="Calibri"/>
-          <w:color w:val="auto"/>
-          <w:szCs w:val="20"/>
-          <w:highlight w:val="green"/>
-          <w:lang w:eastAsia="ar-SA"/>
-        </w:rPr>
-        <w:t>${</w:t>
-      </w:r>
-      <w:proofErr w:type="spellStart"/>
-      <w:r>
-        <w:rPr>
-          <w:rFonts w:ascii="Calibri" w:hAnsi="Calibri" w:cs="Calibri"/>
-          <w:color w:val="auto"/>
-          <w:szCs w:val="20"/>
-          <w:highlight w:val="green"/>
-          <w:lang w:eastAsia="ar-SA"/>
-        </w:rPr>
-        <w:t>alcalde</w:t>
-      </w:r>
-      <w:r>
-        <w:rPr>
-          <w:rFonts w:ascii="Calibri" w:hAnsi="Calibri" w:cs="Calibri"/>
-          <w:color w:val="auto"/>
-          <w:szCs w:val="20"/>
-          <w:highlight w:val="green"/>
-          <w:lang w:eastAsia="ar-SA"/>
-        </w:rPr>
-        <w:t>Apelativo</w:t>
-      </w:r>
-      <w:proofErr w:type="spellEnd"/>
-      <w:r>
-        <w:rPr>
-          <w:rFonts w:ascii="Calibri" w:hAnsi="Calibri" w:cs="Calibri"/>
-          <w:color w:val="auto"/>
-          <w:szCs w:val="20"/>
-          <w:highlight w:val="green"/>
-          <w:lang w:eastAsia="ar-SA"/>
-        </w:rPr>
-        <w:t>}</w:t>
-      </w:r>
-      <w:r>
-        <w:rPr>
-          <w:rFonts w:ascii="Calibri" w:hAnsi="Calibri" w:cs="Calibri"/>
-          <w:b w:val="0"/>
-          <w:color w:val="auto"/>
-          <w:szCs w:val="20"/>
-          <w:lang w:eastAsia="ar-SA"/>
-        </w:rPr>
-        <w:t xml:space="preserve"> </w:t>
-      </w:r>
-      <w:r>
-        <w:rPr>
-          <w:rFonts w:ascii="Calibri" w:hAnsi="Calibri" w:cs="Calibri"/>
-          <w:color w:val="auto"/>
-          <w:szCs w:val="20"/>
-          <w:highlight w:val="green"/>
-          <w:lang w:eastAsia="ar-SA"/>
-        </w:rPr>
-        <w:t>${alcalde}</w:t>
-      </w:r>
-      <w:r>
-        <w:rPr>
-          <w:rFonts w:ascii="Calibri" w:hAnsi="Calibri" w:cs="Calibri"/>
-          <w:b w:val="0"/>
-          <w:color w:val="auto"/>
-          <w:szCs w:val="20"/>
-          <w:highlight w:val="yellow"/>
-          <w:lang w:eastAsia="ar-SA"/>
-        </w:rPr>
-        <w:t>,</w:t>
-      </w:r>
-      <w:r>
-        <w:rPr>
-          <w:rFonts w:ascii="Calibri" w:hAnsi="Calibri" w:cs="Calibri"/>
-          <w:b w:val="0"/>
-          <w:color w:val="auto"/>
-          <w:szCs w:val="20"/>
-          <w:lang w:eastAsia="ar-SA"/>
-        </w:rPr>
-        <w:t xml:space="preserve"> chileno, Cédula Nacional de Identidad </w:t>
-      </w:r>
-      <w:proofErr w:type="spellStart"/>
-      <w:r>
-        <w:rPr>
-          <w:rFonts w:ascii="Calibri" w:hAnsi="Calibri" w:cs="Calibri"/>
-          <w:color w:val="auto"/>
-          <w:szCs w:val="20"/>
-          <w:highlight w:val="yellow"/>
-          <w:lang w:eastAsia="ar-SA"/>
-        </w:rPr>
-        <w:t>N</w:t>
-      </w:r>
-      <w:r>
-        <w:rPr>
-          <w:rFonts w:ascii="Calibri" w:hAnsi="Calibri" w:cs="Calibri"/>
-          <w:color w:val="auto"/>
-          <w:szCs w:val="20"/>
-          <w:highlight w:val="green"/>
-          <w:lang w:eastAsia="ar-SA"/>
-        </w:rPr>
-        <w:t>°</w:t>
-      </w:r>
-      <w:proofErr w:type="spellEnd"/>
-      <w:r>
-        <w:rPr>
-          <w:rFonts w:ascii="Calibri" w:hAnsi="Calibri" w:cs="Calibri"/>
-          <w:color w:val="auto"/>
-          <w:szCs w:val="20"/>
-          <w:highlight w:val="green"/>
-          <w:lang w:eastAsia="ar-SA"/>
-        </w:rPr>
-        <w:t>$</w:t>
-      </w:r>
-      <w:r>
-        <w:rPr>
-          <w:rFonts w:ascii="Calibri" w:hAnsi="Calibri" w:cs="Calibri"/>
-          <w:color w:val="auto"/>
-          <w:szCs w:val="20"/>
-          <w:highlight w:val="green"/>
-          <w:lang w:eastAsia="ar-SA"/>
-        </w:rPr>
-        <w:t>{</w:t>
-      </w:r>
-      <w:proofErr w:type="spellStart"/>
-      <w:r>
-        <w:rPr>
-          <w:rFonts w:ascii="Calibri" w:hAnsi="Calibri" w:cs="Calibri"/>
-          <w:color w:val="auto"/>
-          <w:szCs w:val="20"/>
-          <w:highlight w:val="green"/>
-          <w:lang w:eastAsia="ar-SA"/>
-        </w:rPr>
-        <w:t>alcaldeRut</w:t>
-      </w:r>
-      <w:proofErr w:type="spellEnd"/>
-      <w:r>
-        <w:rPr>
-          <w:rFonts w:ascii="Calibri" w:hAnsi="Calibri" w:cs="Calibri"/>
-          <w:color w:val="auto"/>
-          <w:szCs w:val="20"/>
-          <w:highlight w:val="green"/>
-          <w:lang w:eastAsia="ar-SA"/>
-        </w:rPr>
-        <w:t>}</w:t>
+        <w:t>{alcaldeRut}</w:t>
       </w:r>
       <w:r>
         <w:rPr>
@@ -915,29 +700,7 @@
           <w:highlight w:val="green"/>
           <w:lang w:eastAsia="ar-SA"/>
         </w:rPr>
-        <w:t>${</w:t>
-      </w:r>
-      <w:proofErr w:type="spellStart"/>
-      <w:r>
-        <w:rPr>
-          <w:rFonts w:ascii="Calibri" w:hAnsi="Calibri" w:cs="Calibri"/>
-          <w:color w:val="auto"/>
-          <w:szCs w:val="22"/>
-          <w:highlight w:val="green"/>
-          <w:lang w:eastAsia="ar-SA"/>
-        </w:rPr>
-        <w:t>municipalidadDirec</w:t>
-      </w:r>
-      <w:proofErr w:type="spellEnd"/>
-      <w:r>
-        <w:rPr>
-          <w:rFonts w:ascii="Calibri" w:hAnsi="Calibri" w:cs="Calibri"/>
-          <w:color w:val="auto"/>
-          <w:szCs w:val="22"/>
-          <w:highlight w:val="green"/>
-          <w:lang w:eastAsia="ar-SA"/>
-        </w:rPr>
-        <w:t>}</w:t>
+        <w:t>${municipalidadDirec}</w:t>
       </w:r>
       <w:r>
         <w:rPr>
@@ -1280,29 +1043,7 @@
           <w:szCs w:val="20"/>
           <w:lang w:eastAsia="ar-SA"/>
         </w:rPr>
-        <w:t xml:space="preserve">, a fin de contribuir a mejorar la salud de la población beneficiaria legal del Sector Público de Salud, aumentando la capacidad de respuesta oportuna de la atención primaria, a los problemas de salud por los cuales consultan las personas, para lograr una red de atención primaria más eficaz y cercana a éstas, contribuyendo de tal forma a mejorar los problemas de acceso y </w:t>
-      </w:r>
-      <w:proofErr w:type="spellStart"/>
-      <w:r>
-        <w:rPr>
-          <w:rFonts w:ascii="Calibri" w:hAnsi="Calibri" w:cs="Calibri"/>
-          <w:bCs/>
-          <w:sz w:val="22"/>
-          <w:szCs w:val="20"/>
-          <w:lang w:eastAsia="ar-SA"/>
-        </w:rPr>
-        <w:t>resolutividad</w:t>
-      </w:r>
-      <w:proofErr w:type="spellEnd"/>
-      <w:r>
-        <w:rPr>
-          <w:rFonts w:ascii="Calibri" w:hAnsi="Calibri" w:cs="Calibri"/>
-          <w:bCs/>
-          <w:sz w:val="22"/>
-          <w:szCs w:val="20"/>
-          <w:lang w:eastAsia="ar-SA"/>
-        </w:rPr>
-        <w:t xml:space="preserve"> de la atención de salud a la comunidad en el que participarán las partes, en conformidad a lo establecido en el presente convenio.</w:t>
+        <w:t>, a fin de contribuir a mejorar la salud de la población beneficiaria legal del Sector Público de Salud, aumentando la capacidad de respuesta oportuna de la atención primaria, a los problemas de salud por los cuales consultan las personas, para lograr una red de atención primaria más eficaz y cercana a éstas, contribuyendo de tal forma a mejorar los problemas de acceso y resolutividad de la atención de salud a la comunidad en el que participarán las partes, en conformidad a lo establecido en el presente convenio.</w:t>
       </w:r>
     </w:p>
     <w:p>
@@ -1347,17 +1088,7 @@
           <w:sz w:val="22"/>
           <w:szCs w:val="20"/>
         </w:rPr>
-        <w:t xml:space="preserve">ha sido aprobado por Resolución Exenta </w:t>
-      </w:r>
-      <w:proofErr w:type="spellStart"/>
-      <w:r>
-        <w:rPr>
-          <w:rFonts w:ascii="Calibri" w:hAnsi="Calibri" w:cs="Calibri"/>
-          <w:bCs/>
-          <w:sz w:val="22"/>
-          <w:szCs w:val="20"/>
-        </w:rPr>
-        <w:t>N</w:t>
+        <w:t>ha sido aprobado por Resolución Exenta N</w:t>
       </w:r>
       <w:r>
         <w:rPr>
@@ -1369,7 +1100,6 @@
         </w:rPr>
         <w:t>°</w:t>
       </w:r>
-      <w:proofErr w:type="spellEnd"/>
       <w:r>
         <w:rPr>
           <w:rFonts w:ascii="Calibri" w:hAnsi="Calibri" w:cs="Calibri"/>
@@ -1378,9 +1108,17 @@
           <w:szCs w:val="20"/>
           <w:highlight w:val="green"/>
         </w:rPr>
-        <w:t>${</w:t>
-      </w:r>
-      <w:proofErr w:type="spellStart"/>
+        <w:t>${numResolucion}</w:t>
+      </w:r>
+      <w:r>
+        <w:rPr>
+          <w:rFonts w:ascii="Calibri" w:hAnsi="Calibri" w:cs="Calibri"/>
+          <w:bCs/>
+          <w:sz w:val="22"/>
+          <w:szCs w:val="20"/>
+        </w:rPr>
+        <w:t xml:space="preserve"> de </w:t>
+      </w:r>
       <w:r>
         <w:rPr>
           <w:rFonts w:ascii="Calibri" w:hAnsi="Calibri" w:cs="Calibri"/>
@@ -1389,59 +1127,7 @@
           <w:szCs w:val="20"/>
           <w:highlight w:val="green"/>
         </w:rPr>
-        <w:t>numResolucion</w:t>
-      </w:r>
-      <w:proofErr w:type="spellEnd"/>
-      <w:r>
-        <w:rPr>
-          <w:rFonts w:ascii="Calibri" w:hAnsi="Calibri" w:cs="Calibri"/>
-          <w:bCs/>
-          <w:sz w:val="22"/>
-          <w:szCs w:val="20"/>
-          <w:highlight w:val="green"/>
-        </w:rPr>
-        <w:t>}</w:t>
-      </w:r>
-      <w:r>
-        <w:rPr>
-          <w:rFonts w:ascii="Calibri" w:hAnsi="Calibri" w:cs="Calibri"/>
-          <w:bCs/>
-          <w:sz w:val="22"/>
-          <w:szCs w:val="20"/>
-        </w:rPr>
-        <w:t xml:space="preserve"> de </w:t>
-      </w:r>
-      <w:r>
-        <w:rPr>
-          <w:rFonts w:ascii="Calibri" w:hAnsi="Calibri" w:cs="Calibri"/>
-          <w:bCs/>
-          <w:sz w:val="22"/>
-          <w:szCs w:val="20"/>
-          <w:highlight w:val="green"/>
-        </w:rPr>
-        <w:t>${</w:t>
-      </w:r>
-      <w:proofErr w:type="spellStart"/>
-      <w:r>
-        <w:rPr>
-          <w:rFonts w:ascii="Calibri" w:hAnsi="Calibri" w:cs="Calibri"/>
-          <w:bCs/>
-          <w:sz w:val="22"/>
-          <w:szCs w:val="20"/>
-          <w:highlight w:val="green"/>
-        </w:rPr>
-        <w:t>fechaResolucion</w:t>
-      </w:r>
-      <w:proofErr w:type="spellEnd"/>
-      <w:r>
-        <w:rPr>
-          <w:rFonts w:ascii="Calibri" w:hAnsi="Calibri" w:cs="Calibri"/>
-          <w:bCs/>
-          <w:sz w:val="22"/>
-          <w:szCs w:val="20"/>
-          <w:highlight w:val="green"/>
-        </w:rPr>
-        <w:t>}</w:t>
+        <w:t>${fechaResolucion}</w:t>
       </w:r>
       <w:r>
         <w:rPr>
@@ -1592,29 +1278,7 @@
           <w:szCs w:val="20"/>
           <w:highlight w:val="green"/>
         </w:rPr>
-        <w:t>${</w:t>
-      </w:r>
-      <w:proofErr w:type="spellStart"/>
-      <w:r>
-        <w:rPr>
-          <w:rFonts w:ascii="Calibri" w:hAnsi="Calibri" w:cs="Calibri"/>
-          <w:bCs/>
-          <w:sz w:val="22"/>
-          <w:szCs w:val="20"/>
-          <w:highlight w:val="green"/>
-        </w:rPr>
-        <w:t>establecimientosListado</w:t>
-      </w:r>
-      <w:proofErr w:type="spellEnd"/>
-      <w:r>
-        <w:rPr>
-          <w:rFonts w:ascii="Calibri" w:hAnsi="Calibri" w:cs="Calibri"/>
-          <w:bCs/>
-          <w:sz w:val="22"/>
-          <w:szCs w:val="20"/>
-          <w:highlight w:val="green"/>
-        </w:rPr>
-        <w:t>}</w:t>
+        <w:t>${establecimientosListado}</w:t>
       </w:r>
       <w:r>
         <w:rPr>
@@ -1633,12 +1297,110 @@
         <w:rPr>
           <w:rFonts w:ascii="Calibri" w:hAnsi="Calibri" w:cs="Calibri"/>
           <w:b/>
+          <w:bCs/>
+          <w:sz w:val="22"/>
+          <w:szCs w:val="20"/>
+        </w:rPr>
+      </w:pPr>
+      <w:r>
+        <w:rPr>
+          <w:rFonts w:ascii="Calibri" w:hAnsi="Calibri" w:cs="Calibri"/>
+          <w:b/>
           <w:iCs/>
           <w:snapToGrid w:val="0"/>
           <w:sz w:val="22"/>
           <w:szCs w:val="20"/>
         </w:rPr>
-      </w:pPr>
+        <w:t>CUARTA</w:t>
+      </w:r>
+      <w:r>
+        <w:rPr>
+          <w:rFonts w:ascii="Calibri" w:hAnsi="Calibri" w:cs="Calibri"/>
+          <w:b/>
+          <w:iCs/>
+          <w:snapToGrid w:val="0"/>
+          <w:sz w:val="22"/>
+          <w:szCs w:val="20"/>
+          <w:lang w:val="es-ES_tradnl"/>
+        </w:rPr>
+        <w:t>:</w:t>
+      </w:r>
+      <w:r>
+        <w:rPr>
+          <w:rFonts w:ascii="Calibri" w:hAnsi="Calibri" w:cs="Calibri"/>
+          <w:b/>
+          <w:sz w:val="22"/>
+          <w:szCs w:val="20"/>
+        </w:rPr>
+        <w:t xml:space="preserve"> </w:t>
+      </w:r>
+      <w:r>
+        <w:rPr>
+          <w:rFonts w:ascii="Calibri" w:hAnsi="Calibri" w:cs="Calibri"/>
+          <w:bCs/>
+          <w:sz w:val="22"/>
+          <w:szCs w:val="20"/>
+        </w:rPr>
+        <w:t>El Ministerio de Salud, a través del “</w:t>
+      </w:r>
+      <w:r>
+        <w:rPr>
+          <w:rFonts w:ascii="Calibri" w:hAnsi="Calibri" w:cs="Calibri"/>
+          <w:b/>
+          <w:bCs/>
+          <w:sz w:val="22"/>
+          <w:szCs w:val="20"/>
+        </w:rPr>
+        <w:t>SERVICIO”</w:t>
+      </w:r>
+      <w:r>
+        <w:rPr>
+          <w:rFonts w:ascii="Calibri" w:hAnsi="Calibri" w:cs="Calibri"/>
+          <w:bCs/>
+          <w:sz w:val="22"/>
+          <w:szCs w:val="20"/>
+        </w:rPr>
+        <w:t xml:space="preserve">, conviene en asignar a la </w:t>
+      </w:r>
+      <w:r>
+        <w:rPr>
+          <w:rFonts w:ascii="Calibri" w:hAnsi="Calibri" w:cs="Calibri"/>
+          <w:b/>
+          <w:bCs/>
+          <w:sz w:val="22"/>
+          <w:szCs w:val="20"/>
+        </w:rPr>
+        <w:t>“MUNICIPALIDAD”</w:t>
+      </w:r>
+      <w:r>
+        <w:rPr>
+          <w:rFonts w:ascii="Calibri" w:hAnsi="Calibri" w:cs="Calibri"/>
+          <w:bCs/>
+          <w:sz w:val="22"/>
+          <w:szCs w:val="20"/>
+        </w:rPr>
+        <w:t xml:space="preserve"> recursos destinados a financiar todos o algunos de los siguientes componentes del </w:t>
+      </w:r>
+      <w:r>
+        <w:rPr>
+          <w:rFonts w:ascii="Calibri" w:hAnsi="Calibri" w:cs="Calibri"/>
+          <w:b/>
+          <w:bCs/>
+          <w:sz w:val="22"/>
+          <w:szCs w:val="20"/>
+        </w:rPr>
+        <w:t>“PROGRAMA”</w:t>
+      </w:r>
+      <w:r>
+        <w:rPr>
+          <w:rFonts w:ascii="Calibri" w:hAnsi="Calibri" w:cs="Calibri"/>
+          <w:b/>
+          <w:bCs/>
+          <w:sz w:val="22"/>
+          <w:szCs w:val="20"/>
+        </w:rPr>
+        <w:t>.</w:t>
+      </w:r>
     </w:p>
     <w:p>
       <w:pPr>
@@ -1646,158 +1408,6 @@
         <w:spacing w:after="240"/>
         <w:rPr>
           <w:rFonts w:ascii="Calibri" w:hAnsi="Calibri" w:cs="Calibri"/>
-          <w:b/>
-          <w:iCs/>
-          <w:snapToGrid w:val="0"/>
-          <w:sz w:val="22"/>
-          <w:szCs w:val="20"/>
-        </w:rPr>
-      </w:pPr>
-    </w:p>
-    <w:p>
-      <w:pPr>
-        <w:pStyle w:val="Textoindependiente"/>
-        <w:spacing w:after="240"/>
-        <w:rPr>
-          <w:rFonts w:ascii="Calibri" w:hAnsi="Calibri" w:cs="Calibri"/>
-          <w:b/>
-          <w:iCs/>
-          <w:snapToGrid w:val="0"/>
-          <w:sz w:val="22"/>
-          <w:szCs w:val="20"/>
-        </w:rPr>
-      </w:pPr>
-    </w:p>
-    <w:p>
-      <w:pPr>
-        <w:pStyle w:val="Textoindependiente"/>
-        <w:spacing w:after="240"/>
-        <w:rPr>
-          <w:rFonts w:ascii="Calibri" w:hAnsi="Calibri" w:cs="Calibri"/>
-          <w:b/>
-          <w:bCs/>
-          <w:sz w:val="22"/>
-          <w:szCs w:val="20"/>
-        </w:rPr>
-      </w:pPr>
-      <w:r>
-        <w:rPr>
-          <w:rFonts w:ascii="Calibri" w:hAnsi="Calibri" w:cs="Calibri"/>
-          <w:b/>
-          <w:iCs/>
-          <w:snapToGrid w:val="0"/>
-          <w:sz w:val="22"/>
-          <w:szCs w:val="20"/>
-        </w:rPr>
-        <w:lastRenderedPageBreak/>
-        <w:br/>
-      </w:r>
-      <w:r>
-        <w:rPr>
-          <w:rFonts w:ascii="Calibri" w:hAnsi="Calibri" w:cs="Calibri"/>
-          <w:b/>
-          <w:iCs/>
-          <w:snapToGrid w:val="0"/>
-          <w:sz w:val="22"/>
-          <w:szCs w:val="20"/>
-        </w:rPr>
-        <w:t>CUARTA</w:t>
-      </w:r>
-      <w:r>
-        <w:rPr>
-          <w:rFonts w:ascii="Calibri" w:hAnsi="Calibri" w:cs="Calibri"/>
-          <w:b/>
-          <w:iCs/>
-          <w:snapToGrid w:val="0"/>
-          <w:sz w:val="22"/>
-          <w:szCs w:val="20"/>
-          <w:lang w:val="es-ES_tradnl"/>
-        </w:rPr>
-        <w:t>:</w:t>
-      </w:r>
-      <w:r>
-        <w:rPr>
-          <w:rFonts w:ascii="Calibri" w:hAnsi="Calibri" w:cs="Calibri"/>
-          <w:b/>
-          <w:sz w:val="22"/>
-          <w:szCs w:val="20"/>
-        </w:rPr>
-        <w:t xml:space="preserve"> </w:t>
-      </w:r>
-      <w:r>
-        <w:rPr>
-          <w:rFonts w:ascii="Calibri" w:hAnsi="Calibri" w:cs="Calibri"/>
-          <w:bCs/>
-          <w:sz w:val="22"/>
-          <w:szCs w:val="20"/>
-        </w:rPr>
-        <w:t>El Ministerio de Salud, a través del “</w:t>
-      </w:r>
-      <w:r>
-        <w:rPr>
-          <w:rFonts w:ascii="Calibri" w:hAnsi="Calibri" w:cs="Calibri"/>
-          <w:b/>
-          <w:bCs/>
-          <w:sz w:val="22"/>
-          <w:szCs w:val="20"/>
-        </w:rPr>
-        <w:t>SERVICIO”</w:t>
-      </w:r>
-      <w:r>
-        <w:rPr>
-          <w:rFonts w:ascii="Calibri" w:hAnsi="Calibri" w:cs="Calibri"/>
-          <w:bCs/>
-          <w:sz w:val="22"/>
-          <w:szCs w:val="20"/>
-        </w:rPr>
-        <w:t xml:space="preserve">, conviene en asignar a la </w:t>
-      </w:r>
-      <w:r>
-        <w:rPr>
-          <w:rFonts w:ascii="Calibri" w:hAnsi="Calibri" w:cs="Calibri"/>
-          <w:b/>
-          <w:bCs/>
-          <w:sz w:val="22"/>
-          <w:szCs w:val="20"/>
-        </w:rPr>
-        <w:t>“MUNICIPALIDAD”</w:t>
-      </w:r>
-      <w:r>
-        <w:rPr>
-          <w:rFonts w:ascii="Calibri" w:hAnsi="Calibri" w:cs="Calibri"/>
-          <w:bCs/>
-          <w:sz w:val="22"/>
-          <w:szCs w:val="20"/>
-        </w:rPr>
-        <w:t xml:space="preserve"> recursos destinados a financiar todos o algunos de los siguientes componentes del </w:t>
-      </w:r>
-      <w:r>
-        <w:rPr>
-          <w:rFonts w:ascii="Calibri" w:hAnsi="Calibri" w:cs="Calibri"/>
-          <w:b/>
-          <w:bCs/>
-          <w:sz w:val="22"/>
-          <w:szCs w:val="20"/>
-        </w:rPr>
-        <w:t>“PROGRAMA”</w:t>
-      </w:r>
-      <w:r>
-        <w:rPr>
-          <w:rFonts w:ascii="Calibri" w:hAnsi="Calibri" w:cs="Calibri"/>
-          <w:b/>
-          <w:bCs/>
-          <w:sz w:val="22"/>
-          <w:szCs w:val="20"/>
-        </w:rPr>
-        <w:t>.</w:t>
-      </w:r>
-    </w:p>
-    <w:p>
-      <w:pPr>
-        <w:pStyle w:val="Textoindependiente"/>
-        <w:spacing w:after="240"/>
-        <w:rPr>
-          <w:rFonts w:ascii="Calibri" w:hAnsi="Calibri" w:cs="Calibri"/>
           <w:bCs/>
           <w:color w:val="000000" w:themeColor="text1"/>
           <w:sz w:val="22"/>
@@ -1814,31 +1424,7 @@
           <w:szCs w:val="20"/>
           <w:highlight w:val="green"/>
         </w:rPr>
-        <w:t>${</w:t>
-      </w:r>
-      <w:proofErr w:type="spellStart"/>
-      <w:r>
-        <w:rPr>
-          <w:rFonts w:ascii="Calibri" w:hAnsi="Calibri" w:cs="Calibri"/>
-          <w:bCs/>
-          <w:color w:val="000000" w:themeColor="text1"/>
-          <w:sz w:val="22"/>
-          <w:szCs w:val="20"/>
-          <w:highlight w:val="green"/>
-        </w:rPr>
-        <w:t>componentesListado</w:t>
-      </w:r>
-      <w:proofErr w:type="spellEnd"/>
-      <w:r>
-        <w:rPr>
-          <w:rFonts w:ascii="Calibri" w:hAnsi="Calibri" w:cs="Calibri"/>
-          <w:bCs/>
-          <w:color w:val="000000" w:themeColor="text1"/>
-          <w:sz w:val="22"/>
-          <w:szCs w:val="20"/>
-          <w:highlight w:val="green"/>
-        </w:rPr>
-        <w:t>}</w:t>
+        <w:t>${componentesListado}</w:t>
       </w:r>
     </w:p>
     <w:p>
@@ -1863,66 +1449,18 @@
           <w:szCs w:val="20"/>
           <w:highlight w:val="green"/>
         </w:rPr>
-        <w:t>Componente ${</w:t>
-      </w:r>
-      <w:proofErr w:type="spellStart"/>
-      <w:r>
-        <w:rPr>
-          <w:rFonts w:ascii="Calibri" w:hAnsi="Calibri" w:cs="Calibri"/>
-          <w:b/>
+        <w:t>Componente ${index}</w:t>
+      </w:r>
+      <w:r>
+        <w:rPr>
+          <w:rFonts w:ascii="Calibri" w:hAnsi="Calibri" w:cs="Calibri"/>
+          <w:bCs/>
           <w:color w:val="000000" w:themeColor="text1"/>
           <w:sz w:val="22"/>
           <w:szCs w:val="20"/>
           <w:highlight w:val="green"/>
         </w:rPr>
-        <w:t>index</w:t>
-      </w:r>
-      <w:proofErr w:type="spellEnd"/>
-      <w:r>
-        <w:rPr>
-          <w:rFonts w:ascii="Calibri" w:hAnsi="Calibri" w:cs="Calibri"/>
-          <w:b/>
-          <w:color w:val="000000" w:themeColor="text1"/>
-          <w:sz w:val="22"/>
-          <w:szCs w:val="20"/>
-          <w:highlight w:val="green"/>
-        </w:rPr>
-        <w:t>}</w:t>
-      </w:r>
-      <w:r>
-        <w:rPr>
-          <w:rFonts w:ascii="Calibri" w:hAnsi="Calibri" w:cs="Calibri"/>
-          <w:bCs/>
-          <w:color w:val="000000" w:themeColor="text1"/>
-          <w:sz w:val="22"/>
-          <w:szCs w:val="20"/>
-          <w:highlight w:val="green"/>
-        </w:rPr>
-        <w:t>: ${</w:t>
-      </w:r>
-      <w:proofErr w:type="spellStart"/>
-      <w:r>
-        <w:rPr>
-          <w:rFonts w:ascii="Calibri" w:hAnsi="Calibri" w:cs="Calibri"/>
-          <w:bCs/>
-          <w:color w:val="000000" w:themeColor="text1"/>
-          <w:sz w:val="22"/>
-          <w:szCs w:val="20"/>
-          <w:highlight w:val="green"/>
-        </w:rPr>
-        <w:t>componenteNombre</w:t>
-      </w:r>
-      <w:proofErr w:type="spellEnd"/>
-      <w:r>
-        <w:rPr>
-          <w:rFonts w:ascii="Calibri" w:hAnsi="Calibri" w:cs="Calibri"/>
-          <w:bCs/>
-          <w:color w:val="000000" w:themeColor="text1"/>
-          <w:sz w:val="22"/>
-          <w:szCs w:val="20"/>
-          <w:highlight w:val="green"/>
-        </w:rPr>
-        <w:t>}</w:t>
+        <w:t>: ${componenteNombre}</w:t>
       </w:r>
     </w:p>
     <w:p>
@@ -1946,31 +1484,7 @@
           <w:szCs w:val="20"/>
           <w:highlight w:val="green"/>
         </w:rPr>
-        <w:t>${/</w:t>
-      </w:r>
-      <w:proofErr w:type="spellStart"/>
-      <w:r>
-        <w:rPr>
-          <w:rFonts w:ascii="Calibri" w:hAnsi="Calibri" w:cs="Calibri"/>
-          <w:bCs/>
-          <w:color w:val="000000" w:themeColor="text1"/>
-          <w:sz w:val="22"/>
-          <w:szCs w:val="20"/>
-          <w:highlight w:val="green"/>
-        </w:rPr>
-        <w:t>componentesListado</w:t>
-      </w:r>
-      <w:proofErr w:type="spellEnd"/>
-      <w:r>
-        <w:rPr>
-          <w:rFonts w:ascii="Calibri" w:hAnsi="Calibri" w:cs="Calibri"/>
-          <w:bCs/>
-          <w:color w:val="000000" w:themeColor="text1"/>
-          <w:sz w:val="22"/>
-          <w:szCs w:val="20"/>
-          <w:highlight w:val="green"/>
-        </w:rPr>
-        <w:t>}</w:t>
+        <w:t>${/componentesListado}</w:t>
       </w:r>
     </w:p>
     <w:p>
@@ -2037,7 +1551,16 @@
           <w:sz w:val="22"/>
           <w:szCs w:val="20"/>
         </w:rPr>
-        <w:t xml:space="preserve">, desde la fecha de total tramitación de la resolución exenta que apruebe el presente instrumento y recibidos los recursos desde el Ministerio de Salud, la suma anual y única de </w:t>
+        <w:t xml:space="preserve">, desde la fecha de total tramitación de la </w:t>
+      </w:r>
+      <w:r>
+        <w:rPr>
+          <w:rFonts w:ascii="Calibri" w:hAnsi="Calibri" w:cs="Calibri"/>
+          <w:sz w:val="22"/>
+          <w:szCs w:val="20"/>
+        </w:rPr>
+        <w:lastRenderedPageBreak/>
+        <w:t xml:space="preserve">resolución exenta que apruebe el presente instrumento y recibidos los recursos desde el Ministerio de Salud, la suma anual y única de </w:t>
       </w:r>
       <w:r>
         <w:rPr>
@@ -2059,9 +1582,8 @@
           <w:szCs w:val="20"/>
           <w:highlight w:val="green"/>
         </w:rPr>
-        <w:t>${</w:t>
-      </w:r>
-      <w:proofErr w:type="spellStart"/>
+        <w:t>${totalConvenio}</w:t>
+      </w:r>
       <w:r>
         <w:rPr>
           <w:rFonts w:ascii="Calibri" w:hAnsi="Calibri" w:cs="Calibri"/>
@@ -2071,9 +1593,8 @@
           <w:szCs w:val="20"/>
           <w:highlight w:val="green"/>
         </w:rPr>
-        <w:t>totalConvenio</w:t>
-      </w:r>
-      <w:proofErr w:type="spellEnd"/>
+        <w:t xml:space="preserve"> (</w:t>
+      </w:r>
       <w:r>
         <w:rPr>
           <w:rFonts w:ascii="Calibri" w:hAnsi="Calibri" w:cs="Calibri"/>
@@ -2083,53 +1604,7 @@
           <w:szCs w:val="20"/>
           <w:highlight w:val="green"/>
         </w:rPr>
-        <w:t>}</w:t>
-      </w:r>
-      <w:r>
-        <w:rPr>
-          <w:rFonts w:ascii="Calibri" w:hAnsi="Calibri" w:cs="Calibri"/>
-          <w:b/>
-          <w:bCs/>
-          <w:sz w:val="22"/>
-          <w:szCs w:val="20"/>
-          <w:highlight w:val="green"/>
-        </w:rPr>
-        <w:t xml:space="preserve"> (</w:t>
-      </w:r>
-      <w:r>
-        <w:rPr>
-          <w:rFonts w:ascii="Calibri" w:hAnsi="Calibri" w:cs="Calibri"/>
-          <w:b/>
-          <w:bCs/>
-          <w:sz w:val="22"/>
-          <w:szCs w:val="20"/>
-          <w:highlight w:val="green"/>
-        </w:rPr>
-        <w:t>${</w:t>
-      </w:r>
-      <w:proofErr w:type="spellStart"/>
-      <w:r>
-        <w:rPr>
-          <w:rFonts w:ascii="Calibri" w:hAnsi="Calibri" w:cs="Calibri"/>
-          <w:b/>
-          <w:bCs/>
-          <w:sz w:val="22"/>
-          <w:szCs w:val="20"/>
-          <w:highlight w:val="green"/>
-        </w:rPr>
-        <w:t>totalConvenioLetras</w:t>
-      </w:r>
-      <w:proofErr w:type="spellEnd"/>
-      <w:r>
-        <w:rPr>
-          <w:rFonts w:ascii="Calibri" w:hAnsi="Calibri" w:cs="Calibri"/>
-          <w:b/>
-          <w:bCs/>
-          <w:sz w:val="22"/>
-          <w:szCs w:val="20"/>
-          <w:highlight w:val="green"/>
-        </w:rPr>
-        <w:t>}</w:t>
+        <w:t>${totalConvenioLetras}</w:t>
       </w:r>
       <w:r>
         <w:rPr>
@@ -2945,29 +2420,56 @@
           <w:szCs w:val="20"/>
         </w:rPr>
       </w:pPr>
-      <w:r>
+    </w:p>
+    <w:p>
+      <w:pPr>
+        <w:pStyle w:val="Prrafodelista"/>
+        <w:spacing w:before="240" w:after="240"/>
+        <w:jc w:val="both"/>
         <w:rPr>
           <w:rFonts w:cs="Calibri"/>
           <w:szCs w:val="20"/>
         </w:rPr>
-        <w:lastRenderedPageBreak/>
-        <w:t xml:space="preserve">Excepcionalmente cuando existan razones fundadas del incumplimiento, la unidad administrativa podrá apelar la decisión de reliquidar, mediante oficio enviado al </w:t>
-      </w:r>
-      <w:proofErr w:type="gramStart"/>
-      <w:r>
+      </w:pPr>
+    </w:p>
+    <w:p>
+      <w:pPr>
+        <w:pStyle w:val="Prrafodelista"/>
+        <w:spacing w:before="240" w:after="240"/>
+        <w:jc w:val="both"/>
         <w:rPr>
           <w:rFonts w:cs="Calibri"/>
           <w:szCs w:val="20"/>
         </w:rPr>
-        <w:t>Director</w:t>
-      </w:r>
-      <w:proofErr w:type="gramEnd"/>
-      <w:r>
+      </w:pPr>
+    </w:p>
+    <w:p>
+      <w:pPr>
+        <w:pStyle w:val="Prrafodelista"/>
+        <w:spacing w:before="240" w:after="240" w:line="240" w:lineRule="auto"/>
+        <w:jc w:val="both"/>
         <w:rPr>
           <w:rFonts w:cs="Calibri"/>
           <w:szCs w:val="20"/>
         </w:rPr>
-        <w:t xml:space="preserve"> del </w:t>
+      </w:pPr>
+    </w:p>
+    <w:p>
+      <w:pPr>
+        <w:pStyle w:val="Prrafodelista"/>
+        <w:spacing w:before="240" w:after="240"/>
+        <w:jc w:val="both"/>
+        <w:rPr>
+          <w:rFonts w:cs="Calibri"/>
+          <w:szCs w:val="20"/>
+        </w:rPr>
+      </w:pPr>
+      <w:r>
+        <w:rPr>
+          <w:rFonts w:cs="Calibri"/>
+          <w:szCs w:val="20"/>
+        </w:rPr>
+        <w:t xml:space="preserve">Excepcionalmente cuando existan razones fundadas del incumplimiento, la unidad administrativa podrá apelar la decisión de reliquidar, mediante oficio enviado al Director del </w:t>
       </w:r>
       <w:r>
         <w:rPr>
@@ -3117,9 +2619,8 @@
           <w:szCs w:val="20"/>
           <w:highlight w:val="yellow"/>
         </w:rPr>
-        <w:t xml:space="preserve">31 </w:t>
-      </w:r>
-      <w:proofErr w:type="gramStart"/>
+        <w:t>31 Diciembre</w:t>
+      </w:r>
       <w:r>
         <w:rPr>
           <w:rFonts w:cs="Calibri"/>
@@ -3128,171 +2629,158 @@
           <w:szCs w:val="20"/>
           <w:highlight w:val="yellow"/>
         </w:rPr>
+        <w:t xml:space="preserve"> del año</w:t>
+      </w:r>
+      <w:r>
+        <w:rPr>
+          <w:rFonts w:cs="Calibri"/>
+          <w:b/>
+          <w:bCs/>
+          <w:szCs w:val="20"/>
+          <w:highlight w:val="yellow"/>
+        </w:rPr>
+        <w:t xml:space="preserve"> 2021</w:t>
+      </w:r>
+      <w:r>
+        <w:rPr>
+          <w:rFonts w:cs="Calibri"/>
+          <w:szCs w:val="20"/>
+        </w:rPr>
+        <w:t xml:space="preserve">, fecha en que el </w:t>
+      </w:r>
+      <w:r>
+        <w:rPr>
+          <w:rFonts w:cs="Calibri"/>
+          <w:b/>
+          <w:szCs w:val="20"/>
+        </w:rPr>
+        <w:t xml:space="preserve">“PROGRAMA” </w:t>
+      </w:r>
+      <w:r>
+        <w:rPr>
+          <w:rFonts w:cs="Calibri"/>
+          <w:szCs w:val="20"/>
+        </w:rPr>
+        <w:t xml:space="preserve">deberá tener ejecutado el </w:t>
+      </w:r>
+      <w:r>
+        <w:rPr>
+          <w:rFonts w:cs="Calibri"/>
+          <w:b/>
+          <w:bCs/>
+          <w:szCs w:val="20"/>
+        </w:rPr>
+        <w:t>100%</w:t>
+      </w:r>
+      <w:r>
+        <w:rPr>
+          <w:rFonts w:cs="Calibri"/>
+          <w:szCs w:val="20"/>
+        </w:rPr>
+        <w:t xml:space="preserve"> de las acciones comprometidas en el convenio y la </w:t>
+      </w:r>
+      <w:r>
+        <w:rPr>
+          <w:rFonts w:cs="Calibri"/>
+          <w:b/>
+          <w:bCs/>
+          <w:szCs w:val="20"/>
+        </w:rPr>
+        <w:t>“MUNICIPALIDAD”</w:t>
+      </w:r>
+      <w:r>
+        <w:rPr>
+          <w:rFonts w:cs="Calibri"/>
+          <w:szCs w:val="20"/>
+        </w:rPr>
+        <w:t xml:space="preserve"> haber enviado el informe técnico final de ejecución</w:t>
+      </w:r>
+      <w:r>
+        <w:rPr>
+          <w:rFonts w:cs="Calibri"/>
+          <w:szCs w:val="20"/>
+        </w:rPr>
+        <w:t xml:space="preserve"> al </w:t>
+      </w:r>
+      <w:r>
+        <w:rPr>
+          <w:rFonts w:cs="Calibri"/>
+          <w:b/>
+          <w:bCs/>
+          <w:szCs w:val="20"/>
+          <w:highlight w:val="yellow"/>
+        </w:rPr>
+        <w:t>Viernes 21</w:t>
+      </w:r>
+      <w:r>
+        <w:rPr>
+          <w:rFonts w:cs="Calibri"/>
+          <w:b/>
+          <w:bCs/>
+          <w:szCs w:val="20"/>
+          <w:highlight w:val="yellow"/>
+        </w:rPr>
+        <w:t xml:space="preserve"> Enero </w:t>
+      </w:r>
+      <w:r>
+        <w:rPr>
+          <w:rFonts w:cs="Calibri"/>
+          <w:b/>
+          <w:bCs/>
+          <w:szCs w:val="20"/>
+          <w:highlight w:val="yellow"/>
+        </w:rPr>
+        <w:t xml:space="preserve">del año </w:t>
+      </w:r>
+      <w:r>
+        <w:rPr>
+          <w:rFonts w:cs="Calibri"/>
+          <w:b/>
+          <w:bCs/>
+          <w:szCs w:val="20"/>
+          <w:highlight w:val="yellow"/>
+        </w:rPr>
+        <w:t>202</w:t>
+      </w:r>
+      <w:r>
+        <w:rPr>
+          <w:rFonts w:cs="Calibri"/>
+          <w:b/>
+          <w:bCs/>
+          <w:szCs w:val="20"/>
+          <w:highlight w:val="yellow"/>
+        </w:rPr>
+        <w:t>2</w:t>
+      </w:r>
+      <w:r>
+        <w:rPr>
+          <w:rFonts w:cs="Calibri"/>
+          <w:szCs w:val="20"/>
+        </w:rPr>
+        <w:t>. Asimismo, la</w:t>
+      </w:r>
+      <w:r>
+        <w:rPr>
+          <w:rFonts w:cs="Calibri"/>
+          <w:b/>
+          <w:szCs w:val="20"/>
+        </w:rPr>
+        <w:t xml:space="preserve"> “MUNICIPALIDAD” </w:t>
+      </w:r>
+      <w:r>
+        <w:rPr>
+          <w:rFonts w:cs="Calibri"/>
+          <w:szCs w:val="20"/>
+        </w:rPr>
+        <w:t xml:space="preserve">deberá haber hecho envío de las rendiciones mensuales hasta el mes de </w:t>
+      </w:r>
+      <w:r>
+        <w:rPr>
+          <w:rFonts w:cs="Calibri"/>
+          <w:szCs w:val="20"/>
+        </w:rPr>
         <w:t>Diciembre</w:t>
       </w:r>
-      <w:proofErr w:type="gramEnd"/>
-      <w:r>
-        <w:rPr>
-          <w:rFonts w:cs="Calibri"/>
-          <w:b/>
-          <w:bCs/>
-          <w:szCs w:val="20"/>
-          <w:highlight w:val="yellow"/>
-        </w:rPr>
-        <w:t xml:space="preserve"> del año</w:t>
-      </w:r>
-      <w:r>
-        <w:rPr>
-          <w:rFonts w:cs="Calibri"/>
-          <w:b/>
-          <w:bCs/>
-          <w:szCs w:val="20"/>
-          <w:highlight w:val="yellow"/>
-        </w:rPr>
-        <w:t xml:space="preserve"> 2021</w:t>
-      </w:r>
-      <w:r>
-        <w:rPr>
-          <w:rFonts w:cs="Calibri"/>
-          <w:szCs w:val="20"/>
-        </w:rPr>
-        <w:t xml:space="preserve">, fecha en que el </w:t>
-      </w:r>
-      <w:r>
-        <w:rPr>
-          <w:rFonts w:cs="Calibri"/>
-          <w:b/>
-          <w:szCs w:val="20"/>
-        </w:rPr>
-        <w:t xml:space="preserve">“PROGRAMA” </w:t>
-      </w:r>
-      <w:r>
-        <w:rPr>
-          <w:rFonts w:cs="Calibri"/>
-          <w:szCs w:val="20"/>
-        </w:rPr>
-        <w:t xml:space="preserve">deberá tener ejecutado el </w:t>
-      </w:r>
-      <w:r>
-        <w:rPr>
-          <w:rFonts w:cs="Calibri"/>
-          <w:b/>
-          <w:bCs/>
-          <w:szCs w:val="20"/>
-        </w:rPr>
-        <w:t>100%</w:t>
-      </w:r>
-      <w:r>
-        <w:rPr>
-          <w:rFonts w:cs="Calibri"/>
-          <w:szCs w:val="20"/>
-        </w:rPr>
-        <w:t xml:space="preserve"> de las acciones comprometidas en el convenio y la </w:t>
-      </w:r>
-      <w:r>
-        <w:rPr>
-          <w:rFonts w:cs="Calibri"/>
-          <w:b/>
-          <w:bCs/>
-          <w:szCs w:val="20"/>
-        </w:rPr>
-        <w:t>“MUNICIPALIDAD”</w:t>
-      </w:r>
-      <w:r>
-        <w:rPr>
-          <w:rFonts w:cs="Calibri"/>
-          <w:szCs w:val="20"/>
-        </w:rPr>
-        <w:t xml:space="preserve"> haber enviado el informe técnico final de ejecución</w:t>
-      </w:r>
-      <w:r>
-        <w:rPr>
-          <w:rFonts w:cs="Calibri"/>
-          <w:szCs w:val="20"/>
-        </w:rPr>
-        <w:t xml:space="preserve"> al </w:t>
-      </w:r>
-      <w:r>
-        <w:rPr>
-          <w:rFonts w:cs="Calibri"/>
-          <w:b/>
-          <w:bCs/>
-          <w:szCs w:val="20"/>
-          <w:highlight w:val="yellow"/>
-        </w:rPr>
-        <w:t>Viernes 21</w:t>
-      </w:r>
-      <w:r>
-        <w:rPr>
-          <w:rFonts w:cs="Calibri"/>
-          <w:b/>
-          <w:bCs/>
-          <w:szCs w:val="20"/>
-          <w:highlight w:val="yellow"/>
-        </w:rPr>
-        <w:t xml:space="preserve"> Enero </w:t>
-      </w:r>
-      <w:r>
-        <w:rPr>
-          <w:rFonts w:cs="Calibri"/>
-          <w:b/>
-          <w:bCs/>
-          <w:szCs w:val="20"/>
-          <w:highlight w:val="yellow"/>
-        </w:rPr>
-        <w:t xml:space="preserve">del año </w:t>
-      </w:r>
-      <w:r>
-        <w:rPr>
-          <w:rFonts w:cs="Calibri"/>
-          <w:b/>
-          <w:bCs/>
-          <w:szCs w:val="20"/>
-          <w:highlight w:val="yellow"/>
-        </w:rPr>
-        <w:t>202</w:t>
-      </w:r>
-      <w:r>
-        <w:rPr>
-          <w:rFonts w:cs="Calibri"/>
-          <w:b/>
-          <w:bCs/>
-          <w:szCs w:val="20"/>
-          <w:highlight w:val="yellow"/>
-        </w:rPr>
-        <w:t>2</w:t>
-      </w:r>
-      <w:r>
-        <w:rPr>
-          <w:rFonts w:cs="Calibri"/>
-          <w:szCs w:val="20"/>
-        </w:rPr>
-        <w:t>. Asimismo, la</w:t>
-      </w:r>
-      <w:r>
-        <w:rPr>
-          <w:rFonts w:cs="Calibri"/>
-          <w:b/>
-          <w:szCs w:val="20"/>
-        </w:rPr>
-        <w:t xml:space="preserve"> “MUNICIPALIDAD” </w:t>
-      </w:r>
-      <w:r>
-        <w:rPr>
-          <w:rFonts w:cs="Calibri"/>
-          <w:szCs w:val="20"/>
-        </w:rPr>
-        <w:t xml:space="preserve">deberá haber hecho envío de las rendiciones mensuales hasta el mes de </w:t>
-      </w:r>
-      <w:proofErr w:type="gramStart"/>
-      <w:r>
-        <w:rPr>
-          <w:rFonts w:cs="Calibri"/>
-          <w:szCs w:val="20"/>
-        </w:rPr>
-        <w:t>Diciembre</w:t>
-      </w:r>
-      <w:proofErr w:type="gramEnd"/>
       <w:r>
         <w:rPr>
           <w:rFonts w:cs="Calibri"/>
@@ -3386,6 +2874,7 @@
           <w:sz w:val="22"/>
           <w:szCs w:val="20"/>
         </w:rPr>
+        <w:lastRenderedPageBreak/>
         <w:t xml:space="preserve">El </w:t>
       </w:r>
       <w:r>
@@ -3481,27 +2970,7 @@
           <w:sz w:val="22"/>
           <w:szCs w:val="20"/>
         </w:rPr>
-        <w:t xml:space="preserve"> serán recopilados por el Departamento de Atención Primaria del Servicio de Salud Iquique, mediante solicitud de informes y visitas </w:t>
-      </w:r>
-      <w:proofErr w:type="spellStart"/>
-      <w:r>
-        <w:rPr>
-          <w:rFonts w:ascii="Calibri" w:hAnsi="Calibri" w:cs="Calibri"/>
-          <w:color w:val="000000"/>
-          <w:sz w:val="22"/>
-          <w:szCs w:val="20"/>
-        </w:rPr>
-        <w:t>inspectivas</w:t>
-      </w:r>
-      <w:proofErr w:type="spellEnd"/>
-      <w:r>
-        <w:rPr>
-          <w:rFonts w:ascii="Calibri" w:hAnsi="Calibri" w:cs="Calibri"/>
-          <w:color w:val="000000"/>
-          <w:sz w:val="22"/>
-          <w:szCs w:val="20"/>
-        </w:rPr>
-        <w:t xml:space="preserve"> por parte de referentes técnicos del </w:t>
+        <w:t xml:space="preserve"> serán recopilados por el Departamento de Atención Primaria del Servicio de Salud Iquique, mediante solicitud de informes y visitas inspectivas por parte de referentes técnicos del </w:t>
       </w:r>
       <w:r>
         <w:rPr>
@@ -3749,127 +3218,7 @@
           <w:szCs w:val="20"/>
           <w:highlight w:val="yellow"/>
         </w:rPr>
-        <w:t>La “</w:t>
-      </w:r>
-      <w:proofErr w:type="spellStart"/>
-      <w:r>
-        <w:rPr>
-          <w:rFonts w:ascii="Calibri" w:hAnsi="Calibri" w:cs="Calibri"/>
-          <w:sz w:val="22"/>
-          <w:szCs w:val="20"/>
-          <w:highlight w:val="yellow"/>
-        </w:rPr>
-        <w:t>xxxxxxxxxxxxxxxxxxxxxxxxx</w:t>
-      </w:r>
-      <w:proofErr w:type="spellEnd"/>
-      <w:r>
-        <w:rPr>
-          <w:rFonts w:ascii="Calibri" w:hAnsi="Calibri" w:cs="Calibri"/>
-          <w:sz w:val="22"/>
-          <w:szCs w:val="20"/>
-          <w:highlight w:val="yellow"/>
-        </w:rPr>
-        <w:t>”, “</w:t>
-      </w:r>
-      <w:proofErr w:type="spellStart"/>
-      <w:r>
-        <w:rPr>
-          <w:rFonts w:ascii="Calibri" w:hAnsi="Calibri" w:cs="Calibri"/>
-          <w:sz w:val="22"/>
-          <w:szCs w:val="20"/>
-          <w:highlight w:val="yellow"/>
-        </w:rPr>
-        <w:t>xxxxxxxxxxxxxxxxxxxxxxxx</w:t>
-      </w:r>
-      <w:proofErr w:type="spellEnd"/>
-      <w:r>
-        <w:rPr>
-          <w:rFonts w:ascii="Calibri" w:hAnsi="Calibri" w:cs="Calibri"/>
-          <w:sz w:val="22"/>
-          <w:szCs w:val="20"/>
-          <w:highlight w:val="yellow"/>
-        </w:rPr>
-        <w:t>” y el “</w:t>
-      </w:r>
-      <w:proofErr w:type="spellStart"/>
-      <w:r>
-        <w:rPr>
-          <w:rFonts w:ascii="Calibri" w:hAnsi="Calibri" w:cs="Calibri"/>
-          <w:sz w:val="22"/>
-          <w:szCs w:val="20"/>
-          <w:highlight w:val="yellow"/>
-        </w:rPr>
-        <w:t>xxxxxxxxxxxxxxxxxxxxxxxx</w:t>
-      </w:r>
-      <w:proofErr w:type="spellEnd"/>
-      <w:r>
-        <w:rPr>
-          <w:rFonts w:ascii="Calibri" w:hAnsi="Calibri" w:cs="Calibri"/>
-          <w:sz w:val="22"/>
-          <w:szCs w:val="20"/>
-          <w:highlight w:val="yellow"/>
-        </w:rPr>
-        <w:t xml:space="preserve">” utilizados como medio de verificación del indicador, forma parte del Anexo </w:t>
-      </w:r>
-      <w:proofErr w:type="spellStart"/>
-      <w:r>
-        <w:rPr>
-          <w:rFonts w:ascii="Calibri" w:hAnsi="Calibri" w:cs="Calibri"/>
-          <w:sz w:val="22"/>
-          <w:szCs w:val="20"/>
-          <w:highlight w:val="yellow"/>
-        </w:rPr>
-        <w:t>N°</w:t>
-      </w:r>
-      <w:proofErr w:type="spellEnd"/>
-      <w:r>
-        <w:rPr>
-          <w:rFonts w:ascii="Calibri" w:hAnsi="Calibri" w:cs="Calibri"/>
-          <w:sz w:val="22"/>
-          <w:szCs w:val="20"/>
-          <w:highlight w:val="yellow"/>
-        </w:rPr>
-        <w:t xml:space="preserve">, </w:t>
-      </w:r>
-      <w:proofErr w:type="spellStart"/>
-      <w:r>
-        <w:rPr>
-          <w:rFonts w:ascii="Calibri" w:hAnsi="Calibri" w:cs="Calibri"/>
-          <w:sz w:val="22"/>
-          <w:szCs w:val="20"/>
-          <w:highlight w:val="yellow"/>
-        </w:rPr>
-        <w:t>N°</w:t>
-      </w:r>
-      <w:proofErr w:type="spellEnd"/>
-      <w:r>
-        <w:rPr>
-          <w:rFonts w:ascii="Calibri" w:hAnsi="Calibri" w:cs="Calibri"/>
-          <w:sz w:val="22"/>
-          <w:szCs w:val="20"/>
-          <w:highlight w:val="yellow"/>
-        </w:rPr>
-        <w:t xml:space="preserve"> y </w:t>
-      </w:r>
-      <w:proofErr w:type="spellStart"/>
-      <w:r>
-        <w:rPr>
-          <w:rFonts w:ascii="Calibri" w:hAnsi="Calibri" w:cs="Calibri"/>
-          <w:sz w:val="22"/>
-          <w:szCs w:val="20"/>
-          <w:highlight w:val="yellow"/>
-        </w:rPr>
-        <w:t>N°</w:t>
-      </w:r>
-      <w:proofErr w:type="spellEnd"/>
-      <w:r>
-        <w:rPr>
-          <w:rFonts w:ascii="Calibri" w:hAnsi="Calibri" w:cs="Calibri"/>
-          <w:sz w:val="22"/>
-          <w:szCs w:val="20"/>
-          <w:highlight w:val="yellow"/>
-        </w:rPr>
-        <w:t xml:space="preserve"> de este convenio. Se transcribe anexo: </w:t>
+        <w:t xml:space="preserve">La “xxxxxxxxxxxxxxxxxxxxxxxxx”, “xxxxxxxxxxxxxxxxxxxxxxxx” y el “xxxxxxxxxxxxxxxxxxxxxxxx” utilizados como medio de verificación del indicador, forma parte del Anexo N°, N° y N° de este convenio. Se transcribe anexo: </w:t>
       </w:r>
     </w:p>
     <w:bookmarkEnd w:id="1"/>
@@ -3993,27 +3342,7 @@
           <w:sz w:val="22"/>
           <w:szCs w:val="20"/>
         </w:rPr>
-        <w:t xml:space="preserve">, efectuará la fiscalización aleatoria del uso correcto y adecuado de los recursos, mediante visitas </w:t>
-      </w:r>
-      <w:proofErr w:type="spellStart"/>
-      <w:r>
-        <w:rPr>
-          <w:rFonts w:ascii="Calibri" w:hAnsi="Calibri" w:cs="Calibri"/>
-          <w:bCs/>
-          <w:sz w:val="22"/>
-          <w:szCs w:val="20"/>
-        </w:rPr>
-        <w:t>inspectivas</w:t>
-      </w:r>
-      <w:proofErr w:type="spellEnd"/>
-      <w:r>
-        <w:rPr>
-          <w:rFonts w:ascii="Calibri" w:hAnsi="Calibri" w:cs="Calibri"/>
-          <w:bCs/>
-          <w:sz w:val="22"/>
-          <w:szCs w:val="20"/>
-        </w:rPr>
-        <w:t xml:space="preserve">, solicitud de informes de avances mensuales y demás medios previstos por las normas y procedimientos de auditoría de conformidad con la normativa vigente. </w:t>
+        <w:t xml:space="preserve">, efectuará la fiscalización aleatoria del uso correcto y adecuado de los recursos, mediante visitas inspectivas, solicitud de informes de avances mensuales y demás medios previstos por las normas y procedimientos de auditoría de conformidad con la normativa vigente. </w:t>
       </w:r>
     </w:p>
     <w:p>
@@ -4038,7 +3367,6 @@
           <w:sz w:val="22"/>
           <w:szCs w:val="20"/>
         </w:rPr>
-        <w:lastRenderedPageBreak/>
         <w:t>OCTAVA</w:t>
       </w:r>
       <w:r>
@@ -4109,9 +3437,8 @@
           <w:szCs w:val="20"/>
           <w:highlight w:val="yellow"/>
         </w:rPr>
-        <w:t>${</w:t>
-      </w:r>
-      <w:proofErr w:type="spellStart"/>
+        <w:t>${total</w:t>
+      </w:r>
       <w:r>
         <w:rPr>
           <w:rFonts w:ascii="Calibri" w:hAnsi="Calibri" w:cs="Calibri"/>
@@ -4119,18 +3446,8 @@
           <w:szCs w:val="20"/>
           <w:highlight w:val="yellow"/>
         </w:rPr>
-        <w:t>total</w:t>
-      </w:r>
-      <w:r>
-        <w:rPr>
-          <w:rFonts w:ascii="Calibri" w:hAnsi="Calibri" w:cs="Calibri"/>
-          <w:sz w:val="22"/>
-          <w:szCs w:val="20"/>
-          <w:highlight w:val="yellow"/>
-        </w:rPr>
         <w:t>Quotas</w:t>
       </w:r>
-      <w:proofErr w:type="spellEnd"/>
       <w:r>
         <w:rPr>
           <w:rFonts w:ascii="Calibri" w:hAnsi="Calibri" w:cs="Calibri"/>
@@ -4182,7 +3499,6 @@
         </w:rPr>
         <w:t>${</w:t>
       </w:r>
-      <w:proofErr w:type="spellStart"/>
       <w:r>
         <w:rPr>
           <w:rFonts w:ascii="Calibri" w:hAnsi="Calibri" w:cs="Calibri"/>
@@ -4203,19 +3519,7 @@
           <w:szCs w:val="20"/>
           <w:highlight w:val="green"/>
         </w:rPr>
-        <w:t>Listado</w:t>
-      </w:r>
-      <w:proofErr w:type="spellEnd"/>
-      <w:r>
-        <w:rPr>
-          <w:rFonts w:ascii="Calibri" w:hAnsi="Calibri" w:cs="Calibri"/>
-          <w:bCs/>
-          <w:color w:val="000000" w:themeColor="text1"/>
-          <w:sz w:val="22"/>
-          <w:szCs w:val="20"/>
-          <w:highlight w:val="green"/>
-        </w:rPr>
-        <w:t>}</w:t>
+        <w:t>Listado}</w:t>
       </w:r>
     </w:p>
     <w:p>
@@ -4255,25 +3559,78 @@
           <w:szCs w:val="20"/>
           <w:highlight w:val="green"/>
         </w:rPr>
+        <w:t>${index}</w:t>
+      </w:r>
+      <w:r>
+        <w:rPr>
+          <w:rFonts w:ascii="Calibri" w:hAnsi="Calibri" w:cs="Calibri"/>
+          <w:bCs/>
+          <w:color w:val="000000" w:themeColor="text1"/>
+          <w:sz w:val="22"/>
+          <w:szCs w:val="20"/>
+          <w:highlight w:val="green"/>
+        </w:rPr>
+        <w:t xml:space="preserve"> cuota</w:t>
+      </w:r>
+      <w:r>
+        <w:rPr>
+          <w:rFonts w:ascii="Calibri" w:hAnsi="Calibri" w:cs="Calibri"/>
+          <w:bCs/>
+          <w:color w:val="000000" w:themeColor="text1"/>
+          <w:sz w:val="22"/>
+          <w:szCs w:val="20"/>
+          <w:highlight w:val="green"/>
+        </w:rPr>
+        <w:t>:</w:t>
+      </w:r>
+      <w:r>
+        <w:rPr>
+          <w:rFonts w:ascii="Calibri" w:hAnsi="Calibri" w:cs="Calibri"/>
+          <w:bCs/>
+          <w:color w:val="000000" w:themeColor="text1"/>
+          <w:sz w:val="22"/>
+          <w:szCs w:val="20"/>
+          <w:highlight w:val="green"/>
+        </w:rPr>
+        <w:t xml:space="preserve"> de</w:t>
+      </w:r>
+      <w:r>
+        <w:rPr>
+          <w:rFonts w:ascii="Calibri" w:hAnsi="Calibri" w:cs="Calibri"/>
+          <w:bCs/>
+          <w:color w:val="000000" w:themeColor="text1"/>
+          <w:sz w:val="22"/>
+          <w:szCs w:val="20"/>
+          <w:highlight w:val="green"/>
+        </w:rPr>
+        <w:t xml:space="preserve"> </w:t>
+      </w:r>
+      <w:r>
+        <w:rPr>
+          <w:rFonts w:ascii="Calibri" w:hAnsi="Calibri" w:cs="Calibri"/>
+          <w:b/>
+          <w:color w:val="000000" w:themeColor="text1"/>
+          <w:sz w:val="22"/>
+          <w:szCs w:val="20"/>
+          <w:highlight w:val="green"/>
+        </w:rPr>
         <w:t>${</w:t>
       </w:r>
-      <w:proofErr w:type="spellStart"/>
-      <w:r>
-        <w:rPr>
-          <w:rFonts w:ascii="Calibri" w:hAnsi="Calibri" w:cs="Calibri"/>
-          <w:bCs/>
+      <w:r>
+        <w:rPr>
+          <w:rFonts w:ascii="Calibri" w:hAnsi="Calibri" w:cs="Calibri"/>
+          <w:b/>
           <w:color w:val="000000" w:themeColor="text1"/>
           <w:sz w:val="22"/>
           <w:szCs w:val="20"/>
           <w:highlight w:val="green"/>
         </w:rPr>
-        <w:t>index</w:t>
-      </w:r>
-      <w:proofErr w:type="spellEnd"/>
-      <w:r>
-        <w:rPr>
-          <w:rFonts w:ascii="Calibri" w:hAnsi="Calibri" w:cs="Calibri"/>
-          <w:bCs/>
+        <w:t>cuotaMonto</w:t>
+      </w:r>
+      <w:r>
+        <w:rPr>
+          <w:rFonts w:ascii="Calibri" w:hAnsi="Calibri" w:cs="Calibri"/>
+          <w:b/>
           <w:color w:val="000000" w:themeColor="text1"/>
           <w:sz w:val="22"/>
           <w:szCs w:val="20"/>
@@ -4290,18 +3647,18 @@
           <w:szCs w:val="20"/>
           <w:highlight w:val="green"/>
         </w:rPr>
-        <w:t xml:space="preserve"> cuota</w:t>
-      </w:r>
-      <w:r>
-        <w:rPr>
-          <w:rFonts w:ascii="Calibri" w:hAnsi="Calibri" w:cs="Calibri"/>
-          <w:bCs/>
+        <w:t xml:space="preserve"> </w:t>
+      </w:r>
+      <w:r>
+        <w:rPr>
+          <w:rFonts w:ascii="Calibri" w:hAnsi="Calibri" w:cs="Calibri"/>
+          <w:b/>
           <w:color w:val="000000" w:themeColor="text1"/>
           <w:sz w:val="22"/>
           <w:szCs w:val="20"/>
           <w:highlight w:val="green"/>
         </w:rPr>
-        <w:t>:</w:t>
+        <w:t>(${cuotaLetra})</w:t>
       </w:r>
       <w:r>
         <w:rPr>
@@ -4312,134 +3669,7 @@
           <w:szCs w:val="20"/>
           <w:highlight w:val="green"/>
         </w:rPr>
-        <w:t xml:space="preserve"> de</w:t>
-      </w:r>
-      <w:r>
-        <w:rPr>
-          <w:rFonts w:ascii="Calibri" w:hAnsi="Calibri" w:cs="Calibri"/>
-          <w:bCs/>
-          <w:color w:val="000000" w:themeColor="text1"/>
-          <w:sz w:val="22"/>
-          <w:szCs w:val="20"/>
-          <w:highlight w:val="green"/>
-        </w:rPr>
-        <w:t xml:space="preserve"> </w:t>
-      </w:r>
-      <w:r>
-        <w:rPr>
-          <w:rFonts w:ascii="Calibri" w:hAnsi="Calibri" w:cs="Calibri"/>
-          <w:b/>
-          <w:color w:val="000000" w:themeColor="text1"/>
-          <w:sz w:val="22"/>
-          <w:szCs w:val="20"/>
-          <w:highlight w:val="green"/>
-        </w:rPr>
-        <w:t>${</w:t>
-      </w:r>
-      <w:proofErr w:type="spellStart"/>
-      <w:r>
-        <w:rPr>
-          <w:rFonts w:ascii="Calibri" w:hAnsi="Calibri" w:cs="Calibri"/>
-          <w:b/>
-          <w:color w:val="000000" w:themeColor="text1"/>
-          <w:sz w:val="22"/>
-          <w:szCs w:val="20"/>
-          <w:highlight w:val="green"/>
-        </w:rPr>
-        <w:t>cuotaMonto</w:t>
-      </w:r>
-      <w:proofErr w:type="spellEnd"/>
-      <w:r>
-        <w:rPr>
-          <w:rFonts w:ascii="Calibri" w:hAnsi="Calibri" w:cs="Calibri"/>
-          <w:b/>
-          <w:color w:val="000000" w:themeColor="text1"/>
-          <w:sz w:val="22"/>
-          <w:szCs w:val="20"/>
-          <w:highlight w:val="green"/>
-        </w:rPr>
-        <w:t>}</w:t>
-      </w:r>
-      <w:r>
-        <w:rPr>
-          <w:rFonts w:ascii="Calibri" w:hAnsi="Calibri" w:cs="Calibri"/>
-          <w:bCs/>
-          <w:color w:val="000000" w:themeColor="text1"/>
-          <w:sz w:val="22"/>
-          <w:szCs w:val="20"/>
-          <w:highlight w:val="green"/>
-        </w:rPr>
-        <w:t xml:space="preserve"> </w:t>
-      </w:r>
-      <w:r>
-        <w:rPr>
-          <w:rFonts w:ascii="Calibri" w:hAnsi="Calibri" w:cs="Calibri"/>
-          <w:b/>
-          <w:color w:val="000000" w:themeColor="text1"/>
-          <w:sz w:val="22"/>
-          <w:szCs w:val="20"/>
-          <w:highlight w:val="green"/>
-        </w:rPr>
-        <w:t>(${</w:t>
-      </w:r>
-      <w:proofErr w:type="spellStart"/>
-      <w:r>
-        <w:rPr>
-          <w:rFonts w:ascii="Calibri" w:hAnsi="Calibri" w:cs="Calibri"/>
-          <w:b/>
-          <w:color w:val="000000" w:themeColor="text1"/>
-          <w:sz w:val="22"/>
-          <w:szCs w:val="20"/>
-          <w:highlight w:val="green"/>
-        </w:rPr>
-        <w:t>cuotaLetra</w:t>
-      </w:r>
-      <w:proofErr w:type="spellEnd"/>
-      <w:r>
-        <w:rPr>
-          <w:rFonts w:ascii="Calibri" w:hAnsi="Calibri" w:cs="Calibri"/>
-          <w:b/>
-          <w:color w:val="000000" w:themeColor="text1"/>
-          <w:sz w:val="22"/>
-          <w:szCs w:val="20"/>
-          <w:highlight w:val="green"/>
-        </w:rPr>
-        <w:t>})</w:t>
-      </w:r>
-      <w:r>
-        <w:rPr>
-          <w:rFonts w:ascii="Calibri" w:hAnsi="Calibri" w:cs="Calibri"/>
-          <w:bCs/>
-          <w:color w:val="000000" w:themeColor="text1"/>
-          <w:sz w:val="22"/>
-          <w:szCs w:val="20"/>
-          <w:highlight w:val="green"/>
-        </w:rPr>
-        <w:t xml:space="preserve"> correspondiente al ${</w:t>
-      </w:r>
-      <w:proofErr w:type="spellStart"/>
-      <w:r>
-        <w:rPr>
-          <w:rFonts w:ascii="Calibri" w:hAnsi="Calibri" w:cs="Calibri"/>
-          <w:bCs/>
-          <w:color w:val="000000" w:themeColor="text1"/>
-          <w:sz w:val="22"/>
-          <w:szCs w:val="20"/>
-          <w:highlight w:val="green"/>
-        </w:rPr>
-        <w:t>cuotaDescripcion</w:t>
-      </w:r>
-      <w:proofErr w:type="spellEnd"/>
-      <w:r>
-        <w:rPr>
-          <w:rFonts w:ascii="Calibri" w:hAnsi="Calibri" w:cs="Calibri"/>
-          <w:bCs/>
-          <w:color w:val="000000" w:themeColor="text1"/>
-          <w:sz w:val="22"/>
-          <w:szCs w:val="20"/>
-          <w:highlight w:val="green"/>
-        </w:rPr>
-        <w:t>}</w:t>
+        <w:t xml:space="preserve"> correspondiente al ${cuotaDescripcion}</w:t>
       </w:r>
     </w:p>
     <w:p>
@@ -4463,9 +3693,8 @@
           <w:szCs w:val="20"/>
           <w:highlight w:val="green"/>
         </w:rPr>
-        <w:t>${/</w:t>
-      </w:r>
-      <w:proofErr w:type="spellStart"/>
+        <w:t>${/c</w:t>
+      </w:r>
       <w:r>
         <w:rPr>
           <w:rFonts w:ascii="Calibri" w:hAnsi="Calibri" w:cs="Calibri"/>
@@ -4475,7 +3704,7 @@
           <w:szCs w:val="20"/>
           <w:highlight w:val="green"/>
         </w:rPr>
-        <w:t>c</w:t>
+        <w:t>uotas</w:t>
       </w:r>
       <w:r>
         <w:rPr>
@@ -4486,30 +3715,7 @@
           <w:szCs w:val="20"/>
           <w:highlight w:val="green"/>
         </w:rPr>
-        <w:t>uotas</w:t>
-      </w:r>
-      <w:r>
-        <w:rPr>
-          <w:rFonts w:ascii="Calibri" w:hAnsi="Calibri" w:cs="Calibri"/>
-          <w:bCs/>
-          <w:color w:val="000000" w:themeColor="text1"/>
-          <w:sz w:val="22"/>
-          <w:szCs w:val="20"/>
-          <w:highlight w:val="green"/>
-        </w:rPr>
-        <w:t>Listado</w:t>
-      </w:r>
-      <w:proofErr w:type="spellEnd"/>
-      <w:r>
-        <w:rPr>
-          <w:rFonts w:ascii="Calibri" w:hAnsi="Calibri" w:cs="Calibri"/>
-          <w:bCs/>
-          <w:color w:val="000000" w:themeColor="text1"/>
-          <w:sz w:val="22"/>
-          <w:szCs w:val="20"/>
-          <w:highlight w:val="green"/>
-        </w:rPr>
-        <w:t>}</w:t>
+        <w:t>Listado}</w:t>
       </w:r>
     </w:p>
     <w:p>
@@ -4745,15 +3951,6 @@
           <w:sz w:val="22"/>
           <w:szCs w:val="20"/>
         </w:rPr>
-        <w:br/>
-      </w:r>
-      <w:r>
-        <w:rPr>
-          <w:rFonts w:ascii="Calibri" w:hAnsi="Calibri" w:cs="Calibri"/>
-          <w:b/>
-          <w:sz w:val="22"/>
-          <w:szCs w:val="20"/>
-        </w:rPr>
         <w:t>NOVENA:</w:t>
       </w:r>
       <w:r>
@@ -4869,6 +4066,7 @@
           <w:sz w:val="22"/>
           <w:szCs w:val="20"/>
         </w:rPr>
+        <w:lastRenderedPageBreak/>
         <w:t xml:space="preserve">DÉCIMA: </w:t>
       </w:r>
       <w:bookmarkStart w:id="5" w:name="_Hlk2348759"/>
@@ -4917,25 +4115,7 @@
           <w:sz w:val="22"/>
           <w:szCs w:val="20"/>
         </w:rPr>
-        <w:t xml:space="preserve"> y sujetándose a lo establecido en la resolución </w:t>
-      </w:r>
-      <w:proofErr w:type="spellStart"/>
-      <w:r>
-        <w:rPr>
-          <w:rFonts w:ascii="Calibri" w:hAnsi="Calibri" w:cs="Calibri"/>
-          <w:sz w:val="22"/>
-          <w:szCs w:val="20"/>
-        </w:rPr>
-        <w:t>N°</w:t>
-      </w:r>
-      <w:proofErr w:type="spellEnd"/>
-      <w:r>
-        <w:rPr>
-          <w:rFonts w:ascii="Calibri" w:hAnsi="Calibri" w:cs="Calibri"/>
-          <w:sz w:val="22"/>
-          <w:szCs w:val="20"/>
-        </w:rPr>
-        <w:t xml:space="preserve"> 30</w:t>
+        <w:t xml:space="preserve"> y sujetándose a lo establecido en la resolución N° 30</w:t>
       </w:r>
       <w:r>
         <w:rPr>
@@ -6746,6 +5926,7 @@
                 <w:sz w:val="22"/>
                 <w:szCs w:val="18"/>
               </w:rPr>
+              <w:lastRenderedPageBreak/>
               <w:t>Enero 2022</w:t>
             </w:r>
           </w:p>
@@ -6805,77 +5986,31 @@
           <w:szCs w:val="22"/>
         </w:rPr>
       </w:pPr>
-      <w:proofErr w:type="gramStart"/>
       <w:r>
         <w:rPr>
           <w:rFonts w:asciiTheme="minorHAnsi" w:hAnsiTheme="minorHAnsi"/>
           <w:sz w:val="22"/>
           <w:szCs w:val="22"/>
         </w:rPr>
-        <w:t>El período a rendir</w:t>
-      </w:r>
-      <w:proofErr w:type="gramEnd"/>
+        <w:t xml:space="preserve">El período a rendir del mes de </w:t>
+      </w:r>
       <w:r>
         <w:rPr>
           <w:rFonts w:asciiTheme="minorHAnsi" w:hAnsiTheme="minorHAnsi"/>
-          <w:sz w:val="22"/>
-          <w:szCs w:val="22"/>
-        </w:rPr>
-        <w:t xml:space="preserve"> del mes de </w:t>
+          <w:b/>
+          <w:bCs/>
+          <w:sz w:val="22"/>
+          <w:szCs w:val="22"/>
+        </w:rPr>
+        <w:t>enero de 2022</w:t>
       </w:r>
       <w:r>
         <w:rPr>
           <w:rFonts w:asciiTheme="minorHAnsi" w:hAnsiTheme="minorHAnsi"/>
-          <w:b/>
-          <w:bCs/>
-          <w:sz w:val="22"/>
-          <w:szCs w:val="22"/>
-        </w:rPr>
-        <w:t>enero de 2022</w:t>
-      </w:r>
-      <w:r>
-        <w:rPr>
-          <w:rFonts w:asciiTheme="minorHAnsi" w:hAnsiTheme="minorHAnsi"/>
-          <w:sz w:val="22"/>
-          <w:szCs w:val="22"/>
-        </w:rPr>
-        <w:t xml:space="preserve"> corresponde únicamente a los impuestos por boletas de honorarios recibidas por el municipio hasta el mes de diciembre y que por proceso tributario son enterados al fisco al mes siguiente.  Esto no implica bajo ningún aspecto que la ejecución del programa sea hasta el este mes, por lo que no se aceptará la rendición de otros gastos efectuados durante el mes de enero de 2022.  Excepto se convenga alguna extensión de su ejecución por medio de </w:t>
-      </w:r>
-      <w:proofErr w:type="spellStart"/>
-      <w:r>
-        <w:rPr>
-          <w:rFonts w:asciiTheme="minorHAnsi" w:hAnsiTheme="minorHAnsi"/>
-          <w:sz w:val="22"/>
-          <w:szCs w:val="22"/>
-        </w:rPr>
-        <w:t>addendum</w:t>
-      </w:r>
-      <w:proofErr w:type="spellEnd"/>
-      <w:r>
-        <w:rPr>
-          <w:rFonts w:asciiTheme="minorHAnsi" w:hAnsiTheme="minorHAnsi"/>
-          <w:sz w:val="22"/>
-          <w:szCs w:val="22"/>
-        </w:rPr>
-        <w:t xml:space="preserve"> y </w:t>
-      </w:r>
-      <w:proofErr w:type="gramStart"/>
-      <w:r>
-        <w:rPr>
-          <w:rFonts w:asciiTheme="minorHAnsi" w:hAnsiTheme="minorHAnsi"/>
-          <w:sz w:val="22"/>
-          <w:szCs w:val="22"/>
-        </w:rPr>
-        <w:t>resolución correspondientes</w:t>
-      </w:r>
-      <w:proofErr w:type="gramEnd"/>
-      <w:r>
-        <w:rPr>
-          <w:rFonts w:asciiTheme="minorHAnsi" w:hAnsiTheme="minorHAnsi"/>
-          <w:sz w:val="22"/>
-          <w:szCs w:val="22"/>
-        </w:rPr>
-        <w:t xml:space="preserve">.  </w:t>
+          <w:sz w:val="22"/>
+          <w:szCs w:val="22"/>
+        </w:rPr>
+        <w:t xml:space="preserve"> corresponde únicamente a los impuestos por boletas de honorarios recibidas por el municipio hasta el mes de diciembre y que por proceso tributario son enterados al fisco al mes siguiente.  Esto no implica bajo ningún aspecto que la ejecución del programa sea hasta el este mes, por lo que no se aceptará la rendición de otros gastos efectuados durante el mes de enero de 2022.  Excepto se convenga alguna extensión de su ejecución por medio de addendum y resolución correspondientes.  </w:t>
       </w:r>
     </w:p>
     <w:p>
@@ -7290,7 +6425,6 @@
           <w:sz w:val="22"/>
           <w:szCs w:val="22"/>
         </w:rPr>
-        <w:lastRenderedPageBreak/>
         <w:t xml:space="preserve">Asimismo, toda la documentación original de respaldo deberá estar disponible en la </w:t>
       </w:r>
       <w:r>
@@ -7687,7 +6821,6 @@
           <w:sz w:val="22"/>
           <w:szCs w:val="22"/>
         </w:rPr>
-        <w:br/>
         <w:t xml:space="preserve">El </w:t>
       </w:r>
       <w:r>
@@ -7817,6 +6950,7 @@
           <w:sz w:val="22"/>
           <w:szCs w:val="22"/>
         </w:rPr>
+        <w:lastRenderedPageBreak/>
         <w:t>DÉCIMA TERCERA</w:t>
       </w:r>
       <w:r>
@@ -8205,7 +7339,6 @@
           <w:sz w:val="22"/>
           <w:szCs w:val="22"/>
         </w:rPr>
-        <w:lastRenderedPageBreak/>
         <w:t xml:space="preserve">DÉCIMA </w:t>
       </w:r>
       <w:r>
@@ -8670,25 +7803,7 @@
           <w:sz w:val="22"/>
           <w:szCs w:val="22"/>
         </w:rPr>
-        <w:t xml:space="preserve"> por razones debidamente fundadas, no cumpla con las acciones y ejecuciones presupuestarias establecidas en el convenio, puede solicitar una modificación a través de Ordinario dirigido a </w:t>
-      </w:r>
-      <w:proofErr w:type="gramStart"/>
-      <w:r>
-        <w:rPr>
-          <w:rFonts w:ascii="Calibri" w:hAnsi="Calibri" w:cs="Calibri"/>
-          <w:sz w:val="22"/>
-          <w:szCs w:val="22"/>
-        </w:rPr>
-        <w:t>Director</w:t>
-      </w:r>
-      <w:proofErr w:type="gramEnd"/>
-      <w:r>
-        <w:rPr>
-          <w:rFonts w:ascii="Calibri" w:hAnsi="Calibri" w:cs="Calibri"/>
-          <w:sz w:val="22"/>
-          <w:szCs w:val="22"/>
-        </w:rPr>
-        <w:t xml:space="preserve"> del </w:t>
+        <w:t xml:space="preserve"> por razones debidamente fundadas, no cumpla con las acciones y ejecuciones presupuestarias establecidas en el convenio, puede solicitar una modificación a través de Ordinario dirigido a Director del </w:t>
       </w:r>
       <w:r>
         <w:rPr>
@@ -8988,6 +8103,7 @@
           <w:sz w:val="22"/>
           <w:szCs w:val="22"/>
         </w:rPr>
+        <w:lastRenderedPageBreak/>
         <w:t>DÉCIMA NOVENA</w:t>
       </w:r>
       <w:r>
@@ -9061,20 +8177,91 @@
           <w:szCs w:val="22"/>
           <w:highlight w:val="green"/>
         </w:rPr>
-        <w:t>${</w:t>
-      </w:r>
-      <w:proofErr w:type="spellStart"/>
-      <w:r>
-        <w:rPr>
-          <w:rFonts w:ascii="Calibri" w:hAnsi="Calibri" w:cs="Calibri"/>
+        <w:t>${directorDecreto}</w:t>
+      </w:r>
+      <w:r>
+        <w:rPr>
+          <w:rFonts w:ascii="Calibri" w:hAnsi="Calibri" w:cs="Calibri"/>
+          <w:bCs/>
+          <w:sz w:val="22"/>
+          <w:szCs w:val="22"/>
+        </w:rPr>
+        <w:t>. La representación de</w:t>
+      </w:r>
+      <w:r>
+        <w:rPr>
+          <w:rFonts w:ascii="Calibri" w:hAnsi="Calibri" w:cs="Calibri"/>
+          <w:bCs/>
+          <w:sz w:val="22"/>
+          <w:szCs w:val="22"/>
+        </w:rPr>
+        <w:t xml:space="preserve"> </w:t>
+      </w:r>
+      <w:r>
+        <w:rPr>
+          <w:rFonts w:ascii="Calibri" w:hAnsi="Calibri" w:cs="Calibri"/>
+          <w:b/>
+          <w:sz w:val="22"/>
+          <w:szCs w:val="22"/>
+        </w:rPr>
+        <w:t>D.</w:t>
+      </w:r>
+      <w:r>
+        <w:rPr>
+          <w:rFonts w:ascii="Calibri" w:hAnsi="Calibri" w:cs="Calibri"/>
+          <w:bCs/>
+          <w:sz w:val="22"/>
+          <w:szCs w:val="22"/>
+        </w:rPr>
+        <w:t xml:space="preserve"> </w:t>
+      </w:r>
+      <w:r>
+        <w:rPr>
+          <w:rFonts w:ascii="Calibri" w:hAnsi="Calibri" w:cs="Calibri"/>
+          <w:b/>
           <w:bCs/>
           <w:sz w:val="22"/>
           <w:szCs w:val="22"/>
           <w:highlight w:val="green"/>
         </w:rPr>
-        <w:t>directorDecreto</w:t>
-      </w:r>
-      <w:proofErr w:type="spellEnd"/>
+        <w:t>${alcalde}</w:t>
+      </w:r>
+      <w:r>
+        <w:rPr>
+          <w:rFonts w:ascii="Calibri" w:hAnsi="Calibri" w:cs="Calibri"/>
+          <w:bCs/>
+          <w:sz w:val="22"/>
+          <w:szCs w:val="22"/>
+        </w:rPr>
+        <w:t xml:space="preserve"> para actuar en nombre de la </w:t>
+      </w:r>
+      <w:r>
+        <w:rPr>
+          <w:rFonts w:ascii="Calibri" w:hAnsi="Calibri" w:cs="Calibri"/>
+          <w:bCs/>
+          <w:sz w:val="22"/>
+          <w:szCs w:val="22"/>
+        </w:rPr>
+        <w:t>${ilustre}</w:t>
+      </w:r>
+      <w:r>
+        <w:rPr>
+          <w:rFonts w:ascii="Calibri" w:hAnsi="Calibri" w:cs="Calibri"/>
+          <w:bCs/>
+          <w:sz w:val="22"/>
+          <w:szCs w:val="22"/>
+        </w:rPr>
+        <w:t xml:space="preserve"> </w:t>
+      </w:r>
+      <w:r>
+        <w:rPr>
+          <w:rFonts w:ascii="Calibri" w:hAnsi="Calibri" w:cs="Calibri"/>
+          <w:bCs/>
+          <w:sz w:val="22"/>
+          <w:szCs w:val="22"/>
+        </w:rPr>
+        <w:t xml:space="preserve">Municipalidad de </w:t>
+      </w:r>
       <w:r>
         <w:rPr>
           <w:rFonts w:ascii="Calibri" w:hAnsi="Calibri" w:cs="Calibri"/>
@@ -9083,90 +8270,26 @@
           <w:szCs w:val="22"/>
           <w:highlight w:val="green"/>
         </w:rPr>
-        <w:t>}</w:t>
-      </w:r>
-      <w:r>
-        <w:rPr>
-          <w:rFonts w:ascii="Calibri" w:hAnsi="Calibri" w:cs="Calibri"/>
-          <w:bCs/>
-          <w:sz w:val="22"/>
-          <w:szCs w:val="22"/>
-        </w:rPr>
-        <w:t>. La representación de</w:t>
-      </w:r>
-      <w:r>
-        <w:rPr>
-          <w:rFonts w:ascii="Calibri" w:hAnsi="Calibri" w:cs="Calibri"/>
-          <w:bCs/>
-          <w:sz w:val="22"/>
-          <w:szCs w:val="22"/>
-        </w:rPr>
-        <w:t xml:space="preserve"> </w:t>
-      </w:r>
-      <w:r>
-        <w:rPr>
-          <w:rFonts w:ascii="Calibri" w:hAnsi="Calibri" w:cs="Calibri"/>
-          <w:b/>
-          <w:sz w:val="22"/>
-          <w:szCs w:val="22"/>
-        </w:rPr>
-        <w:t>D.</w:t>
-      </w:r>
-      <w:r>
-        <w:rPr>
-          <w:rFonts w:ascii="Calibri" w:hAnsi="Calibri" w:cs="Calibri"/>
-          <w:bCs/>
-          <w:sz w:val="22"/>
-          <w:szCs w:val="22"/>
-        </w:rPr>
-        <w:t xml:space="preserve"> </w:t>
-      </w:r>
-      <w:r>
-        <w:rPr>
-          <w:rFonts w:ascii="Calibri" w:hAnsi="Calibri" w:cs="Calibri"/>
-          <w:b/>
+        <w:t>${comuna}</w:t>
+      </w:r>
+      <w:r>
+        <w:rPr>
+          <w:rFonts w:ascii="Calibri" w:hAnsi="Calibri" w:cs="Calibri"/>
           <w:bCs/>
           <w:sz w:val="22"/>
           <w:szCs w:val="22"/>
           <w:highlight w:val="green"/>
         </w:rPr>
-        <w:t>${alcalde}</w:t>
-      </w:r>
-      <w:r>
-        <w:rPr>
-          <w:rFonts w:ascii="Calibri" w:hAnsi="Calibri" w:cs="Calibri"/>
-          <w:bCs/>
-          <w:sz w:val="22"/>
-          <w:szCs w:val="22"/>
-        </w:rPr>
-        <w:t xml:space="preserve"> para actuar en nombre de la </w:t>
-      </w:r>
-      <w:r>
-        <w:rPr>
-          <w:rFonts w:ascii="Calibri" w:hAnsi="Calibri" w:cs="Calibri"/>
-          <w:bCs/>
-          <w:sz w:val="22"/>
-          <w:szCs w:val="22"/>
-        </w:rPr>
-        <w:t>${ilustre}</w:t>
-      </w:r>
-      <w:r>
-        <w:rPr>
-          <w:rFonts w:ascii="Calibri" w:hAnsi="Calibri" w:cs="Calibri"/>
-          <w:bCs/>
-          <w:sz w:val="22"/>
-          <w:szCs w:val="22"/>
-        </w:rPr>
-        <w:t xml:space="preserve"> </w:t>
-      </w:r>
-      <w:r>
-        <w:rPr>
-          <w:rFonts w:ascii="Calibri" w:hAnsi="Calibri" w:cs="Calibri"/>
-          <w:bCs/>
-          <w:sz w:val="22"/>
-          <w:szCs w:val="22"/>
-        </w:rPr>
-        <w:t xml:space="preserve">Municipalidad de </w:t>
+        <w:t>,</w:t>
+      </w:r>
+      <w:r>
+        <w:rPr>
+          <w:rFonts w:ascii="Calibri" w:hAnsi="Calibri" w:cs="Calibri"/>
+          <w:bCs/>
+          <w:sz w:val="22"/>
+          <w:szCs w:val="22"/>
+        </w:rPr>
+        <w:t xml:space="preserve"> emana del </w:t>
       </w:r>
       <w:r>
         <w:rPr>
@@ -9176,58 +8299,7 @@
           <w:szCs w:val="22"/>
           <w:highlight w:val="green"/>
         </w:rPr>
-        <w:t>${comuna}</w:t>
-      </w:r>
-      <w:r>
-        <w:rPr>
-          <w:rFonts w:ascii="Calibri" w:hAnsi="Calibri" w:cs="Calibri"/>
-          <w:bCs/>
-          <w:sz w:val="22"/>
-          <w:szCs w:val="22"/>
-          <w:highlight w:val="green"/>
-        </w:rPr>
-        <w:t>,</w:t>
-      </w:r>
-      <w:r>
-        <w:rPr>
-          <w:rFonts w:ascii="Calibri" w:hAnsi="Calibri" w:cs="Calibri"/>
-          <w:bCs/>
-          <w:sz w:val="22"/>
-          <w:szCs w:val="22"/>
-        </w:rPr>
-        <w:t xml:space="preserve"> emana del </w:t>
-      </w:r>
-      <w:r>
-        <w:rPr>
-          <w:rFonts w:ascii="Calibri" w:hAnsi="Calibri" w:cs="Calibri"/>
-          <w:bCs/>
-          <w:sz w:val="22"/>
-          <w:szCs w:val="22"/>
-          <w:highlight w:val="green"/>
-        </w:rPr>
-        <w:t>${</w:t>
-      </w:r>
-      <w:proofErr w:type="spellStart"/>
-      <w:r>
-        <w:rPr>
-          <w:rFonts w:ascii="Calibri" w:hAnsi="Calibri" w:cs="Calibri"/>
-          <w:bCs/>
-          <w:sz w:val="22"/>
-          <w:szCs w:val="22"/>
-          <w:highlight w:val="green"/>
-        </w:rPr>
-        <w:t>alcaldeDecreto</w:t>
-      </w:r>
-      <w:proofErr w:type="spellEnd"/>
-      <w:r>
-        <w:rPr>
-          <w:rFonts w:ascii="Calibri" w:hAnsi="Calibri" w:cs="Calibri"/>
-          <w:bCs/>
-          <w:sz w:val="22"/>
-          <w:szCs w:val="22"/>
-          <w:highlight w:val="green"/>
-        </w:rPr>
-        <w:t>}</w:t>
+        <w:t>${alcaldeDecreto}</w:t>
       </w:r>
       <w:r>
         <w:rPr>
@@ -9440,7 +8512,6 @@
           <w:sz w:val="22"/>
           <w:szCs w:val="22"/>
         </w:rPr>
-        <w:lastRenderedPageBreak/>
         <w:t xml:space="preserve">VIGÉSIMA </w:t>
       </w:r>
       <w:r>
@@ -9736,31 +8807,7 @@
                 <w:szCs w:val="20"/>
                 <w:highlight w:val="green"/>
               </w:rPr>
-              <w:t>${</w:t>
-            </w:r>
-            <w:proofErr w:type="spellStart"/>
-            <w:r>
-              <w:rPr>
-                <w:rFonts w:ascii="Calibri" w:hAnsi="Calibri" w:cs="Calibri"/>
-                <w:b/>
-                <w:bCs/>
-                <w:sz w:val="22"/>
-                <w:szCs w:val="20"/>
-                <w:highlight w:val="green"/>
-              </w:rPr>
-              <w:t>ilustreTitulo</w:t>
-            </w:r>
-            <w:proofErr w:type="spellEnd"/>
-            <w:r>
-              <w:rPr>
-                <w:rFonts w:ascii="Calibri" w:hAnsi="Calibri" w:cs="Calibri"/>
-                <w:b/>
-                <w:bCs/>
-                <w:sz w:val="22"/>
-                <w:szCs w:val="20"/>
-                <w:highlight w:val="green"/>
-              </w:rPr>
-              <w:t>} ${municipalidad}</w:t>
+              <w:t>${ilustreTitulo} ${municipalidad}</w:t>
             </w:r>
           </w:p>
           <w:p>
@@ -9781,7 +8828,7 @@
     <w:sectPr>
       <w:headerReference w:type="default" r:id="rId8"/>
       <w:footerReference w:type="default" r:id="rId9"/>
-      <w:pgSz w:w="11907" w:h="18711" w:code="14"/>
+      <w:pgSz w:w="12240" w:h="20160" w:code="5"/>
       <w:pgMar w:top="1418" w:right="1701" w:bottom="1135" w:left="1701" w:header="720" w:footer="247" w:gutter="0"/>
       <w:cols w:space="720"/>
       <w:docGrid w:linePitch="326"/>

</xml_diff>

<commit_message>
Documentos->Convenios: Se recalcula las cuotas, el residuo con respecto al total del presupuesto se suma a la ultima cuota y no distribuye entre cuotas
</commit_message>
<xml_diff>
--- a/public/word-template/convenio2021.docx
+++ b/public/word-template/convenio2021.docx
@@ -5058,7 +5058,7 @@
                 <w:sz w:val="22"/>
                 <w:szCs w:val="18"/>
               </w:rPr>
-              <w:t>Viernes 19 febrero 2021</w:t>
+              <w:t>19 febrero 2021</w:t>
             </w:r>
           </w:p>
         </w:tc>
@@ -5119,7 +5119,7 @@
                 <w:sz w:val="22"/>
                 <w:szCs w:val="18"/>
               </w:rPr>
-              <w:t xml:space="preserve"> Viernes 19 marzo 2021</w:t>
+              <w:t xml:space="preserve"> 19 marzo 2021</w:t>
             </w:r>
           </w:p>
         </w:tc>
@@ -5188,7 +5188,7 @@
                 <w:sz w:val="22"/>
                 <w:szCs w:val="18"/>
               </w:rPr>
-              <w:t>Jueves 22</w:t>
+              <w:t>22</w:t>
             </w:r>
             <w:r>
               <w:rPr>
@@ -5265,7 +5265,7 @@
                 <w:sz w:val="22"/>
                 <w:szCs w:val="18"/>
               </w:rPr>
-              <w:t>Lunes 24 de mayo 2021</w:t>
+              <w:t>24 de mayo 2021</w:t>
             </w:r>
           </w:p>
         </w:tc>
@@ -5334,7 +5334,7 @@
                 <w:sz w:val="22"/>
                 <w:szCs w:val="18"/>
               </w:rPr>
-              <w:t>Lunes 21</w:t>
+              <w:t>21</w:t>
             </w:r>
             <w:r>
               <w:rPr>
@@ -5403,7 +5403,7 @@
                 <w:sz w:val="22"/>
                 <w:szCs w:val="18"/>
               </w:rPr>
-              <w:t xml:space="preserve"> Jueves</w:t>
+              <w:t xml:space="preserve"> </w:t>
             </w:r>
             <w:r>
               <w:rPr>
@@ -5411,7 +5411,7 @@
                 <w:sz w:val="22"/>
                 <w:szCs w:val="18"/>
               </w:rPr>
-              <w:t xml:space="preserve"> 22</w:t>
+              <w:t>22</w:t>
             </w:r>
             <w:r>
               <w:rPr>
@@ -5488,7 +5488,7 @@
                 <w:sz w:val="22"/>
                 <w:szCs w:val="18"/>
               </w:rPr>
-              <w:t>Lunes 23</w:t>
+              <w:t>23</w:t>
             </w:r>
             <w:r>
               <w:rPr>
@@ -5565,23 +5565,7 @@
                 <w:sz w:val="22"/>
                 <w:szCs w:val="18"/>
               </w:rPr>
-              <w:t>Mi</w:t>
-            </w:r>
-            <w:r>
-              <w:rPr>
-                <w:rFonts w:ascii="Calibri" w:hAnsi="Calibri" w:cs="Calibri"/>
-                <w:sz w:val="22"/>
-                <w:szCs w:val="18"/>
-              </w:rPr>
-              <w:t>é</w:t>
-            </w:r>
-            <w:r>
-              <w:rPr>
-                <w:rFonts w:ascii="Calibri" w:hAnsi="Calibri" w:cs="Calibri"/>
-                <w:sz w:val="22"/>
-                <w:szCs w:val="18"/>
-              </w:rPr>
-              <w:t>rcoles 22</w:t>
+              <w:t>22</w:t>
             </w:r>
             <w:r>
               <w:rPr>
@@ -5666,7 +5650,7 @@
                 <w:sz w:val="22"/>
                 <w:szCs w:val="18"/>
               </w:rPr>
-              <w:t>Viernes 22 octubre 2021</w:t>
+              <w:t>22 octubre 2021</w:t>
             </w:r>
           </w:p>
         </w:tc>
@@ -5735,7 +5719,7 @@
                 <w:sz w:val="22"/>
                 <w:szCs w:val="18"/>
               </w:rPr>
-              <w:t>Lunes 22 noviembre 2021</w:t>
+              <w:t>22 noviembre 2021</w:t>
             </w:r>
           </w:p>
         </w:tc>
@@ -5804,7 +5788,7 @@
                 <w:sz w:val="22"/>
                 <w:szCs w:val="18"/>
               </w:rPr>
-              <w:t>Miércoles 22 diciembre 2021</w:t>
+              <w:t>22 diciembre 2021</w:t>
             </w:r>
           </w:p>
         </w:tc>
@@ -5873,7 +5857,7 @@
                 <w:sz w:val="22"/>
                 <w:szCs w:val="18"/>
               </w:rPr>
-              <w:t>Viernes 21</w:t>
+              <w:t>21</w:t>
             </w:r>
             <w:r>
               <w:rPr>

</xml_diff>

<commit_message>
Convenios: se implementa formato convenio año 2022
</commit_message>
<xml_diff>
--- a/public/word-template/convenio2021.docx
+++ b/public/word-template/convenio2021.docx
@@ -1063,25 +1063,7 @@
           <w:sz w:val="22"/>
           <w:szCs w:val="20"/>
         </w:rPr>
-        <w:t xml:space="preserve">Se deja constancia que el Estatuto de Atención Primaria de Salud Municipal, aprobado por la Ley N°19.378, en su artículo 56 establece que el aporte estatal mensual podrá incrementarse: “En el caso que las normas técnicas, planes y programas que se impartan con posterioridad a la </w:t>
-      </w:r>
-      <w:proofErr w:type="gramStart"/>
-      <w:r>
-        <w:rPr>
-          <w:rFonts w:ascii="Calibri" w:hAnsi="Calibri" w:cs="Calibri"/>
-          <w:sz w:val="22"/>
-          <w:szCs w:val="20"/>
-        </w:rPr>
-        <w:t>entrada en vigencia</w:t>
-      </w:r>
-      <w:proofErr w:type="gramEnd"/>
-      <w:r>
-        <w:rPr>
-          <w:rFonts w:ascii="Calibri" w:hAnsi="Calibri" w:cs="Calibri"/>
-          <w:sz w:val="22"/>
-          <w:szCs w:val="20"/>
-        </w:rPr>
-        <w:t xml:space="preserve"> de esta ley impliquen un mayor gasto para la </w:t>
+        <w:t xml:space="preserve">Se deja constancia que el Estatuto de Atención Primaria de Salud Municipal, aprobado por la Ley N°19.378, en su artículo 56 establece que el aporte estatal mensual podrá incrementarse: “En el caso que las normas técnicas, planes y programas que se impartan con posterioridad a la entrada en vigencia de esta ley impliquen un mayor gasto para la </w:t>
       </w:r>
       <w:r>
         <w:rPr>
@@ -2356,25 +2338,7 @@
           <w:sz w:val="22"/>
           <w:lang w:val="es-ES_tradnl" w:eastAsia="en-US"/>
         </w:rPr>
-        <w:t xml:space="preserve">” y </w:t>
-      </w:r>
-      <w:proofErr w:type="gramStart"/>
-      <w:r>
-        <w:rPr>
-          <w:rFonts w:asciiTheme="minorHAnsi" w:hAnsiTheme="minorHAnsi" w:cstheme="minorHAnsi"/>
-          <w:sz w:val="22"/>
-          <w:lang w:val="es-ES_tradnl" w:eastAsia="en-US"/>
-        </w:rPr>
-        <w:t>de acuerdo a</w:t>
-      </w:r>
-      <w:proofErr w:type="gramEnd"/>
-      <w:r>
-        <w:rPr>
-          <w:rFonts w:asciiTheme="minorHAnsi" w:hAnsiTheme="minorHAnsi" w:cstheme="minorHAnsi"/>
-          <w:sz w:val="22"/>
-          <w:lang w:val="es-ES_tradnl" w:eastAsia="en-US"/>
-        </w:rPr>
-        <w:t xml:space="preserve"> la normativa vigente, para estos efectos deberá enviar vía correo electrónico a la referente del programa la propuesta de compras, que deberá ser aprobada por el </w:t>
+        <w:t xml:space="preserve">” y de acuerdo a la normativa vigente, para estos efectos deberá enviar vía correo electrónico a la referente del programa la propuesta de compras, que deberá ser aprobada por el </w:t>
       </w:r>
       <w:r>
         <w:rPr>
@@ -2987,23 +2951,7 @@
           <w:rFonts w:cs="Calibri"/>
           <w:szCs w:val="20"/>
         </w:rPr>
-        <w:t xml:space="preserve">Excepcionalmente cuando existan razones fundadas del incumplimiento, la unidad administrativa podrá apelar la decisión de reliquidar, mediante oficio enviado al </w:t>
-      </w:r>
-      <w:proofErr w:type="gramStart"/>
-      <w:r>
-        <w:rPr>
-          <w:rFonts w:cs="Calibri"/>
-          <w:szCs w:val="20"/>
-        </w:rPr>
-        <w:t>Director</w:t>
-      </w:r>
-      <w:proofErr w:type="gramEnd"/>
-      <w:r>
-        <w:rPr>
-          <w:rFonts w:cs="Calibri"/>
-          <w:szCs w:val="20"/>
-        </w:rPr>
-        <w:t xml:space="preserve"> del </w:t>
+        <w:t xml:space="preserve">Excepcionalmente cuando existan razones fundadas del incumplimiento, la unidad administrativa podrá apelar la decisión de reliquidar, mediante oficio enviado al Director del </w:t>
       </w:r>
       <w:r>
         <w:rPr>
@@ -3153,9 +3101,8 @@
           <w:szCs w:val="20"/>
           <w:highlight w:val="yellow"/>
         </w:rPr>
-        <w:t xml:space="preserve">31 </w:t>
-      </w:r>
-      <w:proofErr w:type="gramStart"/>
+        <w:t>31 Diciembre</w:t>
+      </w:r>
       <w:r>
         <w:rPr>
           <w:rFonts w:cs="Calibri"/>
@@ -3164,171 +3111,158 @@
           <w:szCs w:val="20"/>
           <w:highlight w:val="yellow"/>
         </w:rPr>
+        <w:t xml:space="preserve"> del año</w:t>
+      </w:r>
+      <w:r>
+        <w:rPr>
+          <w:rFonts w:cs="Calibri"/>
+          <w:b/>
+          <w:bCs/>
+          <w:szCs w:val="20"/>
+          <w:highlight w:val="yellow"/>
+        </w:rPr>
+        <w:t xml:space="preserve"> 2021</w:t>
+      </w:r>
+      <w:r>
+        <w:rPr>
+          <w:rFonts w:cs="Calibri"/>
+          <w:szCs w:val="20"/>
+        </w:rPr>
+        <w:t xml:space="preserve">, fecha en que el </w:t>
+      </w:r>
+      <w:r>
+        <w:rPr>
+          <w:rFonts w:cs="Calibri"/>
+          <w:b/>
+          <w:szCs w:val="20"/>
+        </w:rPr>
+        <w:t xml:space="preserve">“PROGRAMA” </w:t>
+      </w:r>
+      <w:r>
+        <w:rPr>
+          <w:rFonts w:cs="Calibri"/>
+          <w:szCs w:val="20"/>
+        </w:rPr>
+        <w:t xml:space="preserve">deberá tener ejecutado el </w:t>
+      </w:r>
+      <w:r>
+        <w:rPr>
+          <w:rFonts w:cs="Calibri"/>
+          <w:b/>
+          <w:bCs/>
+          <w:szCs w:val="20"/>
+        </w:rPr>
+        <w:t>100%</w:t>
+      </w:r>
+      <w:r>
+        <w:rPr>
+          <w:rFonts w:cs="Calibri"/>
+          <w:szCs w:val="20"/>
+        </w:rPr>
+        <w:t xml:space="preserve"> de las acciones comprometidas en el convenio y la </w:t>
+      </w:r>
+      <w:r>
+        <w:rPr>
+          <w:rFonts w:cs="Calibri"/>
+          <w:b/>
+          <w:bCs/>
+          <w:szCs w:val="20"/>
+        </w:rPr>
+        <w:t>“MUNICIPALIDAD”</w:t>
+      </w:r>
+      <w:r>
+        <w:rPr>
+          <w:rFonts w:cs="Calibri"/>
+          <w:szCs w:val="20"/>
+        </w:rPr>
+        <w:t xml:space="preserve"> haber enviado el informe técnico final de ejecución</w:t>
+      </w:r>
+      <w:r>
+        <w:rPr>
+          <w:rFonts w:cs="Calibri"/>
+          <w:szCs w:val="20"/>
+        </w:rPr>
+        <w:t xml:space="preserve"> al </w:t>
+      </w:r>
+      <w:r>
+        <w:rPr>
+          <w:rFonts w:cs="Calibri"/>
+          <w:b/>
+          <w:bCs/>
+          <w:szCs w:val="20"/>
+          <w:highlight w:val="yellow"/>
+        </w:rPr>
+        <w:t>Viernes 21</w:t>
+      </w:r>
+      <w:r>
+        <w:rPr>
+          <w:rFonts w:cs="Calibri"/>
+          <w:b/>
+          <w:bCs/>
+          <w:szCs w:val="20"/>
+          <w:highlight w:val="yellow"/>
+        </w:rPr>
+        <w:t xml:space="preserve"> Enero </w:t>
+      </w:r>
+      <w:r>
+        <w:rPr>
+          <w:rFonts w:cs="Calibri"/>
+          <w:b/>
+          <w:bCs/>
+          <w:szCs w:val="20"/>
+          <w:highlight w:val="yellow"/>
+        </w:rPr>
+        <w:t xml:space="preserve">del año </w:t>
+      </w:r>
+      <w:r>
+        <w:rPr>
+          <w:rFonts w:cs="Calibri"/>
+          <w:b/>
+          <w:bCs/>
+          <w:szCs w:val="20"/>
+          <w:highlight w:val="yellow"/>
+        </w:rPr>
+        <w:t>202</w:t>
+      </w:r>
+      <w:r>
+        <w:rPr>
+          <w:rFonts w:cs="Calibri"/>
+          <w:b/>
+          <w:bCs/>
+          <w:szCs w:val="20"/>
+          <w:highlight w:val="yellow"/>
+        </w:rPr>
+        <w:t>2</w:t>
+      </w:r>
+      <w:r>
+        <w:rPr>
+          <w:rFonts w:cs="Calibri"/>
+          <w:szCs w:val="20"/>
+        </w:rPr>
+        <w:t>. Asimismo, la</w:t>
+      </w:r>
+      <w:r>
+        <w:rPr>
+          <w:rFonts w:cs="Calibri"/>
+          <w:b/>
+          <w:szCs w:val="20"/>
+        </w:rPr>
+        <w:t xml:space="preserve"> “MUNICIPALIDAD” </w:t>
+      </w:r>
+      <w:r>
+        <w:rPr>
+          <w:rFonts w:cs="Calibri"/>
+          <w:szCs w:val="20"/>
+        </w:rPr>
+        <w:t xml:space="preserve">deberá haber hecho envío de las rendiciones mensuales hasta el mes de </w:t>
+      </w:r>
+      <w:r>
+        <w:rPr>
+          <w:rFonts w:cs="Calibri"/>
+          <w:szCs w:val="20"/>
+        </w:rPr>
         <w:t>Diciembre</w:t>
       </w:r>
-      <w:proofErr w:type="gramEnd"/>
-      <w:r>
-        <w:rPr>
-          <w:rFonts w:cs="Calibri"/>
-          <w:b/>
-          <w:bCs/>
-          <w:szCs w:val="20"/>
-          <w:highlight w:val="yellow"/>
-        </w:rPr>
-        <w:t xml:space="preserve"> del año</w:t>
-      </w:r>
-      <w:r>
-        <w:rPr>
-          <w:rFonts w:cs="Calibri"/>
-          <w:b/>
-          <w:bCs/>
-          <w:szCs w:val="20"/>
-          <w:highlight w:val="yellow"/>
-        </w:rPr>
-        <w:t xml:space="preserve"> 2021</w:t>
-      </w:r>
-      <w:r>
-        <w:rPr>
-          <w:rFonts w:cs="Calibri"/>
-          <w:szCs w:val="20"/>
-        </w:rPr>
-        <w:t xml:space="preserve">, fecha en que el </w:t>
-      </w:r>
-      <w:r>
-        <w:rPr>
-          <w:rFonts w:cs="Calibri"/>
-          <w:b/>
-          <w:szCs w:val="20"/>
-        </w:rPr>
-        <w:t xml:space="preserve">“PROGRAMA” </w:t>
-      </w:r>
-      <w:r>
-        <w:rPr>
-          <w:rFonts w:cs="Calibri"/>
-          <w:szCs w:val="20"/>
-        </w:rPr>
-        <w:t xml:space="preserve">deberá tener ejecutado el </w:t>
-      </w:r>
-      <w:r>
-        <w:rPr>
-          <w:rFonts w:cs="Calibri"/>
-          <w:b/>
-          <w:bCs/>
-          <w:szCs w:val="20"/>
-        </w:rPr>
-        <w:t>100%</w:t>
-      </w:r>
-      <w:r>
-        <w:rPr>
-          <w:rFonts w:cs="Calibri"/>
-          <w:szCs w:val="20"/>
-        </w:rPr>
-        <w:t xml:space="preserve"> de las acciones comprometidas en el convenio y la </w:t>
-      </w:r>
-      <w:r>
-        <w:rPr>
-          <w:rFonts w:cs="Calibri"/>
-          <w:b/>
-          <w:bCs/>
-          <w:szCs w:val="20"/>
-        </w:rPr>
-        <w:t>“MUNICIPALIDAD”</w:t>
-      </w:r>
-      <w:r>
-        <w:rPr>
-          <w:rFonts w:cs="Calibri"/>
-          <w:szCs w:val="20"/>
-        </w:rPr>
-        <w:t xml:space="preserve"> haber enviado el informe técnico final de ejecución</w:t>
-      </w:r>
-      <w:r>
-        <w:rPr>
-          <w:rFonts w:cs="Calibri"/>
-          <w:szCs w:val="20"/>
-        </w:rPr>
-        <w:t xml:space="preserve"> al </w:t>
-      </w:r>
-      <w:r>
-        <w:rPr>
-          <w:rFonts w:cs="Calibri"/>
-          <w:b/>
-          <w:bCs/>
-          <w:szCs w:val="20"/>
-          <w:highlight w:val="yellow"/>
-        </w:rPr>
-        <w:t>Viernes 21</w:t>
-      </w:r>
-      <w:r>
-        <w:rPr>
-          <w:rFonts w:cs="Calibri"/>
-          <w:b/>
-          <w:bCs/>
-          <w:szCs w:val="20"/>
-          <w:highlight w:val="yellow"/>
-        </w:rPr>
-        <w:t xml:space="preserve"> Enero </w:t>
-      </w:r>
-      <w:r>
-        <w:rPr>
-          <w:rFonts w:cs="Calibri"/>
-          <w:b/>
-          <w:bCs/>
-          <w:szCs w:val="20"/>
-          <w:highlight w:val="yellow"/>
-        </w:rPr>
-        <w:t xml:space="preserve">del año </w:t>
-      </w:r>
-      <w:r>
-        <w:rPr>
-          <w:rFonts w:cs="Calibri"/>
-          <w:b/>
-          <w:bCs/>
-          <w:szCs w:val="20"/>
-          <w:highlight w:val="yellow"/>
-        </w:rPr>
-        <w:t>202</w:t>
-      </w:r>
-      <w:r>
-        <w:rPr>
-          <w:rFonts w:cs="Calibri"/>
-          <w:b/>
-          <w:bCs/>
-          <w:szCs w:val="20"/>
-          <w:highlight w:val="yellow"/>
-        </w:rPr>
-        <w:t>2</w:t>
-      </w:r>
-      <w:r>
-        <w:rPr>
-          <w:rFonts w:cs="Calibri"/>
-          <w:szCs w:val="20"/>
-        </w:rPr>
-        <w:t>. Asimismo, la</w:t>
-      </w:r>
-      <w:r>
-        <w:rPr>
-          <w:rFonts w:cs="Calibri"/>
-          <w:b/>
-          <w:szCs w:val="20"/>
-        </w:rPr>
-        <w:t xml:space="preserve"> “MUNICIPALIDAD” </w:t>
-      </w:r>
-      <w:r>
-        <w:rPr>
-          <w:rFonts w:cs="Calibri"/>
-          <w:szCs w:val="20"/>
-        </w:rPr>
-        <w:t xml:space="preserve">deberá haber hecho envío de las rendiciones mensuales hasta el mes de </w:t>
-      </w:r>
-      <w:proofErr w:type="gramStart"/>
-      <w:r>
-        <w:rPr>
-          <w:rFonts w:cs="Calibri"/>
-          <w:szCs w:val="20"/>
-        </w:rPr>
-        <w:t>Diciembre</w:t>
-      </w:r>
-      <w:proofErr w:type="gramEnd"/>
       <w:r>
         <w:rPr>
           <w:rFonts w:cs="Calibri"/>
@@ -4186,19 +4120,11 @@
       <w:r>
         <w:rPr>
           <w:rFonts w:ascii="Calibri" w:hAnsi="Calibri" w:cs="Calibri"/>
-          <w:sz w:val="22"/>
-          <w:szCs w:val="20"/>
-        </w:rPr>
-        <w:t xml:space="preserve"> </w:t>
-      </w:r>
-      <w:r>
-        <w:rPr>
-          <w:rFonts w:ascii="Calibri" w:hAnsi="Calibri" w:cs="Calibri"/>
-          <w:bCs/>
-          <w:sz w:val="22"/>
-          <w:szCs w:val="20"/>
-        </w:rPr>
-        <w:t>cuotas, de acuerdo con la siguiente manera y condiciones:</w:t>
+          <w:bCs/>
+          <w:sz w:val="22"/>
+          <w:szCs w:val="20"/>
+        </w:rPr>
+        <w:t>, de acuerdo con la siguiente manera y condiciones:</w:t>
       </w:r>
     </w:p>
     <w:p>
@@ -5006,7 +4932,6 @@
         </w:rPr>
         <w:t xml:space="preserve">Se permitirá realizar la rendición, con documentos auténticos digitalizados en el sistema y documentos electrónicos, previa validación del </w:t>
       </w:r>
-      <w:proofErr w:type="gramStart"/>
       <w:r>
         <w:rPr>
           <w:rFonts w:ascii="Calibri" w:hAnsi="Calibri" w:cs="Calibri"/>
@@ -5021,16 +4946,7 @@
           <w:sz w:val="22"/>
           <w:szCs w:val="22"/>
         </w:rPr>
-        <w:t>inistro</w:t>
-      </w:r>
-      <w:proofErr w:type="gramEnd"/>
-      <w:r>
-        <w:rPr>
-          <w:rFonts w:ascii="Calibri" w:hAnsi="Calibri" w:cs="Calibri"/>
-          <w:sz w:val="22"/>
-          <w:szCs w:val="22"/>
-        </w:rPr>
-        <w:t xml:space="preserve"> de </w:t>
+        <w:t xml:space="preserve">inistro de </w:t>
       </w:r>
       <w:r>
         <w:rPr>
@@ -6835,77 +6751,49 @@
           <w:szCs w:val="22"/>
         </w:rPr>
       </w:pPr>
-      <w:proofErr w:type="gramStart"/>
       <w:r>
         <w:rPr>
           <w:rFonts w:asciiTheme="minorHAnsi" w:hAnsiTheme="minorHAnsi"/>
           <w:sz w:val="22"/>
           <w:szCs w:val="22"/>
         </w:rPr>
-        <w:t>El período a rendir</w:t>
-      </w:r>
-      <w:proofErr w:type="gramEnd"/>
+        <w:t xml:space="preserve">El período a rendir del mes de </w:t>
+      </w:r>
       <w:r>
         <w:rPr>
           <w:rFonts w:asciiTheme="minorHAnsi" w:hAnsiTheme="minorHAnsi"/>
-          <w:sz w:val="22"/>
-          <w:szCs w:val="22"/>
-        </w:rPr>
-        <w:t xml:space="preserve"> del mes de </w:t>
+          <w:b/>
+          <w:bCs/>
+          <w:sz w:val="22"/>
+          <w:szCs w:val="22"/>
+        </w:rPr>
+        <w:t>enero de 2022</w:t>
       </w:r>
       <w:r>
         <w:rPr>
           <w:rFonts w:asciiTheme="minorHAnsi" w:hAnsiTheme="minorHAnsi"/>
-          <w:b/>
-          <w:bCs/>
-          <w:sz w:val="22"/>
-          <w:szCs w:val="22"/>
-        </w:rPr>
-        <w:t>enero de 2022</w:t>
-      </w:r>
+          <w:sz w:val="22"/>
+          <w:szCs w:val="22"/>
+        </w:rPr>
+        <w:t xml:space="preserve"> corresponde únicamente a los impuestos por boletas de honorarios recibidas por el municipio hasta el mes de diciembre y que por proceso tributario son enterados al fisco al mes siguiente.  Esto no implica bajo ningún aspecto que la ejecución del programa sea hasta el este mes, por lo que no se aceptará la rendición de otros gastos efectuados durante el mes de enero de 2022.  Excepto se convenga alguna extensión de su ejecución por medio de </w:t>
+      </w:r>
+      <w:proofErr w:type="spellStart"/>
       <w:r>
         <w:rPr>
           <w:rFonts w:asciiTheme="minorHAnsi" w:hAnsiTheme="minorHAnsi"/>
           <w:sz w:val="22"/>
           <w:szCs w:val="22"/>
         </w:rPr>
-        <w:t xml:space="preserve"> corresponde únicamente a los impuestos por boletas de honorarios recibidas por el municipio hasta el mes de diciembre y que por proceso tributario son enterados al fisco al mes siguiente.  Esto no implica bajo ningún aspecto que la ejecución del programa sea hasta el este mes, por lo que no se aceptará la rendición de otros gastos efectuados durante el mes de enero de 2022.  Excepto se convenga alguna extensión de su ejecución por medio de </w:t>
-      </w:r>
-      <w:proofErr w:type="spellStart"/>
+        <w:t>addendum</w:t>
+      </w:r>
+      <w:proofErr w:type="spellEnd"/>
       <w:r>
         <w:rPr>
           <w:rFonts w:asciiTheme="minorHAnsi" w:hAnsiTheme="minorHAnsi"/>
           <w:sz w:val="22"/>
           <w:szCs w:val="22"/>
         </w:rPr>
-        <w:t>addendum</w:t>
-      </w:r>
-      <w:proofErr w:type="spellEnd"/>
-      <w:r>
-        <w:rPr>
-          <w:rFonts w:asciiTheme="minorHAnsi" w:hAnsiTheme="minorHAnsi"/>
-          <w:sz w:val="22"/>
-          <w:szCs w:val="22"/>
-        </w:rPr>
-        <w:t xml:space="preserve"> y </w:t>
-      </w:r>
-      <w:proofErr w:type="gramStart"/>
-      <w:r>
-        <w:rPr>
-          <w:rFonts w:asciiTheme="minorHAnsi" w:hAnsiTheme="minorHAnsi"/>
-          <w:sz w:val="22"/>
-          <w:szCs w:val="22"/>
-        </w:rPr>
-        <w:t>resolución correspondientes</w:t>
-      </w:r>
-      <w:proofErr w:type="gramEnd"/>
-      <w:r>
-        <w:rPr>
-          <w:rFonts w:asciiTheme="minorHAnsi" w:hAnsiTheme="minorHAnsi"/>
-          <w:sz w:val="22"/>
-          <w:szCs w:val="22"/>
-        </w:rPr>
-        <w:t xml:space="preserve">.  </w:t>
+        <w:t xml:space="preserve"> y resolución correspondientes.  </w:t>
       </w:r>
     </w:p>
     <w:p>
@@ -7429,23 +7317,7 @@
           <w:rFonts w:ascii="Calibri" w:hAnsi="Calibri" w:cs="Calibri"/>
           <w:sz w:val="22"/>
         </w:rPr>
-        <w:t xml:space="preserve"> o contratar más recurso humano </w:t>
-      </w:r>
-      <w:proofErr w:type="gramStart"/>
-      <w:r>
-        <w:rPr>
-          <w:rFonts w:ascii="Calibri" w:hAnsi="Calibri" w:cs="Calibri"/>
-          <w:sz w:val="22"/>
-        </w:rPr>
-        <w:t>de acuerdo al</w:t>
-      </w:r>
-      <w:proofErr w:type="gramEnd"/>
-      <w:r>
-        <w:rPr>
-          <w:rFonts w:ascii="Calibri" w:hAnsi="Calibri" w:cs="Calibri"/>
-          <w:sz w:val="22"/>
-        </w:rPr>
-        <w:t xml:space="preserve"> convenio y a las necesidades programa para su eficiente ejecución.</w:t>
+        <w:t xml:space="preserve"> o contratar más recurso humano de acuerdo al convenio y a las necesidades programa para su eficiente ejecución.</w:t>
       </w:r>
     </w:p>
     <w:p>
@@ -8723,25 +8595,7 @@
           <w:sz w:val="22"/>
           <w:szCs w:val="22"/>
         </w:rPr>
-        <w:t xml:space="preserve"> por razones debidamente fundadas, no cumpla con las acciones y ejecuciones presupuestarias establecidas en el convenio, puede solicitar una modificación a través de Ordinario dirigido a </w:t>
-      </w:r>
-      <w:proofErr w:type="gramStart"/>
-      <w:r>
-        <w:rPr>
-          <w:rFonts w:ascii="Calibri" w:hAnsi="Calibri" w:cs="Calibri"/>
-          <w:sz w:val="22"/>
-          <w:szCs w:val="22"/>
-        </w:rPr>
-        <w:t>Director</w:t>
-      </w:r>
-      <w:proofErr w:type="gramEnd"/>
-      <w:r>
-        <w:rPr>
-          <w:rFonts w:ascii="Calibri" w:hAnsi="Calibri" w:cs="Calibri"/>
-          <w:sz w:val="22"/>
-          <w:szCs w:val="22"/>
-        </w:rPr>
-        <w:t xml:space="preserve"> del </w:t>
+        <w:t xml:space="preserve"> por razones debidamente fundadas, no cumpla con las acciones y ejecuciones presupuestarias establecidas en el convenio, puede solicitar una modificación a través de Ordinario dirigido a Director del </w:t>
       </w:r>
       <w:r>
         <w:rPr>
@@ -9141,36 +8995,16 @@
           <w:sz w:val="22"/>
           <w:szCs w:val="22"/>
         </w:rPr>
-        <w:t>rt</w:t>
-      </w:r>
-      <w:proofErr w:type="gramStart"/>
-      <w:r>
-        <w:rPr>
-          <w:rFonts w:ascii="Calibri" w:hAnsi="Calibri" w:cs="Calibri"/>
-          <w:bCs/>
-          <w:sz w:val="22"/>
-          <w:szCs w:val="22"/>
-        </w:rPr>
-        <w:t>8}</w:t>
-      </w:r>
-      <w:r>
-        <w:rPr>
-          <w:rFonts w:ascii="Calibri" w:hAnsi="Calibri" w:cs="Calibri"/>
-          <w:bCs/>
-          <w:sz w:val="22"/>
-          <w:szCs w:val="22"/>
-        </w:rPr>
-        <w:t>Decreto</w:t>
-      </w:r>
-      <w:proofErr w:type="gramEnd"/>
-      <w:r>
-        <w:rPr>
-          <w:rFonts w:ascii="Calibri" w:hAnsi="Calibri" w:cs="Calibri"/>
-          <w:bCs/>
-          <w:sz w:val="22"/>
-          <w:szCs w:val="22"/>
-        </w:rPr>
-        <w:t xml:space="preserve"> N°140/04, del Ministerio de Salud que aprobó el Reglamento Orgánico de los Servicios de Salud,</w:t>
+        <w:t>rt8}</w:t>
+      </w:r>
+      <w:r>
+        <w:rPr>
+          <w:rFonts w:ascii="Calibri" w:hAnsi="Calibri" w:cs="Calibri"/>
+          <w:bCs/>
+          <w:sz w:val="22"/>
+          <w:szCs w:val="22"/>
+        </w:rPr>
+        <w:t>Decreto N°140/04, del Ministerio de Salud que aprobó el Reglamento Orgánico de los Servicios de Salud,</w:t>
       </w:r>
       <w:r>
         <w:rPr>

</xml_diff>

<commit_message>
Convenios: formato convenio año 2022 fix listado componentes
</commit_message>
<xml_diff>
--- a/public/word-template/convenio2021.docx
+++ b/public/word-template/convenio2021.docx
@@ -1831,7 +1831,18 @@
           <w:szCs w:val="20"/>
           <w:highlight w:val="green"/>
         </w:rPr>
-        <w:t>index</w:t>
+        <w:t>componenteI</w:t>
+      </w:r>
+      <w:r>
+        <w:rPr>
+          <w:rFonts w:ascii="Calibri" w:hAnsi="Calibri" w:cs="Calibri"/>
+          <w:b/>
+          <w:color w:val="000000" w:themeColor="text1"/>
+          <w:sz w:val="22"/>
+          <w:szCs w:val="20"/>
+          <w:highlight w:val="green"/>
+        </w:rPr>
+        <w:t>ndex</w:t>
       </w:r>
       <w:proofErr w:type="spellEnd"/>
       <w:r>

</xml_diff>

<commit_message>
Convenios: formato convenio año 2022 fix listado componentes 2
</commit_message>
<xml_diff>
--- a/public/word-template/convenio2021.docx
+++ b/public/word-template/convenio2021.docx
@@ -1063,7 +1063,25 @@
           <w:sz w:val="22"/>
           <w:szCs w:val="20"/>
         </w:rPr>
-        <w:t xml:space="preserve">Se deja constancia que el Estatuto de Atención Primaria de Salud Municipal, aprobado por la Ley N°19.378, en su artículo 56 establece que el aporte estatal mensual podrá incrementarse: “En el caso que las normas técnicas, planes y programas que se impartan con posterioridad a la entrada en vigencia de esta ley impliquen un mayor gasto para la </w:t>
+        <w:t xml:space="preserve">Se deja constancia que el Estatuto de Atención Primaria de Salud Municipal, aprobado por la Ley N°19.378, en su artículo 56 establece que el aporte estatal mensual podrá incrementarse: “En el caso que las normas técnicas, planes y programas que se impartan con posterioridad a la </w:t>
+      </w:r>
+      <w:proofErr w:type="gramStart"/>
+      <w:r>
+        <w:rPr>
+          <w:rFonts w:ascii="Calibri" w:hAnsi="Calibri" w:cs="Calibri"/>
+          <w:sz w:val="22"/>
+          <w:szCs w:val="20"/>
+        </w:rPr>
+        <w:t>entrada en vigencia</w:t>
+      </w:r>
+      <w:proofErr w:type="gramEnd"/>
+      <w:r>
+        <w:rPr>
+          <w:rFonts w:ascii="Calibri" w:hAnsi="Calibri" w:cs="Calibri"/>
+          <w:sz w:val="22"/>
+          <w:szCs w:val="20"/>
+        </w:rPr>
+        <w:t xml:space="preserve"> de esta ley impliquen un mayor gasto para la </w:t>
       </w:r>
       <w:r>
         <w:rPr>
@@ -1831,18 +1849,7 @@
           <w:szCs w:val="20"/>
           <w:highlight w:val="green"/>
         </w:rPr>
-        <w:t>componenteI</w:t>
-      </w:r>
-      <w:r>
-        <w:rPr>
-          <w:rFonts w:ascii="Calibri" w:hAnsi="Calibri" w:cs="Calibri"/>
-          <w:b/>
-          <w:color w:val="000000" w:themeColor="text1"/>
-          <w:sz w:val="22"/>
-          <w:szCs w:val="20"/>
-          <w:highlight w:val="green"/>
-        </w:rPr>
-        <w:t>ndex</w:t>
+        <w:t>componenteIndex</w:t>
       </w:r>
       <w:proofErr w:type="spellEnd"/>
       <w:r>
@@ -2349,7 +2356,25 @@
           <w:sz w:val="22"/>
           <w:lang w:val="es-ES_tradnl" w:eastAsia="en-US"/>
         </w:rPr>
-        <w:t xml:space="preserve">” y de acuerdo a la normativa vigente, para estos efectos deberá enviar vía correo electrónico a la referente del programa la propuesta de compras, que deberá ser aprobada por el </w:t>
+        <w:t xml:space="preserve">” y </w:t>
+      </w:r>
+      <w:proofErr w:type="gramStart"/>
+      <w:r>
+        <w:rPr>
+          <w:rFonts w:asciiTheme="minorHAnsi" w:hAnsiTheme="minorHAnsi" w:cstheme="minorHAnsi"/>
+          <w:sz w:val="22"/>
+          <w:lang w:val="es-ES_tradnl" w:eastAsia="en-US"/>
+        </w:rPr>
+        <w:t>de acuerdo a</w:t>
+      </w:r>
+      <w:proofErr w:type="gramEnd"/>
+      <w:r>
+        <w:rPr>
+          <w:rFonts w:asciiTheme="minorHAnsi" w:hAnsiTheme="minorHAnsi" w:cstheme="minorHAnsi"/>
+          <w:sz w:val="22"/>
+          <w:lang w:val="es-ES_tradnl" w:eastAsia="en-US"/>
+        </w:rPr>
+        <w:t xml:space="preserve"> la normativa vigente, para estos efectos deberá enviar vía correo electrónico a la referente del programa la propuesta de compras, que deberá ser aprobada por el </w:t>
       </w:r>
       <w:r>
         <w:rPr>
@@ -2962,7 +2987,23 @@
           <w:rFonts w:cs="Calibri"/>
           <w:szCs w:val="20"/>
         </w:rPr>
-        <w:t xml:space="preserve">Excepcionalmente cuando existan razones fundadas del incumplimiento, la unidad administrativa podrá apelar la decisión de reliquidar, mediante oficio enviado al Director del </w:t>
+        <w:t xml:space="preserve">Excepcionalmente cuando existan razones fundadas del incumplimiento, la unidad administrativa podrá apelar la decisión de reliquidar, mediante oficio enviado al </w:t>
+      </w:r>
+      <w:proofErr w:type="gramStart"/>
+      <w:r>
+        <w:rPr>
+          <w:rFonts w:cs="Calibri"/>
+          <w:szCs w:val="20"/>
+        </w:rPr>
+        <w:t>Director</w:t>
+      </w:r>
+      <w:proofErr w:type="gramEnd"/>
+      <w:r>
+        <w:rPr>
+          <w:rFonts w:cs="Calibri"/>
+          <w:szCs w:val="20"/>
+        </w:rPr>
+        <w:t xml:space="preserve"> del </w:t>
       </w:r>
       <w:r>
         <w:rPr>
@@ -3112,8 +3153,9 @@
           <w:szCs w:val="20"/>
           <w:highlight w:val="yellow"/>
         </w:rPr>
-        <w:t>31 Diciembre</w:t>
-      </w:r>
+        <w:t xml:space="preserve">31 </w:t>
+      </w:r>
+      <w:proofErr w:type="gramStart"/>
       <w:r>
         <w:rPr>
           <w:rFonts w:cs="Calibri"/>
@@ -3122,6 +3164,17 @@
           <w:szCs w:val="20"/>
           <w:highlight w:val="yellow"/>
         </w:rPr>
+        <w:t>Diciembre</w:t>
+      </w:r>
+      <w:proofErr w:type="gramEnd"/>
+      <w:r>
+        <w:rPr>
+          <w:rFonts w:cs="Calibri"/>
+          <w:b/>
+          <w:bCs/>
+          <w:szCs w:val="20"/>
+          <w:highlight w:val="yellow"/>
+        </w:rPr>
         <w:t xml:space="preserve"> del año</w:t>
       </w:r>
       <w:r>
@@ -3267,6 +3320,7 @@
         </w:rPr>
         <w:t xml:space="preserve">deberá haber hecho envío de las rendiciones mensuales hasta el mes de </w:t>
       </w:r>
+      <w:proofErr w:type="gramStart"/>
       <w:r>
         <w:rPr>
           <w:rFonts w:cs="Calibri"/>
@@ -3274,6 +3328,7 @@
         </w:rPr>
         <w:t>Diciembre</w:t>
       </w:r>
+      <w:proofErr w:type="gramEnd"/>
       <w:r>
         <w:rPr>
           <w:rFonts w:cs="Calibri"/>
@@ -4943,6 +4998,7 @@
         </w:rPr>
         <w:t xml:space="preserve">Se permitirá realizar la rendición, con documentos auténticos digitalizados en el sistema y documentos electrónicos, previa validación del </w:t>
       </w:r>
+      <w:proofErr w:type="gramStart"/>
       <w:r>
         <w:rPr>
           <w:rFonts w:ascii="Calibri" w:hAnsi="Calibri" w:cs="Calibri"/>
@@ -4957,7 +5013,16 @@
           <w:sz w:val="22"/>
           <w:szCs w:val="22"/>
         </w:rPr>
-        <w:t xml:space="preserve">inistro de </w:t>
+        <w:t>inistro</w:t>
+      </w:r>
+      <w:proofErr w:type="gramEnd"/>
+      <w:r>
+        <w:rPr>
+          <w:rFonts w:ascii="Calibri" w:hAnsi="Calibri" w:cs="Calibri"/>
+          <w:sz w:val="22"/>
+          <w:szCs w:val="22"/>
+        </w:rPr>
+        <w:t xml:space="preserve"> de </w:t>
       </w:r>
       <w:r>
         <w:rPr>
@@ -6762,17 +6827,27 @@
           <w:szCs w:val="22"/>
         </w:rPr>
       </w:pPr>
+      <w:proofErr w:type="gramStart"/>
       <w:r>
         <w:rPr>
           <w:rFonts w:asciiTheme="minorHAnsi" w:hAnsiTheme="minorHAnsi"/>
           <w:sz w:val="22"/>
           <w:szCs w:val="22"/>
         </w:rPr>
-        <w:t xml:space="preserve">El período a rendir del mes de </w:t>
-      </w:r>
+        <w:t>El período a rendir</w:t>
+      </w:r>
+      <w:proofErr w:type="gramEnd"/>
       <w:r>
         <w:rPr>
           <w:rFonts w:asciiTheme="minorHAnsi" w:hAnsiTheme="minorHAnsi"/>
+          <w:sz w:val="22"/>
+          <w:szCs w:val="22"/>
+        </w:rPr>
+        <w:t xml:space="preserve"> del mes de </w:t>
+      </w:r>
+      <w:r>
+        <w:rPr>
+          <w:rFonts w:asciiTheme="minorHAnsi" w:hAnsiTheme="minorHAnsi"/>
           <w:b/>
           <w:bCs/>
           <w:sz w:val="22"/>
@@ -6804,7 +6879,25 @@
           <w:sz w:val="22"/>
           <w:szCs w:val="22"/>
         </w:rPr>
-        <w:t xml:space="preserve"> y resolución correspondientes.  </w:t>
+        <w:t xml:space="preserve"> y </w:t>
+      </w:r>
+      <w:proofErr w:type="gramStart"/>
+      <w:r>
+        <w:rPr>
+          <w:rFonts w:asciiTheme="minorHAnsi" w:hAnsiTheme="minorHAnsi"/>
+          <w:sz w:val="22"/>
+          <w:szCs w:val="22"/>
+        </w:rPr>
+        <w:t>resolución correspondientes</w:t>
+      </w:r>
+      <w:proofErr w:type="gramEnd"/>
+      <w:r>
+        <w:rPr>
+          <w:rFonts w:asciiTheme="minorHAnsi" w:hAnsiTheme="minorHAnsi"/>
+          <w:sz w:val="22"/>
+          <w:szCs w:val="22"/>
+        </w:rPr>
+        <w:t xml:space="preserve">.  </w:t>
       </w:r>
     </w:p>
     <w:p>
@@ -7328,7 +7421,23 @@
           <w:rFonts w:ascii="Calibri" w:hAnsi="Calibri" w:cs="Calibri"/>
           <w:sz w:val="22"/>
         </w:rPr>
-        <w:t xml:space="preserve"> o contratar más recurso humano de acuerdo al convenio y a las necesidades programa para su eficiente ejecución.</w:t>
+        <w:t xml:space="preserve"> o contratar más recurso humano </w:t>
+      </w:r>
+      <w:proofErr w:type="gramStart"/>
+      <w:r>
+        <w:rPr>
+          <w:rFonts w:ascii="Calibri" w:hAnsi="Calibri" w:cs="Calibri"/>
+          <w:sz w:val="22"/>
+        </w:rPr>
+        <w:t>de acuerdo al</w:t>
+      </w:r>
+      <w:proofErr w:type="gramEnd"/>
+      <w:r>
+        <w:rPr>
+          <w:rFonts w:ascii="Calibri" w:hAnsi="Calibri" w:cs="Calibri"/>
+          <w:sz w:val="22"/>
+        </w:rPr>
+        <w:t xml:space="preserve"> convenio y a las necesidades programa para su eficiente ejecución.</w:t>
       </w:r>
     </w:p>
     <w:p>
@@ -8606,7 +8715,25 @@
           <w:sz w:val="22"/>
           <w:szCs w:val="22"/>
         </w:rPr>
-        <w:t xml:space="preserve"> por razones debidamente fundadas, no cumpla con las acciones y ejecuciones presupuestarias establecidas en el convenio, puede solicitar una modificación a través de Ordinario dirigido a Director del </w:t>
+        <w:t xml:space="preserve"> por razones debidamente fundadas, no cumpla con las acciones y ejecuciones presupuestarias establecidas en el convenio, puede solicitar una modificación a través de Ordinario dirigido a </w:t>
+      </w:r>
+      <w:proofErr w:type="gramStart"/>
+      <w:r>
+        <w:rPr>
+          <w:rFonts w:ascii="Calibri" w:hAnsi="Calibri" w:cs="Calibri"/>
+          <w:sz w:val="22"/>
+          <w:szCs w:val="22"/>
+        </w:rPr>
+        <w:t>Director</w:t>
+      </w:r>
+      <w:proofErr w:type="gramEnd"/>
+      <w:r>
+        <w:rPr>
+          <w:rFonts w:ascii="Calibri" w:hAnsi="Calibri" w:cs="Calibri"/>
+          <w:sz w:val="22"/>
+          <w:szCs w:val="22"/>
+        </w:rPr>
+        <w:t xml:space="preserve"> del </w:t>
       </w:r>
       <w:r>
         <w:rPr>
@@ -9006,16 +9133,36 @@
           <w:sz w:val="22"/>
           <w:szCs w:val="22"/>
         </w:rPr>
-        <w:t>rt8}</w:t>
-      </w:r>
-      <w:r>
-        <w:rPr>
-          <w:rFonts w:ascii="Calibri" w:hAnsi="Calibri" w:cs="Calibri"/>
-          <w:bCs/>
-          <w:sz w:val="22"/>
-          <w:szCs w:val="22"/>
-        </w:rPr>
-        <w:t>Decreto N°140/04, del Ministerio de Salud que aprobó el Reglamento Orgánico de los Servicios de Salud,</w:t>
+        <w:t>rt</w:t>
+      </w:r>
+      <w:proofErr w:type="gramStart"/>
+      <w:r>
+        <w:rPr>
+          <w:rFonts w:ascii="Calibri" w:hAnsi="Calibri" w:cs="Calibri"/>
+          <w:bCs/>
+          <w:sz w:val="22"/>
+          <w:szCs w:val="22"/>
+        </w:rPr>
+        <w:t>8}</w:t>
+      </w:r>
+      <w:r>
+        <w:rPr>
+          <w:rFonts w:ascii="Calibri" w:hAnsi="Calibri" w:cs="Calibri"/>
+          <w:bCs/>
+          <w:sz w:val="22"/>
+          <w:szCs w:val="22"/>
+        </w:rPr>
+        <w:t>Decreto</w:t>
+      </w:r>
+      <w:proofErr w:type="gramEnd"/>
+      <w:r>
+        <w:rPr>
+          <w:rFonts w:ascii="Calibri" w:hAnsi="Calibri" w:cs="Calibri"/>
+          <w:bCs/>
+          <w:sz w:val="22"/>
+          <w:szCs w:val="22"/>
+        </w:rPr>
+        <w:t xml:space="preserve"> N°140/04, del Ministerio de Salud que aprobó el Reglamento Orgánico de los Servicios de Salud,</w:t>
       </w:r>
       <w:r>
         <w:rPr>

</xml_diff>